<commit_message>
tolong perbaiki bab 3 dah 2 x ta bilangin
</commit_message>
<xml_diff>
--- a/BUKU/BUKU_KP.docx
+++ b/BUKU/BUKU_KP.docx
@@ -2994,15 +2994,7 @@
         <w:t xml:space="preserve"> Departemen disini bertujuan untuk mengelompokkan akun nantinya sekaligus mengatur akses database pada masing – masing departemen. Disini super admin mampu menambah, mengedit departemen yang sudah ada dan menghapus departemen (dengan beberapa ketentuan khusus)</w:t>
       </w:r>
       <w:r>
-        <w:t xml:space="preserve"> serta mengatur akses database pada masing </w:t>
-      </w:r>
-      <w:proofErr w:type="gramStart"/>
-      <w:r>
-        <w:t>-  masing</w:t>
-      </w:r>
-      <w:proofErr w:type="gramEnd"/>
-      <w:r>
-        <w:t xml:space="preserve"> departemen</w:t>
+        <w:t xml:space="preserve"> serta mengatur akses database pada masing - masing departemen</w:t>
       </w:r>
       <w:r>
         <w:t>.</w:t>
@@ -3231,7 +3223,7 @@
       </w:r>
       <w:proofErr w:type="gramStart"/>
       <w:r>
-        <w:t>A</w:t>
+        <w:t>a</w:t>
       </w:r>
       <w:r>
         <w:t>dmin :</w:t>
@@ -3386,11 +3378,17 @@
         <w:t xml:space="preserve"> dan tentu saja memiliki akses level yang secukupnya.</w:t>
       </w:r>
       <w:r>
-        <w:t xml:space="preserve"> Berikut merupakan fitur – fitur yang ada pada role </w:t>
+        <w:t xml:space="preserve"> Berikut merupakan fitur – fitur yang ada pada role</w:t>
+      </w:r>
+      <w:r>
+        <w:t xml:space="preserve"> </w:t>
       </w:r>
       <w:proofErr w:type="gramStart"/>
       <w:r>
-        <w:t>Staff</w:t>
+        <w:t>s</w:t>
+      </w:r>
+      <w:r>
+        <w:t>taff</w:t>
       </w:r>
       <w:r>
         <w:t xml:space="preserve"> :</w:t>
@@ -3618,23 +3616,25 @@
       </w:r>
     </w:p>
     <w:p>
+      <w:r>
+        <w:t xml:space="preserve">Metode ini dilakukan dengan pendekatan yang sistematis, mulai dari tahap kebutuhan sistem lalu menuju ke tahap analisis, desain, coding, testing/verification, </w:t>
+      </w:r>
+      <w:r>
+        <w:t>deployment</w:t>
+      </w:r>
+      <w:r>
+        <w:t xml:space="preserve">, </w:t>
+      </w:r>
+      <w:r>
+        <w:t>dan maintenance. Langkah demi langkah yang dilalui harus diselesaikan satu per satu (tidak dapat meloncat ke tahap berikutnya) dan berjalan secara berurutan, oleh karena itu di sebut waterfall (Air Terjun).</w:t>
+      </w:r>
+    </w:p>
+    <w:p>
       <w:pPr>
         <w:rPr>
           <w:lang w:val="en-ID"/>
         </w:rPr>
       </w:pPr>
-      <w:r>
-        <w:t xml:space="preserve">Metode ini dilakukan dengan pendekatan yang sistematis, mulai dari tahap kebutuhan sistem lalu menuju ke tahap analisis, desain, coding, testing/verification, </w:t>
-      </w:r>
-      <w:r>
-        <w:t>deployment</w:t>
-      </w:r>
-      <w:r>
-        <w:t xml:space="preserve">, </w:t>
-      </w:r>
-      <w:r>
-        <w:t>dan maintenance. Langkah demi langkah yang dilalui harus diselesaikan satu per satu (tidak dapat meloncat ke tahap berikutnya) dan berjalan secara berurutan, oleh karena itu di sebut waterfall (Air Terjun).</w:t>
-      </w:r>
     </w:p>
     <w:p>
       <w:pPr>
@@ -3642,9 +3642,9 @@
       </w:pPr>
       <w:r>
         <w:drawing>
-          <wp:inline distT="0" distB="0" distL="0" distR="0" wp14:anchorId="4BED1E48" wp14:editId="6139BA6C">
-            <wp:extent cx="3467602" cy="2775006"/>
-            <wp:effectExtent l="19050" t="19050" r="19050" b="25400"/>
+          <wp:inline distT="0" distB="0" distL="0" distR="0" wp14:anchorId="4BED1E48" wp14:editId="6C286887">
+            <wp:extent cx="3562350" cy="2850829"/>
+            <wp:effectExtent l="19050" t="19050" r="19050" b="26035"/>
             <wp:docPr id="9" name="Picture 9"/>
             <wp:cNvGraphicFramePr>
               <a:graphicFrameLocks xmlns:a="http://schemas.openxmlformats.org/drawingml/2006/main" noChangeAspect="1"/>
@@ -3674,7 +3674,7 @@
                   <pic:spPr bwMode="auto">
                     <a:xfrm>
                       <a:off x="0" y="0"/>
-                      <a:ext cx="3485506" cy="2789334"/>
+                      <a:ext cx="3589930" cy="2872900"/>
                     </a:xfrm>
                     <a:prstGeom prst="rect">
                       <a:avLst/>
@@ -3702,9 +3702,11 @@
         <w:br/>
         <w:t>Metodologi Waterfall</w:t>
       </w:r>
-      <w:r>
-        <w:br/>
-      </w:r>
+    </w:p>
+    <w:p>
+      <w:pPr>
+        <w:pStyle w:val="STTSNormalDaftarIsi"/>
+      </w:pPr>
     </w:p>
     <w:p>
       <w:pPr>
@@ -3725,15 +3727,22 @@
     </w:p>
     <w:p>
       <w:pPr>
+        <w:spacing w:line="240" w:lineRule="auto"/>
+        <w:ind w:firstLine="0"/>
+        <w:jc w:val="center"/>
+      </w:pPr>
+    </w:p>
+    <w:p>
+      <w:pPr>
         <w:pStyle w:val="JudulSubBabdenganNomor"/>
       </w:pPr>
       <w:r>
+        <w:lastRenderedPageBreak/>
         <w:t>Sistematika Pembahasan</w:t>
       </w:r>
     </w:p>
     <w:p>
       <w:r>
-        <w:lastRenderedPageBreak/>
         <w:t>Dalam penulisan suatu laporan diperlukan sistematika pembahasan yang jelas dan runtut.</w:t>
       </w:r>
       <w:r>
@@ -4057,7 +4066,10 @@
         <w:t>Wirasejati.</w:t>
       </w:r>
       <w:r>
-        <w:t xml:space="preserve"> Beberapa teori penunjang yang akan dibahas adalah mengenai Surat Perintah Kerja, FrontEnd, BackEnd, Database, dan Arsitektur Sistem dari aplikasi berbasis website PT. Adiputro Wirasejati.</w:t>
+        <w:t xml:space="preserve"> Hal ini diperlukan sebagai penunjang dan landasan teori dalam pembangunan web. Oleh karena itu pada bab ini akan berisi banyak mengenai informasi berupa pengetahuan dasar. Informasi yang akan </w:t>
+      </w:r>
+      <w:r>
+        <w:t>dibahas adalah mengenai Surat Perintah Kerja, FrontEnd, BackEnd, Database, dan Arsitektur Sistem dari aplikasi berbasis website PT. Adiputro Wirasejati.</w:t>
       </w:r>
       <w:r>
         <w:t xml:space="preserve"> </w:t>
@@ -4120,7 +4132,11 @@
     </w:p>
     <w:p>
       <w:r>
-        <w:t xml:space="preserve">Lalu pada bagian terakhir dari Surat Perintah Kerja PT. Adiputro terdapat berbagai komponen yang dipesan untuk kendaraan tersebut. Berbagai komponen tersebut dicatat dengan </w:t>
+        <w:t xml:space="preserve">Lalu pada bagian terakhir dari Surat Perintah Kerja PT. Adiputro terdapat berbagai komponen yang dipesan untuk kendaraan tersebut. Berbagai komponen </w:t>
+      </w:r>
+      <w:r>
+        <w:lastRenderedPageBreak/>
+        <w:t xml:space="preserve">tersebut dicatat dengan </w:t>
       </w:r>
       <w:r>
         <w:t xml:space="preserve">pengkategorian </w:t>
@@ -4132,11 +4148,7 @@
         <w:t xml:space="preserve"> </w:t>
       </w:r>
       <w:r>
-        <w:t xml:space="preserve">Kategori pertama adalah Body yang berisi bagasi toolkit, model body, lampu </w:t>
-      </w:r>
-      <w:r>
-        <w:lastRenderedPageBreak/>
-        <w:t xml:space="preserve">belakang, model trap tangga, dan variasi lampu (bila ada). </w:t>
+        <w:t xml:space="preserve">Kategori pertama adalah Body yang berisi bagasi toolkit, model body, lampu belakang, model trap tangga, dan variasi lampu (bila ada). </w:t>
       </w:r>
       <w:r>
         <w:t>Kategori selanjutnya ada Kaca yang berisi kaca samping</w:t>
@@ -4241,32 +4253,17 @@
         <w:t>Contoh Surat Perintah Kerja PT. Adiputro Wirasejati</w:t>
       </w:r>
     </w:p>
-    <w:p>
-      <w:pPr>
-        <w:pStyle w:val="STTSJudulSubBab"/>
-        <w:ind w:left="142"/>
-        <w:jc w:val="center"/>
-        <w:rPr>
-          <w:b w:val="0"/>
-          <w:bCs/>
-          <w:sz w:val="24"/>
-          <w:szCs w:val="24"/>
-        </w:rPr>
-      </w:pPr>
-    </w:p>
-    <w:p>
-      <w:r>
+    <w:p/>
+    <w:p>
+      <w:r>
+        <w:lastRenderedPageBreak/>
         <w:t xml:space="preserve">Seluruh data komponen yang ada pada Surat Perintah Kerja nantinya akan disimpan </w:t>
       </w:r>
       <w:r>
         <w:t xml:space="preserve">pada database sistem PT. Adiputro Wirasejati. </w:t>
       </w:r>
       <w:r>
-        <w:t xml:space="preserve">Kemudian data – data dari </w:t>
-      </w:r>
-      <w:r>
-        <w:lastRenderedPageBreak/>
-        <w:t xml:space="preserve">komponen tersebut akan di teruskan ke divisi </w:t>
+        <w:t xml:space="preserve">Kemudian data – data dari komponen tersebut akan di teruskan ke divisi </w:t>
       </w:r>
       <w:r>
         <w:t xml:space="preserve">gudang </w:t>
@@ -4388,6 +4385,7 @@
         <w:ind w:left="709" w:hanging="709"/>
       </w:pPr>
       <w:r>
+        <w:lastRenderedPageBreak/>
         <w:t>Backend</w:t>
       </w:r>
     </w:p>
@@ -4406,11 +4404,7 @@
         <w:t xml:space="preserve"> langsung dengan pengguna</w:t>
       </w:r>
       <w:r>
-        <w:t xml:space="preserve">), seoerti bagaimana data disimpan, diolah, serta </w:t>
-      </w:r>
-      <w:r>
-        <w:lastRenderedPageBreak/>
-        <w:t>ditransaksikan secara aman. Itu semua bertujuan untuk mendukung bagian FrontEnd bekerja sesuai dengan fungsinya.</w:t>
+        <w:t>), seoerti bagaimana data disimpan, diolah, serta ditransaksikan secara aman. Itu semua bertujuan untuk mendukung bagian FrontEnd bekerja sesuai dengan fungsinya.</w:t>
       </w:r>
       <w:r>
         <w:t xml:space="preserve"> </w:t>
@@ -4519,6 +4513,7 @@
         <w:ind w:left="709" w:hanging="709"/>
       </w:pPr>
       <w:r>
+        <w:lastRenderedPageBreak/>
         <w:t>Database</w:t>
       </w:r>
     </w:p>
@@ -4538,11 +4533,7 @@
         <w:t xml:space="preserve">memperoleh informasi dari basis data tersebut. </w:t>
       </w:r>
       <w:r>
-        <w:t xml:space="preserve">Perangkat </w:t>
-      </w:r>
-      <w:r>
-        <w:lastRenderedPageBreak/>
-        <w:t xml:space="preserve">lunak yang digunakan untuk mengelola dan memanggil kueri (query) basis disebut sistem manajemen basis data (database management system system, DBMS). </w:t>
+        <w:t xml:space="preserve">Perangkat lunak yang digunakan untuk mengelola dan memanggil kueri (query) basis disebut sistem manajemen basis data (database management system system, DBMS). </w:t>
       </w:r>
     </w:p>
     <w:p>
@@ -4642,26 +4633,21 @@
       </w:r>
     </w:p>
     <w:p>
-      <w:pPr>
+      <w:r>
+        <w:t>Sebagai satuan terkecil, dokumen akan berisi baris – baris data tanpa skema tertentu, tapi berupa struktur pasangan key-value. Key digunakan untuk melacak objek dengan (value) nilai yang bervariasi, seperti data angka, string, atau objek kompleks lainnya. Dengan format dokumen tersebut, MongoDB mampu menampung data yang lebih bervariasi, seperti data angka, string, atau objek kompleks lainnya. Selain itu, bisa juga dilakukan scale-out database untuk meningkatkan kapasitas data tanpa mengganggu performa server.</w:t>
+      </w:r>
+    </w:p>
+    <w:p>
+      <w:pPr>
+        <w:ind w:firstLine="0"/>
         <w:rPr>
           <w:b/>
         </w:rPr>
       </w:pPr>
-      <w:r>
-        <w:t>Sebagai satuan terkecil, dokumen akan berisi baris – baris data tanpa skema tertentu, tapi berupa struktur pasangan key-value. Key digunakan untuk melacak objek dengan (value) nilai yang bervariasi, seperti data angka, string, atau objek kompleks lainnya. Dengan format dokumen tersebut, MongoDB mampu menampung data yang lebih bervariasi, seperti data angka, string, atau objek kompleks lainnya. Dengan format dokumen tersebut, MongoDB mampu menampung data yang lebih bervariasi dan kompleks. Selain itu, bisa juga dilakukan scale-out database untuk meningkatkan kapasitas data tanpa mengganggu performa server.</w:t>
-      </w:r>
     </w:p>
     <w:p>
       <w:pPr>
         <w:pStyle w:val="STTSJudulSubBab"/>
-        <w:keepNext/>
-        <w:keepLines/>
-      </w:pPr>
-    </w:p>
-    <w:p>
-      <w:pPr>
-        <w:pStyle w:val="STTSJudulSubBab"/>
-        <w:keepNext/>
         <w:numPr>
           <w:ilvl w:val="0"/>
           <w:numId w:val="3"/>
@@ -4674,7 +4660,6 @@
     </w:p>
     <w:p>
       <w:pPr>
-        <w:keepNext/>
         <w:rPr>
           <w:b/>
         </w:rPr>
@@ -4686,17 +4671,17 @@
         <w:t>Sistem</w:t>
       </w:r>
       <w:r>
-        <w:t xml:space="preserve"> adalah suatu pendekatan terhadap desain dan perencanaan situs yang, seperti arsitektur itu sendiri, melibatkan teknis, kriteria estetis dan fungsional. Seperti dalam arsitektur tradisional, fokusnya adalah benar pada pengguna dan kebutuhan pengguna. Hal ini memerlukan perhatian khusus pada konten web</w:t>
+        <w:t xml:space="preserve"> adalah suatu pendekatan terhadap desain dan perencanaan situs yang, seperti arsitektur itu sendiri, melibatkan teknis, kriteria estetis dan fungsional. Seperti dalam arsitektur tradisional, fokusnya adalah benar pada </w:t>
+      </w:r>
+      <w:r>
+        <w:lastRenderedPageBreak/>
+        <w:t>pengguna dan kebutuhan pengguna. Hal ini memerlukan perhatian khusus pada konten web</w:t>
       </w:r>
       <w:r>
         <w:t>site</w:t>
       </w:r>
       <w:r>
-        <w:t xml:space="preserve">, rencana bisnis, kegunaan, desain interaksi, informasi dan desain </w:t>
-      </w:r>
-      <w:r>
-        <w:lastRenderedPageBreak/>
-        <w:t>arsitektur web</w:t>
+        <w:t>, rencana bisnis, kegunaan, desain interaksi, informasi dan desain arsitektur web</w:t>
       </w:r>
       <w:r>
         <w:t>site</w:t>
@@ -4733,16 +4718,19 @@
         <w:t xml:space="preserve"> data (Model) dari tampilan (View) dan cara bagaimana memprosesnya (Controller)</w:t>
       </w:r>
       <w:r>
-        <w:t>. Dalam implementasinya kebanyakan framwork dalam aplikasi website adalah berbasis arsitektur MVC. MVC memisahkan</w:t>
-      </w:r>
-      <w:r>
-        <w:t xml:space="preserve"> pengembangan aplikasi berdasarkan komponen utama yang membangun sebuah aplikasi seperti manupulasi data, antarmuka pengguna, dan bagian yang menjadi control dalam sebuah aplikasi web</w:t>
-      </w:r>
-      <w:r>
-        <w:t>. Berikut akan dijelaskan bagian – bagian dari arsitektur MVC</w:t>
-      </w:r>
-      <w:r>
-        <w:t>:</w:t>
+        <w:t>. Dalam implementasinya kebanyakan fram</w:t>
+      </w:r>
+      <w:r>
+        <w:t>e</w:t>
+      </w:r>
+      <w:r>
+        <w:t xml:space="preserve">work dalam aplikasi website adalah berbasis arsitektur MVC. </w:t>
+      </w:r>
+      <w:r>
+        <w:t xml:space="preserve">Berikut </w:t>
+      </w:r>
+      <w:r>
+        <w:t>adalah penjelasan dari MVC:</w:t>
       </w:r>
     </w:p>
     <w:p>
@@ -4773,13 +4761,22 @@
         <w:t xml:space="preserve"> Model juga berfungsi sebagai pengelola perilaku dan data pada domain aplikasi, </w:t>
       </w:r>
       <w:r>
-        <w:t>melakukan tanggapan terhadap permintaan informasi dan merespons insturksi untuk merubah suatu kondisi (state)</w:t>
+        <w:t xml:space="preserve">melakukan tanggapan terhadap permintaan informasi dan merespons </w:t>
+      </w:r>
+      <w:r>
+        <w:t>instruksi</w:t>
+      </w:r>
+      <w:r>
+        <w:t xml:space="preserve"> untuk merubah suatu kondisi (state)</w:t>
       </w:r>
       <w:r>
         <w:t>.</w:t>
       </w:r>
       <w:r>
         <w:t xml:space="preserve"> Model biasanya merepresentasikan sekiranya data apa yang harus ada di pada sebuah aplikasi.</w:t>
+      </w:r>
+      <w:r>
+        <w:t xml:space="preserve"> Kumpulan dari data tersebut yang kita sebut model.</w:t>
       </w:r>
     </w:p>
     <w:p>
@@ -4877,6 +4874,11 @@
         <w:lastRenderedPageBreak/>
         <w:t xml:space="preserve">Controller biasanya menampung logic – logic yang akan dipanggil saat inputan dilakukan. Biasanya controller akan melakukan aksi terhadap model dan view. </w:t>
       </w:r>
+    </w:p>
+    <w:p>
+      <w:pPr>
+        <w:pStyle w:val="BulletParagraphwithoutindent"/>
+      </w:pPr>
     </w:p>
     <w:p>
       <w:pPr>
@@ -4950,44 +4952,25 @@
         <w:t>Alur Proses MVC</w:t>
       </w:r>
     </w:p>
-    <w:p>
-      <w:pPr>
-        <w:pStyle w:val="STTSJudulSubBab"/>
-        <w:rPr>
-          <w:b w:val="0"/>
-          <w:bCs/>
-          <w:sz w:val="24"/>
-          <w:szCs w:val="24"/>
-        </w:rPr>
-      </w:pPr>
-    </w:p>
+    <w:p/>
     <w:p>
       <w:r>
         <w:t>Alur kerja sistem MVC tergolong sederhana seperti yang ditunjukkan pada g</w:t>
       </w:r>
       <w:r>
-        <w:t>ambar diatas.</w:t>
-      </w:r>
-      <w:r>
-        <w:t xml:space="preserve"> Secara garis besar alur</w:t>
-      </w:r>
-      <w:r>
-        <w:t xml:space="preserve"> pada MVC </w:t>
-      </w:r>
-      <w:r>
-        <w:t>terbagi menjadi</w:t>
-      </w:r>
-      <w:r>
-        <w:t xml:space="preserve"> 3 alur utama.</w:t>
-      </w:r>
-      <w:r>
-        <w:t xml:space="preserve"> Untuk memudahkan pemahaman terkait cara kerja MVC, analogikan MVC sebagai sebuah restoran, dimana customer adalah view, controller adalah pelayan dan chef adalah model. Ketika customer memesan menu, pelayan akan mencatat pesanan dan chef akan segera mencarikan bahannya dan memasakkannya. </w:t>
+        <w:t>ambar diatas</w:t>
+      </w:r>
+      <w:r>
+        <w:t xml:space="preserve">. </w:t>
+      </w:r>
+      <w:r>
+        <w:t xml:space="preserve">Untuk memudahkan pemahaman terkait cara kerja MVC, analogikan MVC sebagai sebuah restoran, dimana customer adalah view, controller adalah pelayan dan chef adalah model. Ketika customer memesan menu, pelayan akan mencatat pesanan dan chef akan segera mencarikan bahannya dan memasakkannya. </w:t>
       </w:r>
       <w:r>
         <w:t>Alur model dari arsitektur</w:t>
       </w:r>
       <w:r>
-        <w:t xml:space="preserve"> kurang lebih mirip seperti analogi diatas, namun untuk penjelasan lebih teknisnya dapat dilihat pada proses dibawah ini</w:t>
+        <w:t xml:space="preserve"> kurang lebih mirip seperti analogi diatas, namun untuk penjelasan lebih teknis dapat dilihat pada proses dibawah ini</w:t>
       </w:r>
       <w:r>
         <w:t xml:space="preserve">: </w:t>

</xml_diff>

<commit_message>
buku bab 3 80 %
</commit_message>
<xml_diff>
--- a/BUKU/BUKU_KP.docx
+++ b/BUKU/BUKU_KP.docx
@@ -2495,19 +2495,49 @@
         <w:t xml:space="preserve">Adapun ruang lingkup pekerjaan yang akan dilakukan pada Kerja Praktek ini adalah membuat aplikasi konversi Surat Perintah Kerja berbasis website. </w:t>
       </w:r>
       <w:r>
-        <w:t xml:space="preserve">Website ini merupakan website yang digunakan untuk mengkonversi Surat Perintah Kerja dari PT. Adiputro Wirasejati. </w:t>
-      </w:r>
-      <w:r>
-        <w:t>Dengan begitu, data dari nomor SPK yang disimpan di database PT. Adiputro Wirasejati akan</w:t>
-      </w:r>
-      <w:r>
-        <w:t xml:space="preserve"> masuk ke </w:t>
-      </w:r>
-      <w:r>
-        <w:t xml:space="preserve">website dan </w:t>
-      </w:r>
-      <w:r>
-        <w:t>diteruskan ke bagian penyediaan untuk akhirnya bisa diproduksi.</w:t>
+        <w:t xml:space="preserve">Website ini merupakan website yang digunakan untuk mengkonversi </w:t>
+      </w:r>
+      <w:r>
+        <w:t xml:space="preserve">spesifikasi yang terdapat pada </w:t>
+      </w:r>
+      <w:r>
+        <w:t>Surat Perintah Kerja dari PT. Adiputro Wirasejati</w:t>
+      </w:r>
+      <w:r>
+        <w:t xml:space="preserve"> kedalam bentuk komponen</w:t>
+      </w:r>
+      <w:r>
+        <w:t xml:space="preserve">. </w:t>
+      </w:r>
+      <w:r>
+        <w:t xml:space="preserve">Dengan begitu, data dari nomor SPK </w:t>
+      </w:r>
+      <w:r>
+        <w:t>tersimpan pada</w:t>
+      </w:r>
+      <w:r>
+        <w:t>database PT. Adiputro Wirasejati akan</w:t>
+      </w:r>
+      <w:r>
+        <w:t xml:space="preserve"> </w:t>
+      </w:r>
+      <w:r>
+        <w:t>mampu di cek dengan database master pada gudang.</w:t>
+      </w:r>
+      <w:r>
+        <w:t xml:space="preserve"> </w:t>
+      </w:r>
+      <w:r>
+        <w:t xml:space="preserve">Yang </w:t>
+      </w:r>
+      <w:r>
+        <w:t xml:space="preserve">akhirnya </w:t>
+      </w:r>
+      <w:r>
+        <w:t>komponen pada divisi perakitan mampu berjalan dengan baik tanpa kendala</w:t>
+      </w:r>
+      <w:r>
+        <w:t>.</w:t>
       </w:r>
       <w:r>
         <w:t xml:space="preserve"> </w:t>
@@ -2588,17 +2618,17 @@
         <w:t xml:space="preserve"> </w:t>
       </w:r>
       <w:r>
-        <w:t>Penggunaan struktur MVC ini membuat Laravel mudah untuk dipelajari dan mampu mempercepat proses pembuatan prototipe aplikasi web. Sebagaimana ia juga menyediakan fitur bawaan seperti otentikasi, mail, perutean, sesi, dan daftar berjalan.</w:t>
+        <w:t xml:space="preserve">Penggunaan struktur MVC ini membuat Laravel mudah untuk dipelajari dan mampu mempercepat proses pembuatan prototipe aplikasi web. Sebagaimana ia juga menyediakan fitur bawaan seperti otentikasi, mail, </w:t>
+      </w:r>
+      <w:r>
+        <w:lastRenderedPageBreak/>
+        <w:t>perutean, sesi, dan daftar berjalan.</w:t>
       </w:r>
       <w:r>
         <w:t xml:space="preserve"> </w:t>
       </w:r>
       <w:r>
-        <w:t xml:space="preserve">Laravel juga lebih berfokus pada end-user, yang artinya hanya berfokus pada kejelasan dan kesederhanaan, baik dari </w:t>
-      </w:r>
-      <w:r>
-        <w:lastRenderedPageBreak/>
-        <w:t>penulisan hingga tampilan. Ia pun bisa menghasilkan fungsional aplikasi web yang berjalan dengan semestinya.</w:t>
+        <w:t>Laravel juga lebih berfokus pada end-user, yang artinya hanya berfokus pada kejelasan dan kesederhanaan, baik dari penulisan hingga tampilan. Ia pun bisa menghasilkan fungsional aplikasi web yang berjalan dengan semestinya.</w:t>
       </w:r>
     </w:p>
     <w:p>
@@ -2729,108 +2759,207 @@
         <w:pStyle w:val="BulletParagraphMoreThan1"/>
       </w:pPr>
       <w:r>
+        <w:lastRenderedPageBreak/>
         <w:t xml:space="preserve">Sehingga </w:t>
       </w:r>
       <w:r>
-        <w:t xml:space="preserve">tugas utama dari framework ini adalah mengirim dan menerima data, kemudian membuat tampilan UI (User Interface) yang </w:t>
+        <w:t>tugas utama dari framework ini adalah mengirim dan menerima data, kemudian membuat tampilan UI (User Interface) yang menarik. Framework ini juga sangat mudah untuk diintegrasikan dengan library yang lain. Jika diimplementasikan pada komponen HTML, maka Vue JS menggunakan ID, class, atau name untuk menginisialisasikannya.</w:t>
+      </w:r>
+    </w:p>
+    <w:p>
+      <w:pPr>
+        <w:pStyle w:val="BulletParagraphMoreThan1"/>
+      </w:pPr>
+      <w:r>
+        <w:t xml:space="preserve">Framework ini mengalami perkembangan yang pesat, bahkan beberapa perusahaan besar menggunakannya, sebagai contoh Google dan Adobe. Terlepas dari itu, Vue JS pertama kali dikembangkan pada tahun 2013 oleh Evan </w:t>
+      </w:r>
+      <w:proofErr w:type="gramStart"/>
+      <w:r>
+        <w:t>You</w:t>
+      </w:r>
+      <w:proofErr w:type="gramEnd"/>
+      <w:r>
+        <w:t xml:space="preserve"> yang sebelumnya bekerja di Google dengan menggunakan AngularJS. Hal itulah yang melatarbelakangi seorang Evan You mengembangkan sebuah library yang lebih ringan daripada AngularJS.</w:t>
+      </w:r>
+    </w:p>
+    <w:p>
+      <w:pPr>
+        <w:pStyle w:val="Bulletalphabetlevel1"/>
+      </w:pPr>
+      <w:r>
+        <w:t>Microsoft SQL Server</w:t>
+      </w:r>
+    </w:p>
+    <w:p>
+      <w:pPr>
+        <w:pStyle w:val="BulletParagraphMoreThan1"/>
+        <w:rPr>
+          <w:lang w:val="en-ID"/>
+        </w:rPr>
+      </w:pPr>
+      <w:r>
+        <w:rPr>
+          <w:lang w:val="en-ID"/>
+        </w:rPr>
+        <w:t xml:space="preserve">Microsoft SQL Server adalah salah satu software jenis Relational Database Management System (RDBMS) yang cukup sering digunakan. Sesuai namanya, software ini dikembangkan oleh perusahaan besar Microsoft dan cukup scalable. Maksudnya adalah untuk pemakaiannya Microsoft SQL Server bisa dimana – mana dari laptop manapun, ke jaringan server cloud dan lain – lain. Namun istilah scalable ini tetap saja harus memperhatikan persyaratan hardware maupun </w:t>
+      </w:r>
+      <w:proofErr w:type="gramStart"/>
+      <w:r>
+        <w:rPr>
+          <w:lang w:val="en-ID"/>
+        </w:rPr>
+        <w:t>software.Sejak</w:t>
+      </w:r>
+      <w:proofErr w:type="gramEnd"/>
+      <w:r>
+        <w:rPr>
+          <w:lang w:val="en-ID"/>
+        </w:rPr>
+        <w:t xml:space="preserve"> rilis pertama kali pada tahun 1989, Microsoft SQL Server sudah menjadi pilihan dari para pengguna database dan hingga saat ini masih banyak dipakai. Perkembangannya pun cukup menjanjikan mulai dari versi SQL Server 1.0 yang pertama dirilis dan hingga saat ini. Fungsinya pun sekarang tidak hanya sebagai RDBMS (Relational Database Management System) saja tapi bisa lebih dari itu, termasuk alat built-in intelijen bisnis, serta bisa juga digunakan sebagai analisis dan pelaporan. </w:t>
+      </w:r>
+    </w:p>
+    <w:p>
+      <w:pPr>
+        <w:pStyle w:val="BulletParagraphMoreThan1"/>
+      </w:pPr>
+      <w:r>
+        <w:t xml:space="preserve">Sebagai salah satu produk dari perusahaan besar Microsoft, tentunya keberadaan Microsoft SQL Server ini memiliki fungsi yang vital dalam dunia management database. Sesuai dengan namanya software ini melakukan pengelolaan database dengan menggunakan query atau perintah SQL. SQL atau Structures Query Language merupakan suatu bahasa komputer yang </w:t>
       </w:r>
       <w:r>
         <w:lastRenderedPageBreak/>
-        <w:t>menarik. Framework ini juga sangat mudah untuk diintegrasikan dengan library yang lain. Jika diimplementasikan pada komponen HTML, maka Vue JS menggunakan ID, class, atau name untuk menginisialisasikannya.</w:t>
+        <w:t>diakui dunia dan digunakan untuk mengakses data – data yang tersimpan dalam suatu database.</w:t>
       </w:r>
     </w:p>
     <w:p>
       <w:pPr>
         <w:pStyle w:val="BulletParagraphMoreThan1"/>
       </w:pPr>
-      <w:r>
-        <w:t xml:space="preserve">Framework ini mengalami perkembangan yang pesat, bahkan beberapa perusahaan besar menggunakannya, sebagai contoh Google dan Adobe. Terlepas dari itu, Vue JS pertama kali dikembangkan pada tahun 2013 oleh Evan </w:t>
+    </w:p>
+    <w:p>
+      <w:pPr>
+        <w:pStyle w:val="JudulSubBabLevel2"/>
+      </w:pPr>
+      <w:r>
+        <w:t>Fitur - fitur</w:t>
+      </w:r>
+    </w:p>
+    <w:p>
+      <w:pPr>
+        <w:ind w:firstLine="709"/>
+      </w:pPr>
+      <w:r>
+        <w:t xml:space="preserve">Pembuatan aplikasi ini akan menerapkan pembagian user dalam beberapa level user. Di sub bab </w:t>
+      </w:r>
+      <w:r>
+        <w:t xml:space="preserve">ini </w:t>
+      </w:r>
+      <w:r>
+        <w:t>akan dijelaskan mengena</w:t>
+      </w:r>
+      <w:r>
+        <w:t>i</w:t>
+      </w:r>
+      <w:r>
+        <w:t xml:space="preserve"> fitur – fitur yang akan dibuat dalam website ini</w:t>
+      </w:r>
+      <w:r>
+        <w:t xml:space="preserve"> dan dikategorikan berdasarkan level dari masing – masinglevel user</w:t>
+      </w:r>
+      <w:r>
+        <w:t>.</w:t>
+      </w:r>
+      <w:r>
+        <w:t xml:space="preserve"> Pembagian level user dibagi berdasarkan role dari usernya.</w:t>
+      </w:r>
+      <w:r>
+        <w:t xml:space="preserve"> </w:t>
+      </w:r>
+      <w:r>
+        <w:t>Berikut merupakan fitur – fitur yang akan dibuat yang dibedakan berdasarkan</w:t>
+      </w:r>
+      <w:r>
+        <w:t xml:space="preserve"> role</w:t>
+      </w:r>
+      <w:r>
+        <w:t>:</w:t>
+      </w:r>
+    </w:p>
+    <w:p>
+      <w:pPr>
+        <w:ind w:firstLine="709"/>
+      </w:pPr>
+    </w:p>
+    <w:p>
+      <w:pPr>
+        <w:pStyle w:val="BulletSubabAlphabet"/>
+      </w:pPr>
+      <w:r>
+        <w:t>Super Admin</w:t>
+      </w:r>
+    </w:p>
+    <w:p>
+      <w:r>
+        <w:t xml:space="preserve">Super Admin merupakan role dengan </w:t>
+      </w:r>
+      <w:r>
+        <w:t>kemampuan</w:t>
+      </w:r>
+      <w:r>
+        <w:t xml:space="preserve"> tertinggi. Artinya, role </w:t>
+      </w:r>
+      <w:r>
+        <w:t>s</w:t>
+      </w:r>
+      <w:r>
+        <w:t xml:space="preserve">uper </w:t>
+      </w:r>
+      <w:r>
+        <w:t>a</w:t>
+      </w:r>
+      <w:r>
+        <w:t>dmin bisa memegang kendali atas kedua role lainnya.</w:t>
+      </w:r>
+      <w:r>
+        <w:t xml:space="preserve"> Role ini berada di level paling tinggi jika diliat berdasarkan hirarki sebuah sistem.</w:t>
+      </w:r>
+      <w:r>
+        <w:t xml:space="preserve"> Role Super Admin juga yang akan mengatur role lain.</w:t>
+      </w:r>
+      <w:r>
+        <w:t xml:space="preserve"> Berikut merupakan fitur – fitur yang ada pada role </w:t>
+      </w:r>
+      <w:r>
+        <w:t>s</w:t>
+      </w:r>
+      <w:r>
+        <w:t xml:space="preserve">uper </w:t>
       </w:r>
       <w:proofErr w:type="gramStart"/>
       <w:r>
-        <w:t>You</w:t>
+        <w:t>a</w:t>
+      </w:r>
+      <w:r>
+        <w:t>dmin :</w:t>
       </w:r>
       <w:proofErr w:type="gramEnd"/>
       <w:r>
-        <w:t xml:space="preserve"> yang sebelumnya bekerja di Google dengan menggunakan AngularJS. Hal itulah yang melatarbelakangi seorang Evan You mengembangkan sebuah library yang lebih ringan daripada AngularJS.</w:t>
-      </w:r>
-    </w:p>
-    <w:p>
-      <w:pPr>
-        <w:ind w:firstLine="284"/>
-      </w:pPr>
-    </w:p>
-    <w:p>
-      <w:pPr>
-        <w:pStyle w:val="JudulSubBabLevel2"/>
-      </w:pPr>
-      <w:r>
-        <w:t>Fitur - fitur</w:t>
-      </w:r>
-    </w:p>
-    <w:p>
-      <w:pPr>
-        <w:ind w:firstLine="709"/>
-      </w:pPr>
-      <w:r>
-        <w:t xml:space="preserve">Pembuatan aplikasi ini akan menerapkan pembagian user dalam beberapa level user. Di sub bab </w:t>
-      </w:r>
-      <w:r>
-        <w:t xml:space="preserve">ini </w:t>
-      </w:r>
-      <w:r>
-        <w:t>akan dijelaskan mengena</w:t>
-      </w:r>
-      <w:r>
-        <w:t>i</w:t>
-      </w:r>
-      <w:r>
-        <w:t xml:space="preserve"> fitur – fitur yang akan dibuat dalam website ini</w:t>
-      </w:r>
-      <w:r>
-        <w:t xml:space="preserve"> dan dikategorikan berdasarkan level dari masing – masinglevel user</w:t>
-      </w:r>
-      <w:r>
-        <w:t>.</w:t>
-      </w:r>
-      <w:r>
-        <w:t xml:space="preserve"> Pembagian level user dibagi berdasarkan role dari usernya.</w:t>
-      </w:r>
-      <w:r>
         <w:t xml:space="preserve"> </w:t>
       </w:r>
-      <w:r>
-        <w:t>Berikut merupakan fitur – fitur yang akan dibuat yang dibedakan berdasarkan</w:t>
-      </w:r>
-      <w:r>
-        <w:t xml:space="preserve"> role</w:t>
-      </w:r>
-      <w:r>
-        <w:t>:</w:t>
-      </w:r>
-    </w:p>
-    <w:p>
-      <w:pPr>
-        <w:ind w:firstLine="709"/>
-      </w:pPr>
-    </w:p>
-    <w:p>
-      <w:pPr>
-        <w:pStyle w:val="BulletSubabAlphabet"/>
-      </w:pPr>
-      <w:r>
-        <w:t>Super Admin</w:t>
-      </w:r>
-    </w:p>
-    <w:p>
-      <w:r>
-        <w:t xml:space="preserve">Super Admin merupakan role dengan </w:t>
-      </w:r>
-      <w:r>
-        <w:t>kemampuan</w:t>
-      </w:r>
-      <w:r>
-        <w:t xml:space="preserve"> tertinggi. Artinya, role </w:t>
+    </w:p>
+    <w:p>
+      <w:pPr>
+        <w:pStyle w:val="BulletStyle"/>
+      </w:pPr>
+      <w:r>
+        <w:t>Manajemen user</w:t>
+      </w:r>
+    </w:p>
+    <w:p>
+      <w:pPr>
+        <w:pStyle w:val="BulletParagraphwithoutindent"/>
+      </w:pPr>
+      <w:r>
+        <w:t xml:space="preserve">Manajemen user merupakan fitur utama dari role </w:t>
       </w:r>
       <w:r>
         <w:t>s</w:t>
@@ -2842,29 +2971,17 @@
         <w:t>a</w:t>
       </w:r>
       <w:r>
-        <w:t>dmin bisa memegang kendali atas kedua role lainnya.</w:t>
-      </w:r>
-      <w:r>
-        <w:t xml:space="preserve"> Role ini berada di level paling tinggi jika diliat berdasarkan hirarki sebuah sistem.</w:t>
-      </w:r>
-      <w:r>
-        <w:t xml:space="preserve"> Role Super Admin juga yang akan mengatur role lain.</w:t>
-      </w:r>
-      <w:r>
-        <w:t xml:space="preserve"> Berikut merupakan fitur – fitur yang ada pada role </w:t>
-      </w:r>
-      <w:r>
-        <w:t>s</w:t>
-      </w:r>
-      <w:r>
-        <w:t xml:space="preserve">uper </w:t>
+        <w:t>dmin.</w:t>
+      </w:r>
+      <w:r>
+        <w:t xml:space="preserve"> Fitur ini memberikan user dengan role super admin untuk melakukan manajemen akun pada aplikasi. User lain yang memiliki role selain super admin tidak dapat mengakses fitur ini. Hal ini dimaksudkan untuk memberikan kemudahan dalam mengorganisir akun – akun dalam website. </w:t>
+      </w:r>
+      <w:r>
+        <w:t xml:space="preserve">Fitur ini memungkinkan seorang Super Admin </w:t>
       </w:r>
       <w:proofErr w:type="gramStart"/>
       <w:r>
-        <w:t>a</w:t>
-      </w:r>
-      <w:r>
-        <w:t>dmin :</w:t>
+        <w:t>untuk :</w:t>
       </w:r>
       <w:proofErr w:type="gramEnd"/>
       <w:r>
@@ -2873,10 +2990,34 @@
     </w:p>
     <w:p>
       <w:pPr>
+        <w:pStyle w:val="BulletStyleLevel2"/>
+      </w:pPr>
+      <w:r>
+        <w:t>Menghapus user yang sudah ada</w:t>
+      </w:r>
+    </w:p>
+    <w:p>
+      <w:pPr>
+        <w:pStyle w:val="BulletStyleLevel2"/>
+      </w:pPr>
+      <w:r>
+        <w:t>Mengubah detail dari user yang sudah ada</w:t>
+      </w:r>
+    </w:p>
+    <w:p>
+      <w:pPr>
+        <w:pStyle w:val="BulletStyleLevel2"/>
+      </w:pPr>
+      <w:r>
+        <w:t>Mengubah role dari user yang sudah ada</w:t>
+      </w:r>
+    </w:p>
+    <w:p>
+      <w:pPr>
         <w:pStyle w:val="BulletStyle"/>
       </w:pPr>
       <w:r>
-        <w:t>Manajemen user</w:t>
+        <w:t>Registrasi user baru</w:t>
       </w:r>
     </w:p>
     <w:p>
@@ -2884,83 +3025,20 @@
         <w:pStyle w:val="BulletParagraphwithoutindent"/>
       </w:pPr>
       <w:r>
-        <w:t xml:space="preserve">Manajemen user merupakan fitur utama dari role </w:t>
-      </w:r>
-      <w:r>
-        <w:t>s</w:t>
-      </w:r>
-      <w:r>
-        <w:t xml:space="preserve">uper </w:t>
-      </w:r>
-      <w:r>
-        <w:t>a</w:t>
-      </w:r>
-      <w:r>
-        <w:t>dmin.</w:t>
-      </w:r>
-      <w:r>
-        <w:t xml:space="preserve"> Fitur ini memberikan user dengan role super admin untuk melakukan manajemen akun pada aplikasi. User lain yang memiliki role selain super admin tidak dapat mengakses fitur ini. Hal ini dimaksudkan untuk memberikan kemudahan dalam mengorganisir akun – akun dalam website. </w:t>
-      </w:r>
-      <w:r>
-        <w:t xml:space="preserve">Fitur ini memungkinkan seorang Super Admin </w:t>
-      </w:r>
-      <w:proofErr w:type="gramStart"/>
-      <w:r>
-        <w:t>untuk :</w:t>
-      </w:r>
-      <w:proofErr w:type="gramEnd"/>
-      <w:r>
-        <w:t xml:space="preserve"> </w:t>
-      </w:r>
-    </w:p>
-    <w:p>
-      <w:pPr>
-        <w:pStyle w:val="BulletStyleLevel2"/>
-      </w:pPr>
-      <w:r>
-        <w:t>Menghapus user yang sudah ada</w:t>
-      </w:r>
-    </w:p>
-    <w:p>
-      <w:pPr>
-        <w:pStyle w:val="BulletStyleLevel2"/>
-      </w:pPr>
+        <w:t>Fitur lain dari role Super Admin adalah melakukan registrasi user baru. Dimana fitur ini berfungsi untuk membuat user baru</w:t>
+      </w:r>
+      <w:r>
+        <w:t xml:space="preserve"> yang dapat digunakan dalam akses login nantinya. Disaat yang bersamaan user akan diberikan </w:t>
+      </w:r>
+      <w:r>
+        <w:t>role sesuai dengan kebutuhan pekerjaan.</w:t>
+      </w:r>
+      <w:r>
+        <w:t xml:space="preserve"> Selain itu pastinya user tadi akan ditempatkan dalam </w:t>
+      </w:r>
       <w:r>
         <w:lastRenderedPageBreak/>
-        <w:t>Mengubah detail dari user yang sudah ada</w:t>
-      </w:r>
-    </w:p>
-    <w:p>
-      <w:pPr>
-        <w:pStyle w:val="BulletStyleLevel2"/>
-      </w:pPr>
-      <w:r>
-        <w:t>Mengubah role dari user yang sudah ada</w:t>
-      </w:r>
-    </w:p>
-    <w:p>
-      <w:pPr>
-        <w:pStyle w:val="BulletStyle"/>
-      </w:pPr>
-      <w:r>
-        <w:t>Registrasi user baru</w:t>
-      </w:r>
-    </w:p>
-    <w:p>
-      <w:pPr>
-        <w:pStyle w:val="BulletParagraphwithoutindent"/>
-      </w:pPr>
-      <w:r>
-        <w:t>Fitur lain dari role Super Admin adalah melakukan registrasi user baru. Dimana fitur ini berfungsi untuk membuat user baru</w:t>
-      </w:r>
-      <w:r>
-        <w:t xml:space="preserve"> yang dapat digunakan dalam akses login nantinya. Disaat yang bersamaan user akan diberikan </w:t>
-      </w:r>
-      <w:r>
-        <w:t>role sesuai dengan kebutuhan pekerjaan.</w:t>
-      </w:r>
-      <w:r>
-        <w:t xml:space="preserve"> Selain itu pastinya user tadi akan ditempatkan dalam sebuah departemen yang bertujuan untuk membatasi akses akun supay</w:t>
+        <w:t>sebuah departemen yang bertujuan untuk membatasi akses akun supay</w:t>
       </w:r>
       <w:r>
         <w:t>a</w:t>
@@ -3089,49 +3167,182 @@
     <w:p>
       <w:pPr>
         <w:pStyle w:val="BulletStyle"/>
-        <w:keepNext/>
-        <w:keepLines/>
+      </w:pPr>
+      <w:r>
+        <w:t>Order ko</w:t>
+      </w:r>
+      <w:r>
+        <w:t>m</w:t>
+      </w:r>
+      <w:r>
+        <w:t>ponen dari Surat Perintah Kerja</w:t>
+      </w:r>
+    </w:p>
+    <w:p>
+      <w:pPr>
+        <w:pStyle w:val="BulletParagraphwithoutindent"/>
+      </w:pPr>
+      <w:r>
+        <w:t xml:space="preserve">Fitur </w:t>
+      </w:r>
+      <w:r>
+        <w:t xml:space="preserve">ini merupakan fitur yang sangat penting pada aplikasi website ini. </w:t>
+      </w:r>
+      <w:r>
+        <w:t>Set</w:t>
+      </w:r>
+      <w:r>
+        <w:t>e</w:t>
+      </w:r>
+      <w:r>
+        <w:t>lah melakukan penarikan data dari Surat Perintah Kerja</w:t>
+      </w:r>
+      <w:r>
+        <w:t xml:space="preserve">, </w:t>
+      </w:r>
+      <w:r>
+        <w:t>Super Admin dapat melakukan order agar komponen, kit, atau mesin kendaraan bisa dikirimkan dari divisi gudang ke divisi perakitan. Fitur ini akan berjalan secara otomatis saat tombol print list komponen ditekan.</w:t>
+      </w:r>
+      <w:r>
+        <w:t xml:space="preserve"> Hasil print list komponen tadi akan dipakai sebagai dasar order memesan barang.</w:t>
+      </w:r>
+    </w:p>
+    <w:p>
+      <w:pPr>
+        <w:pStyle w:val="BulletParagraphwithoutindent"/>
+      </w:pPr>
+    </w:p>
+    <w:p>
+      <w:pPr>
+        <w:pStyle w:val="BulletStyle"/>
       </w:pPr>
       <w:r>
         <w:lastRenderedPageBreak/>
-        <w:t>Order ko</w:t>
-      </w:r>
-      <w:r>
-        <w:t>m</w:t>
-      </w:r>
-      <w:r>
-        <w:t>ponen dari Surat Perintah Kerja</w:t>
+        <w:t xml:space="preserve">History </w:t>
+      </w:r>
+      <w:r>
+        <w:t>input kode Surat Perintah Kerja</w:t>
       </w:r>
     </w:p>
     <w:p>
       <w:pPr>
         <w:pStyle w:val="BulletParagraphwithoutindent"/>
-        <w:keepNext/>
-        <w:keepLines/>
+      </w:pPr>
+      <w:r>
+        <w:t xml:space="preserve">Fitur terakhir dari user Super Admin adalah melihat history input kode Surat Perintah Kerja. </w:t>
+      </w:r>
+      <w:r>
+        <w:t xml:space="preserve">Fitur ini akan memberikan daftar histori dari seluruh user admin yang telah melakukan input kode Surat Perintah Kerja. </w:t>
+      </w:r>
+      <w:r>
+        <w:t>Fitur ini menjadi penting bagi karena Super Admin perlu melakukan pengawasan</w:t>
+      </w:r>
+      <w:r>
+        <w:t xml:space="preserve"> terhadap seluruh admin dalam melakukan input kode Surat Perintah Kerja.</w:t>
+      </w:r>
+      <w:r>
+        <w:t xml:space="preserve"> Disini super admin memiliki kemampuan untuk mengecek history input kode SPK yang salah dan menghapusnya.</w:t>
+      </w:r>
+    </w:p>
+    <w:p>
+      <w:pPr>
+        <w:ind w:firstLine="0"/>
+      </w:pPr>
+    </w:p>
+    <w:p>
+      <w:pPr>
+        <w:pStyle w:val="BulletSubabAlphabet"/>
+      </w:pPr>
+      <w:bookmarkStart w:id="0" w:name="_Hlk123852003"/>
+      <w:r>
+        <w:t>Admin</w:t>
+      </w:r>
+    </w:p>
+    <w:bookmarkEnd w:id="0"/>
+    <w:p>
+      <w:r>
+        <w:t>Admin merupakan role</w:t>
+      </w:r>
+      <w:r>
+        <w:t xml:space="preserve"> kedua yang ada di aplikasi website PT. Adiputro</w:t>
+      </w:r>
+      <w:r>
+        <w:t xml:space="preserve"> </w:t>
+      </w:r>
+      <w:r>
+        <w:t>Wirasejati</w:t>
+      </w:r>
+      <w:r>
+        <w:t>.</w:t>
+      </w:r>
+      <w:r>
+        <w:t xml:space="preserve"> </w:t>
+      </w:r>
+      <w:r>
+        <w:t>Role Admin</w:t>
+      </w:r>
+      <w:r>
+        <w:t xml:space="preserve"> </w:t>
+      </w:r>
+      <w:r>
+        <w:t>memiliki beberapa fitur yang penting dalam proses</w:t>
+      </w:r>
+      <w:r>
+        <w:t xml:space="preserve"> produksi</w:t>
+      </w:r>
+      <w:r>
+        <w:t>.</w:t>
+      </w:r>
+      <w:r>
+        <w:t xml:space="preserve"> Role Admin berada satu tingkat dibawah role Super Admin.</w:t>
+      </w:r>
+      <w:r>
+        <w:t xml:space="preserve"> </w:t>
+      </w:r>
+      <w:r>
+        <w:t xml:space="preserve">Berikut merupakan fitur – fitur yang ada pada role </w:t>
+      </w:r>
+      <w:proofErr w:type="gramStart"/>
+      <w:r>
+        <w:t>a</w:t>
+      </w:r>
+      <w:r>
+        <w:t>dmin :</w:t>
+      </w:r>
+      <w:proofErr w:type="gramEnd"/>
+      <w:r>
+        <w:t xml:space="preserve"> </w:t>
+      </w:r>
+    </w:p>
+    <w:p>
+      <w:pPr>
+        <w:pStyle w:val="BulletStyle"/>
+      </w:pPr>
+      <w:r>
+        <w:t>Input data ke database utama</w:t>
+      </w:r>
+    </w:p>
+    <w:p>
+      <w:pPr>
+        <w:pStyle w:val="BulletParagraphwithoutindent"/>
       </w:pPr>
       <w:r>
         <w:t xml:space="preserve">Fitur </w:t>
       </w:r>
       <w:r>
-        <w:t xml:space="preserve">ini merupakan fitur yang sangat penting pada aplikasi website ini. </w:t>
-      </w:r>
-      <w:r>
-        <w:t>Set</w:t>
-      </w:r>
-      <w:r>
-        <w:t>e</w:t>
-      </w:r>
-      <w:r>
-        <w:t>lah melakukan penarikan data dari Surat Perintah Kerja</w:t>
-      </w:r>
-      <w:r>
-        <w:t xml:space="preserve">, </w:t>
-      </w:r>
-      <w:r>
-        <w:t>Super Admin dapat melakukan order agar komponen, kit, atau mesin kendaraan bisa dikirimkan dari divisi gudang ke divisi perakitan. Fitur ini akan berjalan secara otomatis saat tombol print list komponen ditekan.</w:t>
-      </w:r>
-      <w:r>
-        <w:t xml:space="preserve"> Hasil print list komponen tadi akan dipakai sebagai dasar order memesan barang.</w:t>
+        <w:t>pertama</w:t>
+      </w:r>
+      <w:r>
+        <w:t xml:space="preserve"> dari </w:t>
+      </w:r>
+      <w:r>
+        <w:t>role</w:t>
+      </w:r>
+      <w:r>
+        <w:t xml:space="preserve"> Admin adalah melakukan input data ke database utama dari PT. Adiputro Wirasejati. Fitur ini memungkinkan seorang Admin untuk melakukan input data – data master menuju database utama. Data – data master berisi seluruh data pemesanan dan komponen – komponen berupa kode SPK yang diperlukan dalam proses produksi.</w:t>
+      </w:r>
+      <w:r>
+        <w:t>\</w:t>
       </w:r>
     </w:p>
     <w:p>
@@ -3139,142 +3350,14 @@
         <w:pStyle w:val="BulletStyle"/>
       </w:pPr>
       <w:r>
-        <w:t xml:space="preserve">History </w:t>
-      </w:r>
-      <w:r>
-        <w:t>input kode Surat Perintah Kerja</w:t>
+        <w:t>Tarik data dari Kode Surat Perintah Kerja</w:t>
       </w:r>
     </w:p>
     <w:p>
       <w:pPr>
         <w:pStyle w:val="BulletParagraphwithoutindent"/>
-      </w:pPr>
-      <w:r>
-        <w:t xml:space="preserve">Fitur terakhir dari user Super Admin adalah melihat history input kode Surat Perintah Kerja. </w:t>
-      </w:r>
-      <w:r>
-        <w:t xml:space="preserve">Fitur ini akan memberikan daftar histori dari seluruh user admin yang telah melakukan input kode Surat Perintah Kerja. </w:t>
-      </w:r>
-      <w:r>
-        <w:t>Fitur ini menjadi penting bagi karena Super Admin perlu melakukan pengawasan</w:t>
-      </w:r>
-      <w:r>
-        <w:t xml:space="preserve"> terhadap seluruh admin dalam melakukan input kode Surat Perintah Kerja.</w:t>
-      </w:r>
-      <w:r>
-        <w:t xml:space="preserve"> Disini super admin memiliki kemampuan untuk mengecek history input kode SPK yang salah dan menghapusnya.</w:t>
-      </w:r>
-    </w:p>
-    <w:p>
-      <w:pPr>
-        <w:ind w:firstLine="0"/>
-      </w:pPr>
-    </w:p>
-    <w:p>
-      <w:pPr>
-        <w:pStyle w:val="BulletSubabAlphabet"/>
-      </w:pPr>
-      <w:r>
-        <w:t>Admin</w:t>
-      </w:r>
-    </w:p>
-    <w:p>
-      <w:r>
-        <w:t>Admin merupakan role</w:t>
-      </w:r>
-      <w:r>
-        <w:t xml:space="preserve"> kedua yang ada di aplikasi website PT. Adiputro</w:t>
-      </w:r>
-      <w:r>
-        <w:t xml:space="preserve"> </w:t>
-      </w:r>
-      <w:r>
-        <w:t>Wirasejati</w:t>
-      </w:r>
-      <w:r>
-        <w:t>.</w:t>
-      </w:r>
-      <w:r>
-        <w:t xml:space="preserve"> </w:t>
-      </w:r>
-      <w:r>
-        <w:t>Role Admin</w:t>
-      </w:r>
-      <w:r>
-        <w:t xml:space="preserve"> </w:t>
-      </w:r>
-      <w:r>
-        <w:t>memiliki beberapa fitur yang penting dalam proses</w:t>
-      </w:r>
-      <w:r>
-        <w:t xml:space="preserve"> produksi</w:t>
-      </w:r>
-      <w:r>
-        <w:t>.</w:t>
-      </w:r>
-      <w:r>
-        <w:t xml:space="preserve"> Role Admin berada satu tingkat dibawah role Super Admin.</w:t>
-      </w:r>
-      <w:r>
-        <w:t xml:space="preserve"> </w:t>
-      </w:r>
-      <w:r>
-        <w:t xml:space="preserve">Berikut merupakan fitur – fitur yang ada pada role </w:t>
-      </w:r>
-      <w:proofErr w:type="gramStart"/>
-      <w:r>
-        <w:t>a</w:t>
-      </w:r>
-      <w:r>
-        <w:t>dmin :</w:t>
-      </w:r>
-      <w:proofErr w:type="gramEnd"/>
-      <w:r>
-        <w:t xml:space="preserve"> </w:t>
-      </w:r>
-    </w:p>
-    <w:p>
-      <w:pPr>
-        <w:pStyle w:val="BulletStyle"/>
-      </w:pPr>
-      <w:r>
-        <w:t>Input data ke database utama</w:t>
-      </w:r>
-    </w:p>
-    <w:p>
-      <w:pPr>
-        <w:pStyle w:val="BulletParagraphwithoutindent"/>
-        <w:rPr>
-          <w:vertAlign w:val="subscript"/>
-        </w:rPr>
-      </w:pPr>
-      <w:r>
-        <w:t xml:space="preserve">Fitur </w:t>
-      </w:r>
-      <w:r>
-        <w:t>pertama</w:t>
-      </w:r>
-      <w:r>
-        <w:t xml:space="preserve"> dari </w:t>
-      </w:r>
-      <w:r>
-        <w:t>role</w:t>
-      </w:r>
-      <w:r>
-        <w:t xml:space="preserve"> Admin adalah melakukan input data ke database utama dari PT. Adiputro Wirasejati. Fitur ini memungkinkan seorang Admin untuk melakukan input data – data master menuju database utama. Data – data master berisi seluruh data pemesanan dan komponen – komponen berupa kode SPK yang diperlukan dalam proses produksi.</w:t>
-      </w:r>
-    </w:p>
-    <w:p>
-      <w:pPr>
-        <w:pStyle w:val="BulletStyle"/>
-      </w:pPr>
-      <w:r>
-        <w:t>Tarik data dari Kode Surat Perintah Kerja</w:t>
-      </w:r>
-    </w:p>
-    <w:p>
-      <w:pPr>
-        <w:pStyle w:val="BulletParagraphwithoutindent"/>
+        <w:widowControl w:val="0"/>
+        <w:ind w:left="425"/>
       </w:pPr>
       <w:r>
         <w:t xml:space="preserve">Fitur tarik data dari Kode Surat Perintah Kerja merupakan fitur </w:t>
@@ -3283,11 +3366,7 @@
         <w:t>kedua</w:t>
       </w:r>
       <w:r>
-        <w:t xml:space="preserve"> dari role Admin. Fitur tarik data dari Surat Perintah Kerja bertujuan untuk menampilkan seluruh data yang tersimpan dalam Surat Perintah Kerja. Saat nomor Surat </w:t>
-      </w:r>
-      <w:r>
-        <w:lastRenderedPageBreak/>
-        <w:t xml:space="preserve">Perintah Kerja sudah di masukkan, kolom – kolom komponen akan terisi secara otomatis. Super Admin bisa menghapus, mengganti, dan menambahkan komponen yang sudah ada. </w:t>
+        <w:t xml:space="preserve"> dari role Admin. Fitur tarik data dari Surat Perintah Kerja bertujuan untuk menampilkan seluruh data yang tersimpan dalam Surat Perintah Kerja. Saat nomor Surat Perintah Kerja sudah di masukkan, kolom – kolom komponen akan terisi secara otomatis. Super Admin bisa menghapus, mengganti, dan menambahkan komponen yang sudah ada. </w:t>
       </w:r>
     </w:p>
     <w:p>
@@ -3304,7 +3383,11 @@
         <w:ind w:firstLine="0"/>
       </w:pPr>
       <w:r>
-        <w:t>Fitur ini merupakan fitur yang sangat penting pada aplikasi website ini. Setelah melakukan penarikan data dari Surat Perintah Kerja, Admin dapat melakukan order agar komponen, kit, atau mesin kendaraan bisa dikirimkan dari divisi gudang ke divisi perakitan. Fitur ini akan berjalan secara otomatis saat tombol print list komponen ditekan.</w:t>
+        <w:t xml:space="preserve">Fitur ini merupakan fitur yang sangat penting pada aplikasi website ini. Setelah melakukan penarikan data dari Surat Perintah Kerja, Admin dapat melakukan order agar komponen, kit, atau mesin kendaraan bisa dikirimkan dari divisi </w:t>
+      </w:r>
+      <w:r>
+        <w:lastRenderedPageBreak/>
+        <w:t>gudang ke divisi perakitan. Fitur ini akan berjalan secara otomatis saat tombol print list komponen ditekan.</w:t>
       </w:r>
       <w:r>
         <w:t xml:space="preserve"> Master yang dibuat pada database utama harus ada dan sesuai dengan parameter – parameter yang terdapat pada surat perintah kerja untuk membuat fitur ini berfungsi dengan baik. </w:t>
@@ -3436,38 +3519,35 @@
         <w:t>SPK</w:t>
       </w:r>
       <w:r>
-        <w:t xml:space="preserve">. Saat nomor Surat Perintah Kerja sudah di masukkan, kolom – kolom komponen akan terisi secara </w:t>
+        <w:t xml:space="preserve">. Saat nomor Surat Perintah Kerja sudah di masukkan, kolom – kolom komponen akan terisi secara otomatis. Super Admin bisa menghapus, mengganti, dan menambahkan komponen yang sudah ada. </w:t>
+      </w:r>
+    </w:p>
+    <w:p>
+      <w:pPr>
+        <w:pStyle w:val="BulletStyle"/>
+        <w:keepLines/>
+      </w:pPr>
+      <w:r>
+        <w:t>Order komponen dari Surat Perintah Kerja</w:t>
+      </w:r>
+    </w:p>
+    <w:p>
+      <w:pPr>
+        <w:pStyle w:val="BulletParagraphMoreThan1"/>
+        <w:ind w:left="425" w:firstLine="0"/>
+      </w:pPr>
+      <w:r>
+        <w:t xml:space="preserve">Fitur ini merupakan fitur yang sangat penting pada aplikasi website ini. Setelah melakukan penarikan data dari Surat Perintah Kerja, </w:t>
+      </w:r>
+      <w:r>
+        <w:t>Staff</w:t>
+      </w:r>
+      <w:r>
+        <w:t xml:space="preserve"> dapat melakukan order agar komponen, kit, atau mesin kendaraan bisa dikirimkan dari divisi gudang ke divisi perakitan. Fitur ini akan berjalan secara otomatis saat tombol </w:t>
       </w:r>
       <w:r>
         <w:lastRenderedPageBreak/>
-        <w:t xml:space="preserve">otomatis. Super Admin bisa menghapus, mengganti, dan menambahkan komponen yang sudah ada. </w:t>
-      </w:r>
-    </w:p>
-    <w:p>
-      <w:pPr>
-        <w:pStyle w:val="BulletStyle"/>
-        <w:keepNext/>
-        <w:keepLines/>
-      </w:pPr>
-      <w:r>
-        <w:t>Order komponen dari Surat Perintah Kerja</w:t>
-      </w:r>
-    </w:p>
-    <w:p>
-      <w:pPr>
-        <w:pStyle w:val="BulletParagraphMoreThan1"/>
-        <w:keepNext/>
-        <w:keepLines/>
-        <w:ind w:firstLine="0"/>
-      </w:pPr>
-      <w:r>
-        <w:t xml:space="preserve">Fitur ini merupakan fitur yang sangat penting pada aplikasi website ini. Setelah melakukan penarikan data dari Surat Perintah Kerja, </w:t>
-      </w:r>
-      <w:r>
-        <w:t>Staff</w:t>
-      </w:r>
-      <w:r>
-        <w:t xml:space="preserve"> dapat melakukan order agar komponen, kit, atau mesin kendaraan bisa dikirimkan dari divisi gudang ke divisi perakitan. Fitur ini akan berjalan secara otomatis saat tombol print list komponen ditekan.</w:t>
+        <w:t>print list komponen ditekan.</w:t>
       </w:r>
       <w:r>
         <w:t xml:space="preserve"> Perlu diingat agar fitur ini berjalan dengan semestinya, master data juga harus sesuai.</w:t>
@@ -3585,66 +3665,13 @@
     </w:p>
     <w:p>
       <w:pPr>
-        <w:rPr>
-          <w:lang w:val="en-ID"/>
-        </w:rPr>
-      </w:pPr>
-      <w:r>
-        <w:rPr>
-          <w:lang w:val="en-ID"/>
-        </w:rPr>
-        <w:t xml:space="preserve">Intisari dari Waterfall Development adalah agar alur pengerjaan yang jelas dan terukur. Terdapat alokasi waktu yang pasti agar setiap tim dapat menyelesaikan pekerjaan tepat waktu. </w:t>
-      </w:r>
-      <w:r>
-        <w:rPr>
-          <w:lang w:val="en-ID"/>
-        </w:rPr>
-        <w:t xml:space="preserve">Selain dari itu, Waterfall juga menghemat biaya kepada klien dikarenakan tidak perlu membayar biaya tambahan pada saat ingin memberikan masukan atau feedback ke tim pengembang seperti pada metodologi </w:t>
-      </w:r>
-      <w:r>
-        <w:rPr>
-          <w:lang w:val="en-ID"/>
-        </w:rPr>
-        <w:lastRenderedPageBreak/>
-        <w:t xml:space="preserve">Agile. </w:t>
-      </w:r>
-      <w:r>
-        <w:rPr>
-          <w:lang w:val="en-ID"/>
-        </w:rPr>
-        <w:t xml:space="preserve">Pembuatan aplikasi bersakala besar juga cocok menggunakan metodologi Waterfalll. </w:t>
-      </w:r>
-    </w:p>
-    <w:p>
-      <w:r>
-        <w:t xml:space="preserve">Metode ini dilakukan dengan pendekatan yang sistematis, mulai dari tahap kebutuhan sistem lalu menuju ke tahap analisis, desain, coding, testing/verification, </w:t>
-      </w:r>
-      <w:r>
-        <w:t>deployment</w:t>
-      </w:r>
-      <w:r>
-        <w:t xml:space="preserve">, </w:t>
-      </w:r>
-      <w:r>
-        <w:t>dan maintenance. Langkah demi langkah yang dilalui harus diselesaikan satu per satu (tidak dapat meloncat ke tahap berikutnya) dan berjalan secara berurutan, oleh karena itu di sebut waterfall (Air Terjun).</w:t>
-      </w:r>
-    </w:p>
-    <w:p>
-      <w:pPr>
-        <w:rPr>
-          <w:lang w:val="en-ID"/>
-        </w:rPr>
-      </w:pPr>
-    </w:p>
-    <w:p>
-      <w:pPr>
         <w:pStyle w:val="GambarDesc"/>
       </w:pPr>
       <w:r>
         <w:drawing>
-          <wp:inline distT="0" distB="0" distL="0" distR="0" wp14:anchorId="4BED1E48" wp14:editId="6C286887">
-            <wp:extent cx="3562350" cy="2850829"/>
-            <wp:effectExtent l="19050" t="19050" r="19050" b="26035"/>
+          <wp:inline distT="0" distB="0" distL="0" distR="0" wp14:anchorId="41C8CAFF" wp14:editId="47BEB429">
+            <wp:extent cx="2875225" cy="2504387"/>
+            <wp:effectExtent l="19050" t="19050" r="20955" b="10795"/>
             <wp:docPr id="9" name="Picture 9"/>
             <wp:cNvGraphicFramePr>
               <a:graphicFrameLocks xmlns:a="http://schemas.openxmlformats.org/drawingml/2006/main" noChangeAspect="1"/>
@@ -3658,7 +3685,7 @@
                       <a:picLocks noChangeAspect="1" noChangeArrowheads="1"/>
                     </pic:cNvPicPr>
                   </pic:nvPicPr>
-                  <pic:blipFill>
+                  <pic:blipFill rotWithShape="1">
                     <a:blip r:embed="rId14">
                       <a:extLst>
                         <a:ext uri="{28A0092B-C50C-407E-A947-70E740481C1C}">
@@ -3666,27 +3693,49 @@
                         </a:ext>
                       </a:extLst>
                     </a:blip>
-                    <a:srcRect/>
-                    <a:stretch>
-                      <a:fillRect/>
-                    </a:stretch>
+                    <a:srcRect r="8124"/>
+                    <a:stretch/>
                   </pic:blipFill>
                   <pic:spPr bwMode="auto">
                     <a:xfrm>
                       <a:off x="0" y="0"/>
-                      <a:ext cx="3589930" cy="2872900"/>
+                      <a:ext cx="2940467" cy="2561214"/>
                     </a:xfrm>
                     <a:prstGeom prst="rect">
                       <a:avLst/>
                     </a:prstGeom>
                     <a:noFill/>
-                    <a:ln>
+                    <a:ln w="9525" cap="flat" cmpd="sng" algn="ctr">
                       <a:solidFill>
-                        <a:schemeClr val="bg2">
+                        <a:srgbClr val="E7E6E6">
                           <a:lumMod val="75000"/>
-                        </a:schemeClr>
+                        </a:srgbClr>
                       </a:solidFill>
+                      <a:prstDash val="solid"/>
+                      <a:round/>
+                      <a:headEnd type="none" w="med" len="med"/>
+                      <a:tailEnd type="none" w="med" len="med"/>
+                      <a:extLst>
+                        <a:ext uri="{C807C97D-BFC1-408E-A445-0C87EB9F89A2}">
+                          <ask:lineSketchStyleProps xmlns:ask="http://schemas.microsoft.com/office/drawing/2018/sketchyshapes" sd="0">
+                            <a:custGeom>
+                              <a:avLst/>
+                              <a:gdLst/>
+                              <a:ahLst/>
+                              <a:cxnLst/>
+                              <a:rect l="0" t="0" r="0" b="0"/>
+                              <a:pathLst/>
+                            </a:custGeom>
+                            <ask:type/>
+                          </ask:lineSketchStyleProps>
+                        </a:ext>
+                      </a:extLst>
                     </a:ln>
+                    <a:extLst>
+                      <a:ext uri="{53640926-AAD7-44D8-BBD7-CCE9431645EC}">
+                        <a14:shadowObscured xmlns:a14="http://schemas.microsoft.com/office/drawing/2010/main"/>
+                      </a:ext>
+                    </a:extLst>
                   </pic:spPr>
                 </pic:pic>
               </a:graphicData>
@@ -3696,17 +3745,15 @@
       </w:r>
       <w:r>
         <w:br/>
-        <w:t>Gambar 1.1</w:t>
+        <w:t>Gambar 1.</w:t>
+      </w:r>
+      <w:r>
+        <w:t>1</w:t>
       </w:r>
       <w:r>
         <w:br/>
         <w:t>Metodologi Waterfall</w:t>
       </w:r>
-    </w:p>
-    <w:p>
-      <w:pPr>
-        <w:pStyle w:val="STTSNormalDaftarIsi"/>
-      </w:pPr>
     </w:p>
     <w:p>
       <w:pPr>
@@ -3714,6 +3761,53 @@
           <w:lang w:val="en-ID"/>
         </w:rPr>
       </w:pPr>
+    </w:p>
+    <w:p>
+      <w:pPr>
+        <w:rPr>
+          <w:lang w:val="en-ID"/>
+        </w:rPr>
+      </w:pPr>
+      <w:r>
+        <w:rPr>
+          <w:lang w:val="en-ID"/>
+        </w:rPr>
+        <w:lastRenderedPageBreak/>
+        <w:t xml:space="preserve">Intisari dari Waterfall Development adalah agar alur pengerjaan yang jelas dan terukur. Terdapat alokasi waktu yang pasti agar setiap tim dapat menyelesaikan pekerjaan tepat waktu. </w:t>
+      </w:r>
+      <w:r>
+        <w:rPr>
+          <w:lang w:val="en-ID"/>
+        </w:rPr>
+        <w:t xml:space="preserve">Selain dari itu, Waterfall juga menghemat biaya kepada klien dikarenakan tidak perlu membayar biaya tambahan pada saat ingin memberikan masukan atau feedback ke tim pengembang seperti pada metodologi Agile. </w:t>
+      </w:r>
+      <w:r>
+        <w:rPr>
+          <w:lang w:val="en-ID"/>
+        </w:rPr>
+        <w:t xml:space="preserve">Pembuatan aplikasi bersakala besar juga cocok menggunakan metodologi Waterfalll. </w:t>
+      </w:r>
+    </w:p>
+    <w:p>
+      <w:r>
+        <w:t xml:space="preserve">Metode ini dilakukan dengan pendekatan yang sistematis, mulai dari tahap kebutuhan sistem lalu menuju ke tahap analisis, desain, coding, testing/verification, </w:t>
+      </w:r>
+      <w:r>
+        <w:t>deployment</w:t>
+      </w:r>
+      <w:r>
+        <w:t xml:space="preserve">, </w:t>
+      </w:r>
+      <w:r>
+        <w:t>dan maintenance. Langkah demi langkah yang dilalui harus diselesaikan satu per satu (tidak dapat meloncat ke tahap berikutnya) dan berjalan secara berurutan, oleh karena itu di sebut waterfall (Air Terjun).</w:t>
+      </w:r>
+    </w:p>
+    <w:p>
+      <w:pPr>
+        <w:rPr>
+          <w:lang w:val="en-ID"/>
+        </w:rPr>
+      </w:pPr>
       <w:r>
         <w:t xml:space="preserve">Pertimbangan utama pemilihan metode ini didasarkan pada kebutuhan perusahaan yang sudah jelas dan pasti. Di awal pembuatan program ini sudah diberikan kejelasan bahwa program yang dibangun harus memenuhi kebutuhan perusahaan untuk mampu membaca, mengidentifikasi dan melakukan cross check dengan komponen – komponen yang diperlukan pada database. Selain itu kurun waktu yang singkat menjadikan pemilihan model ini cocok untuk diterapkan. Mengingat program yang dibangun hanya dalam kurun waktu 3 bulan yang termasuk kategori yang singkat. </w:t>
       </w:r>
@@ -3737,7 +3831,6 @@
         <w:pStyle w:val="JudulSubBabdenganNomor"/>
       </w:pPr>
       <w:r>
-        <w:lastRenderedPageBreak/>
         <w:t>Sistematika Pembahasan</w:t>
       </w:r>
     </w:p>
@@ -3796,7 +3889,17 @@
         <w:ind w:left="1985" w:firstLine="0"/>
       </w:pPr>
       <w:r>
-        <w:t xml:space="preserve">Dalam bab ini akan dijelaskan mengenai latar belakang, tujuan, ruang lingkup, dan sistematika pemabahasan dalam pembuatan </w:t>
+        <w:t>Dalam bab ini akan dijelaskan mengenai latar belakang, tujuan, ruang lingkup,</w:t>
+      </w:r>
+      <w:r>
+        <w:t xml:space="preserve"> metodologi,</w:t>
+      </w:r>
+      <w:r>
+        <w:t xml:space="preserve"> dan sistematika </w:t>
+      </w:r>
+      <w:r>
+        <w:lastRenderedPageBreak/>
+        <w:t xml:space="preserve">pembahasan dalam pembuatan </w:t>
       </w:r>
       <w:r>
         <w:t>aplikasi berbasis website PT. Adiputro Wirasejati.</w:t>
@@ -3834,15 +3937,24 @@
         <w:ind w:left="1985" w:firstLine="0"/>
       </w:pPr>
       <w:r>
-        <w:t xml:space="preserve">Dalam bab ini akan dijelaskan mengenai </w:t>
+        <w:t>Dalam bab ini akan dijelaskan mengenai seluruh kajian dan referensi yang menjadi landasan</w:t>
+      </w:r>
+      <w:r>
+        <w:t xml:space="preserve"> teori</w:t>
+      </w:r>
+      <w:r>
+        <w:t xml:space="preserve"> dalam mendukung pembuatan aplikasi berbasis website PT. Adiputro Wirasejati.</w:t>
+      </w:r>
+      <w:r>
+        <w:t xml:space="preserve"> Teori bersifat pengetahuan umum yang menjelaskan Surat Perintah </w:t>
       </w:r>
       <w:proofErr w:type="gramStart"/>
       <w:r>
-        <w:t>seluruh  kajian</w:t>
+        <w:t>Kerja,Front</w:t>
       </w:r>
       <w:proofErr w:type="gramEnd"/>
       <w:r>
-        <w:t xml:space="preserve"> dan referensi yang menjadi landasan dalam mendukung pembuatan aplikasi berbasis website PT. Adiputro Wirasejati.</w:t>
+        <w:t xml:space="preserve"> end, Back end, Database dan Arsitektur sistem.</w:t>
       </w:r>
     </w:p>
     <w:p>
@@ -3897,21 +4009,31 @@
         <w:t>analisis sistem yang sedang berjalan</w:t>
       </w:r>
       <w:r>
-        <w:t xml:space="preserve">, kelemahan sistem lama, hasil </w:t>
-      </w:r>
-      <w:proofErr w:type="gramStart"/>
-      <w:r>
-        <w:t xml:space="preserve">analisis, </w:t>
-      </w:r>
-      <w:r>
-        <w:t xml:space="preserve"> analisis</w:t>
-      </w:r>
-      <w:proofErr w:type="gramEnd"/>
-      <w:r>
-        <w:t xml:space="preserve"> sistem baru, </w:t>
-      </w:r>
-      <w:r>
-        <w:t xml:space="preserve"> keunggulan sistem baru, dan kebutuhan perangkat lunak.</w:t>
+        <w:t>,</w:t>
+      </w:r>
+      <w:r>
+        <w:t xml:space="preserve"> alur kerja sistem yang sedang berjalan,</w:t>
+      </w:r>
+      <w:r>
+        <w:t xml:space="preserve"> kelemahan sistem lama</w:t>
+      </w:r>
+      <w:r>
+        <w:t xml:space="preserve"> dan penyelesaiannya</w:t>
+      </w:r>
+      <w:r>
+        <w:t xml:space="preserve">, hasil analisis, </w:t>
+      </w:r>
+      <w:r>
+        <w:t>analisis sistem baru</w:t>
+      </w:r>
+      <w:r>
+        <w:t>, dan kebutuhan perangka</w:t>
+      </w:r>
+      <w:r>
+        <w:t>t</w:t>
+      </w:r>
+      <w:r>
+        <w:t>.</w:t>
       </w:r>
     </w:p>
     <w:p>
@@ -4009,12 +4131,92 @@
         <w:t xml:space="preserve">Pada bab ini akan dijelaskan mengenai setiap code yang ada aplikasi website PT. Adiputro Wirasejati. </w:t>
       </w:r>
       <w:r>
-        <w:t>Code yang akan dijelaskan adalah code – code yang memiliki fungsi penting terhadap keberlangsungan fitur – fitur yang ada.</w:t>
-      </w:r>
-    </w:p>
-    <w:p>
-      <w:pPr>
+        <w:t>Segmen c</w:t>
+      </w:r>
+      <w:r>
+        <w:t>ode</w:t>
+      </w:r>
+      <w:r>
+        <w:t xml:space="preserve"> akan banyak ditemukan pada bab ini. Segmen program nantinya </w:t>
+      </w:r>
+      <w:r>
+        <w:t>akan dijelaskan</w:t>
+      </w:r>
+      <w:r>
+        <w:t xml:space="preserve"> baris per baris. Segmen yang dijelaskan adalah code yang </w:t>
+      </w:r>
+      <w:r>
+        <w:t>memiliki fungsi penting terhadap keberlangsungan fitur – fitur yang ada.</w:t>
+      </w:r>
+      <w:r>
+        <w:t xml:space="preserve"> </w:t>
+      </w:r>
+    </w:p>
+    <w:p>
+      <w:pPr>
+        <w:numPr>
+          <w:ilvl w:val="0"/>
+          <w:numId w:val="19"/>
+        </w:numPr>
+        <w:tabs>
+          <w:tab w:val="left" w:pos="1418"/>
+          <w:tab w:val="left" w:pos="1985"/>
+        </w:tabs>
+        <w:ind w:left="426" w:hanging="426"/>
+      </w:pPr>
+      <w:r>
+        <w:rPr>
+          <w:rStyle w:val="BulletStyleChar"/>
+        </w:rPr>
+        <w:t>BAB V</w:t>
+      </w:r>
+      <w:r>
+        <w:rPr>
+          <w:rStyle w:val="BulletStyleChar"/>
+        </w:rPr>
+        <w:t>I</w:t>
+      </w:r>
+      <w:r>
+        <w:tab/>
+        <w:t>:</w:t>
+      </w:r>
+      <w:r>
+        <w:tab/>
+      </w:r>
+      <w:r>
+        <w:t>Kesimpulan Dan Saran</w:t>
+      </w:r>
+      <w:r>
+        <w:t xml:space="preserve"> </w:t>
+      </w:r>
+    </w:p>
+    <w:p>
+      <w:pPr>
+        <w:pStyle w:val="ListParagraph"/>
         <w:ind w:left="1985" w:firstLine="0"/>
+      </w:pPr>
+      <w:r>
+        <w:t xml:space="preserve">Pada bab ini akan </w:t>
+      </w:r>
+      <w:r>
+        <w:t>menjelaskan kesimpulan akhir dalam pengerjaan web</w:t>
+      </w:r>
+      <w:r>
+        <w:t xml:space="preserve"> di PT. Adiputro Wirasejati</w:t>
+      </w:r>
+      <w:r>
+        <w:t xml:space="preserve">. </w:t>
+      </w:r>
+      <w:r>
+        <w:t>Terdapat k</w:t>
+      </w:r>
+      <w:r>
+        <w:t>esimpulan dan saran.</w:t>
+      </w:r>
+    </w:p>
+    <w:p>
+      <w:pPr>
+        <w:ind w:firstLine="0"/>
       </w:pPr>
     </w:p>
     <w:p>
@@ -6492,6 +6694,92 @@
     </w:lvl>
   </w:abstractNum>
   <w:abstractNum w:abstractNumId="13" w15:restartNumberingAfterBreak="0">
+    <w:nsid w:val="445D5A2F"/>
+    <w:multiLevelType w:val="hybridMultilevel"/>
+    <w:tmpl w:val="48D21B7E"/>
+    <w:lvl w:ilvl="0" w:tplc="38090017">
+      <w:start w:val="1"/>
+      <w:numFmt w:val="lowerLetter"/>
+      <w:lvlText w:val="%1)"/>
+      <w:lvlJc w:val="left"/>
+      <w:pPr>
+        <w:ind w:left="720" w:hanging="360"/>
+      </w:pPr>
+    </w:lvl>
+    <w:lvl w:ilvl="1" w:tplc="38090019">
+      <w:start w:val="1"/>
+      <w:numFmt w:val="lowerLetter"/>
+      <w:lvlText w:val="%2."/>
+      <w:lvlJc w:val="left"/>
+      <w:pPr>
+        <w:ind w:left="1440" w:hanging="360"/>
+      </w:pPr>
+    </w:lvl>
+    <w:lvl w:ilvl="2" w:tplc="3809001B">
+      <w:start w:val="1"/>
+      <w:numFmt w:val="lowerRoman"/>
+      <w:lvlText w:val="%3."/>
+      <w:lvlJc w:val="right"/>
+      <w:pPr>
+        <w:ind w:left="2160" w:hanging="180"/>
+      </w:pPr>
+    </w:lvl>
+    <w:lvl w:ilvl="3" w:tplc="3809000F">
+      <w:start w:val="1"/>
+      <w:numFmt w:val="decimal"/>
+      <w:lvlText w:val="%4."/>
+      <w:lvlJc w:val="left"/>
+      <w:pPr>
+        <w:ind w:left="2880" w:hanging="360"/>
+      </w:pPr>
+    </w:lvl>
+    <w:lvl w:ilvl="4" w:tplc="38090019">
+      <w:start w:val="1"/>
+      <w:numFmt w:val="lowerLetter"/>
+      <w:lvlText w:val="%5."/>
+      <w:lvlJc w:val="left"/>
+      <w:pPr>
+        <w:ind w:left="3600" w:hanging="360"/>
+      </w:pPr>
+    </w:lvl>
+    <w:lvl w:ilvl="5" w:tplc="3809001B">
+      <w:start w:val="1"/>
+      <w:numFmt w:val="lowerRoman"/>
+      <w:lvlText w:val="%6."/>
+      <w:lvlJc w:val="right"/>
+      <w:pPr>
+        <w:ind w:left="4320" w:hanging="180"/>
+      </w:pPr>
+    </w:lvl>
+    <w:lvl w:ilvl="6" w:tplc="3809000F">
+      <w:start w:val="1"/>
+      <w:numFmt w:val="decimal"/>
+      <w:lvlText w:val="%7."/>
+      <w:lvlJc w:val="left"/>
+      <w:pPr>
+        <w:ind w:left="5040" w:hanging="360"/>
+      </w:pPr>
+    </w:lvl>
+    <w:lvl w:ilvl="7" w:tplc="38090019">
+      <w:start w:val="1"/>
+      <w:numFmt w:val="lowerLetter"/>
+      <w:lvlText w:val="%8."/>
+      <w:lvlJc w:val="left"/>
+      <w:pPr>
+        <w:ind w:left="5760" w:hanging="360"/>
+      </w:pPr>
+    </w:lvl>
+    <w:lvl w:ilvl="8" w:tplc="3809001B">
+      <w:start w:val="1"/>
+      <w:numFmt w:val="lowerRoman"/>
+      <w:lvlText w:val="%9."/>
+      <w:lvlJc w:val="right"/>
+      <w:pPr>
+        <w:ind w:left="6480" w:hanging="180"/>
+      </w:pPr>
+    </w:lvl>
+  </w:abstractNum>
+  <w:abstractNum w:abstractNumId="14" w15:restartNumberingAfterBreak="0">
     <w:nsid w:val="4A917288"/>
     <w:multiLevelType w:val="hybridMultilevel"/>
     <w:tmpl w:val="6130F8D0"/>
@@ -6578,7 +6866,7 @@
       </w:pPr>
     </w:lvl>
   </w:abstractNum>
-  <w:abstractNum w:abstractNumId="14" w15:restartNumberingAfterBreak="0">
+  <w:abstractNum w:abstractNumId="15" w15:restartNumberingAfterBreak="0">
     <w:nsid w:val="4C385107"/>
     <w:multiLevelType w:val="hybridMultilevel"/>
     <w:tmpl w:val="6714FBF2"/>
@@ -6594,7 +6882,7 @@
         <w:rFonts w:ascii="Symbol" w:hAnsi="Symbol" w:hint="default"/>
       </w:rPr>
     </w:lvl>
-    <w:lvl w:ilvl="1" w:tplc="38090003" w:tentative="1">
+    <w:lvl w:ilvl="1" w:tplc="38090003">
       <w:start w:val="1"/>
       <w:numFmt w:val="bullet"/>
       <w:lvlText w:val="o"/>
@@ -6606,7 +6894,7 @@
         <w:rFonts w:ascii="Courier New" w:hAnsi="Courier New" w:cs="Courier New" w:hint="default"/>
       </w:rPr>
     </w:lvl>
-    <w:lvl w:ilvl="2" w:tplc="38090005" w:tentative="1">
+    <w:lvl w:ilvl="2" w:tplc="38090005">
       <w:start w:val="1"/>
       <w:numFmt w:val="bullet"/>
       <w:lvlText w:val=""/>
@@ -6618,7 +6906,7 @@
         <w:rFonts w:ascii="Wingdings" w:hAnsi="Wingdings" w:hint="default"/>
       </w:rPr>
     </w:lvl>
-    <w:lvl w:ilvl="3" w:tplc="38090001" w:tentative="1">
+    <w:lvl w:ilvl="3" w:tplc="38090001">
       <w:start w:val="1"/>
       <w:numFmt w:val="bullet"/>
       <w:lvlText w:val=""/>
@@ -6691,7 +6979,7 @@
       </w:rPr>
     </w:lvl>
   </w:abstractNum>
-  <w:abstractNum w:abstractNumId="15" w15:restartNumberingAfterBreak="0">
+  <w:abstractNum w:abstractNumId="16" w15:restartNumberingAfterBreak="0">
     <w:nsid w:val="51F26E93"/>
     <w:multiLevelType w:val="hybridMultilevel"/>
     <w:tmpl w:val="7B6C73B2"/>
@@ -6780,7 +7068,7 @@
       </w:pPr>
     </w:lvl>
   </w:abstractNum>
-  <w:abstractNum w:abstractNumId="16" w15:restartNumberingAfterBreak="0">
+  <w:abstractNum w:abstractNumId="17" w15:restartNumberingAfterBreak="0">
     <w:nsid w:val="72DE7A80"/>
     <w:multiLevelType w:val="hybridMultilevel"/>
     <w:tmpl w:val="B516AFFE"/>
@@ -6870,7 +7158,7 @@
       </w:pPr>
     </w:lvl>
   </w:abstractNum>
-  <w:abstractNum w:abstractNumId="17" w15:restartNumberingAfterBreak="0">
+  <w:abstractNum w:abstractNumId="18" w15:restartNumberingAfterBreak="0">
     <w:nsid w:val="75767623"/>
     <w:multiLevelType w:val="hybridMultilevel"/>
     <w:tmpl w:val="DC006FA6"/>
@@ -6963,7 +7251,7 @@
       </w:pPr>
     </w:lvl>
   </w:abstractNum>
-  <w:abstractNum w:abstractNumId="18" w15:restartNumberingAfterBreak="0">
+  <w:abstractNum w:abstractNumId="19" w15:restartNumberingAfterBreak="0">
     <w:nsid w:val="7B540BB6"/>
     <w:multiLevelType w:val="hybridMultilevel"/>
     <w:tmpl w:val="D0A02B0C"/>
@@ -7057,7 +7345,7 @@
       </w:pPr>
     </w:lvl>
   </w:abstractNum>
-  <w:abstractNum w:abstractNumId="19" w15:restartNumberingAfterBreak="0">
+  <w:abstractNum w:abstractNumId="20" w15:restartNumberingAfterBreak="0">
     <w:nsid w:val="7C5D5C27"/>
     <w:multiLevelType w:val="hybridMultilevel"/>
     <w:tmpl w:val="2C12FB72"/>
@@ -7144,7 +7432,7 @@
       </w:pPr>
     </w:lvl>
   </w:abstractNum>
-  <w:abstractNum w:abstractNumId="20" w15:restartNumberingAfterBreak="0">
+  <w:abstractNum w:abstractNumId="21" w15:restartNumberingAfterBreak="0">
     <w:nsid w:val="7D3C3BC7"/>
     <w:multiLevelType w:val="hybridMultilevel"/>
     <w:tmpl w:val="DF845366"/>
@@ -7258,16 +7546,16 @@
     </w:lvl>
   </w:abstractNum>
   <w:num w:numId="1" w16cid:durableId="1342664137">
-    <w:abstractNumId w:val="18"/>
+    <w:abstractNumId w:val="19"/>
   </w:num>
   <w:num w:numId="2" w16cid:durableId="179592129">
-    <w:abstractNumId w:val="20"/>
+    <w:abstractNumId w:val="21"/>
   </w:num>
   <w:num w:numId="3" w16cid:durableId="1183593966">
     <w:abstractNumId w:val="1"/>
   </w:num>
   <w:num w:numId="4" w16cid:durableId="1262685322">
-    <w:abstractNumId w:val="15"/>
+    <w:abstractNumId w:val="16"/>
   </w:num>
   <w:num w:numId="5" w16cid:durableId="1225409327">
     <w:abstractNumId w:val="6"/>
@@ -7282,10 +7570,10 @@
     </w:lvlOverride>
   </w:num>
   <w:num w:numId="8" w16cid:durableId="770205051">
-    <w:abstractNumId w:val="17"/>
+    <w:abstractNumId w:val="18"/>
   </w:num>
   <w:num w:numId="9" w16cid:durableId="2083604334">
-    <w:abstractNumId w:val="13"/>
+    <w:abstractNumId w:val="14"/>
   </w:num>
   <w:num w:numId="10" w16cid:durableId="506019559">
     <w:abstractNumId w:val="7"/>
@@ -7321,7 +7609,7 @@
     <w:abstractNumId w:val="2"/>
   </w:num>
   <w:num w:numId="19" w16cid:durableId="757211466">
-    <w:abstractNumId w:val="14"/>
+    <w:abstractNumId w:val="15"/>
   </w:num>
   <w:num w:numId="20" w16cid:durableId="201096864">
     <w:abstractNumId w:val="4"/>
@@ -7330,17 +7618,47 @@
     <w:abstractNumId w:val="3"/>
   </w:num>
   <w:num w:numId="22" w16cid:durableId="780957142">
-    <w:abstractNumId w:val="16"/>
+    <w:abstractNumId w:val="17"/>
   </w:num>
   <w:num w:numId="23" w16cid:durableId="551425658">
-    <w:abstractNumId w:val="19"/>
+    <w:abstractNumId w:val="20"/>
   </w:num>
   <w:num w:numId="24" w16cid:durableId="1325475059">
     <w:abstractNumId w:val="8"/>
   </w:num>
   <w:num w:numId="25" w16cid:durableId="351155506">
-    <w:abstractNumId w:val="19"/>
+    <w:abstractNumId w:val="20"/>
     <w:lvlOverride w:ilvl="0">
+      <w:startOverride w:val="1"/>
+    </w:lvlOverride>
+  </w:num>
+  <w:num w:numId="26" w16cid:durableId="1775782935">
+    <w:abstractNumId w:val="13"/>
+    <w:lvlOverride w:ilvl="0">
+      <w:startOverride w:val="1"/>
+    </w:lvlOverride>
+    <w:lvlOverride w:ilvl="1">
+      <w:startOverride w:val="1"/>
+    </w:lvlOverride>
+    <w:lvlOverride w:ilvl="2">
+      <w:startOverride w:val="1"/>
+    </w:lvlOverride>
+    <w:lvlOverride w:ilvl="3">
+      <w:startOverride w:val="1"/>
+    </w:lvlOverride>
+    <w:lvlOverride w:ilvl="4">
+      <w:startOverride w:val="1"/>
+    </w:lvlOverride>
+    <w:lvlOverride w:ilvl="5">
+      <w:startOverride w:val="1"/>
+    </w:lvlOverride>
+    <w:lvlOverride w:ilvl="6">
+      <w:startOverride w:val="1"/>
+    </w:lvlOverride>
+    <w:lvlOverride w:ilvl="7">
+      <w:startOverride w:val="1"/>
+    </w:lvlOverride>
+    <w:lvlOverride w:ilvl="8">
       <w:startOverride w:val="1"/>
     </w:lvlOverride>
   </w:num>
@@ -7741,7 +8059,7 @@
     <w:name w:val="Normal"/>
     <w:aliases w:val="[STTS] Normal"/>
     <w:qFormat/>
-    <w:rsid w:val="00160F98"/>
+    <w:rsid w:val="00B62213"/>
     <w:pPr>
       <w:spacing w:line="360" w:lineRule="auto"/>
       <w:ind w:firstLine="720"/>
@@ -7827,7 +8145,6 @@
   <w:style w:type="character" w:default="1" w:styleId="DefaultParagraphFont">
     <w:name w:val="Default Paragraph Font"/>
     <w:uiPriority w:val="1"/>
-    <w:semiHidden/>
     <w:unhideWhenUsed/>
   </w:style>
   <w:style w:type="table" w:default="1" w:styleId="TableNormal">

</xml_diff>

<commit_message>
bab 3 kurang setengah halaman
</commit_message>
<xml_diff>
--- a/BUKU/BUKU_KP.docx
+++ b/BUKU/BUKU_KP.docx
@@ -2337,61 +2337,55 @@
     </w:p>
     <w:p>
       <w:r>
-        <w:t>Untuk merubah sistem produksi pada PT</w:t>
-      </w:r>
-      <w:r>
-        <w:t>. Adiputro Wirasejati</w:t>
-      </w:r>
-      <w:r>
-        <w:t xml:space="preserve"> yang masih menggunakan</w:t>
+        <w:t xml:space="preserve">Bab ini merupakan bagian pembuka dari keseluruhan penulisan buku ini. Disini akan menjelaskan gambaran umum dan alasan perubahan </w:t>
+      </w:r>
+      <w:r>
+        <w:t xml:space="preserve">sistem </w:t>
+      </w:r>
+      <w:r>
+        <w:t xml:space="preserve">yang sudah ada pada </w:t>
+      </w:r>
+      <w:r>
+        <w:t>PT. Adiputro Wirasejati</w:t>
+      </w:r>
+      <w:r>
+        <w:t>. Saat ini perusahaan</w:t>
+      </w:r>
+      <w:r>
+        <w:t xml:space="preserve"> menggunakan</w:t>
       </w:r>
       <w:r>
         <w:t xml:space="preserve"> sistem semi manual dibantu dengan</w:t>
       </w:r>
       <w:r>
-        <w:t xml:space="preserve"> macro excel, perlu dibangunkan sebuah website konversi Surat Perintah Kerja</w:t>
+        <w:t xml:space="preserve"> </w:t>
+      </w:r>
+      <w:r>
+        <w:t xml:space="preserve">program excel. Namun pada pelaksanaannya hal tersebut tidak mampu memberikan kebutuhan yang diinginkan oleh pengguna. Oleh karena itu </w:t>
+      </w:r>
+      <w:r>
+        <w:t>dibangunkan sebuah</w:t>
+      </w:r>
+      <w:r>
+        <w:t xml:space="preserve"> sistem jaringan lokal yang mampu melakukan </w:t>
+      </w:r>
+      <w:r>
+        <w:t>konversi Surat Perintah Kerja</w:t>
       </w:r>
       <w:r>
         <w:t xml:space="preserve"> (SPK)</w:t>
       </w:r>
       <w:r>
-        <w:t xml:space="preserve"> yang terintegrasi dengan database berbasis local - server yang bisa diakses oleh admin, bagian gudang, dan bagian produksi pada PT</w:t>
-      </w:r>
-      <w:r>
-        <w:t>. Adiputro Wirasejati</w:t>
-      </w:r>
-      <w:r>
-        <w:t>. Dengan dernikian, diharapkan sistem produksi pada PT</w:t>
-      </w:r>
-      <w:r>
-        <w:t>. Adiputro Wirasejati</w:t>
-      </w:r>
-      <w:r>
-        <w:t xml:space="preserve"> yang masih </w:t>
-      </w:r>
-      <w:r>
-        <w:t xml:space="preserve">dilakukan secara manual </w:t>
-      </w:r>
-      <w:r>
-        <w:t>dalam mengidentifikasi</w:t>
-      </w:r>
-      <w:r>
-        <w:t xml:space="preserve"> Surat Perintah Kerja yang </w:t>
-      </w:r>
-      <w:r>
-        <w:t>diperlukan pada masing – masing departemen</w:t>
-      </w:r>
-      <w:r>
-        <w:t>. SPK saat ini masih dilakukan berdasarkan print fisik dan diharapkan dapat ter</w:t>
-      </w:r>
-      <w:r>
-        <w:t xml:space="preserve">gantikan dengan Surat Perintah Kerja yang berbentuk elektrik yang dikirirnkan langsung pada bagian </w:t>
-      </w:r>
-      <w:r>
-        <w:t>g</w:t>
-      </w:r>
-      <w:r>
-        <w:t>udang.</w:t>
+        <w:t xml:space="preserve"> yang </w:t>
+      </w:r>
+      <w:r>
+        <w:t xml:space="preserve">mampu saling terintegrasi </w:t>
+      </w:r>
+      <w:r>
+        <w:t xml:space="preserve">dengan database </w:t>
+      </w:r>
+      <w:r>
+        <w:t>yang sudah ada saat ini. Di bab ini juga akan dijelaskan lebih dalam lagi terkait latar belakang sistem dibuat, tujuan sistem dibuat, ruang lingkup sistem yang akan dibangun, dan sistematika pembahasan</w:t>
       </w:r>
     </w:p>
     <w:p/>
@@ -2400,6 +2394,113 @@
         <w:pStyle w:val="JudulSubBabdenganNomor"/>
       </w:pPr>
       <w:r>
+        <w:t>Latar Belakang</w:t>
+      </w:r>
+    </w:p>
+    <w:p>
+      <w:r>
+        <w:t>Peranan sistem sudah menjadi hal yang lumrah pada dunia saat ini. Sudah banyak perusahaan yang dalam kesehariannya tidak mampu terlepas dari peranan sebuah sistem. Baik itu adalah sistem yang berbasis manual maupun yang sudah terotomatisasi oleh teknologi. Saat ini banyak perusahaan sedang berlomba – lomba untuk mengoptimalkan sistem yang sudah mereka miliki. Tidak sedikit juga terjadi peralihan sistem yang sebelumnya bersifat manual menjadi otomatisasi.</w:t>
+      </w:r>
+    </w:p>
+    <w:p>
+      <w:r>
+        <w:t>Awal mula mengapa sistem ini mau dibuat dikarenakan karena sejumlah permasalahan yang sering dijumpai pada sistem yang</w:t>
+      </w:r>
+      <w:r>
+        <w:t xml:space="preserve"> saat ini sedang</w:t>
+      </w:r>
+      <w:r>
+        <w:t xml:space="preserve"> berjalan di perusahaan.</w:t>
+      </w:r>
+      <w:r>
+        <w:t xml:space="preserve"> </w:t>
+      </w:r>
+      <w:r>
+        <w:t>W</w:t>
+      </w:r>
+      <w:r>
+        <w:t>alaupun sistem yang berjalan sudah menggunakan bantuan komputer dengan program excel</w:t>
+      </w:r>
+      <w:r>
+        <w:t xml:space="preserve"> permasalahan tersebut tetap terjadi. Padahal pada perusahaan yang bergerak di bidang produksi</w:t>
+      </w:r>
+      <w:r>
+        <w:t xml:space="preserve"> mengharuskan proses produksi tetap berjalan optimal. Salah satu hambatan yang paling dirasakan pada sistem saat ini adalah proses keterlambatan pemenuhan pesanan komponen divisi perakitan setelah pihak admin melakukan identifikasi pada spesifikasi yang tercantum pada Surat Perintah Kerja (SPK).</w:t>
+      </w:r>
+    </w:p>
+    <w:p>
+      <w:r>
+        <w:lastRenderedPageBreak/>
+        <w:t xml:space="preserve">Dengan </w:t>
+      </w:r>
+      <w:r>
+        <w:t>demikian</w:t>
+      </w:r>
+      <w:r>
+        <w:t xml:space="preserve">, diharapkan sistem </w:t>
+      </w:r>
+      <w:r>
+        <w:t>pada divisi perakitan</w:t>
+      </w:r>
+      <w:r>
+        <w:t xml:space="preserve"> pada PT. Adiputro Wirasejati yang masih dilakukan secara manual dalam mengidentifikasi Surat Perintah Kerja yang diperlukan pada masing – masing departemen</w:t>
+      </w:r>
+      <w:r>
+        <w:t xml:space="preserve"> dapat diproses lebih cepat dengan sistem yang akan dibangun</w:t>
+      </w:r>
+      <w:r>
+        <w:t xml:space="preserve">. </w:t>
+      </w:r>
+      <w:r>
+        <w:t>S</w:t>
+      </w:r>
+      <w:r>
+        <w:t>aat in</w:t>
+      </w:r>
+      <w:r>
+        <w:t xml:space="preserve">i </w:t>
+      </w:r>
+      <w:r>
+        <w:t xml:space="preserve">SPK </w:t>
+      </w:r>
+      <w:r>
+        <w:t xml:space="preserve">masih dilakukan </w:t>
+      </w:r>
+      <w:r>
+        <w:t>dengan</w:t>
+      </w:r>
+      <w:r>
+        <w:t xml:space="preserve"> print fisik dan diharapkan dapat tergantikan dengan </w:t>
+      </w:r>
+      <w:r>
+        <w:t>SPK</w:t>
+      </w:r>
+      <w:r>
+        <w:t xml:space="preserve"> yang berbentuk elektrik yang </w:t>
+      </w:r>
+      <w:r>
+        <w:t>dapat diakses langsung oleh beberapa departemen pada divisi perakitan</w:t>
+      </w:r>
+      <w:r>
+        <w:t>.</w:t>
+      </w:r>
+      <w:r>
+        <w:t xml:space="preserve"> </w:t>
+      </w:r>
+      <w:r>
+        <w:t>Dan tentunya tujuan yang sangat diharapkan dengan pembuatan aplikasi ini adalah mampu menggantikan sistem yang sudah ada.</w:t>
+      </w:r>
+    </w:p>
+    <w:p>
+      <w:pPr>
+        <w:ind w:firstLine="0"/>
+      </w:pPr>
+    </w:p>
+    <w:p>
+      <w:pPr>
+        <w:pStyle w:val="JudulSubBabdenganNomor"/>
+      </w:pPr>
+      <w:r>
         <w:t>Tujuan</w:t>
       </w:r>
     </w:p>
@@ -2470,6 +2571,14 @@
       </w:pPr>
       <w:r>
         <w:t>Mempermudah proses melakukan pemesanan komponen di gudang.</w:t>
+      </w:r>
+    </w:p>
+    <w:p>
+      <w:pPr>
+        <w:pStyle w:val="BulletStyle"/>
+      </w:pPr>
+      <w:r>
+        <w:t>Mempercepat proses penyediaan komponen di divisi produksi.</w:t>
       </w:r>
     </w:p>
     <w:p>
@@ -2486,1182 +2595,593 @@
         <w:pStyle w:val="JudulSubBabdenganNomor"/>
       </w:pPr>
       <w:r>
+        <w:t>Ruang Lingkup</w:t>
+      </w:r>
+    </w:p>
+    <w:p>
+      <w:r>
+        <w:t>Adapun</w:t>
+      </w:r>
+      <w:r>
+        <w:t xml:space="preserve"> </w:t>
+      </w:r>
+      <w:r>
+        <w:t xml:space="preserve">pekerjaan yang akan dilakukan pada Kerja Praktek ini adalah membuat aplikasi konversi Surat Perintah Kerja berbasis website. </w:t>
+      </w:r>
+      <w:r>
+        <w:t xml:space="preserve">Website ini </w:t>
+      </w:r>
+      <w:r>
+        <w:t>nantinya kana</w:t>
+      </w:r>
+      <w:r>
+        <w:t xml:space="preserve"> digunakan untuk </w:t>
+      </w:r>
+      <w:r>
+        <w:t>melakukan konversi</w:t>
+      </w:r>
+      <w:r>
+        <w:t xml:space="preserve"> </w:t>
+      </w:r>
+      <w:r>
+        <w:t xml:space="preserve">spesifikasi yang terdapat pada </w:t>
+      </w:r>
+      <w:r>
         <w:lastRenderedPageBreak/>
-        <w:t>Ruang Lingkup</w:t>
-      </w:r>
-    </w:p>
-    <w:p>
-      <w:r>
-        <w:t xml:space="preserve">Adapun ruang lingkup pekerjaan yang akan dilakukan pada Kerja Praktek ini adalah membuat aplikasi konversi Surat Perintah Kerja berbasis website. </w:t>
-      </w:r>
-      <w:r>
-        <w:t xml:space="preserve">Website ini merupakan website yang digunakan untuk mengkonversi </w:t>
-      </w:r>
-      <w:r>
-        <w:t xml:space="preserve">spesifikasi yang terdapat pada </w:t>
-      </w:r>
-      <w:r>
-        <w:t>Surat Perintah Kerja dari PT. Adiputro Wirasejati</w:t>
+        <w:t>SPK</w:t>
+      </w:r>
+      <w:r>
+        <w:t xml:space="preserve"> PT. Adiputro Wirasejati</w:t>
       </w:r>
       <w:r>
         <w:t xml:space="preserve"> kedalam bentuk komponen</w:t>
       </w:r>
       <w:r>
+        <w:t>.</w:t>
+      </w:r>
+      <w:r>
+        <w:t xml:space="preserve"> </w:t>
+      </w:r>
+      <w:r>
+        <w:t xml:space="preserve">Untuk memastikan pekerjaan yang dilakukan </w:t>
+      </w:r>
+      <w:r>
+        <w:rPr>
+          <w:color w:val="000000" w:themeColor="text1"/>
+        </w:rPr>
+        <w:t>tidak melebihi dari apa yang dikerjakan</w:t>
+      </w:r>
+      <w:r>
+        <w:rPr>
+          <w:color w:val="000000" w:themeColor="text1"/>
+        </w:rPr>
+        <w:t>, maka diperlukanlah sebuah ruang lingkup untuk membatasi hal yang akan dikerjakan.</w:t>
+      </w:r>
+      <w:r>
+        <w:t xml:space="preserve"> Berikut adalah batasan – batasan ruang lingkup dalam pembangunan aplikasi nantinya:</w:t>
+      </w:r>
+    </w:p>
+    <w:p>
+      <w:pPr>
+        <w:pStyle w:val="BulletStyle"/>
+      </w:pPr>
+      <w:r>
+        <w:t>Sistem yang dibangun akan memfokuskan pada permasalahan yang berada pada permasalahan seputar konversi SPK</w:t>
+      </w:r>
+    </w:p>
+    <w:p>
+      <w:pPr>
+        <w:pStyle w:val="BulletStyle"/>
+      </w:pPr>
+      <w:r>
+        <w:t>Sistem yang dibangun akan menggunakan framework berbasis laravel.</w:t>
+      </w:r>
+    </w:p>
+    <w:p>
+      <w:pPr>
+        <w:pStyle w:val="BulletStyle"/>
+      </w:pPr>
+      <w:r>
+        <w:t>Sumber informasi klien akan berasal dari divisi perakitan</w:t>
+      </w:r>
+    </w:p>
+    <w:p>
+      <w:pPr>
+        <w:pStyle w:val="BulletStyle"/>
+      </w:pPr>
+      <w:r>
+        <w:t>Sistem yang dibangun tidak menerima permintaan dari divisi lain apalagi yang tidak berhubungan dengan sistem konversi SPK</w:t>
+      </w:r>
+    </w:p>
+    <w:p>
+      <w:pPr>
+        <w:pStyle w:val="BulletStyle"/>
+      </w:pPr>
+      <w:r>
+        <w:t>Menggunakan sistem login dan logout yang membagi usernya ke dalam beberapa role</w:t>
+      </w:r>
+    </w:p>
+    <w:p>
+      <w:pPr>
+        <w:pStyle w:val="BulletStyle"/>
+      </w:pPr>
+      <w:r>
+        <w:t>Pembagian database akan disesuaikan dengan departemen usernya</w:t>
+      </w:r>
+    </w:p>
+    <w:p>
+      <w:pPr>
+        <w:pStyle w:val="BulletStyle"/>
+      </w:pPr>
+      <w:r>
+        <w:t>Database akan menggunakan MongoDB</w:t>
+      </w:r>
+    </w:p>
+    <w:p>
+      <w:pPr>
+        <w:pStyle w:val="BulletStyle"/>
+      </w:pPr>
+      <w:r>
+        <w:t>Membuat koneksi antar database perusahaan (Microsoft SQL Server 2019)</w:t>
+      </w:r>
+    </w:p>
+    <w:p>
+      <w:pPr>
+        <w:pStyle w:val="BulletStyle"/>
+      </w:pPr>
+      <w:r>
+        <w:t>Tidak mengurus security terkait priveleges database pada MongoDB, sepenuhnya diserahkan kepada perusahaan.</w:t>
+      </w:r>
+    </w:p>
+    <w:p>
+      <w:pPr>
+        <w:pStyle w:val="BulletParagraphMoreThan1"/>
+      </w:pPr>
+    </w:p>
+    <w:p>
+      <w:pPr>
+        <w:pStyle w:val="JudulSubBabLevel2"/>
+        <w:numPr>
+          <w:ilvl w:val="2"/>
+          <w:numId w:val="27"/>
+        </w:numPr>
+      </w:pPr>
+      <w:r>
+        <w:t>Fitur - fitur</w:t>
+      </w:r>
+    </w:p>
+    <w:p>
+      <w:pPr>
+        <w:ind w:firstLine="709"/>
+      </w:pPr>
+      <w:r>
+        <w:t xml:space="preserve">Pembuatan aplikasi ini akan menerapkan pembagian user dalam beberapa level user. Di sub bab </w:t>
+      </w:r>
+      <w:r>
+        <w:t xml:space="preserve">ini </w:t>
+      </w:r>
+      <w:r>
+        <w:t>akan dijelaskan mengena</w:t>
+      </w:r>
+      <w:r>
+        <w:t>i</w:t>
+      </w:r>
+      <w:r>
+        <w:t xml:space="preserve"> fitur – fitur yang akan dibuat dalam website ini</w:t>
+      </w:r>
+      <w:r>
+        <w:t xml:space="preserve"> dan dikategorikan berdasarkan level dari masing – masinglevel user</w:t>
+      </w:r>
+      <w:r>
+        <w:t>.</w:t>
+      </w:r>
+      <w:r>
+        <w:t xml:space="preserve"> Pembagian level user dibagi berdasarkan role dari usernya.</w:t>
+      </w:r>
+      <w:r>
+        <w:t xml:space="preserve"> </w:t>
+      </w:r>
+      <w:r>
+        <w:t>Berikut merupakan fitur – fitur yang akan dibuat yang dibedakan berdasarkan</w:t>
+      </w:r>
+      <w:r>
+        <w:t xml:space="preserve"> role</w:t>
+      </w:r>
+      <w:r>
+        <w:t>:</w:t>
+      </w:r>
+    </w:p>
+    <w:p>
+      <w:pPr>
+        <w:pStyle w:val="bulletalphabet"/>
+        <w:rPr>
+          <w:b/>
+          <w:bCs/>
+        </w:rPr>
+      </w:pPr>
+      <w:r>
+        <w:rPr>
+          <w:b/>
+          <w:bCs/>
+        </w:rPr>
+        <w:t>Super Admin</w:t>
+      </w:r>
+    </w:p>
+    <w:p>
+      <w:pPr>
+        <w:pStyle w:val="BulletParagraphwithoutindent"/>
+      </w:pPr>
+      <w:r>
+        <w:t xml:space="preserve">User yang memiliki kemampuan untuk melakukan </w:t>
+      </w:r>
+      <w:r>
+        <w:t>manajemen kepada sistem utama dan mampu melakukan semua hal</w:t>
+      </w:r>
+      <w:r>
+        <w:t xml:space="preserve"> dalam </w:t>
+      </w:r>
+      <w:proofErr w:type="gramStart"/>
+      <w:r>
+        <w:t>sistemnya</w:t>
+      </w:r>
+      <w:r>
+        <w:t>..</w:t>
+      </w:r>
+      <w:proofErr w:type="gramEnd"/>
+      <w:r>
+        <w:t xml:space="preserve"> User ini tidak dapat dihapus. </w:t>
+      </w:r>
+      <w:r>
+        <w:t>H</w:t>
+      </w:r>
+      <w:r>
+        <w:t xml:space="preserve">anya diberikan kepada orang sistem. </w:t>
+      </w:r>
+      <w:r>
+        <w:t xml:space="preserve">Adapun fitur yang diberikan kepada super admin antara </w:t>
+      </w:r>
+      <w:proofErr w:type="gramStart"/>
+      <w:r>
+        <w:t>lain :</w:t>
+      </w:r>
+      <w:proofErr w:type="gramEnd"/>
+    </w:p>
+    <w:p>
+      <w:pPr>
+        <w:pStyle w:val="BulletStyleLevel2"/>
+      </w:pPr>
+      <w:r>
+        <w:lastRenderedPageBreak/>
+        <w:t>Manajemen user</w:t>
+      </w:r>
+    </w:p>
+    <w:p>
+      <w:pPr>
+        <w:pStyle w:val="BulletStyleLevel2"/>
+      </w:pPr>
+      <w:r>
+        <w:t>Registrasi user</w:t>
+      </w:r>
+    </w:p>
+    <w:p>
+      <w:pPr>
+        <w:pStyle w:val="BulletStyleLevel2"/>
+      </w:pPr>
+      <w:r>
+        <w:t>Manajemen Departemen</w:t>
+      </w:r>
+    </w:p>
+    <w:p>
+      <w:pPr>
+        <w:pStyle w:val="BulletStyleLevel2"/>
+      </w:pPr>
+      <w:r>
+        <w:t>Mengedit Database Utama</w:t>
+      </w:r>
+    </w:p>
+    <w:p>
+      <w:pPr>
+        <w:pStyle w:val="BulletStyleLevel2"/>
+      </w:pPr>
+      <w:r>
+        <w:t>Tarik data SPK</w:t>
+      </w:r>
+    </w:p>
+    <w:p>
+      <w:pPr>
+        <w:pStyle w:val="BulletStyleLevel2"/>
+      </w:pPr>
+      <w:r>
+        <w:t>Order komponen</w:t>
+      </w:r>
+    </w:p>
+    <w:p>
+      <w:pPr>
+        <w:pStyle w:val="BulletStyleLevel2"/>
+      </w:pPr>
+      <w:r>
+        <w:t>Mengedit history SPK</w:t>
+      </w:r>
+    </w:p>
+    <w:p>
+      <w:pPr>
+        <w:pStyle w:val="bulletalphabet"/>
+        <w:rPr>
+          <w:b/>
+          <w:bCs/>
+        </w:rPr>
+      </w:pPr>
+      <w:bookmarkStart w:id="0" w:name="_Hlk123852003"/>
+      <w:r>
+        <w:rPr>
+          <w:b/>
+          <w:bCs/>
+        </w:rPr>
+        <w:t>Admin</w:t>
+      </w:r>
+    </w:p>
+    <w:p>
+      <w:pPr>
+        <w:pStyle w:val="BulletParagraphwithoutindent"/>
+      </w:pPr>
+      <w:r>
+        <w:t xml:space="preserve">Level user yang diberikan kepada kepala masing masing departemen pada divisi perakitan. Tidak mampu mengakses akses yang tidak disebutkan. </w:t>
+      </w:r>
+      <w:bookmarkEnd w:id="0"/>
+      <w:r>
+        <w:t xml:space="preserve">Secara default user ini tidak tersedia dan mengharuskan super admin untuk membuatnya terlebih dahulu. Adapun fitur yang ditawarkan pada level ini antara </w:t>
+      </w:r>
+      <w:proofErr w:type="gramStart"/>
+      <w:r>
+        <w:t>lain :</w:t>
+      </w:r>
+      <w:proofErr w:type="gramEnd"/>
+    </w:p>
+    <w:p>
+      <w:pPr>
+        <w:pStyle w:val="BulletStyleLevel2"/>
+      </w:pPr>
+      <w:r>
+        <w:t>Mengedit Database Utama</w:t>
+      </w:r>
+    </w:p>
+    <w:p>
+      <w:pPr>
+        <w:pStyle w:val="BulletStyleLevel2"/>
+      </w:pPr>
+      <w:r>
+        <w:t>Tarik data SPK</w:t>
+      </w:r>
+    </w:p>
+    <w:p>
+      <w:pPr>
+        <w:pStyle w:val="BulletStyleLevel2"/>
+      </w:pPr>
+      <w:r>
+        <w:t>Order komponen</w:t>
+      </w:r>
+    </w:p>
+    <w:p>
+      <w:pPr>
+        <w:pStyle w:val="BulletStyleLevel2"/>
+      </w:pPr>
+      <w:r>
+        <w:t>Melihat History SPK</w:t>
+      </w:r>
+    </w:p>
+    <w:p>
+      <w:pPr>
+        <w:pStyle w:val="bulletalphabet"/>
+        <w:rPr>
+          <w:b/>
+          <w:bCs/>
+        </w:rPr>
+      </w:pPr>
+      <w:r>
+        <w:rPr>
+          <w:b/>
+          <w:bCs/>
+        </w:rPr>
+        <w:t>Staff</w:t>
+      </w:r>
+      <w:r>
+        <w:rPr>
+          <w:b/>
+          <w:bCs/>
+        </w:rPr>
+        <w:t xml:space="preserve">  </w:t>
+      </w:r>
+    </w:p>
+    <w:p>
+      <w:pPr>
+        <w:pStyle w:val="BulletParagraphwithoutindent"/>
+      </w:pPr>
+      <w:r>
+        <w:t xml:space="preserve">Level user yang paling lemah. User ini memiliki akses yang sangat terbatas. Seringkali memerlukan bantuan dari </w:t>
+      </w:r>
+      <w:r>
+        <w:t>role level atas</w:t>
+      </w:r>
+      <w:r>
+        <w:t xml:space="preserve"> kalau terjadi kesalahan</w:t>
+      </w:r>
+      <w:r>
+        <w:t xml:space="preserve"> saat penginputan data</w:t>
+      </w:r>
+      <w:r>
         <w:t xml:space="preserve">. </w:t>
       </w:r>
       <w:r>
-        <w:t xml:space="preserve">Dengan begitu, data dari nomor SPK </w:t>
-      </w:r>
-      <w:r>
-        <w:t>tersimpan pada</w:t>
-      </w:r>
-      <w:r>
-        <w:t>database PT. Adiputro Wirasejati akan</w:t>
-      </w:r>
-      <w:r>
-        <w:t xml:space="preserve"> </w:t>
-      </w:r>
-      <w:r>
-        <w:t>mampu di cek dengan database master pada gudang.</w:t>
-      </w:r>
-      <w:r>
-        <w:t xml:space="preserve"> </w:t>
-      </w:r>
-      <w:r>
-        <w:t xml:space="preserve">Yang </w:t>
-      </w:r>
-      <w:r>
-        <w:t xml:space="preserve">akhirnya </w:t>
-      </w:r>
-      <w:r>
-        <w:t>komponen pada divisi perakitan mampu berjalan dengan baik tanpa kendala</w:t>
-      </w:r>
-      <w:r>
-        <w:t>.</w:t>
-      </w:r>
-      <w:r>
-        <w:t xml:space="preserve"> </w:t>
-      </w:r>
-    </w:p>
-    <w:p/>
-    <w:p>
-      <w:pPr>
-        <w:pStyle w:val="JudulSubBabLevel2"/>
-        <w:tabs>
-          <w:tab w:val="left" w:pos="709"/>
-        </w:tabs>
-      </w:pPr>
-      <w:r>
-        <w:t>Software Requirement</w:t>
-      </w:r>
-    </w:p>
-    <w:p>
-      <w:r>
-        <w:t>Segmen ini akan menjelaskan gambaran dari sistem yang akan dibangun.</w:t>
-      </w:r>
-      <w:r>
-        <w:t xml:space="preserve"> Ini bertujuan untuk memfokuskan tujuan aplikasi agar tepat sasaran sesuai dengan yang telah dirumuskan. Selain itu segmen ini juga membantu agar pembangunan aplikasi dapat tetap terarah dan sesuai dengan lingkup dan batasannya. </w:t>
-      </w:r>
-      <w:r>
-        <w:t xml:space="preserve">Adapun ruang lingkup pekerjaan yang akan dilakukan pada Kerja Praktek ini adalah aplikasi berbasis website dengan </w:t>
-      </w:r>
-      <w:r>
-        <w:rPr>
-          <w:i/>
-          <w:iCs/>
-        </w:rPr>
-        <w:t>Software Requirement</w:t>
-      </w:r>
-      <w:r>
-        <w:t xml:space="preserve"> sebagai berikut</w:t>
-      </w:r>
-      <w:r>
-        <w:t>:</w:t>
-      </w:r>
-    </w:p>
-    <w:p>
-      <w:pPr>
-        <w:pStyle w:val="Bulletalphabetlevel1"/>
-      </w:pPr>
-      <w:r>
-        <w:t xml:space="preserve">Framework Laravel </w:t>
-      </w:r>
-    </w:p>
-    <w:p>
-      <w:pPr>
-        <w:pStyle w:val="BulletParagraphMoreThan1"/>
-      </w:pPr>
-      <w:r>
-        <w:t>Laravel merupakan framework yang dapat membantu web developer dalam memaksimalkan penggunaan PHP dalam proses pengembangan website. Seperti diketahui, PHP sendiri merupakan bahasa pemograman yang cukup dinamis.</w:t>
-      </w:r>
-      <w:r>
-        <w:t xml:space="preserve"> </w:t>
-      </w:r>
-      <w:r>
-        <w:t>Dimana kehadiran Laravel kemudian membuat PHP menjadi lebih powerful, cepat, aman, dan simple. Terlebih lagi, framework ini selalu memunculkan teknologi terbarunya di antara framework PHP lain.</w:t>
-      </w:r>
-    </w:p>
-    <w:p>
-      <w:pPr>
-        <w:pStyle w:val="BulletParagraphMoreThan1"/>
-      </w:pPr>
-      <w:r>
-        <w:t>Framework ini mengikuti struktur MVC</w:t>
-      </w:r>
-      <w:r>
-        <w:t xml:space="preserve"> </w:t>
-      </w:r>
-      <w:r>
-        <w:t>atau Model View Controller. Dimana MVC adalah metode aplikasi yang memisahkan data dari tampilan berdasarkan komponen-komponen aplikasi, seperti manipulasi data, controller, dan user interface.</w:t>
-      </w:r>
-      <w:r>
-        <w:t xml:space="preserve"> </w:t>
-      </w:r>
-      <w:r>
-        <w:t xml:space="preserve">Penggunaan struktur MVC ini membuat Laravel mudah untuk dipelajari dan mampu mempercepat proses pembuatan prototipe aplikasi web. Sebagaimana ia juga menyediakan fitur bawaan seperti otentikasi, mail, </w:t>
-      </w:r>
-      <w:r>
+        <w:t xml:space="preserve">Adapun fitur yang ditawarkan pada level ini </w:t>
+      </w:r>
+      <w:r>
+        <w:t xml:space="preserve">antara </w:t>
+      </w:r>
+      <w:proofErr w:type="gramStart"/>
+      <w:r>
+        <w:t>lain :</w:t>
+      </w:r>
+      <w:proofErr w:type="gramEnd"/>
+    </w:p>
+    <w:p>
+      <w:pPr>
+        <w:pStyle w:val="BulletStyleLevel2"/>
+      </w:pPr>
+      <w:r>
+        <w:t>Tarik data SPK</w:t>
+      </w:r>
+    </w:p>
+    <w:p>
+      <w:pPr>
+        <w:pStyle w:val="BulletStyleLevel2"/>
+      </w:pPr>
+      <w:r>
+        <w:t>Order</w:t>
+      </w:r>
+      <w:r>
+        <w:t xml:space="preserve"> komponen</w:t>
+      </w:r>
+    </w:p>
+    <w:p>
+      <w:pPr>
+        <w:pStyle w:val="BulletStyleLevel2"/>
+      </w:pPr>
+      <w:r>
+        <w:t>Melihat</w:t>
+      </w:r>
+      <w:r>
+        <w:t xml:space="preserve"> history SPK.</w:t>
+      </w:r>
+    </w:p>
+    <w:p>
+      <w:pPr>
+        <w:ind w:firstLine="0"/>
+      </w:pPr>
+    </w:p>
+    <w:p>
+      <w:pPr>
+        <w:pStyle w:val="JudulSubBabdenganNomor"/>
+      </w:pPr>
+      <w:r>
+        <w:t>Metodologi</w:t>
+      </w:r>
+    </w:p>
+    <w:p>
+      <w:pPr>
+        <w:rPr>
+          <w:lang w:val="en-ID"/>
+        </w:rPr>
+      </w:pPr>
+      <w:r>
+        <w:rPr>
+          <w:lang w:val="en-ID"/>
+        </w:rPr>
+        <w:t>Dalam pengembangan aplikasi website ini</w:t>
+      </w:r>
+      <w:r>
+        <w:rPr>
+          <w:lang w:val="en-ID"/>
+        </w:rPr>
+        <w:t xml:space="preserve">, tentunya kita menggunakan metodologi pengembangan perangkat lunak (Software Development Methodologies). </w:t>
+      </w:r>
+      <w:r>
+        <w:rPr>
+          <w:lang w:val="en-ID"/>
+        </w:rPr>
+        <w:t xml:space="preserve">Metodologi yang digunakan adalah metodologi Waterfall. </w:t>
+      </w:r>
+      <w:r>
+        <w:rPr>
+          <w:lang w:val="en-ID"/>
+        </w:rPr>
+        <w:t xml:space="preserve">Waterfall Development Methods adalah salah satu metodologi </w:t>
+      </w:r>
+      <w:r>
+        <w:rPr>
+          <w:lang w:val="en-ID"/>
+        </w:rPr>
+        <w:t xml:space="preserve">pengembangan </w:t>
+      </w:r>
+      <w:r>
+        <w:rPr>
+          <w:lang w:val="en-ID"/>
+        </w:rPr>
         <w:lastRenderedPageBreak/>
-        <w:t>perutean, sesi, dan daftar berjalan.</w:t>
-      </w:r>
-      <w:r>
-        <w:t xml:space="preserve"> </w:t>
-      </w:r>
-      <w:r>
-        <w:t>Laravel juga lebih berfokus pada end-user, yang artinya hanya berfokus pada kejelasan dan kesederhanaan, baik dari penulisan hingga tampilan. Ia pun bisa menghasilkan fungsional aplikasi web yang berjalan dengan semestinya.</w:t>
-      </w:r>
-    </w:p>
-    <w:p>
-      <w:pPr>
-        <w:pStyle w:val="Bulletalphabetlevel1"/>
-      </w:pPr>
-      <w:r>
-        <w:t>MongoDB</w:t>
-      </w:r>
-    </w:p>
-    <w:p>
-      <w:pPr>
-        <w:pStyle w:val="BulletParagraphMoreThan1"/>
-      </w:pPr>
-      <w:r>
-        <w:t>MongoDB adalah salah satu jenis database</w:t>
-      </w:r>
-      <w:r>
-        <w:t> yang cukup populer digunakan dalam pengembangan website. Berbeda dengan database</w:t>
-      </w:r>
-      <w:r>
-        <w:t xml:space="preserve"> </w:t>
-      </w:r>
-      <w:r>
-        <w:t>jenis </w:t>
-      </w:r>
-      <w:hyperlink r:id="rId12" w:tgtFrame="_blank" w:history="1">
-        <w:r>
-          <w:rPr>
-            <w:rStyle w:val="Hyperlink"/>
-            <w:color w:val="auto"/>
-            <w:u w:val="none"/>
-          </w:rPr>
-          <w:t>SQL</w:t>
-        </w:r>
-      </w:hyperlink>
-      <w:r>
-        <w:t> yang menyimpan data menggunakan relasi tabel, MongoDB menggunakan dokumen dengan format </w:t>
-      </w:r>
-      <w:hyperlink r:id="rId13" w:tgtFrame="_blank" w:history="1">
-        <w:r>
-          <w:rPr>
-            <w:rStyle w:val="Hyperlink"/>
-            <w:color w:val="auto"/>
-            <w:u w:val="none"/>
-          </w:rPr>
-          <w:t>JSON</w:t>
-        </w:r>
-      </w:hyperlink>
-      <w:r>
-        <w:t>.  Hal inil</w:t>
-      </w:r>
-      <w:r>
-        <w:t>ah yang dianggap membuat pengelolaan data menggunakan MongoDB lebih baik.</w:t>
-      </w:r>
-      <w:r>
-        <w:t xml:space="preserve"> </w:t>
-      </w:r>
-      <w:r>
-        <w:t>Sistem database ini menggunakan beberapa komponen penting, yaitu: </w:t>
-      </w:r>
-    </w:p>
-    <w:p>
-      <w:pPr>
-        <w:pStyle w:val="BulletStyleLevel2"/>
-      </w:pPr>
-      <w:r>
-        <w:t>Database – merupakan wadah dengan struktur penyimpanan yang disebut collection. </w:t>
-      </w:r>
-    </w:p>
-    <w:p>
-      <w:pPr>
-        <w:pStyle w:val="BulletStyleLevel2"/>
-      </w:pPr>
-      <w:r>
-        <w:t>Collection – merupakan tempat kumpulan informasi data yang berbentuk dokumen. Collection dipadankan seperti tabel-tabel yang berisi data pada database SQL.  </w:t>
-      </w:r>
-    </w:p>
-    <w:p>
-      <w:pPr>
-        <w:pStyle w:val="BulletStyleLevel2"/>
-      </w:pPr>
-      <w:r>
-        <w:t>Document – merupakan satuan unit terkecil dalam MongoDB. </w:t>
-      </w:r>
-    </w:p>
-    <w:p>
-      <w:pPr>
-        <w:pStyle w:val="BulletParagraphMoreThan1"/>
-      </w:pPr>
-      <w:r>
-        <w:t xml:space="preserve">Sebagai satuan terkecil, dokumen akan berisi baris-baris data tanpa </w:t>
-      </w:r>
-      <w:r>
-        <w:t>skema</w:t>
-      </w:r>
-      <w:r>
-        <w:t xml:space="preserve"> tertentu, tapi berupa struktur pasangan key-value. Key digunakan untuk melacak objek dengan (value) nilai yang bervariasi, seperti data angka, string, atau objek kompleks</w:t>
-      </w:r>
-      <w:r>
-        <w:t xml:space="preserve"> </w:t>
-      </w:r>
-      <w:r>
-        <w:t>lainnya. Dengan format dokumen tersebut, MongoDB mampu menampung data yang lebih bervariasi dan kompleks. Selain itu, Anda juga bisa melakukan scale out database untuk meningkatkan kapasitas data tanpa mengganggu performa server. </w:t>
-      </w:r>
-    </w:p>
-    <w:p>
-      <w:pPr>
-        <w:pStyle w:val="Bulletalphabetlevel1"/>
-      </w:pPr>
-      <w:r>
-        <w:t>Vue J</w:t>
-      </w:r>
-      <w:r>
-        <w:t>S</w:t>
-      </w:r>
-    </w:p>
-    <w:p>
-      <w:pPr>
-        <w:pStyle w:val="BulletParagraphMoreThan1"/>
-      </w:pPr>
-      <w:r>
-        <w:t>Vue JS adalah salah satu framework atau library dari JavaScript yang digunakan untuk untuk membuat tampilan (interface) pada website agar tampak lebih interaktif. Fungsi lain dari Vue JS adalah membuat SPA (Single Page Application). Apabila digunakan pada arsitektur MVC (Model – View – Controller), maka Vue JS menempati pada posisi View yang berjalan di sisi front end.</w:t>
-      </w:r>
-    </w:p>
-    <w:p>
-      <w:pPr>
-        <w:pStyle w:val="BulletParagraphMoreThan1"/>
-      </w:pPr>
-      <w:r>
-        <w:lastRenderedPageBreak/>
-        <w:t xml:space="preserve">Sehingga </w:t>
-      </w:r>
-      <w:r>
-        <w:t>tugas utama dari framework ini adalah mengirim dan menerima data, kemudian membuat tampilan UI (User Interface) yang menarik. Framework ini juga sangat mudah untuk diintegrasikan dengan library yang lain. Jika diimplementasikan pada komponen HTML, maka Vue JS menggunakan ID, class, atau name untuk menginisialisasikannya.</w:t>
-      </w:r>
-    </w:p>
-    <w:p>
-      <w:pPr>
-        <w:pStyle w:val="BulletParagraphMoreThan1"/>
-      </w:pPr>
-      <w:r>
-        <w:t xml:space="preserve">Framework ini mengalami perkembangan yang pesat, bahkan beberapa perusahaan besar menggunakannya, sebagai contoh Google dan Adobe. Terlepas dari itu, Vue JS pertama kali dikembangkan pada tahun 2013 oleh Evan </w:t>
-      </w:r>
-      <w:proofErr w:type="gramStart"/>
-      <w:r>
-        <w:t>You</w:t>
-      </w:r>
-      <w:proofErr w:type="gramEnd"/>
-      <w:r>
-        <w:t xml:space="preserve"> yang sebelumnya bekerja di Google dengan menggunakan AngularJS. Hal itulah yang melatarbelakangi seorang Evan You mengembangkan sebuah library yang lebih ringan daripada AngularJS.</w:t>
-      </w:r>
-    </w:p>
-    <w:p>
-      <w:pPr>
-        <w:pStyle w:val="Bulletalphabetlevel1"/>
-      </w:pPr>
-      <w:r>
-        <w:t>Microsoft SQL Server</w:t>
-      </w:r>
-    </w:p>
-    <w:p>
-      <w:pPr>
-        <w:pStyle w:val="BulletParagraphMoreThan1"/>
+        <w:t xml:space="preserve">perangkat lunak yang sangat sederhana dan </w:t>
+      </w:r>
+      <w:r>
         <w:rPr>
           <w:lang w:val="en-ID"/>
         </w:rPr>
-      </w:pPr>
+        <w:t xml:space="preserve">cukup </w:t>
+      </w:r>
       <w:r>
         <w:rPr>
           <w:lang w:val="en-ID"/>
         </w:rPr>
-        <w:t xml:space="preserve">Microsoft SQL Server adalah salah satu software jenis Relational Database Management System (RDBMS) yang cukup sering digunakan. Sesuai namanya, software ini dikembangkan oleh perusahaan besar Microsoft dan cukup scalable. Maksudnya adalah untuk pemakaiannya Microsoft SQL Server bisa dimana – mana dari laptop manapun, ke jaringan server cloud dan lain – lain. Namun istilah scalable ini tetap saja harus memperhatikan persyaratan hardware maupun </w:t>
-      </w:r>
-      <w:proofErr w:type="gramStart"/>
+        <w:t xml:space="preserve">populer dipakai. </w:t>
+      </w:r>
       <w:r>
         <w:rPr>
           <w:lang w:val="en-ID"/>
         </w:rPr>
-        <w:t>software.Sejak</w:t>
-      </w:r>
-      <w:proofErr w:type="gramEnd"/>
+        <w:t xml:space="preserve">Metodologi ini memanfaatkan proses berurutan dan sistematis dalam </w:t>
+      </w:r>
       <w:r>
         <w:rPr>
           <w:lang w:val="en-ID"/>
         </w:rPr>
-        <w:t xml:space="preserve"> rilis pertama kali pada tahun 1989, Microsoft SQL Server sudah menjadi pilihan dari para pengguna database dan hingga saat ini masih banyak dipakai. Perkembangannya pun cukup menjanjikan mulai dari versi SQL Server 1.0 yang pertama dirilis dan hingga saat ini. Fungsinya pun sekarang tidak hanya sebagai RDBMS (Relational Database Management System) saja tapi bisa lebih dari itu, termasuk alat built-in intelijen bisnis, serta bisa juga digunakan sebagai analisis dan pelaporan. </w:t>
-      </w:r>
-    </w:p>
-    <w:p>
-      <w:pPr>
-        <w:pStyle w:val="BulletParagraphMoreThan1"/>
-      </w:pPr>
-      <w:r>
-        <w:t xml:space="preserve">Sebagai salah satu produk dari perusahaan besar Microsoft, tentunya keberadaan Microsoft SQL Server ini memiliki fungsi yang vital dalam dunia management database. Sesuai dengan namanya software ini melakukan pengelolaan database dengan menggunakan query atau perintah SQL. SQL atau Structures Query Language merupakan suatu bahasa komputer yang </w:t>
-      </w:r>
-      <w:r>
-        <w:lastRenderedPageBreak/>
-        <w:t>diakui dunia dan digunakan untuk mengakses data – data yang tersimpan dalam suatu database.</w:t>
-      </w:r>
-    </w:p>
-    <w:p>
-      <w:pPr>
-        <w:pStyle w:val="BulletParagraphMoreThan1"/>
-      </w:pPr>
-    </w:p>
-    <w:p>
-      <w:pPr>
-        <w:pStyle w:val="JudulSubBabLevel2"/>
-      </w:pPr>
-      <w:r>
-        <w:t>Fitur - fitur</w:t>
-      </w:r>
-    </w:p>
-    <w:p>
-      <w:pPr>
-        <w:ind w:firstLine="709"/>
-      </w:pPr>
-      <w:r>
-        <w:t xml:space="preserve">Pembuatan aplikasi ini akan menerapkan pembagian user dalam beberapa level user. Di sub bab </w:t>
-      </w:r>
-      <w:r>
-        <w:t xml:space="preserve">ini </w:t>
-      </w:r>
-      <w:r>
-        <w:t>akan dijelaskan mengena</w:t>
-      </w:r>
-      <w:r>
-        <w:t>i</w:t>
-      </w:r>
-      <w:r>
-        <w:t xml:space="preserve"> fitur – fitur yang akan dibuat dalam website ini</w:t>
-      </w:r>
-      <w:r>
-        <w:t xml:space="preserve"> dan dikategorikan berdasarkan level dari masing – masinglevel user</w:t>
-      </w:r>
-      <w:r>
-        <w:t>.</w:t>
-      </w:r>
-      <w:r>
-        <w:t xml:space="preserve"> Pembagian level user dibagi berdasarkan role dari usernya.</w:t>
-      </w:r>
-      <w:r>
-        <w:t xml:space="preserve"> </w:t>
-      </w:r>
-      <w:r>
-        <w:t>Berikut merupakan fitur – fitur yang akan dibuat yang dibedakan berdasarkan</w:t>
-      </w:r>
-      <w:r>
-        <w:t xml:space="preserve"> role</w:t>
-      </w:r>
-      <w:r>
-        <w:t>:</w:t>
-      </w:r>
-    </w:p>
-    <w:p>
-      <w:pPr>
-        <w:ind w:firstLine="709"/>
-      </w:pPr>
-    </w:p>
-    <w:p>
-      <w:pPr>
-        <w:pStyle w:val="BulletSubabAlphabet"/>
-      </w:pPr>
-      <w:r>
-        <w:t>Super Admin</w:t>
-      </w:r>
-    </w:p>
-    <w:p>
-      <w:r>
-        <w:t xml:space="preserve">Super Admin merupakan role dengan </w:t>
-      </w:r>
-      <w:r>
-        <w:t>kemampuan</w:t>
-      </w:r>
-      <w:r>
-        <w:t xml:space="preserve"> tertinggi. Artinya, role </w:t>
-      </w:r>
-      <w:r>
-        <w:t>s</w:t>
-      </w:r>
-      <w:r>
-        <w:t xml:space="preserve">uper </w:t>
-      </w:r>
-      <w:r>
-        <w:t>a</w:t>
-      </w:r>
-      <w:r>
-        <w:t>dmin bisa memegang kendali atas kedua role lainnya.</w:t>
-      </w:r>
-      <w:r>
-        <w:t xml:space="preserve"> Role ini berada di level paling tinggi jika diliat berdasarkan hirarki sebuah sistem.</w:t>
-      </w:r>
-      <w:r>
-        <w:t xml:space="preserve"> Role Super Admin juga yang akan mengatur role lain.</w:t>
-      </w:r>
-      <w:r>
-        <w:t xml:space="preserve"> Berikut merupakan fitur – fitur yang ada pada role </w:t>
-      </w:r>
-      <w:r>
-        <w:t>s</w:t>
-      </w:r>
-      <w:r>
-        <w:t xml:space="preserve">uper </w:t>
-      </w:r>
-      <w:proofErr w:type="gramStart"/>
-      <w:r>
-        <w:t>a</w:t>
-      </w:r>
-      <w:r>
-        <w:t>dmin :</w:t>
-      </w:r>
-      <w:proofErr w:type="gramEnd"/>
-      <w:r>
-        <w:t xml:space="preserve"> </w:t>
-      </w:r>
-    </w:p>
-    <w:p>
-      <w:pPr>
-        <w:pStyle w:val="BulletStyle"/>
-      </w:pPr>
-      <w:r>
-        <w:t>Manajemen user</w:t>
-      </w:r>
-    </w:p>
-    <w:p>
-      <w:pPr>
-        <w:pStyle w:val="BulletParagraphwithoutindent"/>
-      </w:pPr>
-      <w:r>
-        <w:t xml:space="preserve">Manajemen user merupakan fitur utama dari role </w:t>
-      </w:r>
-      <w:r>
-        <w:t>s</w:t>
-      </w:r>
-      <w:r>
-        <w:t xml:space="preserve">uper </w:t>
-      </w:r>
-      <w:r>
-        <w:t>a</w:t>
-      </w:r>
-      <w:r>
-        <w:t>dmin.</w:t>
-      </w:r>
-      <w:r>
-        <w:t xml:space="preserve"> Fitur ini memberikan user dengan role super admin untuk melakukan manajemen akun pada aplikasi. User lain yang memiliki role selain super admin tidak dapat mengakses fitur ini. Hal ini dimaksudkan untuk memberikan kemudahan dalam mengorganisir akun – akun dalam website. </w:t>
-      </w:r>
-      <w:r>
-        <w:t xml:space="preserve">Fitur ini memungkinkan seorang Super Admin </w:t>
-      </w:r>
-      <w:proofErr w:type="gramStart"/>
-      <w:r>
-        <w:t>untuk :</w:t>
-      </w:r>
-      <w:proofErr w:type="gramEnd"/>
-      <w:r>
-        <w:t xml:space="preserve"> </w:t>
-      </w:r>
-    </w:p>
-    <w:p>
-      <w:pPr>
-        <w:pStyle w:val="BulletStyleLevel2"/>
-      </w:pPr>
-      <w:r>
-        <w:t>Menghapus user yang sudah ada</w:t>
-      </w:r>
-    </w:p>
-    <w:p>
-      <w:pPr>
-        <w:pStyle w:val="BulletStyleLevel2"/>
-      </w:pPr>
-      <w:r>
-        <w:t>Mengubah detail dari user yang sudah ada</w:t>
-      </w:r>
-    </w:p>
-    <w:p>
-      <w:pPr>
-        <w:pStyle w:val="BulletStyleLevel2"/>
-      </w:pPr>
-      <w:r>
-        <w:t>Mengubah role dari user yang sudah ada</w:t>
-      </w:r>
-    </w:p>
-    <w:p>
-      <w:pPr>
-        <w:pStyle w:val="BulletStyle"/>
-      </w:pPr>
-      <w:r>
-        <w:t>Registrasi user baru</w:t>
-      </w:r>
-    </w:p>
-    <w:p>
-      <w:pPr>
-        <w:pStyle w:val="BulletParagraphwithoutindent"/>
-      </w:pPr>
-      <w:r>
-        <w:t>Fitur lain dari role Super Admin adalah melakukan registrasi user baru. Dimana fitur ini berfungsi untuk membuat user baru</w:t>
-      </w:r>
-      <w:r>
-        <w:t xml:space="preserve"> yang dapat digunakan dalam akses login nantinya. Disaat yang bersamaan user akan diberikan </w:t>
-      </w:r>
-      <w:r>
-        <w:t>role sesuai dengan kebutuhan pekerjaan.</w:t>
-      </w:r>
-      <w:r>
-        <w:t xml:space="preserve"> Selain itu pastinya user tadi akan ditempatkan dalam </w:t>
-      </w:r>
-      <w:r>
-        <w:lastRenderedPageBreak/>
-        <w:t>sebuah departemen yang bertujuan untuk membatasi akses akun supay</w:t>
-      </w:r>
-      <w:r>
-        <w:t>a</w:t>
-      </w:r>
-      <w:r>
-        <w:t xml:space="preserve"> tidak mengakses data pada departemen lain.</w:t>
-      </w:r>
-    </w:p>
-    <w:p>
-      <w:pPr>
-        <w:pStyle w:val="BulletStyle"/>
-      </w:pPr>
-      <w:r>
-        <w:t>Manajemen departemen</w:t>
-      </w:r>
-    </w:p>
-    <w:p>
-      <w:pPr>
-        <w:pStyle w:val="BulletParagraphwithoutindent"/>
-      </w:pPr>
-      <w:r>
-        <w:t xml:space="preserve">Fitur ketiga dari role Super Admin adalah melakukan manajemen departemen. Manajemen departemen dilakukan untuk mengatur pekerjaan dari setiap </w:t>
-      </w:r>
-      <w:r>
-        <w:t>user</w:t>
-      </w:r>
-      <w:r>
-        <w:t xml:space="preserve"> yang ada.</w:t>
-      </w:r>
-      <w:r>
-        <w:t xml:space="preserve"> Departemen disini bertujuan untuk mengelompokkan akun nantinya sekaligus mengatur akses database pada masing – masing departemen. Disini super admin mampu menambah, mengedit departemen yang sudah ada dan menghapus departemen (dengan beberapa ketentuan khusus)</w:t>
-      </w:r>
-      <w:r>
-        <w:t xml:space="preserve"> serta mengatur akses database pada masing - masing departemen</w:t>
-      </w:r>
-      <w:r>
-        <w:t>.</w:t>
-      </w:r>
-    </w:p>
-    <w:p>
-      <w:pPr>
-        <w:pStyle w:val="BulletStyle"/>
-      </w:pPr>
-      <w:r>
-        <w:t>Input data ke database utama</w:t>
-      </w:r>
-    </w:p>
-    <w:p>
-      <w:pPr>
-        <w:pStyle w:val="BulletParagraphwithoutindent"/>
-        <w:rPr>
-          <w:vertAlign w:val="subscript"/>
-        </w:rPr>
-      </w:pPr>
-      <w:r>
-        <w:t xml:space="preserve">Fitur keempat dari Role Super Admin adalah melakukan input data ke database utama dari PT. Adiputro Wirasejati. </w:t>
-      </w:r>
-      <w:r>
-        <w:t xml:space="preserve">Fitur ini memungkinkan seorang Super Admin untuk melakukan input </w:t>
-      </w:r>
-      <w:r>
-        <w:t xml:space="preserve">data – data </w:t>
-      </w:r>
-      <w:r>
-        <w:t xml:space="preserve">master menuju database utama. Data – data master berisi seluruh data pemesanan dan komponen – komponen berupa kode SPK yang </w:t>
-      </w:r>
-      <w:r>
-        <w:t xml:space="preserve">diperlukan </w:t>
-      </w:r>
-      <w:r>
-        <w:t xml:space="preserve">dalam </w:t>
-      </w:r>
-      <w:r>
-        <w:t>proses produksi.</w:t>
-      </w:r>
-    </w:p>
-    <w:p>
-      <w:pPr>
-        <w:pStyle w:val="BulletStyle"/>
-      </w:pPr>
-      <w:r>
-        <w:t>Tarik</w:t>
-      </w:r>
-      <w:r>
-        <w:t xml:space="preserve"> </w:t>
-      </w:r>
-      <w:r>
-        <w:t>data</w:t>
-      </w:r>
-      <w:r>
-        <w:t xml:space="preserve"> dari Kode Surat Perintah Kerja</w:t>
-      </w:r>
-    </w:p>
-    <w:p>
-      <w:pPr>
-        <w:pStyle w:val="BulletParagraphwithoutindent"/>
-      </w:pPr>
-      <w:r>
-        <w:t xml:space="preserve">Fitur </w:t>
-      </w:r>
-      <w:r>
-        <w:t xml:space="preserve">tarik data </w:t>
-      </w:r>
-      <w:r>
-        <w:t xml:space="preserve">dari Kode Surat Perintah Kerja merupakan </w:t>
-      </w:r>
-      <w:r>
-        <w:t>fitur kelima dari role Super Admin</w:t>
-      </w:r>
-      <w:r>
-        <w:t xml:space="preserve">. Fitur </w:t>
-      </w:r>
-      <w:r>
-        <w:t>tarik</w:t>
-      </w:r>
-      <w:r>
-        <w:t xml:space="preserve"> </w:t>
-      </w:r>
-      <w:r>
-        <w:t xml:space="preserve">data dari </w:t>
-      </w:r>
-      <w:r>
-        <w:t xml:space="preserve">Surat Perintah Kerja bertujuan untuk menampilkan seluruh data yang tersimpan dalam Surat Perintah Kerja. Saat nomor Surat Perintah Kerja sudah di masukkan, kolom – kolom komponen akan terisi secara otomatis. Super Admin bisa menghapus, mengganti, dan menambahkan komponen yang sudah ada. </w:t>
-      </w:r>
-    </w:p>
-    <w:p>
-      <w:pPr>
-        <w:pStyle w:val="BulletStyle"/>
-      </w:pPr>
-      <w:r>
-        <w:t>Order ko</w:t>
-      </w:r>
-      <w:r>
-        <w:t>m</w:t>
-      </w:r>
-      <w:r>
-        <w:t>ponen dari Surat Perintah Kerja</w:t>
-      </w:r>
-    </w:p>
-    <w:p>
-      <w:pPr>
-        <w:pStyle w:val="BulletParagraphwithoutindent"/>
-      </w:pPr>
-      <w:r>
-        <w:t xml:space="preserve">Fitur </w:t>
-      </w:r>
-      <w:r>
-        <w:t xml:space="preserve">ini merupakan fitur yang sangat penting pada aplikasi website ini. </w:t>
-      </w:r>
-      <w:r>
-        <w:t>Set</w:t>
-      </w:r>
-      <w:r>
-        <w:t>e</w:t>
-      </w:r>
-      <w:r>
-        <w:t>lah melakukan penarikan data dari Surat Perintah Kerja</w:t>
-      </w:r>
-      <w:r>
-        <w:t xml:space="preserve">, </w:t>
-      </w:r>
-      <w:r>
-        <w:t>Super Admin dapat melakukan order agar komponen, kit, atau mesin kendaraan bisa dikirimkan dari divisi gudang ke divisi perakitan. Fitur ini akan berjalan secara otomatis saat tombol print list komponen ditekan.</w:t>
-      </w:r>
-      <w:r>
-        <w:t xml:space="preserve"> Hasil print list komponen tadi akan dipakai sebagai dasar order memesan barang.</w:t>
-      </w:r>
-    </w:p>
-    <w:p>
-      <w:pPr>
-        <w:pStyle w:val="BulletParagraphwithoutindent"/>
-      </w:pPr>
-    </w:p>
-    <w:p>
-      <w:pPr>
-        <w:pStyle w:val="BulletStyle"/>
-      </w:pPr>
-      <w:r>
-        <w:lastRenderedPageBreak/>
-        <w:t xml:space="preserve">History </w:t>
-      </w:r>
-      <w:r>
-        <w:t>input kode Surat Perintah Kerja</w:t>
-      </w:r>
-    </w:p>
-    <w:p>
-      <w:pPr>
-        <w:pStyle w:val="BulletParagraphwithoutindent"/>
-      </w:pPr>
-      <w:r>
-        <w:t xml:space="preserve">Fitur terakhir dari user Super Admin adalah melihat history input kode Surat Perintah Kerja. </w:t>
-      </w:r>
-      <w:r>
-        <w:t xml:space="preserve">Fitur ini akan memberikan daftar histori dari seluruh user admin yang telah melakukan input kode Surat Perintah Kerja. </w:t>
-      </w:r>
-      <w:r>
-        <w:t>Fitur ini menjadi penting bagi karena Super Admin perlu melakukan pengawasan</w:t>
-      </w:r>
-      <w:r>
-        <w:t xml:space="preserve"> terhadap seluruh admin dalam melakukan input kode Surat Perintah Kerja.</w:t>
-      </w:r>
-      <w:r>
-        <w:t xml:space="preserve"> Disini super admin memiliki kemampuan untuk mengecek history input kode SPK yang salah dan menghapusnya.</w:t>
-      </w:r>
-    </w:p>
-    <w:p>
-      <w:pPr>
-        <w:ind w:firstLine="0"/>
-      </w:pPr>
-    </w:p>
-    <w:p>
-      <w:pPr>
-        <w:pStyle w:val="BulletSubabAlphabet"/>
-      </w:pPr>
-      <w:bookmarkStart w:id="0" w:name="_Hlk123852003"/>
-      <w:r>
-        <w:t>Admin</w:t>
-      </w:r>
-    </w:p>
-    <w:bookmarkEnd w:id="0"/>
-    <w:p>
-      <w:r>
-        <w:t>Admin merupakan role</w:t>
-      </w:r>
-      <w:r>
-        <w:t xml:space="preserve"> kedua yang ada di aplikasi website PT. Adiputro</w:t>
-      </w:r>
-      <w:r>
-        <w:t xml:space="preserve"> </w:t>
-      </w:r>
-      <w:r>
-        <w:t>Wirasejati</w:t>
-      </w:r>
-      <w:r>
-        <w:t>.</w:t>
-      </w:r>
-      <w:r>
-        <w:t xml:space="preserve"> </w:t>
-      </w:r>
-      <w:r>
-        <w:t>Role Admin</w:t>
-      </w:r>
-      <w:r>
-        <w:t xml:space="preserve"> </w:t>
-      </w:r>
-      <w:r>
-        <w:t>memiliki beberapa fitur yang penting dalam proses</w:t>
-      </w:r>
-      <w:r>
-        <w:t xml:space="preserve"> produksi</w:t>
-      </w:r>
-      <w:r>
-        <w:t>.</w:t>
-      </w:r>
-      <w:r>
-        <w:t xml:space="preserve"> Role Admin berada satu tingkat dibawah role Super Admin.</w:t>
-      </w:r>
-      <w:r>
-        <w:t xml:space="preserve"> </w:t>
-      </w:r>
-      <w:r>
-        <w:t xml:space="preserve">Berikut merupakan fitur – fitur yang ada pada role </w:t>
-      </w:r>
-      <w:proofErr w:type="gramStart"/>
-      <w:r>
-        <w:t>a</w:t>
-      </w:r>
-      <w:r>
-        <w:t>dmin :</w:t>
-      </w:r>
-      <w:proofErr w:type="gramEnd"/>
-      <w:r>
-        <w:t xml:space="preserve"> </w:t>
-      </w:r>
-    </w:p>
-    <w:p>
-      <w:pPr>
-        <w:pStyle w:val="BulletStyle"/>
-      </w:pPr>
-      <w:r>
-        <w:t>Input data ke database utama</w:t>
-      </w:r>
-    </w:p>
-    <w:p>
-      <w:pPr>
-        <w:pStyle w:val="BulletParagraphwithoutindent"/>
-      </w:pPr>
-      <w:r>
-        <w:t xml:space="preserve">Fitur </w:t>
-      </w:r>
-      <w:r>
-        <w:t>pertama</w:t>
-      </w:r>
-      <w:r>
-        <w:t xml:space="preserve"> dari </w:t>
-      </w:r>
-      <w:r>
-        <w:t>role</w:t>
-      </w:r>
-      <w:r>
-        <w:t xml:space="preserve"> Admin adalah melakukan input data ke database utama dari PT. Adiputro Wirasejati. Fitur ini memungkinkan seorang Admin untuk melakukan input data – data master menuju database utama. Data – data master berisi seluruh data pemesanan dan komponen – komponen berupa kode SPK yang diperlukan dalam proses produksi.</w:t>
-      </w:r>
-      <w:r>
-        <w:t>\</w:t>
-      </w:r>
-    </w:p>
-    <w:p>
-      <w:pPr>
-        <w:pStyle w:val="BulletStyle"/>
-      </w:pPr>
-      <w:r>
-        <w:t>Tarik data dari Kode Surat Perintah Kerja</w:t>
-      </w:r>
-    </w:p>
-    <w:p>
-      <w:pPr>
-        <w:pStyle w:val="BulletParagraphwithoutindent"/>
-        <w:widowControl w:val="0"/>
-        <w:ind w:left="425"/>
-      </w:pPr>
-      <w:r>
-        <w:t xml:space="preserve">Fitur tarik data dari Kode Surat Perintah Kerja merupakan fitur </w:t>
-      </w:r>
-      <w:r>
-        <w:t>kedua</w:t>
-      </w:r>
-      <w:r>
-        <w:t xml:space="preserve"> dari role Admin. Fitur tarik data dari Surat Perintah Kerja bertujuan untuk menampilkan seluruh data yang tersimpan dalam Surat Perintah Kerja. Saat nomor Surat Perintah Kerja sudah di masukkan, kolom – kolom komponen akan terisi secara otomatis. Super Admin bisa menghapus, mengganti, dan menambahkan komponen yang sudah ada. </w:t>
-      </w:r>
-    </w:p>
-    <w:p>
-      <w:pPr>
-        <w:pStyle w:val="BulletStyle"/>
-      </w:pPr>
-      <w:r>
-        <w:t>Order komponen dari Surat Perintah Kerja</w:t>
-      </w:r>
-    </w:p>
-    <w:p>
-      <w:pPr>
-        <w:pStyle w:val="BulletParagraphMoreThan1"/>
-        <w:ind w:firstLine="0"/>
-      </w:pPr>
-      <w:r>
-        <w:t xml:space="preserve">Fitur ini merupakan fitur yang sangat penting pada aplikasi website ini. Setelah melakukan penarikan data dari Surat Perintah Kerja, Admin dapat melakukan order agar komponen, kit, atau mesin kendaraan bisa dikirimkan dari divisi </w:t>
-      </w:r>
-      <w:r>
-        <w:lastRenderedPageBreak/>
-        <w:t>gudang ke divisi perakitan. Fitur ini akan berjalan secara otomatis saat tombol print list komponen ditekan.</w:t>
-      </w:r>
-      <w:r>
-        <w:t xml:space="preserve"> Master yang dibuat pada database utama harus ada dan sesuai dengan parameter – parameter yang terdapat pada surat perintah kerja untuk membuat fitur ini berfungsi dengan baik. </w:t>
-      </w:r>
-    </w:p>
-    <w:p>
-      <w:pPr>
-        <w:pStyle w:val="BulletStyle"/>
-      </w:pPr>
-      <w:r>
-        <w:t>History input kode Surat Perintah Kerja</w:t>
-      </w:r>
-    </w:p>
-    <w:p>
-      <w:pPr>
-        <w:pStyle w:val="BulletParagraphMoreThan1"/>
-        <w:ind w:firstLine="0"/>
-      </w:pPr>
-      <w:r>
-        <w:t>Fitur terakhir dari user Admin adalah melihat history input kode Surat Perintah Kerja. Fitur ini akan memberikan daftar histori dari seluruh user admin yang telah melakukan input kode Surat Perintah Kerja. Fitur ini menjadi penting bagi karena Admin perlu melakukan pengawasan terhadap seluruh admin dalam melakukan input kode Surat Perintah Kerja.</w:t>
-      </w:r>
-      <w:r>
-        <w:t xml:space="preserve"> Di role admin, hostory yang salah input tidak dapat dihapus.</w:t>
-      </w:r>
-    </w:p>
-    <w:p>
-      <w:pPr>
-        <w:ind w:firstLine="0"/>
-      </w:pPr>
-    </w:p>
-    <w:p>
-      <w:pPr>
-        <w:pStyle w:val="BulletSubabAlphabet"/>
-      </w:pPr>
-      <w:r>
-        <w:t>Staff</w:t>
-      </w:r>
-      <w:r>
-        <w:t xml:space="preserve">  </w:t>
-      </w:r>
-    </w:p>
-    <w:p>
-      <w:r>
-        <w:t xml:space="preserve">Admin merupakan role </w:t>
-      </w:r>
-      <w:r>
-        <w:t>ketiga</w:t>
-      </w:r>
-      <w:r>
-        <w:t xml:space="preserve"> yang ada di aplikasi website PT. Adiputro Wirasejati. Role </w:t>
-      </w:r>
-      <w:r>
-        <w:t>Staff</w:t>
-      </w:r>
-      <w:r>
-        <w:t xml:space="preserve"> memiliki</w:t>
-      </w:r>
-      <w:r>
-        <w:t xml:space="preserve"> fitur paling sedikit bila dibandingkan dengan dua role lainnya</w:t>
-      </w:r>
-      <w:r>
-        <w:t xml:space="preserve">. Role </w:t>
-      </w:r>
-      <w:r>
-        <w:t>staff</w:t>
-      </w:r>
-      <w:r>
-        <w:t xml:space="preserve"> biasanya akan digunakan untuk karyawan lapangan</w:t>
-      </w:r>
-      <w:r>
-        <w:t xml:space="preserve"> dan tentu saja memiliki akses level yang secukupnya.</w:t>
-      </w:r>
-      <w:r>
-        <w:t xml:space="preserve"> Berikut merupakan fitur – fitur yang ada pada role</w:t>
-      </w:r>
-      <w:r>
-        <w:t xml:space="preserve"> </w:t>
-      </w:r>
-      <w:proofErr w:type="gramStart"/>
-      <w:r>
-        <w:t>s</w:t>
-      </w:r>
-      <w:r>
-        <w:t>taff</w:t>
-      </w:r>
-      <w:r>
-        <w:t xml:space="preserve"> :</w:t>
-      </w:r>
-      <w:proofErr w:type="gramEnd"/>
-      <w:r>
-        <w:t xml:space="preserve"> </w:t>
-      </w:r>
-    </w:p>
-    <w:p>
-      <w:pPr>
-        <w:pStyle w:val="BulletStyle"/>
-      </w:pPr>
-      <w:r>
-        <w:t>Tarik data dari Kode Surat Perintah Kerja</w:t>
-      </w:r>
-    </w:p>
-    <w:p>
-      <w:pPr>
-        <w:pStyle w:val="BulletParagraphMoreThan1"/>
-        <w:ind w:firstLine="0"/>
-      </w:pPr>
-      <w:r>
-        <w:t xml:space="preserve">Fitur tarik data dari Kode Surat Perintah Kerja merupakan fitur </w:t>
-      </w:r>
-      <w:r>
-        <w:t>pertama</w:t>
-      </w:r>
-      <w:r>
-        <w:t xml:space="preserve"> dari role </w:t>
-      </w:r>
-      <w:r>
-        <w:t>Staff</w:t>
-      </w:r>
-      <w:r>
-        <w:t>. Fitur tarik data dari Surat Perintah Kerja</w:t>
-      </w:r>
-      <w:r>
-        <w:t xml:space="preserve"> (SPK)</w:t>
-      </w:r>
-      <w:r>
-        <w:t xml:space="preserve"> bertujuan untuk menampilkan seluruh data yang tersimpan dalam </w:t>
-      </w:r>
-      <w:r>
-        <w:t>SPK</w:t>
-      </w:r>
-      <w:r>
-        <w:t xml:space="preserve">. Saat nomor Surat Perintah Kerja sudah di masukkan, kolom – kolom komponen akan terisi secara otomatis. Super Admin bisa menghapus, mengganti, dan menambahkan komponen yang sudah ada. </w:t>
-      </w:r>
-    </w:p>
-    <w:p>
-      <w:pPr>
-        <w:pStyle w:val="BulletStyle"/>
-        <w:keepLines/>
-      </w:pPr>
-      <w:r>
-        <w:t>Order komponen dari Surat Perintah Kerja</w:t>
-      </w:r>
-    </w:p>
-    <w:p>
-      <w:pPr>
-        <w:pStyle w:val="BulletParagraphMoreThan1"/>
-        <w:ind w:left="425" w:firstLine="0"/>
-      </w:pPr>
-      <w:r>
-        <w:t xml:space="preserve">Fitur ini merupakan fitur yang sangat penting pada aplikasi website ini. Setelah melakukan penarikan data dari Surat Perintah Kerja, </w:t>
-      </w:r>
-      <w:r>
-        <w:t>Staff</w:t>
-      </w:r>
-      <w:r>
-        <w:t xml:space="preserve"> dapat melakukan order agar komponen, kit, atau mesin kendaraan bisa dikirimkan dari divisi gudang ke divisi perakitan. Fitur ini akan berjalan secara otomatis saat tombol </w:t>
-      </w:r>
-      <w:r>
-        <w:lastRenderedPageBreak/>
-        <w:t>print list komponen ditekan.</w:t>
-      </w:r>
-      <w:r>
-        <w:t xml:space="preserve"> Perlu diingat agar fitur ini berjalan dengan semestinya, master data juga harus sesuai.</w:t>
-      </w:r>
-    </w:p>
-    <w:p>
-      <w:pPr>
-        <w:pStyle w:val="BulletStyle"/>
-      </w:pPr>
-      <w:r>
-        <w:t>History input kode Surat Perintah Kerja</w:t>
-      </w:r>
-    </w:p>
-    <w:p>
-      <w:pPr>
-        <w:pStyle w:val="BulletParagraphMoreThan1"/>
-        <w:ind w:firstLine="0"/>
-      </w:pPr>
-      <w:r>
-        <w:t xml:space="preserve">Fitur terakhir dari user </w:t>
-      </w:r>
-      <w:r>
-        <w:t>Staff</w:t>
-      </w:r>
-      <w:r>
-        <w:t xml:space="preserve"> adalah melihat history input kode Surat Perintah Kerja. Fitur ini akan memberikan daftar histori dari seluruh user admin yang telah melakukan input kode Surat Perintah Kerja. Fitur ini menjadi penting bagi karena Admin perlu melakukan pengawasan terhadap seluruh admin dalam melakukan input kode Surat Perintah Kerja.</w:t>
-      </w:r>
-      <w:r>
-        <w:t xml:space="preserve"> Di role </w:t>
-      </w:r>
-      <w:proofErr w:type="gramStart"/>
-      <w:r>
-        <w:t>staff ,</w:t>
-      </w:r>
-      <w:proofErr w:type="gramEnd"/>
-      <w:r>
-        <w:t xml:space="preserve"> sama halnya dengan role admin, history yang salah input tidak dapat dihapus.</w:t>
-      </w:r>
-    </w:p>
-    <w:p/>
-    <w:p>
-      <w:pPr>
-        <w:pStyle w:val="JudulSubBabdenganNomor"/>
-      </w:pPr>
-      <w:r>
-        <w:t>Metodologi</w:t>
-      </w:r>
-    </w:p>
-    <w:p>
-      <w:pPr>
+        <w:t>setiap</w:t>
+      </w:r>
+      <w:r>
         <w:rPr>
           <w:lang w:val="en-ID"/>
         </w:rPr>
-      </w:pPr>
+        <w:t xml:space="preserve"> fase pengerjaan software</w:t>
+      </w:r>
       <w:r>
         <w:rPr>
           <w:lang w:val="en-ID"/>
         </w:rPr>
-        <w:t>Dalam pengembangan aplikasi website ini</w:t>
+        <w:t>nya</w:t>
       </w:r>
       <w:r>
         <w:rPr>
           <w:lang w:val="en-ID"/>
         </w:rPr>
-        <w:t xml:space="preserve">, tentunya kita menggunakan metodologi pengembangan perangkat lunak (Software Development Methodologies). </w:t>
+        <w:t xml:space="preserve">. </w:t>
       </w:r>
       <w:r>
         <w:rPr>
           <w:lang w:val="en-ID"/>
         </w:rPr>
-        <w:t xml:space="preserve">Metodologi yang digunakan adalah metodologi Waterfall. </w:t>
+        <w:t xml:space="preserve">Model pengembangannya dapat dianalogikan seperti air terjun, dimana setiap tahap </w:t>
       </w:r>
       <w:r>
         <w:rPr>
           <w:lang w:val="en-ID"/>
         </w:rPr>
-        <w:t xml:space="preserve">Waterfall Development Methods adalah salah satu metodologi </w:t>
+        <w:t xml:space="preserve">dikerjakan </w:t>
       </w:r>
       <w:r>
         <w:rPr>
           <w:lang w:val="en-ID"/>
         </w:rPr>
-        <w:t xml:space="preserve">pengembangan perangkat lunak yang sangat sederhana dan populer dipakai. </w:t>
+        <w:t xml:space="preserve">secara berurutan </w:t>
       </w:r>
       <w:r>
         <w:rPr>
           <w:lang w:val="en-ID"/>
         </w:rPr>
-        <w:t xml:space="preserve">Metodologi ini memanfaatkan proses berurutan dan sistematis dalam fase – fase pengerjaan software. </w:t>
-      </w:r>
-      <w:r>
+        <w:t xml:space="preserve">mulai dari atas hingga ke bawah. </w:t>
+      </w:r>
+    </w:p>
+    <w:p>
+      <w:pPr>
         <w:rPr>
           <w:lang w:val="en-ID"/>
         </w:rPr>
-        <w:t xml:space="preserve">Model pengembangannya dapat dianalogikan seperti air terjun, dimana setiap tahap </w:t>
-      </w:r>
-      <w:r>
-        <w:rPr>
-          <w:lang w:val="en-ID"/>
-        </w:rPr>
-        <w:t xml:space="preserve">dikerjakan </w:t>
-      </w:r>
-      <w:r>
-        <w:rPr>
-          <w:lang w:val="en-ID"/>
-        </w:rPr>
-        <w:t xml:space="preserve">secara berurutan </w:t>
-      </w:r>
-      <w:r>
-        <w:rPr>
-          <w:lang w:val="en-ID"/>
-        </w:rPr>
-        <w:t xml:space="preserve">mulai dari atas hingga ke bawah. </w:t>
-      </w:r>
+      </w:pPr>
     </w:p>
     <w:p>
       <w:pPr>
@@ -3669,9 +3189,9 @@
       </w:pPr>
       <w:r>
         <w:drawing>
-          <wp:inline distT="0" distB="0" distL="0" distR="0" wp14:anchorId="41C8CAFF" wp14:editId="47BEB429">
-            <wp:extent cx="2875225" cy="2504387"/>
-            <wp:effectExtent l="19050" t="19050" r="20955" b="10795"/>
+          <wp:inline distT="0" distB="0" distL="0" distR="0" wp14:anchorId="41C8CAFF" wp14:editId="56A775CA">
+            <wp:extent cx="3487476" cy="3037669"/>
+            <wp:effectExtent l="19050" t="19050" r="17780" b="10795"/>
             <wp:docPr id="9" name="Picture 9"/>
             <wp:cNvGraphicFramePr>
               <a:graphicFrameLocks xmlns:a="http://schemas.openxmlformats.org/drawingml/2006/main" noChangeAspect="1"/>
@@ -3686,7 +3206,7 @@
                     </pic:cNvPicPr>
                   </pic:nvPicPr>
                   <pic:blipFill rotWithShape="1">
-                    <a:blip r:embed="rId14">
+                    <a:blip r:embed="rId12">
                       <a:extLst>
                         <a:ext uri="{28A0092B-C50C-407E-A947-70E740481C1C}">
                           <a14:useLocalDpi xmlns:a14="http://schemas.microsoft.com/office/drawing/2010/main" val="0"/>
@@ -3699,7 +3219,7 @@
                   <pic:spPr bwMode="auto">
                     <a:xfrm>
                       <a:off x="0" y="0"/>
-                      <a:ext cx="2940467" cy="2561214"/>
+                      <a:ext cx="3607149" cy="3141907"/>
                     </a:xfrm>
                     <a:prstGeom prst="rect">
                       <a:avLst/>
@@ -3763,69 +3283,388 @@
       </w:pPr>
     </w:p>
     <w:p>
-      <w:pPr>
+      <w:r>
         <w:rPr>
           <w:lang w:val="en-ID"/>
         </w:rPr>
-      </w:pPr>
+        <w:t xml:space="preserve">Intisari dari Waterfall Development adalah </w:t>
+      </w:r>
       <w:r>
         <w:rPr>
           <w:lang w:val="en-ID"/>
         </w:rPr>
+        <w:t xml:space="preserve">memberikan gambaran </w:t>
+      </w:r>
+      <w:r>
+        <w:rPr>
+          <w:lang w:val="en-ID"/>
+        </w:rPr>
+        <w:t>alur pengerjaan yang jelas dan terukur. Terdapat alokasi waktu yang pasti agar setiap tim dapat menyelesaikan pekerjaan</w:t>
+      </w:r>
+      <w:r>
+        <w:rPr>
+          <w:lang w:val="en-ID"/>
+        </w:rPr>
+        <w:t xml:space="preserve"> masing - masing</w:t>
+      </w:r>
+      <w:r>
+        <w:rPr>
+          <w:lang w:val="en-ID"/>
+        </w:rPr>
+        <w:t xml:space="preserve"> tepat waktu. </w:t>
+      </w:r>
+      <w:r>
+        <w:rPr>
+          <w:lang w:val="en-ID"/>
+        </w:rPr>
+        <w:t>Selain dari itu, Waterfall juga menghemat biaya kepada klien dikarenakan tidak perlu membayar biaya tambahan pada saat ingin memberikan masukan atau feedback ke tim pengembang seperti pada metodologi</w:t>
+      </w:r>
+      <w:r>
+        <w:rPr>
+          <w:lang w:val="en-ID"/>
+        </w:rPr>
+        <w:t xml:space="preserve"> </w:t>
+      </w:r>
+      <w:r>
+        <w:rPr>
+          <w:lang w:val="en-ID"/>
+        </w:rPr>
+        <w:t xml:space="preserve">Agile. </w:t>
+      </w:r>
+      <w:r>
+        <w:rPr>
+          <w:lang w:val="en-ID"/>
+        </w:rPr>
+        <w:t xml:space="preserve">Pembuatan aplikasi bersakala besar juga cocok menggunakan metodologi Waterfall. </w:t>
+      </w:r>
+      <w:r>
+        <w:t xml:space="preserve">Metode ini dilakukan dengan pendekatan yang sistematis, mulai dari tahap kebutuhan sistem lalu menuju ke tahap analisis, desain, coding, testing, </w:t>
+      </w:r>
+      <w:r>
+        <w:t>deployment</w:t>
+      </w:r>
+      <w:r>
+        <w:t xml:space="preserve">, </w:t>
+      </w:r>
+      <w:r>
+        <w:t>dan maintenance. Langkah demi langkah yang dilalui harus diselesaikan satu per satu (tidak dapat meloncat ke tahap berikutnya</w:t>
+      </w:r>
+      <w:r>
+        <w:t xml:space="preserve"> tanpa menyelesaikan tahapan sebelumnya</w:t>
+      </w:r>
+      <w:r>
+        <w:t xml:space="preserve">) dan berjalan secara </w:t>
+      </w:r>
+      <w:r>
         <w:lastRenderedPageBreak/>
-        <w:t xml:space="preserve">Intisari dari Waterfall Development adalah agar alur pengerjaan yang jelas dan terukur. Terdapat alokasi waktu yang pasti agar setiap tim dapat menyelesaikan pekerjaan tepat waktu. </w:t>
-      </w:r>
-      <w:r>
+        <w:t>berurutan, oleh karena itu di sebut waterfall (Air Terjun).</w:t>
+      </w:r>
+      <w:r>
+        <w:t xml:space="preserve"> Berikut penjelasan lebih detail terkait rencana implementasi metodologi:</w:t>
+      </w:r>
+    </w:p>
+    <w:p>
+      <w:pPr>
+        <w:pStyle w:val="Bulletalphabetlevel1"/>
+        <w:ind w:left="425" w:hanging="425"/>
+      </w:pPr>
+      <w:r>
+        <w:t>Requirements</w:t>
+      </w:r>
+    </w:p>
+    <w:p>
+      <w:pPr>
+        <w:pStyle w:val="BulletParagraphwithoutindent"/>
+        <w:rPr>
+          <w:szCs w:val="24"/>
+        </w:rPr>
+      </w:pPr>
+      <w:r>
+        <w:t>Pada tahapan dilakukan sesi tanya jawab dengan pemilik perusahaan mengenai kebutuhan dalam perusahaannya.</w:t>
+      </w:r>
+      <w:r>
+        <w:t xml:space="preserve"> Orang yang bertanggung jawab</w:t>
+      </w:r>
+      <w:r>
+        <w:t xml:space="preserve"> dari pihak perusahaan akan ditunjuk</w:t>
+      </w:r>
+      <w:r>
+        <w:t xml:space="preserve"> </w:t>
+      </w:r>
+      <w:r>
+        <w:t xml:space="preserve">dan mengawasi kebutuhan pihak programmer. Sekiranya orang yang ditunjuk tersebut dapat </w:t>
+      </w:r>
+      <w:r>
+        <w:t>ditanya</w:t>
+      </w:r>
+      <w:r>
+        <w:t xml:space="preserve"> dan paham </w:t>
+      </w:r>
+      <w:r>
+        <w:t>terkait sistem yang saat ini sedang berjalan</w:t>
+      </w:r>
+      <w:r>
+        <w:t xml:space="preserve"> di PT. Adiputro Wirasejati</w:t>
+      </w:r>
+      <w:r>
+        <w:t>.</w:t>
+      </w:r>
+      <w:r>
+        <w:t xml:space="preserve"> Mampu memberikan feedback dan mampu memberikan gambaran terkait sekiranya alur </w:t>
+      </w:r>
+      <w:r>
+        <w:t>sistem yang ingin dibuat.</w:t>
+      </w:r>
+      <w:r>
+        <w:t xml:space="preserve"> Sekaligus menjelaskan permasalahan yang timbul pada sistem saat ini.</w:t>
+      </w:r>
+    </w:p>
+    <w:p>
+      <w:pPr>
+        <w:pStyle w:val="Bulletalphabetlevel1"/>
+        <w:ind w:left="425" w:hanging="425"/>
+      </w:pPr>
+      <w:r>
+        <w:t>Design</w:t>
+      </w:r>
+    </w:p>
+    <w:p>
+      <w:pPr>
+        <w:pStyle w:val="BulletParagraphwithoutindent"/>
+      </w:pPr>
+      <w:r>
+        <w:t xml:space="preserve">Pada tahapan ini akan dilakukan perancangan </w:t>
+      </w:r>
+      <w:r>
+        <w:t>sistem yang akan dibangun.</w:t>
+      </w:r>
+      <w:r>
+        <w:t xml:space="preserve"> </w:t>
+      </w:r>
+      <w:r>
+        <w:t>M</w:t>
+      </w:r>
+      <w:r>
+        <w:t xml:space="preserve">elihat dari analisis perangkat yang </w:t>
+      </w:r>
+      <w:r>
+        <w:t>user</w:t>
+      </w:r>
+      <w:r>
+        <w:t xml:space="preserve"> butuhkan. </w:t>
+      </w:r>
+      <w:r>
+        <w:t>Mendiskusikan dengan pihak yang bertanggung jawab. Di tahapan ini akan banyak desain gambar alur sistem yang akan diajukan ke divisi perakitan.</w:t>
+      </w:r>
+    </w:p>
+    <w:p>
+      <w:pPr>
+        <w:pStyle w:val="Bulletalphabetlevel1"/>
+        <w:ind w:left="425" w:hanging="425"/>
+      </w:pPr>
+      <w:r>
+        <w:t>Development</w:t>
+      </w:r>
+    </w:p>
+    <w:p>
+      <w:pPr>
+        <w:pStyle w:val="BulletParagraphwithoutindent"/>
+      </w:pPr>
+      <w:r>
+        <w:t xml:space="preserve">Tahap Pengembangan aplikasi, didasarkan pada hasil dari desain di tahap nomor 2. Pada tahapan ini proses </w:t>
+      </w:r>
+      <w:r>
+        <w:rPr>
+          <w:i/>
+          <w:iCs/>
+        </w:rPr>
+        <w:t>coding</w:t>
+      </w:r>
+      <w:r>
+        <w:t xml:space="preserve"> akan banyak dilakukan. Semua fitur akan dibuat pada tahapan ini. Tidak luput juga proses penginstallan perangkat lunak dan library yang diperlukan.</w:t>
+      </w:r>
+    </w:p>
+    <w:p>
+      <w:pPr>
+        <w:pStyle w:val="Bulletalphabetlevel1"/>
+        <w:ind w:left="425" w:hanging="425"/>
+      </w:pPr>
+      <w:r>
+        <w:t>Testing</w:t>
+      </w:r>
+    </w:p>
+    <w:p>
+      <w:pPr>
+        <w:pStyle w:val="BulletParagraphwithoutindent"/>
+      </w:pPr>
+      <w:r>
+        <w:t xml:space="preserve">Testing dilakukan dengan mengetes setiap fitur yang ada. Ketika kesalahan </w:t>
+      </w:r>
+      <w:r>
+        <w:t xml:space="preserve">pada fitur </w:t>
+      </w:r>
+      <w:r>
+        <w:t xml:space="preserve">ditemukan maka code akan langsung diperbaiki. Hal ini ditujukan agar program yang siap di tanam di server PT. Adiputro </w:t>
+      </w:r>
+      <w:r>
+        <w:t>Wirasejati</w:t>
+      </w:r>
+      <w:r>
+        <w:t xml:space="preserve"> dapat langsung </w:t>
+      </w:r>
+      <w:r>
+        <w:t>dipakai tanpa ada kendala</w:t>
+      </w:r>
+      <w:r>
+        <w:t xml:space="preserve">. Semua untuk memastikan semua fitur </w:t>
+      </w:r>
+      <w:r>
+        <w:t xml:space="preserve">dari program yang telah dibangun </w:t>
+      </w:r>
+      <w:r>
+        <w:t>dapat berjalan dengan sempurna.</w:t>
+      </w:r>
+    </w:p>
+    <w:p>
+      <w:pPr>
+        <w:pStyle w:val="Bulletalphabetlevel1"/>
+        <w:ind w:left="425" w:hanging="425"/>
+      </w:pPr>
+      <w:r>
+        <w:t>Deployment</w:t>
+      </w:r>
+    </w:p>
+    <w:p>
+      <w:pPr>
+        <w:pStyle w:val="BulletParagraphwithoutindent"/>
+      </w:pPr>
+      <w:r>
+        <w:t xml:space="preserve">Deployment adalah tahapan penanaman program pada server perusahaan. Disini koneksi – koneksi jaringan akan diatur. </w:t>
+      </w:r>
+      <w:r>
+        <w:t>Koneksi antar database juga akan diatur pada tahapan ini</w:t>
+      </w:r>
+      <w:r>
+        <w:t xml:space="preserve">. Memastikan bahwa program yang dibuat dapat </w:t>
+      </w:r>
+      <w:r>
+        <w:lastRenderedPageBreak/>
+        <w:t>melakukan koneksi dengan database yang ada di perusahaan saat ini</w:t>
+      </w:r>
+      <w:r>
+        <w:t>. Nantinya setelah ditanam</w:t>
+      </w:r>
+      <w:r>
+        <w:t>,</w:t>
+      </w:r>
+      <w:r>
+        <w:t xml:space="preserve"> user akan </w:t>
+      </w:r>
+      <w:r>
+        <w:t xml:space="preserve">diminta untuk malkukan uji coba pada </w:t>
+      </w:r>
+      <w:r>
+        <w:t>program yang telah dibuat.</w:t>
+      </w:r>
+    </w:p>
+    <w:p>
+      <w:pPr>
+        <w:pStyle w:val="Bulletalphabetlevel1"/>
+        <w:ind w:left="425" w:hanging="425"/>
+      </w:pPr>
+      <w:r>
+        <w:t>Maintenance</w:t>
+      </w:r>
+    </w:p>
+    <w:p>
+      <w:pPr>
+        <w:pStyle w:val="BulletParagraphwithoutindent"/>
+      </w:pPr>
+      <w:r>
+        <w:t xml:space="preserve">Maintenance adalah tahapan setelah melakukan deployment. Disini lebih berfokus pada penyelesaian hal – hal yang dianggap kurang oleh user. Sekaligus membenarkan beberapa </w:t>
+      </w:r>
+      <w:r>
+        <w:rPr>
+          <w:i/>
+          <w:iCs/>
+        </w:rPr>
+        <w:t>bug</w:t>
+      </w:r>
+      <w:r>
+        <w:t xml:space="preserve"> atau kesalahan yang terjadi (opsional)</w:t>
+      </w:r>
+      <w:r>
+        <w:t>. Tahapan ini bisa dikatakan tahapan akhir juga. Sifat dari tahapan maintenance ini akan berkelanjutan.</w:t>
+      </w:r>
+    </w:p>
+    <w:p>
+      <w:pPr>
         <w:rPr>
           <w:lang w:val="en-ID"/>
         </w:rPr>
-        <w:t xml:space="preserve">Selain dari itu, Waterfall juga menghemat biaya kepada klien dikarenakan tidak perlu membayar biaya tambahan pada saat ingin memberikan masukan atau feedback ke tim pengembang seperti pada metodologi Agile. </w:t>
-      </w:r>
-      <w:r>
+      </w:pPr>
+    </w:p>
+    <w:p>
+      <w:pPr>
         <w:rPr>
           <w:lang w:val="en-ID"/>
         </w:rPr>
-        <w:t xml:space="preserve">Pembuatan aplikasi bersakala besar juga cocok menggunakan metodologi Waterfalll. </w:t>
-      </w:r>
-    </w:p>
-    <w:p>
-      <w:r>
-        <w:t xml:space="preserve">Metode ini dilakukan dengan pendekatan yang sistematis, mulai dari tahap kebutuhan sistem lalu menuju ke tahap analisis, desain, coding, testing/verification, </w:t>
-      </w:r>
-      <w:r>
-        <w:t>deployment</w:t>
-      </w:r>
-      <w:r>
-        <w:t xml:space="preserve">, </w:t>
-      </w:r>
-      <w:r>
-        <w:t>dan maintenance. Langkah demi langkah yang dilalui harus diselesaikan satu per satu (tidak dapat meloncat ke tahap berikutnya) dan berjalan secara berurutan, oleh karena itu di sebut waterfall (Air Terjun).</w:t>
-      </w:r>
-    </w:p>
-    <w:p>
-      <w:pPr>
-        <w:rPr>
-          <w:lang w:val="en-ID"/>
-        </w:rPr>
-      </w:pPr>
-      <w:r>
-        <w:t xml:space="preserve">Pertimbangan utama pemilihan metode ini didasarkan pada kebutuhan perusahaan yang sudah jelas dan pasti. Di awal pembuatan program ini sudah diberikan kejelasan bahwa program yang dibangun harus memenuhi kebutuhan perusahaan untuk mampu membaca, mengidentifikasi dan melakukan cross check dengan komponen – komponen yang diperlukan pada database. Selain itu kurun waktu yang singkat menjadikan pemilihan model ini cocok untuk diterapkan. Mengingat program yang dibangun hanya dalam kurun waktu 3 bulan yang termasuk kategori yang singkat. </w:t>
-      </w:r>
-    </w:p>
-    <w:p>
-      <w:pPr>
-        <w:spacing w:line="240" w:lineRule="auto"/>
-        <w:ind w:firstLine="0"/>
-        <w:jc w:val="center"/>
-      </w:pPr>
-    </w:p>
-    <w:p>
-      <w:pPr>
-        <w:spacing w:line="240" w:lineRule="auto"/>
-        <w:ind w:firstLine="0"/>
-        <w:jc w:val="center"/>
-      </w:pPr>
-    </w:p>
+      </w:pPr>
+      <w:r>
+        <w:t xml:space="preserve">Pertimbangan utama pemilihan metode ini didasarkan pada kebutuhan perusahaan yang sudah jelas dan pasti. Di awal pembuatan program ini sudah diberikan kejelasan bahwa program yang dibangun harus memenuhi kebutuhan perusahaan untuk mampu membaca, mengidentifikasi dan melakukan </w:t>
+      </w:r>
+      <w:r>
+        <w:rPr>
+          <w:i/>
+          <w:iCs/>
+        </w:rPr>
+        <w:t xml:space="preserve">cross check </w:t>
+      </w:r>
+      <w:r>
+        <w:t>dengan komponen – komponen yang diperlukan</w:t>
+      </w:r>
+      <w:r>
+        <w:t xml:space="preserve">. </w:t>
+      </w:r>
+      <w:r>
+        <w:rPr>
+          <w:i/>
+          <w:iCs/>
+        </w:rPr>
+        <w:t>Cross check</w:t>
+      </w:r>
+      <w:r>
+        <w:t xml:space="preserve"> dilakukan dengan menggunakan list yang ada</w:t>
+      </w:r>
+      <w:r>
+        <w:t xml:space="preserve"> pada database</w:t>
+      </w:r>
+      <w:r>
+        <w:t xml:space="preserve"> perusahaan saat ini</w:t>
+      </w:r>
+      <w:r>
+        <w:t xml:space="preserve">. Selain itu kurun waktu yang singkat menjadikan pemilihan model ini cocok untuk diterapkan. Mengingat program yang dibangun hanya </w:t>
+      </w:r>
+      <w:r>
+        <w:t>dibuat dalam</w:t>
+      </w:r>
+      <w:r>
+        <w:t xml:space="preserve"> kurun waktu 3 bulan yang termasuk</w:t>
+      </w:r>
+      <w:r>
+        <w:t xml:space="preserve"> ke dalam</w:t>
+      </w:r>
+      <w:r>
+        <w:t xml:space="preserve"> kategori</w:t>
+      </w:r>
+      <w:r>
+        <w:t xml:space="preserve"> pengerjaan</w:t>
+      </w:r>
+      <w:r>
+        <w:t xml:space="preserve"> yang singkat. </w:t>
+      </w:r>
+    </w:p>
+    <w:p/>
     <w:p>
       <w:pPr>
         <w:pStyle w:val="JudulSubBabdenganNomor"/>
@@ -3895,11 +3734,7 @@
         <w:t xml:space="preserve"> metodologi,</w:t>
       </w:r>
       <w:r>
-        <w:t xml:space="preserve"> dan sistematika </w:t>
-      </w:r>
-      <w:r>
-        <w:lastRenderedPageBreak/>
-        <w:t xml:space="preserve">pembahasan dalam pembuatan </w:t>
+        <w:t xml:space="preserve"> dan sistematika pembahasan dalam pembuatan </w:t>
       </w:r>
       <w:r>
         <w:t>aplikasi berbasis website PT. Adiputro Wirasejati.</w:t>
@@ -3921,6 +3756,7 @@
         <w:rPr>
           <w:rStyle w:val="BulletStyleChar"/>
         </w:rPr>
+        <w:lastRenderedPageBreak/>
         <w:t>BAB II</w:t>
       </w:r>
       <w:r>
@@ -4182,12 +4018,7 @@
       </w:r>
       <w:r>
         <w:tab/>
-      </w:r>
-      <w:r>
-        <w:t>Kesimpulan Dan Saran</w:t>
-      </w:r>
-      <w:r>
-        <w:t xml:space="preserve"> </w:t>
+        <w:t xml:space="preserve">Kesimpulan Dan Saran </w:t>
       </w:r>
     </w:p>
     <w:p>
@@ -4196,36 +4027,37 @@
         <w:ind w:left="1985" w:firstLine="0"/>
       </w:pPr>
       <w:r>
-        <w:t xml:space="preserve">Pada bab ini akan </w:t>
-      </w:r>
-      <w:r>
-        <w:t>menjelaskan kesimpulan akhir dalam pengerjaan web</w:t>
+        <w:t>Pada bab ini akan menjelaskan kesimpulan akhir dalam pengerjaan web</w:t>
       </w:r>
       <w:r>
         <w:t xml:space="preserve"> di PT. Adiputro Wirasejati</w:t>
       </w:r>
       <w:r>
-        <w:t xml:space="preserve">. </w:t>
-      </w:r>
-      <w:r>
-        <w:t>Terdapat k</w:t>
+        <w:t>.</w:t>
+      </w:r>
+      <w:r>
+        <w:t xml:space="preserve"> Pada bab ini akan</w:t>
+      </w:r>
+      <w:r>
+        <w:t xml:space="preserve"> </w:t>
+      </w:r>
+      <w:r>
+        <w:t>t</w:t>
+      </w:r>
+      <w:r>
+        <w:t>erdapat k</w:t>
       </w:r>
       <w:r>
         <w:t>esimpulan dan saran.</w:t>
       </w:r>
-    </w:p>
-    <w:p>
-      <w:pPr>
-        <w:ind w:firstLine="0"/>
-      </w:pPr>
     </w:p>
     <w:p>
       <w:pPr>
         <w:ind w:firstLine="0"/>
         <w:sectPr>
-          <w:headerReference w:type="default" r:id="rId15"/>
-          <w:footerReference w:type="default" r:id="rId16"/>
-          <w:footerReference w:type="first" r:id="rId17"/>
+          <w:headerReference w:type="default" r:id="rId13"/>
+          <w:footerReference w:type="default" r:id="rId14"/>
+          <w:footerReference w:type="first" r:id="rId15"/>
           <w:pgSz w:w="11907" w:h="16840" w:code="9"/>
           <w:pgMar w:top="2268" w:right="1701" w:bottom="1701" w:left="2268" w:header="1418" w:footer="851" w:gutter="0"/>
           <w:pgNumType w:start="1"/>
@@ -4409,7 +4241,7 @@
                     </pic:cNvPicPr>
                   </pic:nvPicPr>
                   <pic:blipFill>
-                    <a:blip r:embed="rId18" cstate="print">
+                    <a:blip r:embed="rId16" cstate="print">
                       <a:extLst>
                         <a:ext uri="{28A0092B-C50C-407E-A947-70E740481C1C}">
                           <a14:useLocalDpi xmlns:a14="http://schemas.microsoft.com/office/drawing/2010/main" val="0"/>
@@ -4507,6 +4339,9 @@
       <w:r>
         <w:t>FrontEnd</w:t>
       </w:r>
+      <w:r>
+        <w:t xml:space="preserve"> (Vue JS)</w:t>
+      </w:r>
     </w:p>
     <w:p>
       <w:r>
@@ -4590,6 +4425,9 @@
         <w:lastRenderedPageBreak/>
         <w:t>Backend</w:t>
       </w:r>
+      <w:r>
+        <w:t xml:space="preserve"> (Laravel)</w:t>
+      </w:r>
     </w:p>
     <w:p>
       <w:pPr>
@@ -4720,11 +4558,6 @@
       </w:r>
     </w:p>
     <w:p>
-      <w:pPr>
-        <w:rPr>
-          <w:b/>
-        </w:rPr>
-      </w:pPr>
       <w:r>
         <w:t>Database atau basis data adalah kumpulan informasi yang disimpan di dalam komputer secara sistematik sehingga dapat diperiksa menggunakan suatu</w:t>
       </w:r>
@@ -4738,38 +4571,78 @@
         <w:t xml:space="preserve">Perangkat lunak yang digunakan untuk mengelola dan memanggil kueri (query) basis disebut sistem manajemen basis data (database management system system, DBMS). </w:t>
       </w:r>
     </w:p>
-    <w:p>
-      <w:pPr>
-        <w:rPr>
-          <w:b/>
-        </w:rPr>
-      </w:pPr>
-      <w:r>
-        <w:t xml:space="preserve">Database yang digunakan </w:t>
-      </w:r>
-      <w:r>
-        <w:t xml:space="preserve">dalam website konversi Surat Perintah Kerja adalah </w:t>
-      </w:r>
-      <w:r>
-        <w:t>MongoDB.</w:t>
-      </w:r>
-      <w:r>
-        <w:t xml:space="preserve"> MongoDB adalah salah satu jenis database NoSQL yang cukup populer digunakan dalam pengembangan website. </w:t>
-      </w:r>
-      <w:r>
-        <w:t xml:space="preserve">Berbeda dengan database jenis SQL yang menyimpan data menggunakan relasi table, MongoDB menggunakan dokumen dengan format JSON. </w:t>
-      </w:r>
-      <w:r>
-        <w:t>Pemilihan database dengan format JSON memudahkan proses pengisian data lebih fleksibel.</w:t>
-      </w:r>
-      <w:r>
-        <w:rPr>
-          <w:b/>
-        </w:rPr>
+    <w:p/>
+    <w:p>
+      <w:pPr>
+        <w:pStyle w:val="STTSJudulSubBab"/>
+        <w:numPr>
+          <w:ilvl w:val="2"/>
+          <w:numId w:val="28"/>
+        </w:numPr>
+      </w:pPr>
+      <w:r>
+        <w:t>MongoDB</w:t>
+      </w:r>
+    </w:p>
+    <w:p>
+      <w:r>
+        <w:t>Database yang digunakan dalam website konversi Surat Perintah Kerja adalah MongoDB</w:t>
+      </w:r>
+      <w:r>
+        <w:t xml:space="preserve">. </w:t>
+      </w:r>
+      <w:r>
+        <w:t>MongoDB adalah salah satu jenis database</w:t>
+      </w:r>
+      <w:r>
+        <w:t> yang cukup populer digunakan dalam pengembangan website. Berbeda dengan database</w:t>
+      </w:r>
+      <w:r>
         <w:t xml:space="preserve"> </w:t>
       </w:r>
       <w:r>
-        <w:t xml:space="preserve">Hal inilah yang dianggap membuat pengelolaan data menggunakan MongoDB lebih baik. </w:t>
+        <w:t>jenis </w:t>
+      </w:r>
+      <w:hyperlink r:id="rId17" w:tgtFrame="_blank" w:history="1">
+        <w:r>
+          <w:rPr>
+            <w:rStyle w:val="Hyperlink"/>
+            <w:color w:val="auto"/>
+            <w:u w:val="none"/>
+          </w:rPr>
+          <w:t>SQL</w:t>
+        </w:r>
+      </w:hyperlink>
+      <w:r>
+        <w:t> yang menyimpan data menggunakan relasi tabel</w:t>
+      </w:r>
+      <w:r>
+        <w:t>,</w:t>
+      </w:r>
+      <w:r>
+        <w:t xml:space="preserve"> MongoDB menggunakan dokumen dengan format </w:t>
+      </w:r>
+      <w:hyperlink r:id="rId18" w:tgtFrame="_blank" w:history="1">
+        <w:r>
+          <w:rPr>
+            <w:rStyle w:val="Hyperlink"/>
+            <w:color w:val="auto"/>
+            <w:u w:val="none"/>
+          </w:rPr>
+          <w:t>JSON</w:t>
+        </w:r>
+      </w:hyperlink>
+      <w:r>
+        <w:t>.  Hal inil</w:t>
+      </w:r>
+      <w:r>
+        <w:t>ah yang dianggap membuat pengelolaan data menggunakan MongoDB lebih baik</w:t>
+      </w:r>
+      <w:r>
+        <w:t>. Apalagi MongoDB memiliki fleksibilitas yang tinggi menjadikannya pilihan yang cocok untuk pengerjaan proyek yang kebanyakan bersifat dinamis.</w:t>
+      </w:r>
+      <w:r>
+        <w:t xml:space="preserve"> </w:t>
       </w:r>
       <w:r>
         <w:t>Sistem database</w:t>
@@ -4851,6 +4724,93 @@
       <w:pPr>
         <w:pStyle w:val="STTSJudulSubBab"/>
         <w:numPr>
+          <w:ilvl w:val="2"/>
+          <w:numId w:val="28"/>
+        </w:numPr>
+      </w:pPr>
+      <w:r>
+        <w:lastRenderedPageBreak/>
+        <w:t>Microsoft SQL Server</w:t>
+      </w:r>
+    </w:p>
+    <w:p>
+      <w:pPr>
+        <w:rPr>
+          <w:lang w:val="en-ID"/>
+        </w:rPr>
+      </w:pPr>
+      <w:r>
+        <w:rPr>
+          <w:lang w:val="en-ID"/>
+        </w:rPr>
+        <w:t xml:space="preserve">Saat ini perusahaan menggunakan </w:t>
+      </w:r>
+      <w:r>
+        <w:rPr>
+          <w:lang w:val="en-ID"/>
+        </w:rPr>
+        <w:t>Microsoft SQL Server</w:t>
+      </w:r>
+      <w:r>
+        <w:rPr>
+          <w:lang w:val="en-ID"/>
+        </w:rPr>
+        <w:t xml:space="preserve">. </w:t>
+      </w:r>
+      <w:r>
+        <w:rPr>
+          <w:lang w:val="en-ID"/>
+        </w:rPr>
+        <w:t>Microsoft SQL Server adalah salah satu software jenis Relational Database Management System (RDBMS) yang cukup sering digunakan. Sesuai namanya, software ini dikembangkan oleh perusahaan besar Microsoft dan cukup scalable. Maksudnya adalah untuk pemakaiannya Microsoft SQL Server bisa dimana – mana dari laptop manapun, ke jaringan server cloud dan lain – lain. Namun istilah scalable ini tetap saja harus memperhatikan persyaratan hardware maupun</w:t>
+      </w:r>
+      <w:r>
+        <w:rPr>
+          <w:lang w:val="en-ID"/>
+        </w:rPr>
+        <w:t xml:space="preserve"> </w:t>
+      </w:r>
+      <w:r>
+        <w:rPr>
+          <w:lang w:val="en-ID"/>
+        </w:rPr>
+        <w:t>software.</w:t>
+      </w:r>
+      <w:r>
+        <w:rPr>
+          <w:lang w:val="en-ID"/>
+        </w:rPr>
+        <w:t xml:space="preserve"> </w:t>
+      </w:r>
+      <w:r>
+        <w:rPr>
+          <w:lang w:val="en-ID"/>
+        </w:rPr>
+        <w:t>S</w:t>
+      </w:r>
+      <w:r>
+        <w:rPr>
+          <w:lang w:val="en-ID"/>
+        </w:rPr>
+        <w:t xml:space="preserve">ejak rilis pertama kali pada tahun 1989, Microsoft SQL Server sudah menjadi pilihan dari para pengguna database dan hingga saat ini masih banyak dipakai. Perkembangannya pun cukup menjanjikan mulai dari versi SQL Server 1.0 yang pertama dirilis dan hingga saat ini. Fungsinya pun sekarang tidak hanya sebagai RDBMS (Relational Database Management System) saja tapi bisa lebih dari itu, termasuk alat built-in intelijen bisnis, serta bisa juga digunakan sebagai analisis dan pelaporan. </w:t>
+      </w:r>
+    </w:p>
+    <w:p>
+      <w:r>
+        <w:t>Sebagai salah satu produk dari perusahaan besar Microsoft, tentunya keberadaan Microsoft SQL Server ini memiliki fungsi yang vital dalam dunia management database. Sesuai dengan namanya software ini melakukan pengelolaan database dengan menggunakan query atau perintah SQL. SQL atau Structures Query Language merupakan suatu bahasa komputer yang diakui dunia dan digunakan untuk mengakses data – data yang tersimpan dalam suatu database.</w:t>
+      </w:r>
+    </w:p>
+    <w:p>
+      <w:pPr>
+        <w:ind w:firstLine="0"/>
+        <w:rPr>
+          <w:b/>
+        </w:rPr>
+      </w:pPr>
+    </w:p>
+    <w:p>
+      <w:pPr>
+        <w:pStyle w:val="STTSJudulSubBab"/>
+        <w:numPr>
           <w:ilvl w:val="0"/>
           <w:numId w:val="3"/>
         </w:numPr>
@@ -4873,66 +4833,176 @@
         <w:t>Sistem</w:t>
       </w:r>
       <w:r>
-        <w:t xml:space="preserve"> adalah suatu pendekatan terhadap desain dan perencanaan situs yang, seperti arsitektur itu sendiri, melibatkan teknis, kriteria estetis dan fungsional. Seperti dalam arsitektur tradisional, fokusnya adalah benar pada </w:t>
-      </w:r>
+        <w:t xml:space="preserve"> adalah suatu pendekatan terhadap desain dan perencanaan situs yang, seperti arsitektur itu sendiri, melibatkan teknis, kriteria estetis dan fungsional. Seperti dalam arsitektur tradisional, fokusnya adalah benar pada pengguna dan kebutuhan pengguna. Hal ini memerlukan perhatian khusus pada konten web</w:t>
+      </w:r>
+      <w:r>
+        <w:t>site</w:t>
+      </w:r>
+      <w:r>
+        <w:t>, rencana bisnis, kegunaan, desain interaksi, informasi dan desain arsitektur web</w:t>
+      </w:r>
+      <w:r>
+        <w:t>site</w:t>
+      </w:r>
+      <w:r>
+        <w:t>. Untuk optimasi mesin pencari yang efektif perlu memiliki apresiasi tentang bagaimana sebuah situs Web terkait dengan World Wide Web.</w:t>
+      </w:r>
+    </w:p>
+    <w:p>
+      <w:pPr>
+        <w:rPr>
+          <w:b/>
+        </w:rPr>
+      </w:pPr>
       <w:r>
         <w:lastRenderedPageBreak/>
-        <w:t>pengguna dan kebutuhan pengguna. Hal ini memerlukan perhatian khusus pada konten web</w:t>
-      </w:r>
-      <w:r>
-        <w:t>site</w:t>
-      </w:r>
-      <w:r>
-        <w:t>, rencana bisnis, kegunaan, desain interaksi, informasi dan desain arsitektur web</w:t>
-      </w:r>
-      <w:r>
-        <w:t>site</w:t>
-      </w:r>
-      <w:r>
-        <w:t>. Untuk optimasi mesin pencari yang efektif perlu memiliki apresiasi tentang bagaimana sebuah situs Web terkait dengan World Wide Web.</w:t>
-      </w:r>
-    </w:p>
-    <w:p>
-      <w:pPr>
+        <w:t>Arsitektur Sistem yang digunakan dalam proses pengembangan website konversi Surat Perintah Kerja PT. Adiputro Wirasejati adalah Model – View – Controller (MVC)</w:t>
+      </w:r>
+      <w:r>
+        <w:t>.</w:t>
+      </w:r>
+      <w:r>
+        <w:t xml:space="preserve"> </w:t>
+      </w:r>
+      <w:r>
+        <w:t>Model View Controller atau yang dapat disingkat MVC adalah sebuah pola arsitektur dalam membuat sebuah aplikasi</w:t>
+      </w:r>
+      <w:r>
+        <w:t xml:space="preserve"> website</w:t>
+      </w:r>
+      <w:r>
+        <w:t xml:space="preserve"> dengan cara memisahkan</w:t>
+      </w:r>
+      <w:r>
+        <w:t xml:space="preserve"> data (Model) dari tampilan (View) dan cara bagaimana memprosesnya (Controller)</w:t>
+      </w:r>
+      <w:r>
+        <w:t>. Dalam implementasinya kebanyakan fram</w:t>
+      </w:r>
+      <w:r>
+        <w:t>e</w:t>
+      </w:r>
+      <w:r>
+        <w:t xml:space="preserve">work dalam aplikasi website adalah berbasis arsitektur MVC. </w:t>
+      </w:r>
+      <w:r>
+        <w:t xml:space="preserve">Berikut </w:t>
+      </w:r>
+      <w:r>
+        <w:t>adalah penjelasan dari MVC:</w:t>
+      </w:r>
+    </w:p>
+    <w:p>
+      <w:pPr>
+        <w:pStyle w:val="BulletStyle"/>
         <w:rPr>
           <w:b/>
         </w:rPr>
       </w:pPr>
       <w:r>
-        <w:t>Arsitektur Sistem yang digunakan dalam proses pengembangan website konversi Surat Perintah Kerja PT. Adiputro Wirasejati adalah Model – View – Controller (MVC)</w:t>
+        <w:t>Model</w:t>
+      </w:r>
+    </w:p>
+    <w:p>
+      <w:pPr>
+        <w:pStyle w:val="BulletParagraphwithoutindent"/>
+      </w:pPr>
+      <w:r>
+        <w:t>Bagian yang berfungsi untuk menyiapkan, mengatur, memanipulasi, dan mengorganisasikan data yang ada pada data</w:t>
+      </w:r>
+      <w:r>
+        <w:t>b</w:t>
+      </w:r>
+      <w:r>
+        <w:t>ase.</w:t>
+      </w:r>
+      <w:r>
+        <w:t xml:space="preserve"> Model juga berfungsi sebagai pengelola perilaku dan data pada domain aplikasi, </w:t>
+      </w:r>
+      <w:r>
+        <w:t xml:space="preserve">melakukan tanggapan terhadap permintaan informasi dan merespons </w:t>
+      </w:r>
+      <w:r>
+        <w:t>instruksi</w:t>
+      </w:r>
+      <w:r>
+        <w:t xml:space="preserve"> untuk merubah suatu kondisi (state)</w:t>
       </w:r>
       <w:r>
         <w:t>.</w:t>
       </w:r>
       <w:r>
+        <w:t xml:space="preserve"> Model biasanya merepresentasikan sekiranya data apa yang harus ada di pada sebuah aplikasi.</w:t>
+      </w:r>
+      <w:r>
+        <w:t xml:space="preserve"> Kumpulan dari data tersebut yang kita sebut model.</w:t>
+      </w:r>
+    </w:p>
+    <w:p>
+      <w:pPr>
+        <w:pStyle w:val="BulletStyle"/>
+        <w:rPr>
+          <w:b/>
+        </w:rPr>
+      </w:pPr>
+      <w:r>
+        <w:t>View</w:t>
+      </w:r>
+    </w:p>
+    <w:p>
+      <w:pPr>
+        <w:pStyle w:val="BulletParagraphwithoutindent"/>
+      </w:pPr>
+      <w:r>
+        <w:t>Adalah bagian yang bertugas untuk menampilkan informasi dalam bentuk Graphical User Interface (GUI)</w:t>
+      </w:r>
+      <w:r>
+        <w:t xml:space="preserve"> sehingga enak untuk diliat</w:t>
+      </w:r>
+      <w:r>
+        <w:t>.</w:t>
+      </w:r>
+      <w:r>
         <w:t xml:space="preserve"> </w:t>
       </w:r>
       <w:r>
-        <w:t>Model View Controller atau yang dapat disingkat MVC adalah sebuah pola arsitektur dalam membuat sebuah aplikasi</w:t>
-      </w:r>
-      <w:r>
-        <w:t xml:space="preserve"> website</w:t>
-      </w:r>
-      <w:r>
-        <w:t xml:space="preserve"> dengan cara memisahkan</w:t>
-      </w:r>
-      <w:r>
-        <w:t xml:space="preserve"> data (Model) dari tampilan (View) dan cara bagaimana memprosesnya (Controller)</w:t>
-      </w:r>
-      <w:r>
-        <w:t>. Dalam implementasinya kebanyakan fram</w:t>
-      </w:r>
-      <w:r>
-        <w:t>e</w:t>
-      </w:r>
-      <w:r>
-        <w:t xml:space="preserve">work dalam aplikasi website adalah berbasis arsitektur MVC. </w:t>
-      </w:r>
-      <w:r>
-        <w:t xml:space="preserve">Berikut </w:t>
-      </w:r>
-      <w:r>
-        <w:t>adalah penjelasan dari MVC:</w:t>
+        <w:t>Pada website ini, view akan di</w:t>
+      </w:r>
+      <w:r>
+        <w:t>padukan</w:t>
+      </w:r>
+      <w:r>
+        <w:t xml:space="preserve"> dengan Vue.JS</w:t>
+      </w:r>
+      <w:r>
+        <w:t xml:space="preserve">. </w:t>
+      </w:r>
+      <w:r>
+        <w:t>View juga berfungsi untuk menerjemahkan informasi yang berasal dari model ke dalam sebuah bentuk yang sesuai untuk berinteraksi dengan</w:t>
+      </w:r>
+      <w:r>
+        <w:t xml:space="preserve"> pengguna</w:t>
+      </w:r>
+      <w:r>
+        <w:t xml:space="preserve">. </w:t>
+      </w:r>
+      <w:r>
+        <w:t>Biasanya beru</w:t>
+      </w:r>
+      <w:r>
+        <w:t>p</w:t>
+      </w:r>
+      <w:r>
+        <w:t>a satu atau lebih elemen antar muka</w:t>
+      </w:r>
+      <w:r>
+        <w:t xml:space="preserve"> pengguna</w:t>
+      </w:r>
+      <w:r>
+        <w:t>.</w:t>
+      </w:r>
+      <w:r>
+        <w:t xml:space="preserve"> </w:t>
       </w:r>
     </w:p>
     <w:p>
@@ -4943,7 +5013,7 @@
         </w:rPr>
       </w:pPr>
       <w:r>
-        <w:t>Model</w:t>
+        <w:t>Controller</w:t>
       </w:r>
     </w:p>
     <w:p>
@@ -4951,146 +5021,30 @@
         <w:pStyle w:val="BulletParagraphwithoutindent"/>
       </w:pPr>
       <w:r>
-        <w:t>Bagian yang berfungsi untuk menyiapkan, mengatur, memanipulasi, dan mengorganisasikan data yang ada pada data</w:t>
-      </w:r>
-      <w:r>
-        <w:t>b</w:t>
-      </w:r>
-      <w:r>
-        <w:t>ase.</w:t>
-      </w:r>
-      <w:r>
-        <w:t xml:space="preserve"> Model juga berfungsi sebagai pengelola perilaku dan data pada domain aplikasi, </w:t>
-      </w:r>
-      <w:r>
-        <w:t xml:space="preserve">melakukan tanggapan terhadap permintaan informasi dan merespons </w:t>
-      </w:r>
-      <w:r>
-        <w:t>instruksi</w:t>
-      </w:r>
-      <w:r>
-        <w:t xml:space="preserve"> untuk merubah suatu kondisi (state)</w:t>
-      </w:r>
-      <w:r>
-        <w:t>.</w:t>
-      </w:r>
-      <w:r>
-        <w:t xml:space="preserve"> Model biasanya merepresentasikan sekiranya data apa yang harus ada di pada sebuah aplikasi.</w:t>
-      </w:r>
-      <w:r>
-        <w:t xml:space="preserve"> Kumpulan dari data tersebut yang kita sebut model.</w:t>
-      </w:r>
-    </w:p>
-    <w:p>
-      <w:pPr>
-        <w:pStyle w:val="BulletStyle"/>
-        <w:rPr>
-          <w:b/>
-        </w:rPr>
-      </w:pPr>
-      <w:r>
-        <w:t>View</w:t>
+        <w:t>Adalah bagian yang bertugas untuk menghubungkan serta mengatur model dan view agar dapat saling terhubung.</w:t>
+      </w:r>
+      <w:r>
+        <w:t xml:space="preserve"> Controller menerima masukan dari user dan memicu respons dengan membuat pemanggilan ke objek – objek model.</w:t>
+      </w:r>
+      <w:r>
+        <w:t xml:space="preserve"> Controller biasanya menampung logic – logic yang akan dipanggil saat inputan dilakukan. Biasanya controller akan melakukan aksi terhadap model dan view. </w:t>
       </w:r>
     </w:p>
     <w:p>
       <w:pPr>
         <w:pStyle w:val="BulletParagraphwithoutindent"/>
       </w:pPr>
-      <w:r>
-        <w:t>Adalah bagian yang bertugas untuk menampilkan informasi dalam bentuk Graphical User Interface (GUI)</w:t>
-      </w:r>
-      <w:r>
-        <w:t xml:space="preserve"> sehingga enak untuk diliat</w:t>
-      </w:r>
-      <w:r>
-        <w:t>.</w:t>
-      </w:r>
-      <w:r>
-        <w:t xml:space="preserve"> </w:t>
-      </w:r>
-      <w:r>
-        <w:t>Pada website ini, view akan di</w:t>
-      </w:r>
-      <w:r>
-        <w:t>padukan</w:t>
-      </w:r>
-      <w:r>
-        <w:t xml:space="preserve"> dengan Vue.JS</w:t>
-      </w:r>
-      <w:r>
-        <w:t xml:space="preserve">. </w:t>
-      </w:r>
-      <w:r>
-        <w:t>View juga berfungsi untuk menerjemahkan informasi yang berasal dari model ke dalam sebuah bentuk yang sesuai untuk berinteraksi dengan</w:t>
-      </w:r>
-      <w:r>
-        <w:t xml:space="preserve"> pengguna</w:t>
-      </w:r>
-      <w:r>
-        <w:t xml:space="preserve">. </w:t>
-      </w:r>
-      <w:r>
-        <w:t>Biasanya beru</w:t>
-      </w:r>
-      <w:r>
-        <w:t>p</w:t>
-      </w:r>
-      <w:r>
-        <w:t>a satu atau lebih elemen antar muka</w:t>
-      </w:r>
-      <w:r>
-        <w:t xml:space="preserve"> pengguna</w:t>
-      </w:r>
-      <w:r>
-        <w:t>.</w:t>
-      </w:r>
-      <w:r>
-        <w:t xml:space="preserve"> </w:t>
-      </w:r>
-    </w:p>
-    <w:p>
-      <w:pPr>
-        <w:pStyle w:val="BulletStyle"/>
-        <w:rPr>
-          <w:b/>
-        </w:rPr>
-      </w:pPr>
-      <w:r>
-        <w:t>Controller</w:t>
-      </w:r>
-    </w:p>
-    <w:p>
-      <w:pPr>
-        <w:pStyle w:val="BulletParagraphwithoutindent"/>
-      </w:pPr>
-      <w:r>
-        <w:t>Adalah bagian yang bertugas untuk menghubungkan serta mengatur model dan view agar dapat saling terhubung.</w:t>
-      </w:r>
-      <w:r>
-        <w:t xml:space="preserve"> Controller menerima masukan dari user dan memicu respons dengan membuat pemanggilan ke objek – objek model.</w:t>
-      </w:r>
-      <w:r>
-        <w:t xml:space="preserve"> </w:t>
-      </w:r>
+    </w:p>
+    <w:p>
+      <w:pPr>
+        <w:pStyle w:val="GambarDesc"/>
+      </w:pPr>
       <w:r>
         <w:lastRenderedPageBreak/>
-        <w:t xml:space="preserve">Controller biasanya menampung logic – logic yang akan dipanggil saat inputan dilakukan. Biasanya controller akan melakukan aksi terhadap model dan view. </w:t>
-      </w:r>
-    </w:p>
-    <w:p>
-      <w:pPr>
-        <w:pStyle w:val="BulletParagraphwithoutindent"/>
-      </w:pPr>
-    </w:p>
-    <w:p>
-      <w:pPr>
-        <w:pStyle w:val="GambarDesc"/>
-      </w:pPr>
-      <w:r>
         <w:drawing>
-          <wp:inline distT="0" distB="0" distL="0" distR="0" wp14:anchorId="3C33F645" wp14:editId="0FF9D5E7">
-            <wp:extent cx="4623759" cy="1690222"/>
-            <wp:effectExtent l="19050" t="19050" r="24765" b="24765"/>
+          <wp:inline distT="0" distB="0" distL="0" distR="0" wp14:anchorId="3C33F645" wp14:editId="43FD4F76">
+            <wp:extent cx="4818380" cy="2127802"/>
+            <wp:effectExtent l="19050" t="19050" r="20320" b="25400"/>
             <wp:docPr id="3" name="Picture 3" descr="Alur Kerja MVC"/>
             <wp:cNvGraphicFramePr>
               <a:graphicFrameLocks xmlns:a="http://schemas.openxmlformats.org/drawingml/2006/main" noChangeAspect="1"/>
@@ -5118,7 +5072,7 @@
                   <pic:spPr bwMode="auto">
                     <a:xfrm>
                       <a:off x="0" y="0"/>
-                      <a:ext cx="4755207" cy="1738273"/>
+                      <a:ext cx="4980405" cy="2199353"/>
                     </a:xfrm>
                     <a:prstGeom prst="rect">
                       <a:avLst/>
@@ -5166,7 +5120,37 @@
         <w:t xml:space="preserve">. </w:t>
       </w:r>
       <w:r>
-        <w:t xml:space="preserve">Untuk memudahkan pemahaman terkait cara kerja MVC, analogikan MVC sebagai sebuah restoran, dimana customer adalah view, controller adalah pelayan dan chef adalah model. Ketika customer memesan menu, pelayan akan mencatat pesanan dan chef akan segera mencarikan bahannya dan memasakkannya. </w:t>
+        <w:t xml:space="preserve">Untuk memudahkan pemahaman terkait cara kerja MVC, analogikan MVC sebagai sebuah restoran, dimana customer adalah view, controller adalah pelayan dan chef adalah model. Ketika customer memesan menu, pelayan akan </w:t>
+      </w:r>
+      <w:r>
+        <w:t>melakukan pencatatan</w:t>
+      </w:r>
+      <w:r>
+        <w:t xml:space="preserve"> pesanan dan</w:t>
+      </w:r>
+      <w:r>
+        <w:t xml:space="preserve"> menginformasikannya ke</w:t>
+      </w:r>
+      <w:r>
+        <w:t xml:space="preserve"> chef</w:t>
+      </w:r>
+      <w:r>
+        <w:t>. Chef yang sudah mengerti pesanan customer</w:t>
+      </w:r>
+      <w:r>
+        <w:t xml:space="preserve"> akan segera mencarikan bahannya dan </w:t>
+      </w:r>
+      <w:r>
+        <w:t xml:space="preserve">segera </w:t>
+      </w:r>
+      <w:r>
+        <w:t>memasakkan</w:t>
+      </w:r>
+      <w:r>
+        <w:t xml:space="preserve"> pesanannya</w:t>
+      </w:r>
+      <w:r>
+        <w:t xml:space="preserve">. </w:t>
       </w:r>
       <w:r>
         <w:t>Alur model dari arsitektur</w:t>
@@ -5181,6 +5165,11 @@
     <w:p>
       <w:pPr>
         <w:pStyle w:val="bulletalphabet"/>
+        <w:numPr>
+          <w:ilvl w:val="0"/>
+          <w:numId w:val="29"/>
+        </w:numPr>
+        <w:ind w:left="425" w:hanging="425"/>
       </w:pPr>
       <w:r>
         <w:t>Proses pertama adalah view akan meminta data untuk ditampilkan dalam bentuk grafis kepada pengguna.</w:t>
@@ -5247,6 +5236,15 @@
         </w:rPr>
         <w:t xml:space="preserve"> ditampikan kepada pengguna. </w:t>
       </w:r>
+    </w:p>
+    <w:p>
+      <w:pPr>
+        <w:pStyle w:val="bulletalphabet"/>
+        <w:numPr>
+          <w:ilvl w:val="0"/>
+          <w:numId w:val="0"/>
+        </w:numPr>
+      </w:pPr>
     </w:p>
     <w:sectPr>
       <w:pgSz w:w="11907" w:h="16840" w:code="9"/>
@@ -5337,12 +5335,49 @@
 
 <file path=word/footer3.xml><?xml version="1.0" encoding="utf-8"?>
 <w:ftr xmlns:wpc="http://schemas.microsoft.com/office/word/2010/wordprocessingCanvas" xmlns:cx="http://schemas.microsoft.com/office/drawing/2014/chartex" xmlns:cx1="http://schemas.microsoft.com/office/drawing/2015/9/8/chartex" xmlns:cx2="http://schemas.microsoft.com/office/drawing/2015/10/21/chartex" xmlns:cx3="http://schemas.microsoft.com/office/drawing/2016/5/9/chartex" xmlns:cx4="http://schemas.microsoft.com/office/drawing/2016/5/10/chartex" xmlns:cx5="http://schemas.microsoft.com/office/drawing/2016/5/11/chartex" xmlns:cx6="http://schemas.microsoft.com/office/drawing/2016/5/12/chartex" xmlns:cx7="http://schemas.microsoft.com/office/drawing/2016/5/13/chartex" xmlns:cx8="http://schemas.microsoft.com/office/drawing/2016/5/14/chartex" xmlns:mc="http://schemas.openxmlformats.org/markup-compatibility/2006" xmlns:aink="http://schemas.microsoft.com/office/drawing/2016/ink" xmlns:am3d="http://schemas.microsoft.com/office/drawing/2017/model3d" xmlns:o="urn:schemas-microsoft-com:office:office" xmlns:oel="http://schemas.microsoft.com/office/2019/extlst" xmlns:r="http://schemas.openxmlformats.org/officeDocument/2006/relationships" xmlns:m="http://schemas.openxmlformats.org/officeDocument/2006/math" xmlns:v="urn:schemas-microsoft-com:vml" xmlns:wp14="http://schemas.microsoft.com/office/word/2010/wordprocessingDrawing" xmlns:wp="http://schemas.openxmlformats.org/drawingml/2006/wordprocessingDrawing" xmlns:w10="urn:schemas-microsoft-com:office:word" xmlns:w="http://schemas.openxmlformats.org/wordprocessingml/2006/main" xmlns:w14="http://schemas.microsoft.com/office/word/2010/wordml" xmlns:w15="http://schemas.microsoft.com/office/word/2012/wordml" xmlns:w16cex="http://schemas.microsoft.com/office/word/2018/wordml/cex" xmlns:w16cid="http://schemas.microsoft.com/office/word/2016/wordml/cid" xmlns:w16="http://schemas.microsoft.com/office/word/2018/wordml" xmlns:w16sdtdh="http://schemas.microsoft.com/office/word/2020/wordml/sdtdatahash" xmlns:w16se="http://schemas.microsoft.com/office/word/2015/wordml/symex" xmlns:wpg="http://schemas.microsoft.com/office/word/2010/wordprocessingGroup" xmlns:wpi="http://schemas.microsoft.com/office/word/2010/wordprocessingInk" xmlns:wne="http://schemas.microsoft.com/office/word/2006/wordml" xmlns:wps="http://schemas.microsoft.com/office/word/2010/wordprocessingShape" mc:Ignorable="w14 w15 w16se w16cid w16 w16cex w16sdtdh wp14">
-  <w:p>
-    <w:pPr>
-      <w:pStyle w:val="Footer"/>
-      <w:jc w:val="center"/>
-    </w:pPr>
-  </w:p>
+  <w:sdt>
+    <w:sdtPr>
+      <w:id w:val="-909075235"/>
+      <w:docPartObj>
+        <w:docPartGallery w:val="Page Numbers (Bottom of Page)"/>
+        <w:docPartUnique/>
+      </w:docPartObj>
+    </w:sdtPr>
+    <w:sdtEndPr>
+      <w:rPr>
+        <w:noProof/>
+      </w:rPr>
+    </w:sdtEndPr>
+    <w:sdtContent>
+      <w:p>
+        <w:pPr>
+          <w:pStyle w:val="Footer"/>
+          <w:ind w:firstLine="0"/>
+        </w:pPr>
+        <w:r>
+          <w:fldChar w:fldCharType="begin"/>
+        </w:r>
+        <w:r>
+          <w:instrText xml:space="preserve"> PAGE   \* MERGEFORMAT </w:instrText>
+        </w:r>
+        <w:r>
+          <w:fldChar w:fldCharType="separate"/>
+        </w:r>
+        <w:r>
+          <w:rPr>
+            <w:noProof/>
+          </w:rPr>
+          <w:t>2</w:t>
+        </w:r>
+        <w:r>
+          <w:rPr>
+            <w:noProof/>
+          </w:rPr>
+          <w:fldChar w:fldCharType="end"/>
+        </w:r>
+      </w:p>
+    </w:sdtContent>
+  </w:sdt>
   <w:p>
     <w:pPr>
       <w:pStyle w:val="Footer"/>
@@ -5470,6 +5505,119 @@
 <file path=word/numbering.xml><?xml version="1.0" encoding="utf-8"?>
 <w:numbering xmlns:wpc="http://schemas.microsoft.com/office/word/2010/wordprocessingCanvas" xmlns:cx="http://schemas.microsoft.com/office/drawing/2014/chartex" xmlns:cx1="http://schemas.microsoft.com/office/drawing/2015/9/8/chartex" xmlns:cx2="http://schemas.microsoft.com/office/drawing/2015/10/21/chartex" xmlns:cx3="http://schemas.microsoft.com/office/drawing/2016/5/9/chartex" xmlns:cx4="http://schemas.microsoft.com/office/drawing/2016/5/10/chartex" xmlns:cx5="http://schemas.microsoft.com/office/drawing/2016/5/11/chartex" xmlns:cx6="http://schemas.microsoft.com/office/drawing/2016/5/12/chartex" xmlns:cx7="http://schemas.microsoft.com/office/drawing/2016/5/13/chartex" xmlns:cx8="http://schemas.microsoft.com/office/drawing/2016/5/14/chartex" xmlns:mc="http://schemas.openxmlformats.org/markup-compatibility/2006" xmlns:aink="http://schemas.microsoft.com/office/drawing/2016/ink" xmlns:am3d="http://schemas.microsoft.com/office/drawing/2017/model3d" xmlns:o="urn:schemas-microsoft-com:office:office" xmlns:oel="http://schemas.microsoft.com/office/2019/extlst" xmlns:r="http://schemas.openxmlformats.org/officeDocument/2006/relationships" xmlns:m="http://schemas.openxmlformats.org/officeDocument/2006/math" xmlns:v="urn:schemas-microsoft-com:vml" xmlns:wp14="http://schemas.microsoft.com/office/word/2010/wordprocessingDrawing" xmlns:wp="http://schemas.openxmlformats.org/drawingml/2006/wordprocessingDrawing" xmlns:w10="urn:schemas-microsoft-com:office:word" xmlns:w="http://schemas.openxmlformats.org/wordprocessingml/2006/main" xmlns:w14="http://schemas.microsoft.com/office/word/2010/wordml" xmlns:w15="http://schemas.microsoft.com/office/word/2012/wordml" xmlns:w16cex="http://schemas.microsoft.com/office/word/2018/wordml/cex" xmlns:w16cid="http://schemas.microsoft.com/office/word/2016/wordml/cid" xmlns:w16="http://schemas.microsoft.com/office/word/2018/wordml" xmlns:w16sdtdh="http://schemas.microsoft.com/office/word/2020/wordml/sdtdatahash" xmlns:w16se="http://schemas.microsoft.com/office/word/2015/wordml/symex" xmlns:wpg="http://schemas.microsoft.com/office/word/2010/wordprocessingGroup" xmlns:wpi="http://schemas.microsoft.com/office/word/2010/wordprocessingInk" xmlns:wne="http://schemas.microsoft.com/office/word/2006/wordml" xmlns:wps="http://schemas.microsoft.com/office/word/2010/wordprocessingShape" mc:Ignorable="w14 w15 w16se w16cid w16 w16cex w16sdtdh wp14">
   <w:abstractNum w:abstractNumId="0" w15:restartNumberingAfterBreak="0">
+    <w:nsid w:val="04D87E45"/>
+    <w:multiLevelType w:val="multilevel"/>
+    <w:tmpl w:val="C764C704"/>
+    <w:lvl w:ilvl="0">
+      <w:start w:val="1"/>
+      <w:numFmt w:val="decimal"/>
+      <w:lvlText w:val="%1"/>
+      <w:lvlJc w:val="left"/>
+      <w:pPr>
+        <w:ind w:left="600" w:hanging="600"/>
+      </w:pPr>
+      <w:rPr>
+        <w:rFonts w:hint="default"/>
+      </w:rPr>
+    </w:lvl>
+    <w:lvl w:ilvl="1">
+      <w:start w:val="3"/>
+      <w:numFmt w:val="decimal"/>
+      <w:lvlText w:val="%1.%2"/>
+      <w:lvlJc w:val="left"/>
+      <w:pPr>
+        <w:ind w:left="600" w:hanging="600"/>
+      </w:pPr>
+      <w:rPr>
+        <w:rFonts w:hint="default"/>
+      </w:rPr>
+    </w:lvl>
+    <w:lvl w:ilvl="2">
+      <w:start w:val="1"/>
+      <w:numFmt w:val="decimal"/>
+      <w:lvlText w:val="%1.%2.%3"/>
+      <w:lvlJc w:val="left"/>
+      <w:pPr>
+        <w:ind w:left="720" w:hanging="720"/>
+      </w:pPr>
+      <w:rPr>
+        <w:rFonts w:hint="default"/>
+      </w:rPr>
+    </w:lvl>
+    <w:lvl w:ilvl="3">
+      <w:start w:val="1"/>
+      <w:numFmt w:val="decimal"/>
+      <w:lvlText w:val="%1.%2.%3.%4"/>
+      <w:lvlJc w:val="left"/>
+      <w:pPr>
+        <w:ind w:left="1080" w:hanging="1080"/>
+      </w:pPr>
+      <w:rPr>
+        <w:rFonts w:hint="default"/>
+      </w:rPr>
+    </w:lvl>
+    <w:lvl w:ilvl="4">
+      <w:start w:val="1"/>
+      <w:numFmt w:val="decimal"/>
+      <w:lvlText w:val="%1.%2.%3.%4.%5"/>
+      <w:lvlJc w:val="left"/>
+      <w:pPr>
+        <w:ind w:left="1080" w:hanging="1080"/>
+      </w:pPr>
+      <w:rPr>
+        <w:rFonts w:hint="default"/>
+      </w:rPr>
+    </w:lvl>
+    <w:lvl w:ilvl="5">
+      <w:start w:val="1"/>
+      <w:numFmt w:val="decimal"/>
+      <w:lvlText w:val="%1.%2.%3.%4.%5.%6"/>
+      <w:lvlJc w:val="left"/>
+      <w:pPr>
+        <w:ind w:left="1440" w:hanging="1440"/>
+      </w:pPr>
+      <w:rPr>
+        <w:rFonts w:hint="default"/>
+      </w:rPr>
+    </w:lvl>
+    <w:lvl w:ilvl="6">
+      <w:start w:val="1"/>
+      <w:numFmt w:val="decimal"/>
+      <w:lvlText w:val="%1.%2.%3.%4.%5.%6.%7"/>
+      <w:lvlJc w:val="left"/>
+      <w:pPr>
+        <w:ind w:left="1440" w:hanging="1440"/>
+      </w:pPr>
+      <w:rPr>
+        <w:rFonts w:hint="default"/>
+      </w:rPr>
+    </w:lvl>
+    <w:lvl w:ilvl="7">
+      <w:start w:val="1"/>
+      <w:numFmt w:val="decimal"/>
+      <w:lvlText w:val="%1.%2.%3.%4.%5.%6.%7.%8"/>
+      <w:lvlJc w:val="left"/>
+      <w:pPr>
+        <w:ind w:left="1800" w:hanging="1800"/>
+      </w:pPr>
+      <w:rPr>
+        <w:rFonts w:hint="default"/>
+      </w:rPr>
+    </w:lvl>
+    <w:lvl w:ilvl="8">
+      <w:start w:val="1"/>
+      <w:numFmt w:val="decimal"/>
+      <w:lvlText w:val="%1.%2.%3.%4.%5.%6.%7.%8.%9"/>
+      <w:lvlJc w:val="left"/>
+      <w:pPr>
+        <w:ind w:left="2160" w:hanging="2160"/>
+      </w:pPr>
+      <w:rPr>
+        <w:rFonts w:hint="default"/>
+      </w:rPr>
+    </w:lvl>
+  </w:abstractNum>
+  <w:abstractNum w:abstractNumId="1" w15:restartNumberingAfterBreak="0">
     <w:nsid w:val="08462031"/>
     <w:multiLevelType w:val="hybridMultilevel"/>
     <w:tmpl w:val="198A1F7C"/>
@@ -5558,7 +5706,7 @@
       </w:pPr>
     </w:lvl>
   </w:abstractNum>
-  <w:abstractNum w:abstractNumId="1" w15:restartNumberingAfterBreak="0">
+  <w:abstractNum w:abstractNumId="2" w15:restartNumberingAfterBreak="0">
     <w:nsid w:val="0DB460D2"/>
     <w:multiLevelType w:val="hybridMultilevel"/>
     <w:tmpl w:val="4EEE51CA"/>
@@ -5647,7 +5795,7 @@
       </w:pPr>
     </w:lvl>
   </w:abstractNum>
-  <w:abstractNum w:abstractNumId="2" w15:restartNumberingAfterBreak="0">
+  <w:abstractNum w:abstractNumId="3" w15:restartNumberingAfterBreak="0">
     <w:nsid w:val="131B2A33"/>
     <w:multiLevelType w:val="hybridMultilevel"/>
     <w:tmpl w:val="2D509C96"/>
@@ -5736,7 +5884,7 @@
       </w:pPr>
     </w:lvl>
   </w:abstractNum>
-  <w:abstractNum w:abstractNumId="3" w15:restartNumberingAfterBreak="0">
+  <w:abstractNum w:abstractNumId="4" w15:restartNumberingAfterBreak="0">
     <w:nsid w:val="13667586"/>
     <w:multiLevelType w:val="hybridMultilevel"/>
     <w:tmpl w:val="69E63E1E"/>
@@ -5825,7 +5973,7 @@
       </w:pPr>
     </w:lvl>
   </w:abstractNum>
-  <w:abstractNum w:abstractNumId="4" w15:restartNumberingAfterBreak="0">
+  <w:abstractNum w:abstractNumId="5" w15:restartNumberingAfterBreak="0">
     <w:nsid w:val="1C1208F7"/>
     <w:multiLevelType w:val="hybridMultilevel"/>
     <w:tmpl w:val="27320DD4"/>
@@ -5915,7 +6063,7 @@
       </w:pPr>
     </w:lvl>
   </w:abstractNum>
-  <w:abstractNum w:abstractNumId="5" w15:restartNumberingAfterBreak="0">
+  <w:abstractNum w:abstractNumId="6" w15:restartNumberingAfterBreak="0">
     <w:nsid w:val="20B61011"/>
     <w:multiLevelType w:val="multilevel"/>
     <w:tmpl w:val="969C8CB6"/>
@@ -6036,7 +6184,7 @@
       </w:rPr>
     </w:lvl>
   </w:abstractNum>
-  <w:abstractNum w:abstractNumId="6" w15:restartNumberingAfterBreak="0">
+  <w:abstractNum w:abstractNumId="7" w15:restartNumberingAfterBreak="0">
     <w:nsid w:val="23A52C4A"/>
     <w:multiLevelType w:val="hybridMultilevel"/>
     <w:tmpl w:val="922AE60C"/>
@@ -6129,7 +6277,7 @@
       </w:pPr>
     </w:lvl>
   </w:abstractNum>
-  <w:abstractNum w:abstractNumId="7" w15:restartNumberingAfterBreak="0">
+  <w:abstractNum w:abstractNumId="8" w15:restartNumberingAfterBreak="0">
     <w:nsid w:val="287706F5"/>
     <w:multiLevelType w:val="hybridMultilevel"/>
     <w:tmpl w:val="43EE5614"/>
@@ -6222,7 +6370,7 @@
       </w:pPr>
     </w:lvl>
   </w:abstractNum>
-  <w:abstractNum w:abstractNumId="8" w15:restartNumberingAfterBreak="0">
+  <w:abstractNum w:abstractNumId="9" w15:restartNumberingAfterBreak="0">
     <w:nsid w:val="2A2634CD"/>
     <w:multiLevelType w:val="hybridMultilevel"/>
     <w:tmpl w:val="96EC4D14"/>
@@ -6309,7 +6457,7 @@
       </w:pPr>
     </w:lvl>
   </w:abstractNum>
-  <w:abstractNum w:abstractNumId="9" w15:restartNumberingAfterBreak="0">
+  <w:abstractNum w:abstractNumId="10" w15:restartNumberingAfterBreak="0">
     <w:nsid w:val="2F4D4A5A"/>
     <w:multiLevelType w:val="hybridMultilevel"/>
     <w:tmpl w:val="56B26E56"/>
@@ -6422,7 +6570,7 @@
       </w:rPr>
     </w:lvl>
   </w:abstractNum>
-  <w:abstractNum w:abstractNumId="10" w15:restartNumberingAfterBreak="0">
+  <w:abstractNum w:abstractNumId="11" w15:restartNumberingAfterBreak="0">
     <w:nsid w:val="31F66B71"/>
     <w:multiLevelType w:val="hybridMultilevel"/>
     <w:tmpl w:val="EE886BF0"/>
@@ -6515,7 +6663,7 @@
       </w:pPr>
     </w:lvl>
   </w:abstractNum>
-  <w:abstractNum w:abstractNumId="11" w15:restartNumberingAfterBreak="0">
+  <w:abstractNum w:abstractNumId="12" w15:restartNumberingAfterBreak="0">
     <w:nsid w:val="391E6018"/>
     <w:multiLevelType w:val="hybridMultilevel"/>
     <w:tmpl w:val="4290E9FA"/>
@@ -6604,7 +6752,7 @@
       </w:pPr>
     </w:lvl>
   </w:abstractNum>
-  <w:abstractNum w:abstractNumId="12" w15:restartNumberingAfterBreak="0">
+  <w:abstractNum w:abstractNumId="13" w15:restartNumberingAfterBreak="0">
     <w:nsid w:val="3B462E9F"/>
     <w:multiLevelType w:val="hybridMultilevel"/>
     <w:tmpl w:val="B2944D3A"/>
@@ -6693,7 +6841,7 @@
       </w:pPr>
     </w:lvl>
   </w:abstractNum>
-  <w:abstractNum w:abstractNumId="13" w15:restartNumberingAfterBreak="0">
+  <w:abstractNum w:abstractNumId="14" w15:restartNumberingAfterBreak="0">
     <w:nsid w:val="445D5A2F"/>
     <w:multiLevelType w:val="hybridMultilevel"/>
     <w:tmpl w:val="48D21B7E"/>
@@ -6779,7 +6927,7 @@
       </w:pPr>
     </w:lvl>
   </w:abstractNum>
-  <w:abstractNum w:abstractNumId="14" w15:restartNumberingAfterBreak="0">
+  <w:abstractNum w:abstractNumId="15" w15:restartNumberingAfterBreak="0">
     <w:nsid w:val="4A917288"/>
     <w:multiLevelType w:val="hybridMultilevel"/>
     <w:tmpl w:val="6130F8D0"/>
@@ -6866,7 +7014,7 @@
       </w:pPr>
     </w:lvl>
   </w:abstractNum>
-  <w:abstractNum w:abstractNumId="15" w15:restartNumberingAfterBreak="0">
+  <w:abstractNum w:abstractNumId="16" w15:restartNumberingAfterBreak="0">
     <w:nsid w:val="4C385107"/>
     <w:multiLevelType w:val="hybridMultilevel"/>
     <w:tmpl w:val="6714FBF2"/>
@@ -6979,7 +7127,7 @@
       </w:rPr>
     </w:lvl>
   </w:abstractNum>
-  <w:abstractNum w:abstractNumId="16" w15:restartNumberingAfterBreak="0">
+  <w:abstractNum w:abstractNumId="17" w15:restartNumberingAfterBreak="0">
     <w:nsid w:val="51F26E93"/>
     <w:multiLevelType w:val="hybridMultilevel"/>
     <w:tmpl w:val="7B6C73B2"/>
@@ -7068,7 +7216,120 @@
       </w:pPr>
     </w:lvl>
   </w:abstractNum>
-  <w:abstractNum w:abstractNumId="17" w15:restartNumberingAfterBreak="0">
+  <w:abstractNum w:abstractNumId="18" w15:restartNumberingAfterBreak="0">
+    <w:nsid w:val="577A2D05"/>
+    <w:multiLevelType w:val="multilevel"/>
+    <w:tmpl w:val="AE183A0E"/>
+    <w:lvl w:ilvl="0">
+      <w:start w:val="2"/>
+      <w:numFmt w:val="decimal"/>
+      <w:lvlText w:val="%1"/>
+      <w:lvlJc w:val="left"/>
+      <w:pPr>
+        <w:ind w:left="600" w:hanging="600"/>
+      </w:pPr>
+      <w:rPr>
+        <w:rFonts w:hint="default"/>
+      </w:rPr>
+    </w:lvl>
+    <w:lvl w:ilvl="1">
+      <w:start w:val="4"/>
+      <w:numFmt w:val="decimal"/>
+      <w:lvlText w:val="%1.%2"/>
+      <w:lvlJc w:val="left"/>
+      <w:pPr>
+        <w:ind w:left="600" w:hanging="600"/>
+      </w:pPr>
+      <w:rPr>
+        <w:rFonts w:hint="default"/>
+      </w:rPr>
+    </w:lvl>
+    <w:lvl w:ilvl="2">
+      <w:start w:val="1"/>
+      <w:numFmt w:val="decimal"/>
+      <w:lvlText w:val="%1.%2.%3"/>
+      <w:lvlJc w:val="left"/>
+      <w:pPr>
+        <w:ind w:left="720" w:hanging="720"/>
+      </w:pPr>
+      <w:rPr>
+        <w:rFonts w:hint="default"/>
+      </w:rPr>
+    </w:lvl>
+    <w:lvl w:ilvl="3">
+      <w:start w:val="1"/>
+      <w:numFmt w:val="decimal"/>
+      <w:lvlText w:val="%1.%2.%3.%4"/>
+      <w:lvlJc w:val="left"/>
+      <w:pPr>
+        <w:ind w:left="1080" w:hanging="1080"/>
+      </w:pPr>
+      <w:rPr>
+        <w:rFonts w:hint="default"/>
+      </w:rPr>
+    </w:lvl>
+    <w:lvl w:ilvl="4">
+      <w:start w:val="1"/>
+      <w:numFmt w:val="decimal"/>
+      <w:lvlText w:val="%1.%2.%3.%4.%5"/>
+      <w:lvlJc w:val="left"/>
+      <w:pPr>
+        <w:ind w:left="1080" w:hanging="1080"/>
+      </w:pPr>
+      <w:rPr>
+        <w:rFonts w:hint="default"/>
+      </w:rPr>
+    </w:lvl>
+    <w:lvl w:ilvl="5">
+      <w:start w:val="1"/>
+      <w:numFmt w:val="decimal"/>
+      <w:lvlText w:val="%1.%2.%3.%4.%5.%6"/>
+      <w:lvlJc w:val="left"/>
+      <w:pPr>
+        <w:ind w:left="1440" w:hanging="1440"/>
+      </w:pPr>
+      <w:rPr>
+        <w:rFonts w:hint="default"/>
+      </w:rPr>
+    </w:lvl>
+    <w:lvl w:ilvl="6">
+      <w:start w:val="1"/>
+      <w:numFmt w:val="decimal"/>
+      <w:lvlText w:val="%1.%2.%3.%4.%5.%6.%7"/>
+      <w:lvlJc w:val="left"/>
+      <w:pPr>
+        <w:ind w:left="1440" w:hanging="1440"/>
+      </w:pPr>
+      <w:rPr>
+        <w:rFonts w:hint="default"/>
+      </w:rPr>
+    </w:lvl>
+    <w:lvl w:ilvl="7">
+      <w:start w:val="1"/>
+      <w:numFmt w:val="decimal"/>
+      <w:lvlText w:val="%1.%2.%3.%4.%5.%6.%7.%8"/>
+      <w:lvlJc w:val="left"/>
+      <w:pPr>
+        <w:ind w:left="1800" w:hanging="1800"/>
+      </w:pPr>
+      <w:rPr>
+        <w:rFonts w:hint="default"/>
+      </w:rPr>
+    </w:lvl>
+    <w:lvl w:ilvl="8">
+      <w:start w:val="1"/>
+      <w:numFmt w:val="decimal"/>
+      <w:lvlText w:val="%1.%2.%3.%4.%5.%6.%7.%8.%9"/>
+      <w:lvlJc w:val="left"/>
+      <w:pPr>
+        <w:ind w:left="2160" w:hanging="2160"/>
+      </w:pPr>
+      <w:rPr>
+        <w:rFonts w:hint="default"/>
+      </w:rPr>
+    </w:lvl>
+  </w:abstractNum>
+  <w:abstractNum w:abstractNumId="19" w15:restartNumberingAfterBreak="0">
     <w:nsid w:val="72DE7A80"/>
     <w:multiLevelType w:val="hybridMultilevel"/>
     <w:tmpl w:val="B516AFFE"/>
@@ -7158,7 +7419,7 @@
       </w:pPr>
     </w:lvl>
   </w:abstractNum>
-  <w:abstractNum w:abstractNumId="18" w15:restartNumberingAfterBreak="0">
+  <w:abstractNum w:abstractNumId="20" w15:restartNumberingAfterBreak="0">
     <w:nsid w:val="75767623"/>
     <w:multiLevelType w:val="hybridMultilevel"/>
     <w:tmpl w:val="DC006FA6"/>
@@ -7251,7 +7512,7 @@
       </w:pPr>
     </w:lvl>
   </w:abstractNum>
-  <w:abstractNum w:abstractNumId="19" w15:restartNumberingAfterBreak="0">
+  <w:abstractNum w:abstractNumId="21" w15:restartNumberingAfterBreak="0">
     <w:nsid w:val="7B540BB6"/>
     <w:multiLevelType w:val="hybridMultilevel"/>
     <w:tmpl w:val="D0A02B0C"/>
@@ -7345,13 +7606,13 @@
       </w:pPr>
     </w:lvl>
   </w:abstractNum>
-  <w:abstractNum w:abstractNumId="20" w15:restartNumberingAfterBreak="0">
+  <w:abstractNum w:abstractNumId="22" w15:restartNumberingAfterBreak="0">
     <w:nsid w:val="7C5D5C27"/>
     <w:multiLevelType w:val="hybridMultilevel"/>
-    <w:tmpl w:val="2C12FB72"/>
-    <w:lvl w:ilvl="0" w:tplc="4C0E3E74">
-      <w:start w:val="1"/>
-      <w:numFmt w:val="lowerLetter"/>
+    <w:tmpl w:val="F6BE802E"/>
+    <w:lvl w:ilvl="0" w:tplc="0409000F">
+      <w:start w:val="1"/>
+      <w:numFmt w:val="decimal"/>
       <w:pStyle w:val="Bulletalphabetlevel1"/>
       <w:lvlText w:val="%1."/>
       <w:lvlJc w:val="left"/>
@@ -7432,7 +7693,7 @@
       </w:pPr>
     </w:lvl>
   </w:abstractNum>
-  <w:abstractNum w:abstractNumId="21" w15:restartNumberingAfterBreak="0">
+  <w:abstractNum w:abstractNumId="23" w15:restartNumberingAfterBreak="0">
     <w:nsid w:val="7D3C3BC7"/>
     <w:multiLevelType w:val="hybridMultilevel"/>
     <w:tmpl w:val="DF845366"/>
@@ -7546,94 +7807,94 @@
     </w:lvl>
   </w:abstractNum>
   <w:num w:numId="1" w16cid:durableId="1342664137">
-    <w:abstractNumId w:val="19"/>
+    <w:abstractNumId w:val="21"/>
   </w:num>
   <w:num w:numId="2" w16cid:durableId="179592129">
-    <w:abstractNumId w:val="21"/>
+    <w:abstractNumId w:val="23"/>
   </w:num>
   <w:num w:numId="3" w16cid:durableId="1183593966">
-    <w:abstractNumId w:val="1"/>
+    <w:abstractNumId w:val="2"/>
   </w:num>
   <w:num w:numId="4" w16cid:durableId="1262685322">
-    <w:abstractNumId w:val="16"/>
+    <w:abstractNumId w:val="17"/>
   </w:num>
   <w:num w:numId="5" w16cid:durableId="1225409327">
-    <w:abstractNumId w:val="6"/>
+    <w:abstractNumId w:val="7"/>
   </w:num>
   <w:num w:numId="6" w16cid:durableId="838425680">
-    <w:abstractNumId w:val="10"/>
+    <w:abstractNumId w:val="11"/>
   </w:num>
   <w:num w:numId="7" w16cid:durableId="1946764672">
-    <w:abstractNumId w:val="10"/>
+    <w:abstractNumId w:val="11"/>
     <w:lvlOverride w:ilvl="0">
       <w:startOverride w:val="1"/>
     </w:lvlOverride>
   </w:num>
   <w:num w:numId="8" w16cid:durableId="770205051">
-    <w:abstractNumId w:val="18"/>
+    <w:abstractNumId w:val="20"/>
   </w:num>
   <w:num w:numId="9" w16cid:durableId="2083604334">
-    <w:abstractNumId w:val="14"/>
+    <w:abstractNumId w:val="15"/>
   </w:num>
   <w:num w:numId="10" w16cid:durableId="506019559">
-    <w:abstractNumId w:val="7"/>
+    <w:abstractNumId w:val="8"/>
   </w:num>
   <w:num w:numId="11" w16cid:durableId="116073904">
-    <w:abstractNumId w:val="9"/>
+    <w:abstractNumId w:val="10"/>
   </w:num>
   <w:num w:numId="12" w16cid:durableId="1509370141">
-    <w:abstractNumId w:val="10"/>
+    <w:abstractNumId w:val="11"/>
     <w:lvlOverride w:ilvl="0">
       <w:startOverride w:val="1"/>
     </w:lvlOverride>
   </w:num>
   <w:num w:numId="13" w16cid:durableId="1028065231">
-    <w:abstractNumId w:val="10"/>
+    <w:abstractNumId w:val="11"/>
     <w:lvlOverride w:ilvl="0">
       <w:startOverride w:val="1"/>
     </w:lvlOverride>
   </w:num>
   <w:num w:numId="14" w16cid:durableId="358941429">
+    <w:abstractNumId w:val="6"/>
+  </w:num>
+  <w:num w:numId="15" w16cid:durableId="1246067384">
+    <w:abstractNumId w:val="1"/>
+  </w:num>
+  <w:num w:numId="16" w16cid:durableId="1605307505">
+    <w:abstractNumId w:val="12"/>
+  </w:num>
+  <w:num w:numId="17" w16cid:durableId="625819106">
+    <w:abstractNumId w:val="13"/>
+  </w:num>
+  <w:num w:numId="18" w16cid:durableId="83721805">
+    <w:abstractNumId w:val="3"/>
+  </w:num>
+  <w:num w:numId="19" w16cid:durableId="757211466">
+    <w:abstractNumId w:val="16"/>
+  </w:num>
+  <w:num w:numId="20" w16cid:durableId="201096864">
     <w:abstractNumId w:val="5"/>
   </w:num>
-  <w:num w:numId="15" w16cid:durableId="1246067384">
-    <w:abstractNumId w:val="0"/>
-  </w:num>
-  <w:num w:numId="16" w16cid:durableId="1605307505">
-    <w:abstractNumId w:val="11"/>
-  </w:num>
-  <w:num w:numId="17" w16cid:durableId="625819106">
-    <w:abstractNumId w:val="12"/>
-  </w:num>
-  <w:num w:numId="18" w16cid:durableId="83721805">
-    <w:abstractNumId w:val="2"/>
-  </w:num>
-  <w:num w:numId="19" w16cid:durableId="757211466">
-    <w:abstractNumId w:val="15"/>
-  </w:num>
-  <w:num w:numId="20" w16cid:durableId="201096864">
+  <w:num w:numId="21" w16cid:durableId="1591817557">
     <w:abstractNumId w:val="4"/>
   </w:num>
-  <w:num w:numId="21" w16cid:durableId="1591817557">
-    <w:abstractNumId w:val="3"/>
-  </w:num>
   <w:num w:numId="22" w16cid:durableId="780957142">
-    <w:abstractNumId w:val="17"/>
+    <w:abstractNumId w:val="19"/>
   </w:num>
   <w:num w:numId="23" w16cid:durableId="551425658">
-    <w:abstractNumId w:val="20"/>
+    <w:abstractNumId w:val="22"/>
   </w:num>
   <w:num w:numId="24" w16cid:durableId="1325475059">
-    <w:abstractNumId w:val="8"/>
+    <w:abstractNumId w:val="9"/>
   </w:num>
   <w:num w:numId="25" w16cid:durableId="351155506">
-    <w:abstractNumId w:val="20"/>
+    <w:abstractNumId w:val="22"/>
     <w:lvlOverride w:ilvl="0">
       <w:startOverride w:val="1"/>
     </w:lvlOverride>
   </w:num>
   <w:num w:numId="26" w16cid:durableId="1775782935">
-    <w:abstractNumId w:val="13"/>
+    <w:abstractNumId w:val="14"/>
     <w:lvlOverride w:ilvl="0">
       <w:startOverride w:val="1"/>
     </w:lvlOverride>
@@ -7659,6 +7920,18 @@
       <w:startOverride w:val="1"/>
     </w:lvlOverride>
     <w:lvlOverride w:ilvl="8">
+      <w:startOverride w:val="1"/>
+    </w:lvlOverride>
+  </w:num>
+  <w:num w:numId="27" w16cid:durableId="1029724352">
+    <w:abstractNumId w:val="0"/>
+  </w:num>
+  <w:num w:numId="28" w16cid:durableId="1604528767">
+    <w:abstractNumId w:val="18"/>
+  </w:num>
+  <w:num w:numId="29" w16cid:durableId="1666590537">
+    <w:abstractNumId w:val="9"/>
+    <w:lvlOverride w:ilvl="0">
       <w:startOverride w:val="1"/>
     </w:lvlOverride>
   </w:num>
@@ -8145,6 +8418,7 @@
   <w:style w:type="character" w:default="1" w:styleId="DefaultParagraphFont">
     <w:name w:val="Default Paragraph Font"/>
     <w:uiPriority w:val="1"/>
+    <w:semiHidden/>
     <w:unhideWhenUsed/>
   </w:style>
   <w:style w:type="table" w:default="1" w:styleId="TableNormal">
@@ -8994,7 +9268,6 @@
       <w:numPr>
         <w:numId w:val="23"/>
       </w:numPr>
-      <w:ind w:left="425" w:hanging="425"/>
       <w:jc w:val="left"/>
     </w:pPr>
     <w:rPr>

</xml_diff>

<commit_message>
buku kp bab 1-6 kecuali 4 siap
</commit_message>
<xml_diff>
--- a/BUKU/BUKU_KP.docx
+++ b/BUKU/BUKU_KP.docx
@@ -5870,7 +5870,7 @@
     </w:p>
     <w:p>
       <w:r>
-        <w:t xml:space="preserve">Pada bab ini akan dijelaskan mengenai analisis sitem yang sedang berjalan, kelemahan sistem lama, hasil analisis, analisis sistem baru, keunggulan sistem baru, dan kebutuhan perangkat lunak selama proses pengembangan aplikasi berbasis website dari PT. Adiputro Wirasejati ini. Kegiatan </w:t>
+        <w:t xml:space="preserve">Pada bab ini akan dijelaskan mengenai analisis sistem yang sedang berjalan, kelemahan sistem lama, hasil analisis, analisis sistem baru, keunggulan sistem baru, dan kebutuhan perangkat lunak selama proses pengembangan aplikasi berbasis website dari PT. Adiputro Wirasejati ini. Kegiatan </w:t>
       </w:r>
       <w:r>
         <w:t>Analisa</w:t>
@@ -5962,33 +5962,7 @@
     </w:p>
     <w:p>
       <w:r>
-        <w:t xml:space="preserve">Pada bagian ini akan menjelaskan alur dari sistem yang sedang berjalan di </w:t>
-      </w:r>
-      <w:proofErr w:type="gramStart"/>
-      <w:r>
-        <w:t>PT.</w:t>
-      </w:r>
-      <w:r>
-        <w:rPr>
-          <w:szCs w:val="24"/>
-        </w:rPr>
-        <w:t>Adiputro</w:t>
-      </w:r>
-      <w:proofErr w:type="gramEnd"/>
-      <w:r>
-        <w:rPr>
-          <w:szCs w:val="24"/>
-        </w:rPr>
-        <w:t xml:space="preserve"> Wirasejati</w:t>
-      </w:r>
-      <w:r>
-        <w:t>. Alur dari sistem yang ada sebenarnya tidak terlalu rumit dan tergolong sederhana. Sistem yang ada saat ini terutama yang terkait dengan proses pemesa</w:t>
-      </w:r>
-      <w:r>
-        <w:t>D</w:t>
-      </w:r>
-      <w:r>
-        <w:t>nan barang komponen ke gudang masih cenderung ke sisi manual walaupun memang dalam kenyataannya dibantu dengan komputer. Dari alur kerja nanti inilah yang akan dipakai sebagai bahan pertimbangan untuk mengembangkan web pembantu sistem yang ada saat ini. Berikut adalah gambar dari alur sistem yang sedang berjalan di PT. Adiputro.</w:t>
+        <w:t>Adapun Alur dari sistem yang ada sebenarnya tidak terlalu rumit dan tergolong sederhana untuk perusahaan sejenis yang bergerak di bidang usaha jasa manufaktur seperti ini. Sistem yang ada saat ini, terutama yang terkait dengan proses pemesanan barang berupa komponen ke gudang masih cenderung ke sisi manual walaupun memang dalam kenyataannya dibantu dengan komputer. Dari alur kerja nanti inilah yang akan dipakai sebagai bahan pertimbangan untuk mengembangkan web pembantu sistem yang ada saat ini. Berikut adalah gambar dari alur sistem yang sedang berjalan di PT. Adiputro.</w:t>
       </w:r>
     </w:p>
     <w:p/>
@@ -5998,9 +5972,9 @@
       </w:pPr>
       <w:r>
         <w:drawing>
-          <wp:inline distT="0" distB="0" distL="0" distR="0" wp14:anchorId="27B07A51" wp14:editId="385146B9">
-            <wp:extent cx="4019909" cy="3930229"/>
-            <wp:effectExtent l="19050" t="19050" r="19050" b="13335"/>
+          <wp:inline distT="0" distB="0" distL="0" distR="0" wp14:anchorId="26530D9A" wp14:editId="5B3D9985">
+            <wp:extent cx="4429123" cy="4330314"/>
+            <wp:effectExtent l="19050" t="19050" r="10160" b="13335"/>
             <wp:docPr id="11" name="Picture 11"/>
             <wp:cNvGraphicFramePr>
               <a:graphicFrameLocks xmlns:a="http://schemas.openxmlformats.org/drawingml/2006/main" noChangeAspect="1"/>
@@ -6030,7 +6004,7 @@
                   <pic:spPr bwMode="auto">
                     <a:xfrm>
                       <a:off x="0" y="0"/>
-                      <a:ext cx="4027148" cy="3937306"/>
+                      <a:ext cx="4444032" cy="4344891"/>
                     </a:xfrm>
                     <a:prstGeom prst="rect">
                       <a:avLst/>
@@ -6062,12 +6036,14 @@
       </w:r>
     </w:p>
     <w:p>
-      <w:r>
-        <w:t xml:space="preserve">Sistem yang saat ini sedang berlanjut pada PT. Adiputro Wirasejati dimulai dari customer melakukan pemesanan karoseri. Di PT. Adiputro customer bebas </w:t>
-      </w:r>
+      <w:pPr>
+        <w:pStyle w:val="STTSNormalDaftarIsi"/>
+      </w:pPr>
+    </w:p>
+    <w:p>
       <w:r>
         <w:lastRenderedPageBreak/>
-        <w:t xml:space="preserve">memilih model karoseri, dan interior setelah diajak berkeliling dengan pihak marketing. Jika customer setuju sudah menentukan pilihannya, barulah proses negosiasi dimulai. Negosiasi yang berhasil akan ditandai dengan divisi marketing menerbitkan SPK yang berisikan data – data dimulai dari tanggal SPK dibuat, nomor SPK, tanggal penerimaan pemesanan, status SPK, nama dari customer, dan alamat dari customer, merk mobil, tipe mobil, nomor mesin, nomor rangka, tahun mobil. Pastinya dalam SPK tadi akan dicantumkan spesifikasi karoseri yang diinginkan oleh customer dimulai dari body, kaca, warna cat, interior dan tambahan – tambahan. </w:t>
+        <w:t xml:space="preserve">Sistem yang saat ini sedang berlanjut pada PT. Adiputro Wirasejati dimulai dari customer melakukan pemesanan karoseri. Di PT. Adiputro customer bebas memilih model karoseri, dan interior setelah diajak berkeliling dengan pihak marketing. Jika customer setuju sudah menentukan pilihannya, barulah proses negosiasi dimulai. Negosiasi yang berhasil akan ditandai dengan divisi marketing menerbitkan SPK yang berisikan data – data dimulai dari tanggal SPK dibuat, nomor SPK, tanggal penerimaan pemesanan, status SPK, nama dari customer, dan alamat dari customer, merk mobil, tipe mobil, nomor mesin, nomor rangka, tahun mobil. Pastinya dalam SPK tadi akan dicantumkan spesifikasi karoseri yang diinginkan oleh customer dimulai dari body, kaca, warna cat, interior dan tambahan – tambahan. </w:t>
       </w:r>
     </w:p>
     <w:p>
@@ -6081,14 +6057,12 @@
       </w:r>
     </w:p>
     <w:p>
-      <w:r>
-        <w:t>Proses perakitan kendaraan bisa dilaksanakan apabila seluruh kit yang dibutuhkan dan sudah berada di divisi perakitan. Proses order dari divisi perakitan ke divisi gudang membutuhkan waktu. Untuk itu proses order menjadi hal yang sangat penting. Divisi perakitan diharuskan untuk melakukan order dengan cepat ke divisi gudang sehingga proses penyelesaian karoseri dapat berjalan dengan efektif dan efisien. Maka dari itu diharapkan dengan sistem yang baru nantinya dapat membantu dalam mengatasi permasalahan tersebut.</w:t>
-      </w:r>
-    </w:p>
-    <w:p>
-      <w:pPr>
-        <w:ind w:right="141"/>
-      </w:pPr>
+      <w:pPr>
+        <w:widowControl w:val="0"/>
+      </w:pPr>
+      <w:r>
+        <w:t xml:space="preserve">Proses perakitan kendaraan mulai dikerjakan apabila seluruh kit yang dibutuhkan dan sudah berada di divisi perakitan. Proses order dari divisi perakitan ke divisi gudang membutuhkan waktu. Untuk itu proses order menjadi hal yang sangat penting. Divisi perakitan diharuskan mampu melakukan pemesanan dengan cepat ke divisi gudang sehingga proses penyelesaian karoseri dapat berjalan dengan efektif dan efisien. </w:t>
+      </w:r>
     </w:p>
     <w:p>
       <w:pPr>
@@ -6105,18 +6079,12 @@
       </w:pPr>
       <w:r>
         <w:lastRenderedPageBreak/>
-        <w:t xml:space="preserve">Kelemahan Sistem </w:t>
-      </w:r>
-      <w:r>
-        <w:t>L</w:t>
-      </w:r>
-      <w:r>
-        <w:t>ama</w:t>
-      </w:r>
-    </w:p>
-    <w:p>
-      <w:r>
-        <w:t>Pada penerapan sistem yang saat ini sedang berjalan, PT. Adiputro seringkali menghadapi permasalahan. Permasalahan utama yang dihadapi berada pada divisi perakitan. Keterlambatan dalam proses perakitan karoseri adalah hal utama dan fatal yang menjadi permasalahan disini. Berikut adalah ringkasan tabel permasalahan dan sekiranya penyelesaiannya.</w:t>
+        <w:t>Kelemahan Sistem Lama</w:t>
+      </w:r>
+    </w:p>
+    <w:p>
+      <w:r>
+        <w:t>Pada penerapan sistem yang saat ini sedang berjalan. PT. Adiputro Wirasejati terkadang menghadapi beberapa permasalahan. Seringkali permasalahan utama yang dihadapi terjadi pada divisi perakitan. Salah satunya permasalahannya adalah keterlambatan dalam proses perakitan karoseri. Padahal Proses Perakitan karoseri merupakan hal utama di dalam proses perusahaan ini berjalan dan akan sangat fatal jika tidak segera diperbaiki. Selain itu masih terdapat permasalahan lain, berikut adalah ringkasan tabel permasalahan dan sekiranya penyelesaiannya.</w:t>
       </w:r>
     </w:p>
     <w:p/>
@@ -6466,15 +6434,7 @@
     <w:p/>
     <w:p>
       <w:r>
-        <w:t xml:space="preserve">Pada sistem yang lama, perusahaan masih menggunakan sistem manual, yang mana dalam pengerjaan atau proses pengolahan data sehari hari masih menggunakan sistem manual. Pemilik perusahaan atau yang mengolah data gaji dan absensi akan mencatat satu persatu setiap </w:t>
-      </w:r>
-      <w:proofErr w:type="gramStart"/>
-      <w:r>
-        <w:t>harinya ,</w:t>
-      </w:r>
-      <w:proofErr w:type="gramEnd"/>
-      <w:r>
-        <w:t xml:space="preserve"> hal ini sangat membuang waktu dan rawan dalam salah input data atau </w:t>
+        <w:t xml:space="preserve">Pada sistem yang lama, perusahaan masih menggunakan sistem manual, yang mana dalam pengerjaan atau proses pengolahan data sehari hari masih menggunakan sistem manual. Pemilik perusahaan atau yang mengolah data gaji dan absensi akan mencatat satu persatu setiap harinya, hal ini sangat membuang waktu dan rawan dalam salah input data atau </w:t>
       </w:r>
       <w:r>
         <w:rPr>
@@ -6488,6 +6448,11 @@
       </w:r>
     </w:p>
     <w:p/>
+    <w:p>
+      <w:pPr>
+        <w:ind w:firstLine="0"/>
+      </w:pPr>
+    </w:p>
     <w:p>
       <w:pPr>
         <w:pStyle w:val="STTSJudulSubBab"/>
@@ -6503,13 +6468,13 @@
       </w:pPr>
       <w:bookmarkStart w:id="1" w:name="_Hlk123850817"/>
       <w:r>
+        <w:lastRenderedPageBreak/>
         <w:t>Hasil Analisis</w:t>
       </w:r>
     </w:p>
     <w:bookmarkEnd w:id="1"/>
     <w:p>
       <w:r>
-        <w:lastRenderedPageBreak/>
         <w:t>Dari sistem yang sedang berjalan saat ini pada PT. Adiputro Wirasejati, proses pengerjaan kendaraan menjadi tidak efisien dikarenakan pemasalahan – permalahan pada sub bab 3.3. untuk meminimalisir sektor bisnis terpenting yaitu pada divisi perakitan. Maka dibangunlah sebuah sistem yang mampu membantu divisi tersebut. Selain itu pihak dari divisi perakitan meminta agar sistem yang dibangun dikunci dengan sistem login yang membagi usernya ke dalam beberapa level user dan akses dari database dibagi berdasarkan departemen.</w:t>
       </w:r>
     </w:p>
@@ -6517,12 +6482,6 @@
       <w:pPr>
         <w:ind w:firstLine="0"/>
       </w:pPr>
-      <w:r>
-        <w:rPr>
-          <w:highlight w:val="yellow"/>
-        </w:rPr>
-        <w:t>Analisis sistem baru hilang, alur kerja sistem baru di dalam analisis sistem baru</w:t>
-      </w:r>
     </w:p>
     <w:p>
       <w:pPr>
@@ -6536,12 +6495,17 @@
         </w:rPr>
       </w:pPr>
       <w:r>
-        <w:t>Alur Kerja Sistem yang Baru</w:t>
-      </w:r>
-    </w:p>
-    <w:p>
-      <w:r>
-        <w:t>Alur kerja sistem yang baru bertugas untuk memberikan gambaran terkait alur atau gambaran dari cara kerja sistem. Disini fokus utama yang menjadi perhatian dari alur kerja sistem yang baru terletak pada konversi spesifikasi SPK ke komponen – komponen. Namun perlu diketahui ada beberapa tahapan yang harus dilalui sebelum memulai proses konversi di sistem yang akan dibangun. Berikut adalah tahapan dari alur kerja sistem.</w:t>
+        <w:t>Analisis Sistem Baru</w:t>
+      </w:r>
+    </w:p>
+    <w:p>
+      <w:r>
+        <w:t xml:space="preserve">Pada sub-bab ini akan menjelaskan sistem baru yang akan diterapkan di PT. Adiputro Wirasejati. Sistem yang baru akan berbasis aplikasi web yang diharapkan mampu mengganti sistem manual yang lama. Aplikasi website ini akan menjadi solusi dari permasalahan yang terjadi pada alur sistem yang lama. Dengan adanya aplikasi website ini, diharapkan proses pemesanan komponen yang dilakukan pada divisi perakitan dapat menjadi lebih baik. </w:t>
+      </w:r>
+    </w:p>
+    <w:p>
+      <w:r>
+        <w:t>Dimulai dengan Alur kerja sistem yang baru dimana bertugas untuk memberikan gambaran terkait alur atau gambaran dari cara kerja sistem secara menyeluruh. Disini fokus utama yang menjadi perhatian dari alur kerja sistem yang baru terletak pada konversi spesifikasi SPK ke komponen – komponen. Namun perlu diketahui ada beberapa tahapan yang harus dilalui sebelum memulai proses konversi di sistem yang akan dibangun. Berikut adalah tahapan dari alur kerja sistem.</w:t>
       </w:r>
     </w:p>
     <w:p>
@@ -6566,18 +6530,18 @@
       </w:r>
     </w:p>
     <w:p>
-      <w:pPr>
-        <w:pStyle w:val="Bulletstyle0"/>
-        <w:ind w:left="0" w:firstLine="0"/>
-      </w:pPr>
+      <w:r>
+        <w:t xml:space="preserve">Proses Login Sangatlah sederhana. User hanya perlu memasukan Data berupa username dan Password. Kemudian sistem akan melakukan verifikasi terhadap data yang diinput user. Jika ternyata username dan password ditemukan kesamaan pada database, maka user dapat login dan usernya akan mendapati role sesuai dengan data username dan password yang diinput oleh user. Sebaliknya jika tidak terdapat kesalahan data maka user akan tetap tidak terverifikasi dan tidak bisa masuk ke sistem. User yang belum login tidak dapat melakukan apa – apa di sistem. </w:t>
+      </w:r>
     </w:p>
     <w:p>
       <w:pPr>
         <w:pStyle w:val="Gambar"/>
       </w:pPr>
       <w:r>
+        <w:lastRenderedPageBreak/>
         <w:drawing>
-          <wp:inline distT="0" distB="0" distL="0" distR="0" wp14:anchorId="2113041F" wp14:editId="7191D5BA">
+          <wp:inline distT="0" distB="0" distL="0" distR="0" wp14:anchorId="65377595" wp14:editId="1BA6AF0C">
             <wp:extent cx="3098755" cy="2867273"/>
             <wp:effectExtent l="19050" t="19050" r="26035" b="9525"/>
             <wp:docPr id="4" name="Picture 4"/>
@@ -6645,16 +6609,13 @@
       </w:r>
       <w:r>
         <w:br/>
-      </w:r>
-      <w:r>
         <w:t>Flow Login</w:t>
       </w:r>
     </w:p>
     <w:p>
-      <w:r>
-        <w:lastRenderedPageBreak/>
-        <w:t xml:space="preserve">Proses Login Sangatlah sederhana. User hanya perlu memasukan Data berupa username dan Password. Kemudian sistem akan melakukan verifikasi terhadap data yang diinput user. Jika ternyata username dan password ditemukan kesamaan pada database, maka user dapat login dan usernya akan mendapati role sesuai dengan data username dan password yang diinput oleh user. Sebaliknya jika tidak terdapat kesalahan data maka user akan tetap tidak terverifikasi dan tidak bisa masuk ke sistem. User yang belum login tidak dapat melakukan apa – apa di sistem. </w:t>
-      </w:r>
+      <w:pPr>
+        <w:pStyle w:val="STTSNormalAbstrak"/>
+      </w:pPr>
     </w:p>
     <w:p>
       <w:pPr>
@@ -6678,6 +6639,52 @@
       </w:r>
     </w:p>
     <w:p>
+      <w:r>
+        <w:t xml:space="preserve">Proses Input Master Dimulai dengan user yang terverifikasi melakukan input data master pada form input data master. Data Master Berisikan 2 hal utama yaitu Parameter dan Hasil Kit. Parameter adalah faktor penentu yang digunakan sebagai data yang akan di cross check dengan data spesifikasi yang ada pada SPK perusahaan. Parameter berisikan tipe mobil, model mobil, tinggi mobil, departemen, stall, stock dan new parameter. Khusus untuk new parameter, data parameter yang diisi adalah data selain parameter yang telah disebutkan. Hal ini dikhususkan untuk mengatasi permasalahan spesifikasi SPK yang sangat beragam. Kit nantinya akan diisi dengan kode kit, dan saat begitu diinputkan akan memperlihatkan sekiranya komponen apa saja yang diperlukan berserta jumlahnya. Nanti kit ini adalah hasil saat spesifikasi pada data SPK perusahaan </w:t>
+      </w:r>
+      <w:r>
+        <w:rPr>
+          <w:i/>
+          <w:iCs/>
+        </w:rPr>
+        <w:t>matching</w:t>
+      </w:r>
+      <w:r>
+        <w:t xml:space="preserve"> dengan data parameter pada database master Mongo.</w:t>
+      </w:r>
+    </w:p>
+    <w:p>
+      <w:pPr>
+        <w:rPr>
+          <w:b/>
+          <w:bCs/>
+        </w:rPr>
+      </w:pPr>
+      <w:r>
+        <w:t xml:space="preserve">Sebelum diinput ke database master, data yang diinput akan dicek terlebih dahulu. Apakah input data master sudah sesuai </w:t>
+      </w:r>
+      <w:proofErr w:type="gramStart"/>
+      <w:r>
+        <w:t>prosedur?.</w:t>
+      </w:r>
+      <w:proofErr w:type="gramEnd"/>
+      <w:r>
+        <w:t xml:space="preserve"> Jika tidak akan memberikan response gagal ke user. Jika iya maka data akan dicek lagi ke database master yang ada sekarang untuk memastikan apakah data master yang diinput user sudah pernah terdaftar </w:t>
+      </w:r>
+      <w:proofErr w:type="gramStart"/>
+      <w:r>
+        <w:t>sebelumnya?.</w:t>
+      </w:r>
+      <w:proofErr w:type="gramEnd"/>
+      <w:r>
+        <w:t xml:space="preserve"> Jika terdapat kesamaan data maka sistem akan </w:t>
+      </w:r>
+      <w:r>
+        <w:lastRenderedPageBreak/>
+        <w:t>mengirimkan response gagal juga ke user. Namun jika tidak ditemukan kesamaan, maka sistem akan melakukan proses menyimpan ke database master dan sistem akan mengeluarkan response sukses ke user. Hal ini akan berlaku kurang lebih sama dengan cara mengupdate database master yang sudah ada sebelumnya. Semua proses diatas dapat dilihat pada gambar dibawah ini.</w:t>
+      </w:r>
+    </w:p>
+    <w:p>
       <w:pPr>
         <w:pStyle w:val="Bulletstyle0"/>
         <w:ind w:left="0" w:firstLine="0"/>
@@ -6693,7 +6700,7 @@
       </w:pPr>
       <w:r>
         <w:drawing>
-          <wp:inline distT="0" distB="0" distL="0" distR="0" wp14:anchorId="02C130D1" wp14:editId="487A794C">
+          <wp:inline distT="0" distB="0" distL="0" distR="0" wp14:anchorId="649611A2" wp14:editId="6C2F6F7B">
             <wp:extent cx="3371353" cy="3624630"/>
             <wp:effectExtent l="19050" t="19050" r="19685" b="13970"/>
             <wp:docPr id="8" name="Picture 8"/>
@@ -6758,8 +6765,6 @@
       </w:r>
       <w:r>
         <w:br/>
-      </w:r>
-      <w:r>
         <w:t>Flow Input Master</w:t>
       </w:r>
     </w:p>
@@ -6767,52 +6772,6 @@
       <w:pPr>
         <w:pStyle w:val="Gambar"/>
       </w:pPr>
-    </w:p>
-    <w:p>
-      <w:r>
-        <w:t xml:space="preserve">Proses Input Master Dimulai dengan user yang terverifikasi melakukan input data master pada form input data master. Data Master Berisikan 2 hal utama yaitu Parameter dan Hasil Kit. Parameter adalah faktor penentu yang digunakan sebagai data yang akan di cross check dengan data spesifikasi yang ada pada SPK perusahaan. Parameter berisikan tipe mobil, model mobil, tinggi mobil, departemen, stall, stock dan new parameter. Khusus untuk new parameter, data </w:t>
-      </w:r>
-      <w:r>
-        <w:lastRenderedPageBreak/>
-        <w:t xml:space="preserve">parameter yang diisi adalah data selain parameter yang telah disebutkan. Hal ini dikhususkan untuk mengatasi permasalahan spesifikasi SPK yang sangat beragam. Kit nantinya akan diisi dengan kode kit, dan saat begitu diinputkan akan memperlihatkan sekiranya komponen apa saja yang diperlukan berserta jumlahnya. Nanti kit ini adalah hasil saat spesifikasi pada data SPK perusahaan </w:t>
-      </w:r>
-      <w:r>
-        <w:rPr>
-          <w:i/>
-          <w:iCs/>
-        </w:rPr>
-        <w:t>matching</w:t>
-      </w:r>
-      <w:r>
-        <w:t xml:space="preserve"> dengan data parameter pada database master Mongo.</w:t>
-      </w:r>
-    </w:p>
-    <w:p>
-      <w:pPr>
-        <w:rPr>
-          <w:b/>
-          <w:bCs/>
-        </w:rPr>
-      </w:pPr>
-      <w:r>
-        <w:t xml:space="preserve">Sebelum diinput ke database master, data yang diinput akan dicek terlebih dahulu. Apakah input data master sudah sesuai </w:t>
-      </w:r>
-      <w:proofErr w:type="gramStart"/>
-      <w:r>
-        <w:t>prosedur ?</w:t>
-      </w:r>
-      <w:proofErr w:type="gramEnd"/>
-      <w:r>
-        <w:t xml:space="preserve">. Jika tidak akan memberikan response gagal ke user. Jika iya maka data akan dicek lagi ke database master yang ada sekarang untuk memastikan apakah data master yang diinput user sudah pernah terdaftar </w:t>
-      </w:r>
-      <w:proofErr w:type="gramStart"/>
-      <w:r>
-        <w:t>sebelumnya?.</w:t>
-      </w:r>
-      <w:proofErr w:type="gramEnd"/>
-      <w:r>
-        <w:t xml:space="preserve"> Jika terdapat kesamaan data maka sistem akan mengirimkan response gagal juga ke user. Namun jika tidak ditemukan kesamaan, maka sistem akan melakukan proses menyimpan ke database master dan sistem akan mengeluarkan response sukses ke user. Hal ini akan berlaku kurang lebih sama dengan cara mengupdate database master yang sudah ada sebelumnya.</w:t>
-      </w:r>
     </w:p>
     <w:p>
       <w:pPr>
@@ -6841,24 +6800,29 @@
       </w:r>
     </w:p>
     <w:p>
+      <w:r>
+        <w:t xml:space="preserve">Data SPK yang telah ditemukan selanjutnya akan di cross check dengan database master. Data SPK yang diambil adalah spesifikasi kemudian dicocokkan dengan data parameter yang ada di master. Jika tidak ditemukan kesamaan maka </w:t>
+      </w:r>
+      <w:r>
+        <w:lastRenderedPageBreak/>
+        <w:t>akan diberikan response gagal, sebaliknya jika ditemukan maka sistem akan mengirimkan data kit dan komponennya. Datanya ini nanti siap di print dan user dapat dengan segera melakukan proses pemesanan di gudang. Dibawah ini adalah alur dari proses konversi komponen.</w:t>
+      </w:r>
+    </w:p>
+    <w:p>
       <w:pPr>
         <w:rPr>
           <w:b/>
           <w:bCs/>
         </w:rPr>
       </w:pPr>
-      <w:r>
-        <w:t>Data SPK yang telah ditemukan selanjutnya akan di cross check dengan database master. Data SPK yang diambil adalah spesifikasi kemudian dicocokkan dengan data parameter yang ada di master. Jika tidak ditemukan kesamaan maka akan diberikan response gagal, sebaliknya jika ditemukan maka sistem akan mengirimkan data kit dan komponennya. Datanya ini nanti siap di print dan user dapat dengan segera melakukan proses pemesanan di gudang. Dibawah ini adalah alur dari proses konversi komponen.</w:t>
-      </w:r>
     </w:p>
     <w:p>
       <w:pPr>
         <w:pStyle w:val="Gambar"/>
       </w:pPr>
       <w:r>
-        <w:lastRenderedPageBreak/>
         <w:drawing>
-          <wp:inline distT="0" distB="0" distL="0" distR="0" wp14:anchorId="1D8C3B5F" wp14:editId="27CE5F10">
+          <wp:inline distT="0" distB="0" distL="0" distR="0" wp14:anchorId="72D4B6A5" wp14:editId="656FC69C">
             <wp:extent cx="4238046" cy="4264781"/>
             <wp:effectExtent l="0" t="0" r="0" b="2540"/>
             <wp:docPr id="10" name="Picture 10"/>
@@ -6912,57 +6876,30 @@
         <w:pStyle w:val="GambarDesc"/>
       </w:pPr>
       <w:r>
-        <w:t>Gambar 3.3</w:t>
+        <w:t>Gambar 3.</w:t>
+      </w:r>
+      <w:r>
+        <w:t>4</w:t>
       </w:r>
       <w:r>
         <w:br/>
+      </w:r>
+      <w:r>
         <w:t>Flow Input dan konversi</w:t>
       </w:r>
     </w:p>
-    <w:p>
-      <w:pPr>
-        <w:pStyle w:val="STTSJudulSubBab"/>
-        <w:ind w:left="0" w:firstLine="0"/>
-        <w:rPr>
-          <w:sz w:val="24"/>
-        </w:rPr>
-      </w:pPr>
-    </w:p>
-    <w:p>
-      <w:pPr>
-        <w:pStyle w:val="STTSJudulSubBab"/>
-        <w:numPr>
-          <w:ilvl w:val="2"/>
-          <w:numId w:val="19"/>
-        </w:numPr>
-        <w:rPr>
-          <w:szCs w:val="24"/>
-        </w:rPr>
-      </w:pPr>
-      <w:r>
-        <w:t>Analisis Sistem Baru</w:t>
-      </w:r>
-    </w:p>
-    <w:p>
-      <w:r>
-        <w:t xml:space="preserve">Pada sub-bab ini akan menjelaskan sistem baru yang akan diterapkan di PT. Adiputro Wirasejati. Sistem yang baru akan berbasis aplikasi web yang diharapkan mampu mengganti sistem manual yang lama. Aplikasi website ini akan menjadi solusi dari permasalahan yang terjadi pada alur sistem yang lama. Dengan adanya aplikasi website ini, diharapkan proses pemesanan komponen yang dilakukan pada divisi perakitan dapat menjadi lebih baik. </w:t>
-      </w:r>
-    </w:p>
-    <w:p>
-      <w:r>
-        <w:t>Sistem yang baru akan menggunakan sistem satu pintu yang mengharuskan user melakukan login terlebih dahulu. User yang belum login hanya mampu melihat halaman home dan tidak bisa melakukan apa – apa. Sebaliknya user yang telah login dapat melakukan banyak hal. Pada sistem yang baru ini user sistem akan dibagi ke dalam 3 level dengan kemampuan sebagai berikut:</w:t>
-      </w:r>
-    </w:p>
-    <w:p>
-      <w:pPr>
-        <w:ind w:firstLine="709"/>
-      </w:pPr>
+    <w:p/>
+    <w:p>
+      <w:r>
+        <w:t>Sistem yang baru akan didesain menggunakan sistem satu pintu yang mengharuskan user melakukan login terlebih dahulu di halaman login yang telah disediakan nantinya. User yang tidak atau belum melakukan proses login hanya mampu melihat halaman home dan tidak bisa melakukan apa – apa. Sebaliknya user yang telah melakukan login dan terverifikasi dapat melakukan banyak hal. Pada sistem yang baru ini user sistem akan dibagi ke dalam 3 level user dengan kemampuan sebagai berikut:</w:t>
+      </w:r>
     </w:p>
     <w:p>
       <w:pPr>
         <w:pStyle w:val="BulletSubabAlphabet"/>
       </w:pPr>
       <w:r>
+        <w:lastRenderedPageBreak/>
         <w:t>Super Admin</w:t>
       </w:r>
     </w:p>
@@ -7043,11 +6980,27 @@
         <w:pStyle w:val="BulletParagraphwithoutindent"/>
       </w:pPr>
       <w:r>
-        <w:t xml:space="preserve">Fitur ketiga dari role Super Admin adalah melakukan manajemen departemen. Manajemen departemen dilakukan untuk mengatur pekerjaan dari setiap user yang ada. Departemen disini bertujuan untuk mengelompokkan akun nantinya sekaligus mengatur akses database pada masing – masing departemen. Disini super admin mampu menambah, mengedit departemen yang sudah ada dan </w:t>
-      </w:r>
+        <w:t>Fitur ketiga dari role Super Admin adalah melakukan manajemen departemen. Manajemen departemen dilakukan untuk mengatur pekerjaan dari setiap user yang ada. Departemen disini bertujuan untuk mengelompokkan akun nantinya sekaligus mengatur akses database pada masing – masing departemen. Disini super admin mampu menambah, mengedit departemen yang sudah ada dan menghapus departemen (dengan beberapa ketentuan khusus) serta mengatur akses database pada masing - masing departemen.</w:t>
+      </w:r>
+    </w:p>
+    <w:p>
+      <w:pPr>
+        <w:pStyle w:val="BulletStyle"/>
+      </w:pPr>
       <w:r>
         <w:lastRenderedPageBreak/>
-        <w:t>menghapus departemen (dengan beberapa ketentuan khusus) serta mengatur akses database pada masing - masing departemen.</w:t>
+        <w:t>Input data ke database utama</w:t>
+      </w:r>
+    </w:p>
+    <w:p>
+      <w:pPr>
+        <w:pStyle w:val="BulletParagraphwithoutindent"/>
+        <w:rPr>
+          <w:vertAlign w:val="subscript"/>
+        </w:rPr>
+      </w:pPr>
+      <w:r>
+        <w:t>Fitur keempat dari Role Super Admin adalah melakukan input data ke database utama dari PT. Adiputro Wirasejati. Fitur ini memungkinkan seorang Super Admin untuk melakukan input data – data master menuju database utama. Data – data master berisi seluruh data pemesanan dan komponen – komponen berupa kode SPK yang diperlukan dalam proses produksi.</w:t>
       </w:r>
     </w:p>
     <w:p>
@@ -7055,18 +7008,15 @@
         <w:pStyle w:val="BulletStyle"/>
       </w:pPr>
       <w:r>
-        <w:t>Input data ke database utama</w:t>
+        <w:t>Tarik data dari Kode Surat Perintah Kerja</w:t>
       </w:r>
     </w:p>
     <w:p>
       <w:pPr>
         <w:pStyle w:val="BulletParagraphwithoutindent"/>
-        <w:rPr>
-          <w:vertAlign w:val="subscript"/>
-        </w:rPr>
-      </w:pPr>
-      <w:r>
-        <w:t>Fitur keempat dari Role Super Admin adalah melakukan input data ke database utama dari PT. Adiputro Wirasejati. Fitur ini memungkinkan seorang Super Admin untuk melakukan input data – data master menuju database utama. Data – data master berisi seluruh data pemesanan dan komponen – komponen berupa kode SPK yang diperlukan dalam proses produksi.</w:t>
+      </w:pPr>
+      <w:r>
+        <w:t xml:space="preserve">Fitur tarik data dari Kode Surat Perintah Kerja merupakan fitur kelima dari role Super Admin. Fitur tarik data dari Surat Perintah Kerja bertujuan untuk menampilkan seluruh data yang tersimpan dalam Surat Perintah Kerja. Saat nomor Surat Perintah Kerja sudah di masukkan, kolom – kolom komponen akan terisi secara otomatis. Super Admin bisa menghapus, mengganti, dan menambahkan komponen yang sudah ada. </w:t>
       </w:r>
     </w:p>
     <w:p>
@@ -7074,7 +7024,7 @@
         <w:pStyle w:val="BulletStyle"/>
       </w:pPr>
       <w:r>
-        <w:t>Tarik data dari Kode Surat Perintah Kerja</w:t>
+        <w:t>Order komponen dari Surat Perintah Kerja</w:t>
       </w:r>
     </w:p>
     <w:p>
@@ -7082,7 +7032,7 @@
         <w:pStyle w:val="BulletParagraphwithoutindent"/>
       </w:pPr>
       <w:r>
-        <w:t xml:space="preserve">Fitur tarik data dari Kode Surat Perintah Kerja merupakan fitur kelima dari role Super Admin. Fitur tarik data dari Surat Perintah Kerja bertujuan untuk menampilkan seluruh data yang tersimpan dalam Surat Perintah Kerja. Saat nomor Surat Perintah Kerja sudah di masukkan, kolom – kolom komponen akan terisi secara otomatis. Super Admin bisa menghapus, mengganti, dan menambahkan komponen yang sudah ada. </w:t>
+        <w:t>Fitur ini merupakan fitur yang sangat penting pada aplikasi website ini. Setelah melakukan penarikan data dari Surat Perintah Kerja, Super Admin dapat melakukan proses pemesanan agar komponen, kit, atau mesin kendaraan bisa segera dikirimkan dari divisi gudang ke divisi perakitan. Fitur ini akan berjalan secara otomatis saat tombol print list komponen ditekan. Hasil print list komponen tadi akan dipakai sebagai dasar dalam melakukan proses pemesanan barang komponen.</w:t>
       </w:r>
     </w:p>
     <w:p>
@@ -7090,7 +7040,7 @@
         <w:pStyle w:val="BulletStyle"/>
       </w:pPr>
       <w:r>
-        <w:t>Order komponen dari Surat Perintah Kerja</w:t>
+        <w:t>History input kode Surat Perintah Kerja</w:t>
       </w:r>
     </w:p>
     <w:p>
@@ -7098,23 +7048,7 @@
         <w:pStyle w:val="BulletParagraphwithoutindent"/>
       </w:pPr>
       <w:r>
-        <w:t>Fitur ini merupakan fitur yang sangat penting pada aplikasi website ini. Setelah melakukan penarikan data dari Surat Perintah Kerja, Super Admin dapat melakukan order agar komponen, kit, atau mesin kendaraan bisa dikirimkan dari divisi gudang ke divisi perakitan. Fitur ini akan berjalan secara otomatis saat tombol print list komponen ditekan. Hasil print list komponen tadi akan dipakai sebagai dasar order memesan barang.</w:t>
-      </w:r>
-    </w:p>
-    <w:p>
-      <w:pPr>
-        <w:pStyle w:val="BulletStyle"/>
-      </w:pPr>
-      <w:r>
-        <w:t>History input kode Surat Perintah Kerja</w:t>
-      </w:r>
-    </w:p>
-    <w:p>
-      <w:pPr>
-        <w:pStyle w:val="BulletParagraphwithoutindent"/>
-      </w:pPr>
-      <w:r>
-        <w:t>Fitur terakhir dari user Super Admin adalah melihat history input kode Surat Perintah Kerja. Fitur ini akan memberikan daftar histori dari seluruh user admin yang telah melakukan input kode Surat Perintah Kerja. Fitur ini menjadi penting bagi karena Super Admin perlu melakukan pengawasan terhadap seluruh admin dalam melakukan input kode Surat Perintah Kerja. Disini super admin memiliki kemampuan untuk mengecek history input kode SPK yang salah dan menghapusnya.</w:t>
+        <w:t>Fitur terakhir dari user Super Admin adalah melihat history dari input kode Surat Perintah Kerja yang dulunya dilakukan dan memiliki status berhasil. Fitur ini akan memberikan daftar histori dari seluruh user admin yang telah melakukan input kode Surat Perintah Kerja. Fitur ini menjadi penting bagi karena Super Admin perlu melakukan pengawasan terhadap seluruh admin dalam melakukan input kode Surat Perintah Kerja. Disini super admin memiliki kemampuan untuk mengecek history input kode SPK yang salah dan menghapusnya.</w:t>
       </w:r>
     </w:p>
     <w:p>
@@ -7130,7 +7064,7 @@
       <w:r>
         <w:lastRenderedPageBreak/>
         <w:drawing>
-          <wp:inline distT="0" distB="0" distL="0" distR="0" wp14:anchorId="3321C174" wp14:editId="31075469">
+          <wp:inline distT="0" distB="0" distL="0" distR="0" wp14:anchorId="0C233374" wp14:editId="3D79A861">
             <wp:extent cx="2689130" cy="3042202"/>
             <wp:effectExtent l="19050" t="19050" r="16510" b="25400"/>
             <wp:docPr id="7" name="Picture 7"/>
@@ -7196,6 +7130,7 @@
         <w:t>Use Case Role Super Admin</w:t>
       </w:r>
     </w:p>
+    <w:p/>
     <w:p>
       <w:pPr>
         <w:pStyle w:val="BulletSubabAlphabet"/>
@@ -7240,7 +7175,7 @@
         <w:ind w:left="425"/>
       </w:pPr>
       <w:r>
-        <w:t xml:space="preserve">Fitur tarik data dari Kode Surat Perintah Kerja merupakan fitur kedua dari role Admin. Fitur tarik data dari Surat Perintah Kerja bertujuan untuk menampilkan seluruh data yang tersimpan dalam Surat Perintah Kerja. Saat nomor Surat Perintah Kerja sudah di masukkan, kolom – kolom komponen akan terisi secara otomatis. Super Admin bisa menghapus, mengganti, dan menambahkan komponen yang sudah ada. </w:t>
+        <w:t xml:space="preserve">Fitur tarik data dari Kode Surat Perintah Kerja merupakan fitur kedua dari role Admin. Fitur ini bertujuan untuk menampilkan seluruh data yang tersimpan dalam Surat Perintah Kerja. Saat nomor Surat Perintah Kerja sudah di masukkan, kolom – kolom komponen akan terisi secara otomatis. Super Admin bisa menghapus, mengganti, dan menambahkan komponen yang sudah ada. </w:t>
       </w:r>
     </w:p>
     <w:p>
@@ -7296,7 +7231,7 @@
       </w:pPr>
       <w:r>
         <w:drawing>
-          <wp:inline distT="0" distB="0" distL="0" distR="0" wp14:anchorId="013E0EC0" wp14:editId="44C87D9E">
+          <wp:inline distT="0" distB="0" distL="0" distR="0" wp14:anchorId="7F3D76C3" wp14:editId="74021BC3">
             <wp:extent cx="3053715" cy="2286000"/>
             <wp:effectExtent l="19050" t="19050" r="13335" b="19050"/>
             <wp:docPr id="6" name="Picture 6"/>
@@ -7482,7 +7417,7 @@
       </w:pPr>
       <w:r>
         <w:drawing>
-          <wp:inline distT="0" distB="0" distL="0" distR="0" wp14:anchorId="5A87F422" wp14:editId="2CADAA93">
+          <wp:inline distT="0" distB="0" distL="0" distR="0" wp14:anchorId="0FEFEAAC" wp14:editId="020A9271">
             <wp:extent cx="2445854" cy="1347280"/>
             <wp:effectExtent l="19050" t="19050" r="12065" b="24765"/>
             <wp:docPr id="5" name="Picture 5"/>
@@ -7556,277 +7491,6 @@
       </w:pPr>
       <w:r>
         <w:lastRenderedPageBreak/>
-        <w:t>Pembagian Database</w:t>
-      </w:r>
-      <w:r>
-        <w:t xml:space="preserve"> </w:t>
-      </w:r>
-      <w:r>
-        <w:rPr>
-          <w:highlight w:val="yellow"/>
-        </w:rPr>
-        <w:t>(tidak ada di template)</w:t>
-      </w:r>
-      <w:r>
-        <w:t xml:space="preserve"> </w:t>
-      </w:r>
-    </w:p>
-    <w:p>
-      <w:r>
-        <w:t>Di PT. Adiputro</w:t>
-      </w:r>
-      <w:r>
-        <w:t xml:space="preserve"> Wirasejati</w:t>
-      </w:r>
-      <w:r>
-        <w:t xml:space="preserve"> terdapat beberapa departemen pada divisi perakitan. Nantinya pembagian databasenya akan mengacu pada departemen dari akun user itu sendiri. Departemen diberikan akses database minimal 1 database dan bisa lebih dari itu. Saat ini di PT. Adiputro database dibagi berdasarkan tipe SPKnya yaitu SPK Bus dan SPK Mini Bus. Adapun pembagian manajemen database sebagai berikut: </w:t>
-      </w:r>
-      <w:r>
-        <w:rPr>
-          <w:highlight w:val="yellow"/>
-        </w:rPr>
-        <w:t>penjelasan ini harusnya di desain database bab IV</w:t>
-      </w:r>
-    </w:p>
-    <w:p>
-      <w:pPr>
-        <w:pStyle w:val="BulletSubabAlphabet"/>
-        <w:numPr>
-          <w:ilvl w:val="0"/>
-          <w:numId w:val="20"/>
-        </w:numPr>
-        <w:ind w:left="425" w:hanging="425"/>
-        <w:rPr>
-          <w:bCs w:val="0"/>
-        </w:rPr>
-      </w:pPr>
-      <w:r>
-        <w:rPr>
-          <w:bCs w:val="0"/>
-        </w:rPr>
-        <w:t>SPK Bus</w:t>
-      </w:r>
-      <w:r>
-        <w:rPr>
-          <w:bCs w:val="0"/>
-        </w:rPr>
-        <w:tab/>
-      </w:r>
-    </w:p>
-    <w:p>
-      <w:pPr>
-        <w:pStyle w:val="BulletParagraphwithoutindent"/>
-      </w:pPr>
-      <w:r>
-        <w:t xml:space="preserve">SPK Bus adalah tipe SPK yang sekiranya modelnya dikatakan bus. Spesifikasinya sendiri bisa dilihat dari jumlah kursinya kadang bisa 60-80 kursi. Panjang mobilnya sendiri </w:t>
-      </w:r>
-      <w:proofErr w:type="gramStart"/>
-      <w:r>
-        <w:t>12 meter</w:t>
-      </w:r>
-      <w:proofErr w:type="gramEnd"/>
-      <w:r>
-        <w:t xml:space="preserve"> atau lebih. Departemen pada divisi yang memegang akses SPK bus adalah dibawah ini.</w:t>
-      </w:r>
-    </w:p>
-    <w:p>
-      <w:pPr>
-        <w:pStyle w:val="BulletStyleLevel2"/>
-      </w:pPr>
-      <w:r>
-        <w:t>Departemen Rangka Bus</w:t>
-      </w:r>
-    </w:p>
-    <w:p>
-      <w:pPr>
-        <w:pStyle w:val="BulletStyleLevel2"/>
-      </w:pPr>
-      <w:r>
-        <w:rPr>
-          <w:lang w:eastAsia="ja-JP"/>
-        </w:rPr>
-        <w:t>Departemen Paneling</w:t>
-      </w:r>
-    </w:p>
-    <w:p>
-      <w:pPr>
-        <w:pStyle w:val="BulletStyleLevel2"/>
-      </w:pPr>
-      <w:r>
-        <w:rPr>
-          <w:lang w:eastAsia="ja-JP"/>
-        </w:rPr>
-        <w:t>Departemen Putty Bus</w:t>
-      </w:r>
-    </w:p>
-    <w:p>
-      <w:pPr>
-        <w:pStyle w:val="BulletStyleLevel2"/>
-      </w:pPr>
-      <w:r>
-        <w:rPr>
-          <w:lang w:eastAsia="ja-JP"/>
-        </w:rPr>
-        <w:t>Departemen Painting Bus</w:t>
-      </w:r>
-    </w:p>
-    <w:p>
-      <w:pPr>
-        <w:pStyle w:val="BulletStyleLevel2"/>
-      </w:pPr>
-      <w:r>
-        <w:rPr>
-          <w:lang w:eastAsia="ja-JP"/>
-        </w:rPr>
-        <w:t>Departemen Trimming Bus</w:t>
-      </w:r>
-    </w:p>
-    <w:p>
-      <w:pPr>
-        <w:pStyle w:val="BulletStyleLevel2"/>
-      </w:pPr>
-      <w:r>
-        <w:rPr>
-          <w:lang w:eastAsia="ja-JP"/>
-        </w:rPr>
-        <w:t>Departemen Finishing Bus</w:t>
-      </w:r>
-    </w:p>
-    <w:p>
-      <w:pPr>
-        <w:pStyle w:val="BulletStyleLevel2"/>
-      </w:pPr>
-      <w:r>
-        <w:rPr>
-          <w:lang w:eastAsia="ja-JP"/>
-        </w:rPr>
-        <w:t>Departemen Sub Assy Bus</w:t>
-      </w:r>
-    </w:p>
-    <w:p>
-      <w:pPr>
-        <w:pStyle w:val="BulletStyleLevel2"/>
-      </w:pPr>
-      <w:r>
-        <w:rPr>
-          <w:lang w:eastAsia="ja-JP"/>
-        </w:rPr>
-        <w:t>Departemen Other</w:t>
-      </w:r>
-    </w:p>
-    <w:p>
-      <w:pPr>
-        <w:pStyle w:val="BulletSubabAlphabet"/>
-        <w:numPr>
-          <w:ilvl w:val="0"/>
-          <w:numId w:val="20"/>
-        </w:numPr>
-        <w:ind w:left="425" w:hanging="425"/>
-      </w:pPr>
-      <w:r>
-        <w:t>SPK Mini Bus</w:t>
-      </w:r>
-    </w:p>
-    <w:p>
-      <w:pPr>
-        <w:pStyle w:val="BulletParagraphwithoutindent"/>
-      </w:pPr>
-      <w:r>
-        <w:t xml:space="preserve">SPK Bus adalah tipe SPK yang sekiranya modelnya dikatakan bus. Spesifikasinya sendiri bisa dilihat dari jumlah kursinya kadang bisa 25-35 kursi. Panjang mobilnya sendiri </w:t>
-      </w:r>
-      <w:proofErr w:type="gramStart"/>
-      <w:r>
-        <w:t>7 meter</w:t>
-      </w:r>
-      <w:proofErr w:type="gramEnd"/>
-      <w:r>
-        <w:t xml:space="preserve"> sampai 8,5 meter. Departemen pada divisi yang memegang akses SPK mini bus adalah dibawah ini.</w:t>
-      </w:r>
-    </w:p>
-    <w:p>
-      <w:pPr>
-        <w:pStyle w:val="BulletStyleLevel2"/>
-      </w:pPr>
-      <w:r>
-        <w:t>Departemen Body Welding</w:t>
-      </w:r>
-    </w:p>
-    <w:p>
-      <w:pPr>
-        <w:pStyle w:val="BulletStyleLevel2"/>
-      </w:pPr>
-      <w:r>
-        <w:t>Departemen Rangka Minibus</w:t>
-      </w:r>
-    </w:p>
-    <w:p>
-      <w:pPr>
-        <w:pStyle w:val="BulletStyleLevel2"/>
-      </w:pPr>
-      <w:r>
-        <w:rPr>
-          <w:lang w:eastAsia="ja-JP"/>
-        </w:rPr>
-        <w:t>Departemen Putty Minibus</w:t>
-      </w:r>
-    </w:p>
-    <w:p>
-      <w:pPr>
-        <w:pStyle w:val="BulletStyleLevel2"/>
-      </w:pPr>
-      <w:r>
-        <w:rPr>
-          <w:lang w:eastAsia="ja-JP"/>
-        </w:rPr>
-        <w:t>Departemen Painting Minibus</w:t>
-      </w:r>
-    </w:p>
-    <w:p>
-      <w:pPr>
-        <w:pStyle w:val="BulletStyleLevel2"/>
-      </w:pPr>
-      <w:r>
-        <w:rPr>
-          <w:lang w:eastAsia="ja-JP"/>
-        </w:rPr>
-        <w:t>Departemen Trimming Minibus</w:t>
-      </w:r>
-    </w:p>
-    <w:p>
-      <w:pPr>
-        <w:pStyle w:val="BulletStyleLevel2"/>
-      </w:pPr>
-      <w:r>
-        <w:rPr>
-          <w:lang w:eastAsia="ja-JP"/>
-        </w:rPr>
-        <w:lastRenderedPageBreak/>
-        <w:t>Departemen Finishing Minibus</w:t>
-      </w:r>
-    </w:p>
-    <w:p>
-      <w:pPr>
-        <w:pStyle w:val="BulletStyleLevel2"/>
-      </w:pPr>
-      <w:r>
-        <w:rPr>
-          <w:lang w:eastAsia="ja-JP"/>
-        </w:rPr>
-        <w:t>Departemen Sub Assy Minibus</w:t>
-      </w:r>
-    </w:p>
-    <w:p>
-      <w:pPr>
-        <w:pStyle w:val="STTSJudulSubBab"/>
-        <w:numPr>
-          <w:ilvl w:val="2"/>
-          <w:numId w:val="19"/>
-        </w:numPr>
-        <w:rPr>
-          <w:szCs w:val="24"/>
-        </w:rPr>
-      </w:pPr>
-      <w:r>
         <w:t>Keunggulan Sistem Baru</w:t>
       </w:r>
     </w:p>
@@ -7920,11 +7584,7 @@
         <w:ind w:firstLine="0"/>
       </w:pPr>
       <w:r>
-        <w:t xml:space="preserve">Proses kerapian dalam sebuah sistem menjadi salah satu hal yang penting untuk diperhatikan. Di beberapa perusahaan besar dan sudah terorganisir Standar Operasional Prosedur (SOP) itu ada. Data menjadi terpusat dan tidak ada perbedaan struktur data yang dapat menyebabkan kesalahan tafsir antar departemen dan divisi. Selain itu standarisasi juga memberikan kemudahan </w:t>
-      </w:r>
-      <w:r>
-        <w:lastRenderedPageBreak/>
-        <w:t>bagi semua usernya dan meminimalisir terjadinya sebuah kesalahan saat proses input data ke sistem.</w:t>
+        <w:t>Proses kerapian dalam sebuah sistem menjadi salah satu hal yang penting untuk diperhatikan. Di beberapa perusahaan besar dan sudah terorganisir Standar Operasional Prosedur (SOP) itu ada. Data menjadi terpusat dan tidak ada perbedaan struktur data yang dapat menyebabkan kesalahan tafsir antar departemen dan divisi. Selain itu standarisasi juga memberikan kemudahan bagi semua usernya dan meminimalisir terjadinya sebuah kesalahan saat proses input data ke sistem.</w:t>
       </w:r>
     </w:p>
     <w:p>
@@ -7937,6 +7597,7 @@
         <w:ind w:left="425" w:hanging="425"/>
       </w:pPr>
       <w:r>
+        <w:lastRenderedPageBreak/>
         <w:t>Mengurangi kesalahan saat mengidentifikasi kebutuhan komponen</w:t>
       </w:r>
     </w:p>
@@ -8017,8 +7678,11 @@
         <w:t xml:space="preserve"> yang diperlukan. Banyak perangkat diluar sana namun jika tidak dipelajari terlebih dahulu, terkadang antar perangkat tidak mendukung satu sama lain. Akibatnya programmer diberikan sebuah pekerjaan tambahan untuk melakukan analisa dan dan menyelesaikan permasalahan dukungan. Terkadang hal ini dapat sangat sulit untuk dilakukan karena harus masuk ke dalam core bahasa program itu sendiri apalagi jika software atau library yang digunakan tidak memiliki dokumentasi yang baik. Untuk itu sangat disarankan pemilihan hardware, software, dan library yang tepat. berikut adalah spesifikasi yang diperlukan dalam pembangunan sistem ini. </w:t>
       </w:r>
     </w:p>
-    <w:p/>
-    <w:p/>
+    <w:p>
+      <w:pPr>
+        <w:ind w:firstLine="0"/>
+      </w:pPr>
+    </w:p>
     <w:p>
       <w:pPr>
         <w:pStyle w:val="bulletalphabetBig"/>
@@ -8037,7 +7701,6 @@
           <w:b/>
           <w:bCs/>
         </w:rPr>
-        <w:lastRenderedPageBreak/>
         <w:t xml:space="preserve">Kebutuhan </w:t>
       </w:r>
       <w:r>
@@ -8059,7 +7722,11 @@
     </w:p>
     <w:p>
       <w:r>
-        <w:t xml:space="preserve">Dalam membangun sebuah sistem pastinya diperlukan sebuah alat atau komponen. Hardware merupakan teknologi yang dapat dilihat wujudnya. Pada pembangunan sistem berbasis web komputer menjadi komponen yang paling utama. Hardware disini adalah unit yang nantinya akan paling banyak menerima interaksi fisik dari user. Namun tentu saja agar pembuatan sistem yang akan dibangun dapat berjalan dengan baik dibutuhkan spesifikasi yang memadai dan sesuai. Pemilihan </w:t>
+        <w:t xml:space="preserve">Dalam membangun sebuah sistem pastinya diperlukan sebuah alat atau komponen. Hardware merupakan teknologi yang dapat dilihat wujudnya. Pada </w:t>
+      </w:r>
+      <w:r>
+        <w:lastRenderedPageBreak/>
+        <w:t xml:space="preserve">pembangunan sistem berbasis web komputer menjadi komponen yang paling utama. Hardware disini adalah unit yang nantinya akan paling banyak menerima interaksi fisik dari user. Namun tentu saja agar pembuatan sistem yang akan dibangun dapat berjalan dengan baik dibutuhkan spesifikasi yang memadai dan sesuai. Pemilihan </w:t>
       </w:r>
       <w:r>
         <w:rPr>
@@ -8437,7 +8104,6 @@
         <w:t xml:space="preserve">. Sebuah sistem yang dibangun tentu saja </w:t>
       </w:r>
       <w:r>
-        <w:lastRenderedPageBreak/>
         <w:t xml:space="preserve">memerlukan perangkat lunak, baik itu terdiri dari sebuah </w:t>
       </w:r>
       <w:r>
@@ -8466,6 +8132,7 @@
         <w:pStyle w:val="BulletStyle"/>
       </w:pPr>
       <w:r>
+        <w:lastRenderedPageBreak/>
         <w:t xml:space="preserve">Sistem </w:t>
       </w:r>
       <w:proofErr w:type="gramStart"/>
@@ -8606,34 +8273,31 @@
     </w:p>
     <w:p>
       <w:r>
-        <w:t xml:space="preserve">Tentunya dalam pembangunan program ini, tidak semua dibuat dari awal. Saat ini sudah banyak kumpulan </w:t>
-      </w:r>
-      <w:r>
         <w:rPr>
           <w:i/>
           <w:iCs/>
         </w:rPr>
-        <w:t>code</w:t>
-      </w:r>
-      <w:r>
-        <w:t xml:space="preserve"> yang beredar di internet, yang sudah pernah ditulis oleh orang lain. Hal ini tentu saja dapat dimanfaatkan pada pembangunan program. </w:t>
+        <w:t>Library</w:t>
       </w:r>
       <w:r>
         <w:rPr>
           <w:i/>
           <w:iCs/>
         </w:rPr>
-        <w:t>Library</w:t>
+        <w:t xml:space="preserve"> </w:t>
+      </w:r>
+      <w:r>
+        <w:t xml:space="preserve">adalah kumpulan beberapa </w:t>
       </w:r>
       <w:r>
         <w:rPr>
           <w:i/>
           <w:iCs/>
         </w:rPr>
-        <w:t xml:space="preserve"> </w:t>
-      </w:r>
-      <w:r>
-        <w:t xml:space="preserve">adalah kumpulan beberapa </w:t>
+        <w:t>code</w:t>
+      </w:r>
+      <w:r>
+        <w:t xml:space="preserve"> yang dapat memiliki kemiripan fungsi dan biasanya fungsi – fungsinya bisa lebih dari satu. Tentunya dalam pembangunan program ini, tidak semua dibuat dari awal. Saat ini sudah banyak kumpulan </w:t>
       </w:r>
       <w:r>
         <w:rPr>
@@ -8643,7 +8307,7 @@
         <w:t>code</w:t>
       </w:r>
       <w:r>
-        <w:t xml:space="preserve"> yang dapat memiliki kemiripan fungsi dan biasanya fungsi – fungsinya bisa lebih dari satu. Pada pembuatan program terdapat beberapa library pendukung yang digunakan antara </w:t>
+        <w:t xml:space="preserve"> yang beredar di internet, yang sudah pernah ditulis oleh orang lain dan telah terbukti keberhasilannya. Hal ini sangat membantu seorang programmer dalam segi keandalannya lebih baik dikarenakan sudah banyak digunakan orang dan terus dikembangkan. namun perlu diingat penggunaan library mengharuskan seorang programmer untuk rajin membaca dokumentasi. Pada pembuatan program terdapat beberapa library pendukung yang digunakan antara </w:t>
       </w:r>
       <w:proofErr w:type="gramStart"/>
       <w:r>
@@ -20122,151 +19786,11 @@
         <w:t xml:space="preserve">dari program yang dibuat tidak dipanggil. </w:t>
       </w:r>
     </w:p>
-    <w:p>
-      <w:pPr>
-        <w:ind w:firstLine="709"/>
-        <w:rPr>
-          <w:szCs w:val="24"/>
-        </w:rPr>
-      </w:pPr>
-    </w:p>
-    <w:p>
-      <w:pPr>
-        <w:pStyle w:val="ListParagraph"/>
-        <w:widowControl w:val="0"/>
-        <w:numPr>
-          <w:ilvl w:val="0"/>
-          <w:numId w:val="19"/>
-        </w:numPr>
-        <w:contextualSpacing w:val="0"/>
-        <w:rPr>
-          <w:b/>
-          <w:vanish/>
-          <w:sz w:val="28"/>
-        </w:rPr>
-      </w:pPr>
-    </w:p>
-    <w:p>
-      <w:pPr>
-        <w:pStyle w:val="ListParagraph"/>
-        <w:widowControl w:val="0"/>
-        <w:numPr>
-          <w:ilvl w:val="0"/>
-          <w:numId w:val="19"/>
-        </w:numPr>
-        <w:contextualSpacing w:val="0"/>
-        <w:rPr>
-          <w:b/>
-          <w:vanish/>
-          <w:sz w:val="28"/>
-        </w:rPr>
-      </w:pPr>
-    </w:p>
-    <w:p>
-      <w:pPr>
-        <w:pStyle w:val="ListParagraph"/>
-        <w:widowControl w:val="0"/>
-        <w:numPr>
-          <w:ilvl w:val="0"/>
-          <w:numId w:val="19"/>
-        </w:numPr>
-        <w:contextualSpacing w:val="0"/>
-        <w:rPr>
-          <w:b/>
-          <w:vanish/>
-          <w:sz w:val="28"/>
-        </w:rPr>
-      </w:pPr>
-    </w:p>
-    <w:p>
-      <w:pPr>
-        <w:pStyle w:val="ListParagraph"/>
-        <w:widowControl w:val="0"/>
-        <w:numPr>
-          <w:ilvl w:val="1"/>
-          <w:numId w:val="19"/>
-        </w:numPr>
-        <w:contextualSpacing w:val="0"/>
-        <w:rPr>
-          <w:b/>
-          <w:vanish/>
-          <w:sz w:val="28"/>
-        </w:rPr>
-      </w:pPr>
-    </w:p>
-    <w:p>
-      <w:pPr>
-        <w:pStyle w:val="ListParagraph"/>
-        <w:widowControl w:val="0"/>
-        <w:numPr>
-          <w:ilvl w:val="1"/>
-          <w:numId w:val="19"/>
-        </w:numPr>
-        <w:contextualSpacing w:val="0"/>
-        <w:rPr>
-          <w:b/>
-          <w:vanish/>
-          <w:sz w:val="28"/>
-        </w:rPr>
-      </w:pPr>
-    </w:p>
-    <w:p>
-      <w:pPr>
-        <w:pStyle w:val="ListParagraph"/>
-        <w:widowControl w:val="0"/>
-        <w:numPr>
-          <w:ilvl w:val="1"/>
-          <w:numId w:val="19"/>
-        </w:numPr>
-        <w:contextualSpacing w:val="0"/>
-        <w:rPr>
-          <w:b/>
-          <w:vanish/>
-          <w:sz w:val="28"/>
-        </w:rPr>
-      </w:pPr>
-    </w:p>
-    <w:p>
-      <w:pPr>
-        <w:pStyle w:val="ListParagraph"/>
-        <w:widowControl w:val="0"/>
-        <w:numPr>
-          <w:ilvl w:val="1"/>
-          <w:numId w:val="19"/>
-        </w:numPr>
-        <w:contextualSpacing w:val="0"/>
-        <w:rPr>
-          <w:b/>
-          <w:vanish/>
-          <w:sz w:val="28"/>
-        </w:rPr>
-      </w:pPr>
-    </w:p>
-    <w:p>
-      <w:pPr>
-        <w:pStyle w:val="ListParagraph"/>
-        <w:widowControl w:val="0"/>
-        <w:numPr>
-          <w:ilvl w:val="2"/>
-          <w:numId w:val="19"/>
-        </w:numPr>
-        <w:contextualSpacing w:val="0"/>
-        <w:rPr>
-          <w:b/>
-          <w:vanish/>
-          <w:sz w:val="28"/>
-        </w:rPr>
-      </w:pPr>
-    </w:p>
-    <w:p>
-      <w:pPr>
-        <w:pStyle w:val="ListParagraph"/>
-        <w:widowControl w:val="0"/>
-        <w:numPr>
-          <w:ilvl w:val="2"/>
-          <w:numId w:val="19"/>
-        </w:numPr>
-        <w:contextualSpacing w:val="0"/>
+    <w:p/>
+    <w:p>
+      <w:pPr>
+        <w:widowControl w:val="0"/>
+        <w:ind w:firstLine="0"/>
         <w:rPr>
           <w:b/>
           <w:vanish/>
@@ -20317,14 +19841,7 @@
         <w:t xml:space="preserve">,dan delete data ke database. Bisa dikatakan koneksi database ini adalah sebuah helper yang membantu programmer dalam memudahkan hal – hal yang berhubungan dengan database. </w:t>
       </w:r>
     </w:p>
-    <w:p>
-      <w:r>
-        <w:rPr>
-          <w:highlight w:val="yellow"/>
-        </w:rPr>
-        <w:t>Lanjutan coding salah</w:t>
-      </w:r>
-    </w:p>
+    <w:p/>
     <w:p>
       <w:pPr>
         <w:pStyle w:val="STTSAlgoritma"/>
@@ -20446,12 +19963,29 @@
     </w:p>
     <w:p>
       <w:pPr>
+        <w:pStyle w:val="AlgoritmaLanjutan"/>
+      </w:pPr>
+      <w:r>
+        <w:lastRenderedPageBreak/>
+        <w:t xml:space="preserve">Segmen Program </w:t>
+      </w:r>
+      <w:r>
+        <w:t>5.1</w:t>
+      </w:r>
+      <w:r>
+        <w:t xml:space="preserve"> </w:t>
+      </w:r>
+      <w:r>
+        <w:t>(Lanjutan)</w:t>
+      </w:r>
+    </w:p>
+    <w:p>
+      <w:pPr>
         <w:pStyle w:val="STTSAlgoritmaContent"/>
         <w:widowControl w:val="0"/>
         <w:ind w:left="1701" w:hanging="1701"/>
       </w:pPr>
       <w:r>
-        <w:lastRenderedPageBreak/>
         <w:t xml:space="preserve">'password' =&gt; </w:t>
       </w:r>
       <w:proofErr w:type="gramStart"/>
@@ -20756,6 +20290,24 @@
     </w:p>
     <w:p>
       <w:pPr>
+        <w:pStyle w:val="AlgoritmaLanjutan"/>
+      </w:pPr>
+      <w:r>
+        <w:lastRenderedPageBreak/>
+        <w:t xml:space="preserve">Segmen Program </w:t>
+      </w:r>
+      <w:r>
+        <w:t>5.2</w:t>
+      </w:r>
+      <w:r>
+        <w:t xml:space="preserve"> </w:t>
+      </w:r>
+      <w:r>
+        <w:t>(Lanjutan)</w:t>
+      </w:r>
+    </w:p>
+    <w:p>
+      <w:pPr>
         <w:pStyle w:val="STTSAlgoritmaContent"/>
         <w:widowControl w:val="0"/>
         <w:ind w:left="567" w:hanging="567"/>
@@ -20780,7 +20332,6 @@
       </w:pPr>
       <w:proofErr w:type="gramStart"/>
       <w:r>
-        <w:lastRenderedPageBreak/>
         <w:t>this.authuser</w:t>
       </w:r>
       <w:proofErr w:type="gramEnd"/>
@@ -21113,7 +20664,11 @@
     </w:p>
     <w:p>
       <w:r>
-        <w:t>Perbedaan database mongodb dengan yang perusahaan miliki sekarang, mengharuskan dilakukan penarikan data. Saat ini perusahaan menggunakan database berbasis SQL yang bernama Microsoft SQL Server. Oleh karena itu penarikan data ini tidak bisa langsung semerta merta dipakai. Pada tahapan ini terjadi beberapa tahapan yaitu proses menarik semua data menggunakan SQL query kemudian melakukan konversi ke json untuk disimpan ke mongodb.</w:t>
+        <w:t xml:space="preserve">Perbedaan database mongodb dengan yang perusahaan miliki sekarang, mengharuskan dilakukan penarikan data. Saat ini perusahaan menggunakan database berbasis SQL yang bernama Microsoft SQL Server. Oleh karena itu penarikan data ini tidak bisa langsung semerta merta dipakai. Pada tahapan ini </w:t>
+      </w:r>
+      <w:r>
+        <w:lastRenderedPageBreak/>
+        <w:t>terjadi beberapa tahapan yaitu proses menarik semua data menggunakan SQL query kemudian melakukan konversi ke json untuk disimpan ke mongodb.</w:t>
       </w:r>
     </w:p>
     <w:p>
@@ -21130,7 +20685,6 @@
         <w:pStyle w:val="STTSAlgoritma"/>
       </w:pPr>
       <w:r>
-        <w:lastRenderedPageBreak/>
         <w:t xml:space="preserve">Segmen Program </w:t>
       </w:r>
       <w:r>
@@ -21149,7 +20703,7 @@
         <w:widowControl w:val="0"/>
         <w:numPr>
           <w:ilvl w:val="0"/>
-          <w:numId w:val="6"/>
+          <w:numId w:val="73"/>
         </w:numPr>
         <w:ind w:left="567" w:hanging="567"/>
       </w:pPr>
@@ -21540,15 +21094,19 @@
     </w:p>
     <w:p>
       <w:r>
-        <w:t xml:space="preserve">Routing adalah kumpulan rute pada website yang mana akan menjadi tempat path website didefinisikan. Karena penggunaan vue sebagai frontendnya maka route juga harus menggunakan cara vue. Disini diperlukan sebuah library bernama vue-router untuk melakukan routing. Pada bagian ini juga middleware akan didefinisikan untuk membatasi akses web user supaya tidak dapat mengakses path yang bukan haknya. </w:t>
-      </w:r>
-    </w:p>
+        <w:t xml:space="preserve">Routing adalah kumpulan rute pada website yang mana akan menjadi tempat path website didefinisikan. Karena penggunaan vue sebagai frontendnya maka route juga harus menggunakan cara vue. Disini diperlukan sebuah library </w:t>
+      </w:r>
+      <w:r>
+        <w:lastRenderedPageBreak/>
+        <w:t xml:space="preserve">bernama vue-router untuk melakukan routing. Pada bagian ini juga middleware akan didefinisikan untuk membatasi akses web user supaya tidak dapat mengakses path yang bukan haknya. </w:t>
+      </w:r>
+    </w:p>
+    <w:p/>
     <w:p>
       <w:pPr>
         <w:pStyle w:val="STTSAlgoritma"/>
       </w:pPr>
       <w:r>
-        <w:lastRenderedPageBreak/>
         <w:t xml:space="preserve">Segmen Program </w:t>
       </w:r>
       <w:r>
@@ -21892,6 +21450,24 @@
     </w:p>
     <w:p>
       <w:pPr>
+        <w:pStyle w:val="AlgoritmaLanjutan"/>
+      </w:pPr>
+      <w:r>
+        <w:lastRenderedPageBreak/>
+        <w:t xml:space="preserve">Segmen Program </w:t>
+      </w:r>
+      <w:r>
+        <w:t>5.</w:t>
+      </w:r>
+      <w:r>
+        <w:t>5</w:t>
+      </w:r>
+      <w:r>
+        <w:t xml:space="preserve"> (Lanjutan)</w:t>
+      </w:r>
+    </w:p>
+    <w:p>
+      <w:pPr>
         <w:pStyle w:val="STTSSegmenProgramContent"/>
         <w:widowControl w:val="0"/>
         <w:ind w:left="567" w:hanging="567"/>
@@ -21993,7 +21569,6 @@
         <w:ind w:left="1134" w:hanging="1134"/>
       </w:pPr>
       <w:r>
-        <w:lastRenderedPageBreak/>
         <w:t>else if (store.</w:t>
       </w:r>
       <w:proofErr w:type="gramStart"/>
@@ -22352,11 +21927,7 @@
     </w:p>
     <w:p>
       <w:r>
-        <w:t xml:space="preserve">Konversi waktu diperlukan untuk membuat format tanggal dan waktu sesuai dengan keinginan. Di mongodb secara default penyimpanan yang berhubungan dengan datetime ditulis dalam bentuk model data UTC miliseconds sejak epoch. </w:t>
-      </w:r>
-      <w:r>
-        <w:lastRenderedPageBreak/>
-        <w:t>Untuk menghindari proses melakukan penulisan code yang berulang dalam melakukan konversi datetime dibuatlah sebuah fungsi global yang membantu.</w:t>
+        <w:t>Konversi waktu diperlukan untuk membuat format tanggal dan waktu sesuai dengan keinginan. Di mongodb secara default penyimpanan yang berhubungan dengan datetime ditulis dalam bentuk model data UTC miliseconds sejak epoch. Untuk menghindari proses melakukan penulisan code yang berulang dalam melakukan konversi datetime dibuatlah sebuah fungsi global yang membantu.</w:t>
       </w:r>
     </w:p>
     <w:p/>
@@ -22586,11 +22157,11 @@
         <w:t>soft delete</w:t>
       </w:r>
       <w:r>
-        <w:t xml:space="preserve">)  seperti data pada umumnya. Untuk edit dan hapus tidak dibahas pada segmen program nantinya dikarenakan fungsi edit memiliki kesamaan yang cukup banyak dengan fungsi tambah, perbedaannya hanya terletak pada prosedur langkah awal, yang mana data yang mau di update harus dicari terlebih dahulu kemudian di tampilkan. Lalu data akan diubah seperti pengecekkan validasi master sebelum memasukkan data. Untuk fungsi delete juga tidak dibahas karena programnya yang </w:t>
+        <w:t xml:space="preserve">)  seperti data pada umumnya. Untuk edit dan hapus tidak dibahas pada segmen </w:t>
       </w:r>
       <w:r>
         <w:lastRenderedPageBreak/>
-        <w:t>sangat singkat, yaitu mencari id dari data yang mau dihapus kemudian menulis sebaris program untuk delete</w:t>
+        <w:t>program nantinya dikarenakan fungsi edit memiliki kesamaan yang cukup banyak dengan fungsi tambah, perbedaannya hanya terletak pada prosedur langkah awal, yang mana data yang mau di update harus dicari terlebih dahulu kemudian di tampilkan. Lalu data akan diubah seperti pengecekkan validasi master sebelum memasukkan data. Untuk fungsi delete juga tidak dibahas karena programnya yang sangat singkat, yaitu mencari id dari data yang mau dihapus kemudian menulis sebaris program untuk delete</w:t>
       </w:r>
     </w:p>
     <w:p/>
@@ -22927,6 +22498,24 @@
     </w:p>
     <w:p>
       <w:pPr>
+        <w:pStyle w:val="AlgoritmaLanjutan"/>
+      </w:pPr>
+      <w:r>
+        <w:lastRenderedPageBreak/>
+        <w:t xml:space="preserve">Segmen Program </w:t>
+      </w:r>
+      <w:r>
+        <w:t>5.8</w:t>
+      </w:r>
+      <w:r>
+        <w:t xml:space="preserve"> </w:t>
+      </w:r>
+      <w:r>
+        <w:t>(Lanjutan)</w:t>
+      </w:r>
+    </w:p>
+    <w:p>
+      <w:pPr>
         <w:pStyle w:val="STTSSegmenProgramContent"/>
         <w:widowControl w:val="0"/>
         <w:ind w:left="567" w:hanging="567"/>
@@ -23046,381 +22635,383 @@
         <w:ind w:left="567" w:hanging="567"/>
       </w:pPr>
       <w:r>
+        <w:t>}</w:t>
+      </w:r>
+    </w:p>
+    <w:p>
+      <w:pPr>
+        <w:pStyle w:val="STTSSegmenProgramContent"/>
+        <w:widowControl w:val="0"/>
+        <w:ind w:left="567" w:hanging="567"/>
+      </w:pPr>
+      <w:r>
+        <w:t xml:space="preserve">if </w:t>
+      </w:r>
+      <w:proofErr w:type="gramStart"/>
+      <w:r>
+        <w:t>(!$</w:t>
+      </w:r>
+      <w:proofErr w:type="gramEnd"/>
+      <w:r>
+        <w:t>paramkosong) {</w:t>
+      </w:r>
+    </w:p>
+    <w:p>
+      <w:pPr>
+        <w:pStyle w:val="STTSSegmenProgramContent"/>
+        <w:widowControl w:val="0"/>
+        <w:ind w:left="1134" w:hanging="1134"/>
+      </w:pPr>
+      <w:r>
+        <w:t>$paramkosong = FungsicekKosong($param['Departemen']);</w:t>
+      </w:r>
+    </w:p>
+    <w:p>
+      <w:pPr>
+        <w:pStyle w:val="STTSSegmenProgramContent"/>
+        <w:widowControl w:val="0"/>
+        <w:ind w:left="567" w:hanging="567"/>
+      </w:pPr>
+      <w:r>
+        <w:t>}</w:t>
+      </w:r>
+    </w:p>
+    <w:p>
+      <w:pPr>
+        <w:pStyle w:val="STTSSegmenProgramContent"/>
+        <w:widowControl w:val="0"/>
+        <w:ind w:left="567" w:hanging="567"/>
+      </w:pPr>
+      <w:r>
+        <w:t xml:space="preserve">if </w:t>
+      </w:r>
+      <w:proofErr w:type="gramStart"/>
+      <w:r>
+        <w:t>(!$</w:t>
+      </w:r>
+      <w:proofErr w:type="gramEnd"/>
+      <w:r>
+        <w:t>paramkosong) {</w:t>
+      </w:r>
+    </w:p>
+    <w:p>
+      <w:pPr>
+        <w:pStyle w:val="STTSSegmenProgramContent"/>
+        <w:widowControl w:val="0"/>
+        <w:ind w:left="1134" w:hanging="1134"/>
+      </w:pPr>
+      <w:r>
+        <w:t>$paramkosong = FungsicekKosong($param['Stall']);</w:t>
+      </w:r>
+    </w:p>
+    <w:p>
+      <w:pPr>
+        <w:pStyle w:val="STTSSegmenProgramContent"/>
+        <w:widowControl w:val="0"/>
+        <w:ind w:left="567" w:hanging="567"/>
+      </w:pPr>
+      <w:r>
+        <w:t>}</w:t>
+      </w:r>
+    </w:p>
+    <w:p>
+      <w:pPr>
+        <w:pStyle w:val="STTSSegmenProgramContent"/>
+        <w:widowControl w:val="0"/>
+        <w:ind w:left="567" w:hanging="567"/>
+      </w:pPr>
+      <w:r>
+        <w:t>if ($paramkosong) {</w:t>
+      </w:r>
+    </w:p>
+    <w:p>
+      <w:pPr>
+        <w:pStyle w:val="STTSSegmenProgramContent"/>
+        <w:widowControl w:val="0"/>
+        <w:ind w:left="1134" w:hanging="1134"/>
+      </w:pPr>
+      <w:r>
+        <w:t xml:space="preserve">return </w:t>
+      </w:r>
+      <w:proofErr w:type="gramStart"/>
+      <w:r>
+        <w:t>response(</w:t>
+      </w:r>
+      <w:proofErr w:type="gramEnd"/>
+      <w:r>
+        <w:t>)-&gt;json([</w:t>
+      </w:r>
+    </w:p>
+    <w:p>
+      <w:pPr>
+        <w:pStyle w:val="STTSSegmenProgramContent"/>
+        <w:widowControl w:val="0"/>
+        <w:ind w:left="1134" w:hanging="1134"/>
+      </w:pPr>
+      <w:r>
+        <w:t>"success" =&gt; true,</w:t>
+      </w:r>
+    </w:p>
+    <w:p>
+      <w:pPr>
+        <w:pStyle w:val="STTSSegmenProgramContent"/>
+        <w:widowControl w:val="0"/>
+        <w:ind w:left="1134" w:hanging="1134"/>
+      </w:pPr>
+      <w:r>
+        <w:t>"statuscode" =&gt; 401,</w:t>
+      </w:r>
+    </w:p>
+    <w:p>
+      <w:pPr>
+        <w:pStyle w:val="STTSSegmenProgramContent"/>
+        <w:widowControl w:val="0"/>
+        <w:ind w:left="1134" w:hanging="1134"/>
+      </w:pPr>
+      <w:r>
+        <w:t>]);</w:t>
+      </w:r>
+    </w:p>
+    <w:p>
+      <w:pPr>
+        <w:pStyle w:val="STTSSegmenProgramContent"/>
+        <w:widowControl w:val="0"/>
+        <w:ind w:left="567" w:hanging="567"/>
+      </w:pPr>
+      <w:r>
+        <w:t>}</w:t>
+      </w:r>
+    </w:p>
+    <w:p>
+      <w:pPr>
+        <w:pStyle w:val="STTSSegmenProgramContent"/>
+        <w:widowControl w:val="0"/>
+        <w:ind w:left="567" w:hanging="567"/>
+      </w:pPr>
+      <w:r>
+        <w:t>$paramtambahankosong = false;</w:t>
+      </w:r>
+    </w:p>
+    <w:p>
+      <w:pPr>
+        <w:pStyle w:val="STTSSegmenProgramContent"/>
+        <w:widowControl w:val="0"/>
+        <w:ind w:left="567" w:hanging="567"/>
+      </w:pPr>
+      <w:r>
+        <w:t>foreach ($param['NewParameter'] as $newparam) {</w:t>
+      </w:r>
+    </w:p>
+    <w:p>
+      <w:pPr>
+        <w:pStyle w:val="STTSSegmenProgramContent"/>
+        <w:widowControl w:val="0"/>
+        <w:ind w:left="567" w:hanging="567"/>
+      </w:pPr>
+      <w:r>
+        <w:t>if ($newparam['Newparam'] == "" || $newparam['Newparam'] == null) {</w:t>
+      </w:r>
+    </w:p>
+    <w:p>
+      <w:pPr>
+        <w:pStyle w:val="STTSSegmenProgramContent"/>
+        <w:widowControl w:val="0"/>
+        <w:ind w:left="1134" w:hanging="1134"/>
+      </w:pPr>
+      <w:r>
+        <w:t>$paramtambahankosong = true;</w:t>
+      </w:r>
+    </w:p>
+    <w:p>
+      <w:pPr>
+        <w:pStyle w:val="STTSSegmenProgramContent"/>
+        <w:widowControl w:val="0"/>
+        <w:ind w:left="1134" w:hanging="1134"/>
+      </w:pPr>
+      <w:r>
+        <w:t>break;</w:t>
+      </w:r>
+    </w:p>
+    <w:p>
+      <w:pPr>
+        <w:pStyle w:val="STTSSegmenProgramContent"/>
+        <w:widowControl w:val="0"/>
+        <w:ind w:left="567" w:hanging="567"/>
+      </w:pPr>
+      <w:r>
+        <w:t>}</w:t>
+      </w:r>
+    </w:p>
+    <w:p>
+      <w:pPr>
+        <w:pStyle w:val="STTSSegmenProgramContent"/>
+        <w:widowControl w:val="0"/>
+        <w:ind w:left="567" w:hanging="567"/>
+      </w:pPr>
+      <w:r>
+        <w:t>foreach ($newparam['Component'] as $komponen) {</w:t>
+      </w:r>
+    </w:p>
+    <w:p>
+      <w:pPr>
+        <w:pStyle w:val="STTSSegmenProgramContent"/>
+        <w:widowControl w:val="0"/>
+        <w:ind w:left="1134" w:hanging="1134"/>
+      </w:pPr>
+      <w:r>
+        <w:t>if ($komponen == "" || $komponen == null) {</w:t>
+      </w:r>
+    </w:p>
+    <w:p>
+      <w:pPr>
+        <w:pStyle w:val="STTSSegmenProgramContent"/>
+        <w:widowControl w:val="0"/>
+        <w:ind w:left="1134" w:hanging="1134"/>
+      </w:pPr>
+      <w:r>
+        <w:t>$paramtambahankosong = true;</w:t>
+      </w:r>
+    </w:p>
+    <w:p>
+      <w:pPr>
+        <w:pStyle w:val="STTSSegmenProgramContent"/>
+        <w:widowControl w:val="0"/>
+        <w:ind w:left="1134" w:hanging="1134"/>
+      </w:pPr>
+      <w:r>
+        <w:t>break;</w:t>
+      </w:r>
+    </w:p>
+    <w:p>
+      <w:pPr>
+        <w:pStyle w:val="STTSSegmenProgramContent"/>
+        <w:widowControl w:val="0"/>
+        <w:ind w:left="567" w:hanging="567"/>
+      </w:pPr>
+      <w:r>
+        <w:t>}</w:t>
+      </w:r>
+    </w:p>
+    <w:p>
+      <w:pPr>
+        <w:pStyle w:val="STTSSegmenProgramContent"/>
+        <w:widowControl w:val="0"/>
+        <w:ind w:left="567" w:hanging="567"/>
+      </w:pPr>
+      <w:r>
+        <w:t>}</w:t>
+      </w:r>
+    </w:p>
+    <w:p>
+      <w:pPr>
+        <w:pStyle w:val="STTSSegmenProgramContent"/>
+        <w:widowControl w:val="0"/>
+        <w:ind w:left="567" w:hanging="567"/>
+      </w:pPr>
+      <w:r>
+        <w:t>if ($paramtambahankosong) {</w:t>
+      </w:r>
+    </w:p>
+    <w:p>
+      <w:pPr>
+        <w:pStyle w:val="STTSSegmenProgramContent"/>
+        <w:widowControl w:val="0"/>
+        <w:ind w:left="1134" w:hanging="1134"/>
+      </w:pPr>
+      <w:r>
+        <w:t>break;</w:t>
+      </w:r>
+    </w:p>
+    <w:p>
+      <w:pPr>
+        <w:pStyle w:val="STTSSegmenProgramContent"/>
+        <w:widowControl w:val="0"/>
+        <w:ind w:left="567" w:hanging="567"/>
+      </w:pPr>
+      <w:r>
+        <w:t>}</w:t>
+      </w:r>
+    </w:p>
+    <w:p>
+      <w:pPr>
+        <w:pStyle w:val="STTSSegmenProgramContent"/>
+        <w:widowControl w:val="0"/>
+        <w:ind w:left="567" w:hanging="567"/>
+      </w:pPr>
+      <w:r>
+        <w:t>}</w:t>
+      </w:r>
+    </w:p>
+    <w:p>
+      <w:pPr>
+        <w:pStyle w:val="STTSSegmenProgramContent"/>
+        <w:widowControl w:val="0"/>
+        <w:ind w:left="567" w:hanging="567"/>
+      </w:pPr>
+      <w:r>
+        <w:t>if ($paramtambahankosong) {</w:t>
+      </w:r>
+    </w:p>
+    <w:p>
+      <w:pPr>
+        <w:pStyle w:val="STTSSegmenProgramContent"/>
+        <w:widowControl w:val="0"/>
+        <w:ind w:left="1134" w:hanging="1134"/>
+      </w:pPr>
+      <w:r>
+        <w:t xml:space="preserve">return </w:t>
+      </w:r>
+      <w:proofErr w:type="gramStart"/>
+      <w:r>
+        <w:t>response(</w:t>
+      </w:r>
+      <w:proofErr w:type="gramEnd"/>
+      <w:r>
+        <w:t>)-&gt;json([</w:t>
+      </w:r>
+    </w:p>
+    <w:p>
+      <w:pPr>
+        <w:pStyle w:val="STTSSegmenProgramContent"/>
+        <w:widowControl w:val="0"/>
+        <w:ind w:left="1134" w:hanging="1134"/>
+      </w:pPr>
+      <w:r>
+        <w:t>"success" =&gt; true,</w:t>
+      </w:r>
+    </w:p>
+    <w:p>
+      <w:pPr>
+        <w:pStyle w:val="STTSSegmenProgramContent"/>
+        <w:widowControl w:val="0"/>
+        <w:ind w:left="1134" w:hanging="1134"/>
+      </w:pPr>
+      <w:r>
+        <w:t>"statuscode" =&gt; 403,</w:t>
+      </w:r>
+    </w:p>
+    <w:p>
+      <w:pPr>
+        <w:pStyle w:val="STTSSegmenProgramContent"/>
+        <w:widowControl w:val="0"/>
+        <w:ind w:left="567" w:hanging="567"/>
+      </w:pPr>
+      <w:r>
+        <w:t>]);</w:t>
+      </w:r>
+    </w:p>
+    <w:p/>
+    <w:p>
+      <w:r>
+        <w:t xml:space="preserve">Line 1 hingga 6 berfungsi untuk membuat fungsi kecil dalam melakukan proses untuk mengecek apakah terdapat inputan yang kosong. Nantinya hal ini akan digunakan secara berulang untuk mengecek beberapa parameter. Line 18 adalah penanda untuk memberikan tanda apakah nantinya inputan yang diberikan oleh user ada yang kosong atau terisi semua. Line 19 hingga 21 mengecek parameter tipe </w:t>
+      </w:r>
+      <w:r>
         <w:lastRenderedPageBreak/>
-        <w:t>}</w:t>
-      </w:r>
-    </w:p>
-    <w:p>
-      <w:pPr>
-        <w:pStyle w:val="STTSSegmenProgramContent"/>
-        <w:widowControl w:val="0"/>
-        <w:ind w:left="567" w:hanging="567"/>
-      </w:pPr>
-      <w:r>
-        <w:t xml:space="preserve">if </w:t>
-      </w:r>
-      <w:proofErr w:type="gramStart"/>
-      <w:r>
-        <w:t>(!$</w:t>
-      </w:r>
-      <w:proofErr w:type="gramEnd"/>
-      <w:r>
-        <w:t>paramkosong) {</w:t>
-      </w:r>
-    </w:p>
-    <w:p>
-      <w:pPr>
-        <w:pStyle w:val="STTSSegmenProgramContent"/>
-        <w:widowControl w:val="0"/>
-        <w:ind w:left="1134" w:hanging="1134"/>
-      </w:pPr>
-      <w:r>
-        <w:t>$paramkosong = FungsicekKosong($param['Departemen']);</w:t>
-      </w:r>
-    </w:p>
-    <w:p>
-      <w:pPr>
-        <w:pStyle w:val="STTSSegmenProgramContent"/>
-        <w:widowControl w:val="0"/>
-        <w:ind w:left="567" w:hanging="567"/>
-      </w:pPr>
-      <w:r>
-        <w:t>}</w:t>
-      </w:r>
-    </w:p>
-    <w:p>
-      <w:pPr>
-        <w:pStyle w:val="STTSSegmenProgramContent"/>
-        <w:widowControl w:val="0"/>
-        <w:ind w:left="567" w:hanging="567"/>
-      </w:pPr>
-      <w:r>
-        <w:t xml:space="preserve">if </w:t>
-      </w:r>
-      <w:proofErr w:type="gramStart"/>
-      <w:r>
-        <w:t>(!$</w:t>
-      </w:r>
-      <w:proofErr w:type="gramEnd"/>
-      <w:r>
-        <w:t>paramkosong) {</w:t>
-      </w:r>
-    </w:p>
-    <w:p>
-      <w:pPr>
-        <w:pStyle w:val="STTSSegmenProgramContent"/>
-        <w:widowControl w:val="0"/>
-        <w:ind w:left="1134" w:hanging="1134"/>
-      </w:pPr>
-      <w:r>
-        <w:t>$paramkosong = FungsicekKosong($param['Stall']);</w:t>
-      </w:r>
-    </w:p>
-    <w:p>
-      <w:pPr>
-        <w:pStyle w:val="STTSSegmenProgramContent"/>
-        <w:widowControl w:val="0"/>
-        <w:ind w:left="567" w:hanging="567"/>
-      </w:pPr>
-      <w:r>
-        <w:t>}</w:t>
-      </w:r>
-    </w:p>
-    <w:p>
-      <w:pPr>
-        <w:pStyle w:val="STTSSegmenProgramContent"/>
-        <w:widowControl w:val="0"/>
-        <w:ind w:left="567" w:hanging="567"/>
-      </w:pPr>
-      <w:r>
-        <w:t>if ($paramkosong) {</w:t>
-      </w:r>
-    </w:p>
-    <w:p>
-      <w:pPr>
-        <w:pStyle w:val="STTSSegmenProgramContent"/>
-        <w:widowControl w:val="0"/>
-        <w:ind w:left="1134" w:hanging="1134"/>
-      </w:pPr>
-      <w:r>
-        <w:t xml:space="preserve">return </w:t>
-      </w:r>
-      <w:proofErr w:type="gramStart"/>
-      <w:r>
-        <w:t>response(</w:t>
-      </w:r>
-      <w:proofErr w:type="gramEnd"/>
-      <w:r>
-        <w:t>)-&gt;json([</w:t>
-      </w:r>
-    </w:p>
-    <w:p>
-      <w:pPr>
-        <w:pStyle w:val="STTSSegmenProgramContent"/>
-        <w:widowControl w:val="0"/>
-        <w:ind w:left="1134" w:hanging="1134"/>
-      </w:pPr>
-      <w:r>
-        <w:t>"success" =&gt; true,</w:t>
-      </w:r>
-    </w:p>
-    <w:p>
-      <w:pPr>
-        <w:pStyle w:val="STTSSegmenProgramContent"/>
-        <w:widowControl w:val="0"/>
-        <w:ind w:left="1134" w:hanging="1134"/>
-      </w:pPr>
-      <w:r>
-        <w:t>"statuscode" =&gt; 401,</w:t>
-      </w:r>
-    </w:p>
-    <w:p>
-      <w:pPr>
-        <w:pStyle w:val="STTSSegmenProgramContent"/>
-        <w:widowControl w:val="0"/>
-        <w:ind w:left="1134" w:hanging="1134"/>
-      </w:pPr>
-      <w:r>
-        <w:t>]);</w:t>
-      </w:r>
-    </w:p>
-    <w:p>
-      <w:pPr>
-        <w:pStyle w:val="STTSSegmenProgramContent"/>
-        <w:widowControl w:val="0"/>
-        <w:ind w:left="567" w:hanging="567"/>
-      </w:pPr>
-      <w:r>
-        <w:t>}</w:t>
-      </w:r>
-    </w:p>
-    <w:p>
-      <w:pPr>
-        <w:pStyle w:val="STTSSegmenProgramContent"/>
-        <w:widowControl w:val="0"/>
-        <w:ind w:left="567" w:hanging="567"/>
-      </w:pPr>
-      <w:r>
-        <w:t>$paramtambahankosong = false;</w:t>
-      </w:r>
-    </w:p>
-    <w:p>
-      <w:pPr>
-        <w:pStyle w:val="STTSSegmenProgramContent"/>
-        <w:widowControl w:val="0"/>
-        <w:ind w:left="567" w:hanging="567"/>
-      </w:pPr>
-      <w:r>
-        <w:t>foreach ($param['NewParameter'] as $newparam) {</w:t>
-      </w:r>
-    </w:p>
-    <w:p>
-      <w:pPr>
-        <w:pStyle w:val="STTSSegmenProgramContent"/>
-        <w:widowControl w:val="0"/>
-        <w:ind w:left="567" w:hanging="567"/>
-      </w:pPr>
-      <w:r>
-        <w:t>if ($newparam['Newparam'] == "" || $newparam['Newparam'] == null) {</w:t>
-      </w:r>
-    </w:p>
-    <w:p>
-      <w:pPr>
-        <w:pStyle w:val="STTSSegmenProgramContent"/>
-        <w:widowControl w:val="0"/>
-        <w:ind w:left="1134" w:hanging="1134"/>
-      </w:pPr>
-      <w:r>
-        <w:t>$paramtambahankosong = true;</w:t>
-      </w:r>
-    </w:p>
-    <w:p>
-      <w:pPr>
-        <w:pStyle w:val="STTSSegmenProgramContent"/>
-        <w:widowControl w:val="0"/>
-        <w:ind w:left="1134" w:hanging="1134"/>
-      </w:pPr>
-      <w:r>
-        <w:t>break;</w:t>
-      </w:r>
-    </w:p>
-    <w:p>
-      <w:pPr>
-        <w:pStyle w:val="STTSSegmenProgramContent"/>
-        <w:widowControl w:val="0"/>
-        <w:ind w:left="567" w:hanging="567"/>
-      </w:pPr>
-      <w:r>
-        <w:t>}</w:t>
-      </w:r>
-    </w:p>
-    <w:p>
-      <w:pPr>
-        <w:pStyle w:val="STTSSegmenProgramContent"/>
-        <w:widowControl w:val="0"/>
-        <w:ind w:left="567" w:hanging="567"/>
-      </w:pPr>
-      <w:r>
-        <w:t>foreach ($newparam['Component'] as $komponen) {</w:t>
-      </w:r>
-    </w:p>
-    <w:p>
-      <w:pPr>
-        <w:pStyle w:val="STTSSegmenProgramContent"/>
-        <w:widowControl w:val="0"/>
-        <w:ind w:left="1134" w:hanging="1134"/>
-      </w:pPr>
-      <w:r>
-        <w:t>if ($komponen == "" || $komponen == null) {</w:t>
-      </w:r>
-    </w:p>
-    <w:p>
-      <w:pPr>
-        <w:pStyle w:val="STTSSegmenProgramContent"/>
-        <w:widowControl w:val="0"/>
-        <w:ind w:left="1134" w:hanging="1134"/>
-      </w:pPr>
-      <w:r>
-        <w:t>$paramtambahankosong = true;</w:t>
-      </w:r>
-    </w:p>
-    <w:p>
-      <w:pPr>
-        <w:pStyle w:val="STTSSegmenProgramContent"/>
-        <w:widowControl w:val="0"/>
-        <w:ind w:left="1134" w:hanging="1134"/>
-      </w:pPr>
-      <w:r>
-        <w:t>break;</w:t>
-      </w:r>
-    </w:p>
-    <w:p>
-      <w:pPr>
-        <w:pStyle w:val="STTSSegmenProgramContent"/>
-        <w:widowControl w:val="0"/>
-        <w:ind w:left="567" w:hanging="567"/>
-      </w:pPr>
-      <w:r>
-        <w:t>}</w:t>
-      </w:r>
-    </w:p>
-    <w:p>
-      <w:pPr>
-        <w:pStyle w:val="STTSSegmenProgramContent"/>
-        <w:widowControl w:val="0"/>
-        <w:ind w:left="567" w:hanging="567"/>
-      </w:pPr>
-      <w:r>
-        <w:t>}</w:t>
-      </w:r>
-    </w:p>
-    <w:p>
-      <w:pPr>
-        <w:pStyle w:val="STTSSegmenProgramContent"/>
-        <w:widowControl w:val="0"/>
-        <w:ind w:left="567" w:hanging="567"/>
-      </w:pPr>
-      <w:r>
-        <w:t>if ($paramtambahankosong) {</w:t>
-      </w:r>
-    </w:p>
-    <w:p>
-      <w:pPr>
-        <w:pStyle w:val="STTSSegmenProgramContent"/>
-        <w:widowControl w:val="0"/>
-        <w:ind w:left="1134" w:hanging="1134"/>
-      </w:pPr>
-      <w:r>
-        <w:t>break;</w:t>
-      </w:r>
-    </w:p>
-    <w:p>
-      <w:pPr>
-        <w:pStyle w:val="STTSSegmenProgramContent"/>
-        <w:widowControl w:val="0"/>
-        <w:ind w:left="567" w:hanging="567"/>
-      </w:pPr>
-      <w:r>
-        <w:t>}</w:t>
-      </w:r>
-    </w:p>
-    <w:p>
-      <w:pPr>
-        <w:pStyle w:val="STTSSegmenProgramContent"/>
-        <w:widowControl w:val="0"/>
-        <w:ind w:left="567" w:hanging="567"/>
-      </w:pPr>
-      <w:r>
-        <w:t>}</w:t>
-      </w:r>
-    </w:p>
-    <w:p>
-      <w:pPr>
-        <w:pStyle w:val="STTSSegmenProgramContent"/>
-        <w:widowControl w:val="0"/>
-        <w:ind w:left="567" w:hanging="567"/>
-      </w:pPr>
-      <w:r>
-        <w:t>if ($paramtambahankosong) {</w:t>
-      </w:r>
-    </w:p>
-    <w:p>
-      <w:pPr>
-        <w:pStyle w:val="STTSSegmenProgramContent"/>
-        <w:widowControl w:val="0"/>
-        <w:ind w:left="1134" w:hanging="1134"/>
-      </w:pPr>
-      <w:r>
-        <w:t xml:space="preserve">return </w:t>
-      </w:r>
-      <w:proofErr w:type="gramStart"/>
-      <w:r>
-        <w:t>response(</w:t>
-      </w:r>
-      <w:proofErr w:type="gramEnd"/>
-      <w:r>
-        <w:t>)-&gt;json([</w:t>
-      </w:r>
-    </w:p>
-    <w:p>
-      <w:pPr>
-        <w:pStyle w:val="STTSSegmenProgramContent"/>
-        <w:widowControl w:val="0"/>
-        <w:ind w:left="1134" w:hanging="1134"/>
-      </w:pPr>
-      <w:r>
-        <w:t>"success" =&gt; true,</w:t>
-      </w:r>
-    </w:p>
-    <w:p>
-      <w:pPr>
-        <w:pStyle w:val="STTSSegmenProgramContent"/>
-        <w:widowControl w:val="0"/>
-        <w:ind w:left="1134" w:hanging="1134"/>
-      </w:pPr>
-      <w:r>
-        <w:t>"statuscode" =&gt; 403,</w:t>
-      </w:r>
-    </w:p>
-    <w:p>
-      <w:pPr>
-        <w:pStyle w:val="STTSSegmenProgramContent"/>
-        <w:widowControl w:val="0"/>
-        <w:ind w:left="567" w:hanging="567"/>
-      </w:pPr>
-      <w:r>
-        <w:t>]);</w:t>
-      </w:r>
-    </w:p>
-    <w:p/>
-    <w:p>
-      <w:r>
-        <w:t xml:space="preserve">Line 1 hingga 6 berfungsi untuk membuat fungsi kecil dalam melakukan proses untuk mengecek apakah terdapat inputan yang kosong. Nantinya hal ini akan digunakan secara berulang untuk mengecek beberapa parameter. Line 18 adalah penanda untuk memberikan tanda apakah nantinya inputan yang diberikan oleh user ada yang kosong atau terisi semua. Line 19 hingga 21 mengecek parameter tipe mobil terisi lengkap atau tidak. Line 22 hingga 24 mengecek parameter model mobil terisi lengkap atau tidak. Line 25 hingga 27 mengecek parameter tinggi mobil terisi lengkap atau tidak. Line 28 hingga 30 mengecek parameter departemen terisi lengkap atau tidak. Line 31 hingga 33 mengecek parameter stall terisi lengkap atau tidak. Line 34 hingga 39 berfungsi untuk memberikan response gagal jika ternyata terdapat parameter yang kosong. </w:t>
-      </w:r>
-    </w:p>
-    <w:p>
-      <w:r>
-        <w:lastRenderedPageBreak/>
+        <w:t xml:space="preserve">mobil terisi lengkap atau tidak. Line 22 hingga 24 mengecek parameter model mobil terisi lengkap atau tidak. Line 25 hingga 27 mengecek parameter tinggi mobil terisi lengkap atau tidak. Line 28 hingga 30 mengecek parameter departemen terisi lengkap atau tidak. Line 31 hingga 33 mengecek parameter stall terisi lengkap atau tidak. Line 34 hingga 39 berfungsi untuk memberikan response gagal jika ternyata terdapat parameter yang kosong. </w:t>
+      </w:r>
+    </w:p>
+    <w:p>
+      <w:r>
         <w:t>Untuk pengisian pada parameter baru pengecekkan dilakukan dimulai dari line 40 hingga 60. Line 42 berfungsi untuk melakukan looping pada area inoputan new parameter. Line 42 hingga 45 adalah mengecek apakah nama dari parameter yang baru kosong atau tidak diisi. Line 46 hingga 49 adalah fungsi tambahan untuk pengecekkan isi dari parameter yang baru. Line 52 hingga 54 berfungsi untuk menghentikan proses looping ketika ternyata inputan dari parameter baru ada yang kosong. Line 56 hingga 60 berfungsi untuk mengembalikan response gagal.</w:t>
       </w:r>
     </w:p>
@@ -23824,6 +23415,24 @@
     </w:p>
     <w:p>
       <w:pPr>
+        <w:pStyle w:val="AlgoritmaLanjutan"/>
+      </w:pPr>
+      <w:r>
+        <w:lastRenderedPageBreak/>
+        <w:t xml:space="preserve">Segmen Program </w:t>
+      </w:r>
+      <w:r>
+        <w:t>5.9</w:t>
+      </w:r>
+      <w:r>
+        <w:t xml:space="preserve"> </w:t>
+      </w:r>
+      <w:r>
+        <w:t>(Lanjutan)</w:t>
+      </w:r>
+    </w:p>
+    <w:p>
+      <w:pPr>
         <w:pStyle w:val="STTSSegmenProgramContent"/>
         <w:widowControl w:val="0"/>
         <w:ind w:left="567" w:hanging="567"/>
@@ -23939,299 +23548,299 @@
         <w:ind w:left="1134" w:hanging="1134"/>
       </w:pPr>
       <w:r>
+        <w:t>}</w:t>
+      </w:r>
+    </w:p>
+    <w:p>
+      <w:pPr>
+        <w:pStyle w:val="STTSSegmenProgramContent"/>
+        <w:widowControl w:val="0"/>
+        <w:ind w:left="1134" w:hanging="1134"/>
+      </w:pPr>
+      <w:r>
+        <w:t>}</w:t>
+      </w:r>
+    </w:p>
+    <w:p>
+      <w:pPr>
+        <w:pStyle w:val="STTSSegmenProgramContent"/>
+        <w:widowControl w:val="0"/>
+        <w:ind w:left="1134" w:hanging="1134"/>
+      </w:pPr>
+      <w:r>
+        <w:t>if(count($judulparamtambahankembar</w:t>
+      </w:r>
+      <w:proofErr w:type="gramStart"/>
+      <w:r>
+        <w:t>)!=</w:t>
+      </w:r>
+      <w:proofErr w:type="gramEnd"/>
+      <w:r>
+        <w:t>= count(array_unique($judulparamtambahankembar))) {</w:t>
+      </w:r>
+    </w:p>
+    <w:p>
+      <w:pPr>
+        <w:pStyle w:val="STTSSegmenProgramContent"/>
+        <w:widowControl w:val="0"/>
+        <w:ind w:left="1701" w:hanging="1701"/>
+      </w:pPr>
+      <w:r>
+        <w:t>$paramtambahansama = true;</w:t>
+      </w:r>
+    </w:p>
+    <w:p>
+      <w:pPr>
+        <w:pStyle w:val="STTSSegmenProgramContent"/>
+        <w:widowControl w:val="0"/>
+        <w:ind w:left="1134" w:hanging="1134"/>
+      </w:pPr>
+      <w:r>
+        <w:t>}</w:t>
+      </w:r>
+    </w:p>
+    <w:p>
+      <w:pPr>
+        <w:pStyle w:val="STTSSegmenProgramContent"/>
+        <w:widowControl w:val="0"/>
+        <w:ind w:left="1134" w:hanging="1134"/>
+      </w:pPr>
+      <w:r>
+        <w:t>if ($paramtambahansama) {</w:t>
+      </w:r>
+    </w:p>
+    <w:p>
+      <w:pPr>
+        <w:pStyle w:val="STTSSegmenProgramContent"/>
+        <w:widowControl w:val="0"/>
+        <w:ind w:left="1701" w:hanging="1701"/>
+      </w:pPr>
+      <w:r>
+        <w:t xml:space="preserve">return </w:t>
+      </w:r>
+      <w:proofErr w:type="gramStart"/>
+      <w:r>
+        <w:t>response(</w:t>
+      </w:r>
+      <w:proofErr w:type="gramEnd"/>
+      <w:r>
+        <w:t>)-&gt;json([</w:t>
+      </w:r>
+    </w:p>
+    <w:p>
+      <w:pPr>
+        <w:pStyle w:val="STTSSegmenProgramContent"/>
+        <w:widowControl w:val="0"/>
+        <w:ind w:left="1701" w:hanging="1701"/>
+      </w:pPr>
+      <w:r>
+        <w:t>"success" =&gt; true,</w:t>
+      </w:r>
+    </w:p>
+    <w:p>
+      <w:pPr>
+        <w:pStyle w:val="STTSSegmenProgramContent"/>
+        <w:widowControl w:val="0"/>
+        <w:ind w:left="1701" w:hanging="1701"/>
+      </w:pPr>
+      <w:r>
+        <w:t>"statuscode" =&gt; 404,</w:t>
+      </w:r>
+    </w:p>
+    <w:p>
+      <w:pPr>
+        <w:pStyle w:val="STTSSegmenProgramContent"/>
+        <w:widowControl w:val="0"/>
+        <w:ind w:left="1701" w:hanging="1701"/>
+      </w:pPr>
+      <w:r>
+        <w:t>]);</w:t>
+      </w:r>
+    </w:p>
+    <w:p>
+      <w:pPr>
+        <w:pStyle w:val="STTSSegmenProgramContent"/>
+        <w:widowControl w:val="0"/>
+        <w:ind w:left="1134" w:hanging="1134"/>
+      </w:pPr>
+      <w:r>
+        <w:t>}</w:t>
+      </w:r>
+    </w:p>
+    <w:p>
+      <w:pPr>
+        <w:pStyle w:val="STTSSegmenProgramContent"/>
+        <w:widowControl w:val="0"/>
+        <w:ind w:left="1134" w:hanging="1134"/>
+      </w:pPr>
+      <w:r>
+        <w:t xml:space="preserve">function </w:t>
+      </w:r>
+      <w:proofErr w:type="gramStart"/>
+      <w:r>
+        <w:t>fungsicekparameterterdaftar(</w:t>
+      </w:r>
+      <w:proofErr w:type="gramEnd"/>
+      <w:r>
+        <w:t>array $array1, array $array2){</w:t>
+      </w:r>
+    </w:p>
+    <w:p>
+      <w:pPr>
+        <w:pStyle w:val="STTSSegmenProgramContent"/>
+        <w:widowControl w:val="0"/>
+        <w:ind w:left="1134" w:hanging="1134"/>
+      </w:pPr>
+      <w:r>
+        <w:t>$jumlahkesamaan = 0;</w:t>
+      </w:r>
+    </w:p>
+    <w:p>
+      <w:pPr>
+        <w:pStyle w:val="STTSSegmenProgramContent"/>
+        <w:widowControl w:val="0"/>
+        <w:ind w:left="1134" w:hanging="1134"/>
+      </w:pPr>
+      <w:r>
+        <w:t>foreach ($array2 as $isiarray2) {</w:t>
+      </w:r>
+    </w:p>
+    <w:p>
+      <w:pPr>
+        <w:pStyle w:val="STTSSegmenProgramContent"/>
+        <w:widowControl w:val="0"/>
+        <w:ind w:left="1134" w:hanging="1134"/>
+      </w:pPr>
+      <w:r>
+        <w:t>foreach ($array1 as $isiarray1) {</w:t>
+      </w:r>
+    </w:p>
+    <w:p>
+      <w:pPr>
+        <w:pStyle w:val="STTSSegmenProgramContent"/>
+        <w:widowControl w:val="0"/>
+        <w:ind w:left="1701" w:hanging="1701"/>
+      </w:pPr>
+      <w:r>
+        <w:t>if(strtoupper($isiarray</w:t>
+      </w:r>
+      <w:proofErr w:type="gramStart"/>
+      <w:r>
+        <w:t>1)=</w:t>
+      </w:r>
+      <w:proofErr w:type="gramEnd"/>
+      <w:r>
+        <w:t>=strtoupper($isiarray2)){</w:t>
+      </w:r>
+    </w:p>
+    <w:p>
+      <w:pPr>
+        <w:pStyle w:val="STTSSegmenProgramContent"/>
+        <w:widowControl w:val="0"/>
+        <w:ind w:left="1701" w:hanging="1701"/>
+      </w:pPr>
+      <w:r>
+        <w:t>$jumlahkesamaan++;</w:t>
+      </w:r>
+    </w:p>
+    <w:p>
+      <w:pPr>
+        <w:pStyle w:val="STTSSegmenProgramContent"/>
+        <w:widowControl w:val="0"/>
+        <w:ind w:left="1701" w:hanging="1701"/>
+      </w:pPr>
+      <w:r>
+        <w:t>break;</w:t>
+      </w:r>
+    </w:p>
+    <w:p>
+      <w:pPr>
+        <w:pStyle w:val="STTSSegmenProgramContent"/>
+        <w:widowControl w:val="0"/>
+        <w:ind w:left="1701" w:hanging="1701"/>
+      </w:pPr>
+      <w:r>
+        <w:t>}</w:t>
+      </w:r>
+    </w:p>
+    <w:p>
+      <w:pPr>
+        <w:pStyle w:val="STTSSegmenProgramContent"/>
+        <w:widowControl w:val="0"/>
+        <w:ind w:left="1134" w:hanging="1134"/>
+      </w:pPr>
+      <w:r>
+        <w:t>}</w:t>
+      </w:r>
+    </w:p>
+    <w:p>
+      <w:pPr>
+        <w:pStyle w:val="STTSSegmenProgramContent"/>
+        <w:widowControl w:val="0"/>
+        <w:ind w:left="1134" w:hanging="1134"/>
+      </w:pPr>
+      <w:r>
+        <w:t>}</w:t>
+      </w:r>
+    </w:p>
+    <w:p>
+      <w:pPr>
+        <w:pStyle w:val="STTSSegmenProgramContent"/>
+        <w:widowControl w:val="0"/>
+        <w:ind w:left="1134" w:hanging="1134"/>
+      </w:pPr>
+      <w:r>
+        <w:t>if ($jumlahkesamaan == count($array2)) {</w:t>
+      </w:r>
+    </w:p>
+    <w:p>
+      <w:pPr>
+        <w:pStyle w:val="STTSSegmenProgramContent"/>
+        <w:widowControl w:val="0"/>
+        <w:ind w:left="1134" w:hanging="1134"/>
+      </w:pPr>
+      <w:r>
+        <w:t>return true;</w:t>
+      </w:r>
+    </w:p>
+    <w:p>
+      <w:pPr>
+        <w:pStyle w:val="STTSSegmenProgramContent"/>
+        <w:widowControl w:val="0"/>
+        <w:ind w:left="1134" w:hanging="1134"/>
+      </w:pPr>
+      <w:r>
+        <w:t>}</w:t>
+      </w:r>
+    </w:p>
+    <w:p>
+      <w:pPr>
+        <w:pStyle w:val="STTSSegmenProgramContent"/>
+        <w:widowControl w:val="0"/>
+        <w:ind w:left="567" w:hanging="567"/>
+      </w:pPr>
+      <w:r>
+        <w:t>}</w:t>
+      </w:r>
+    </w:p>
+    <w:p/>
+    <w:p>
+      <w:r>
+        <w:t xml:space="preserve">Line 1 sampai 6 berfungsi untuk membuat sebuah fungsi untuk mengecek apakah terdapat inputan yang kembar. Line 7 untuk memberikan tanda nantinya apakah terdapat inputan yang kembar. Line 8 hingga 10 berfungsi untuk mengecek inputan kembar pada parameter tipe mobil. Line 11 sampai 13 mengecek inputan kembar pada parameter model mobil. Line 14 sampai 16 mengecek inputan kembar pada parameter tinggi mobil. Line 17 sampai 19 mengecek inputan kembar pada parameter departemen. Line 20 sampai 22 mengecek inputan kembar pada parameter stall. Line 23 sampai 25 mengecek inputan kembar pada stock. Line 26 sampai 31 berfungsi untuk mengembalikan response ke user. </w:t>
+      </w:r>
+    </w:p>
+    <w:p>
+      <w:r>
         <w:lastRenderedPageBreak/>
-        <w:t>}</w:t>
-      </w:r>
-    </w:p>
-    <w:p>
-      <w:pPr>
-        <w:pStyle w:val="STTSSegmenProgramContent"/>
-        <w:widowControl w:val="0"/>
-        <w:ind w:left="1134" w:hanging="1134"/>
-      </w:pPr>
-      <w:r>
-        <w:t>}</w:t>
-      </w:r>
-    </w:p>
-    <w:p>
-      <w:pPr>
-        <w:pStyle w:val="STTSSegmenProgramContent"/>
-        <w:widowControl w:val="0"/>
-        <w:ind w:left="1134" w:hanging="1134"/>
-      </w:pPr>
-      <w:r>
-        <w:t>if(count($judulparamtambahankembar</w:t>
-      </w:r>
-      <w:proofErr w:type="gramStart"/>
-      <w:r>
-        <w:t>)!=</w:t>
-      </w:r>
-      <w:proofErr w:type="gramEnd"/>
-      <w:r>
-        <w:t>= count(array_unique($judulparamtambahankembar))) {</w:t>
-      </w:r>
-    </w:p>
-    <w:p>
-      <w:pPr>
-        <w:pStyle w:val="STTSSegmenProgramContent"/>
-        <w:widowControl w:val="0"/>
-        <w:ind w:left="1701" w:hanging="1701"/>
-      </w:pPr>
-      <w:r>
-        <w:t>$paramtambahansama = true;</w:t>
-      </w:r>
-    </w:p>
-    <w:p>
-      <w:pPr>
-        <w:pStyle w:val="STTSSegmenProgramContent"/>
-        <w:widowControl w:val="0"/>
-        <w:ind w:left="1134" w:hanging="1134"/>
-      </w:pPr>
-      <w:r>
-        <w:t>}</w:t>
-      </w:r>
-    </w:p>
-    <w:p>
-      <w:pPr>
-        <w:pStyle w:val="STTSSegmenProgramContent"/>
-        <w:widowControl w:val="0"/>
-        <w:ind w:left="1134" w:hanging="1134"/>
-      </w:pPr>
-      <w:r>
-        <w:t>if ($paramtambahansama) {</w:t>
-      </w:r>
-    </w:p>
-    <w:p>
-      <w:pPr>
-        <w:pStyle w:val="STTSSegmenProgramContent"/>
-        <w:widowControl w:val="0"/>
-        <w:ind w:left="1701" w:hanging="1701"/>
-      </w:pPr>
-      <w:r>
-        <w:t xml:space="preserve">return </w:t>
-      </w:r>
-      <w:proofErr w:type="gramStart"/>
-      <w:r>
-        <w:t>response(</w:t>
-      </w:r>
-      <w:proofErr w:type="gramEnd"/>
-      <w:r>
-        <w:t>)-&gt;json([</w:t>
-      </w:r>
-    </w:p>
-    <w:p>
-      <w:pPr>
-        <w:pStyle w:val="STTSSegmenProgramContent"/>
-        <w:widowControl w:val="0"/>
-        <w:ind w:left="1701" w:hanging="1701"/>
-      </w:pPr>
-      <w:r>
-        <w:t>"success" =&gt; true,</w:t>
-      </w:r>
-    </w:p>
-    <w:p>
-      <w:pPr>
-        <w:pStyle w:val="STTSSegmenProgramContent"/>
-        <w:widowControl w:val="0"/>
-        <w:ind w:left="1701" w:hanging="1701"/>
-      </w:pPr>
-      <w:r>
-        <w:t>"statuscode" =&gt; 404,</w:t>
-      </w:r>
-    </w:p>
-    <w:p>
-      <w:pPr>
-        <w:pStyle w:val="STTSSegmenProgramContent"/>
-        <w:widowControl w:val="0"/>
-        <w:ind w:left="1701" w:hanging="1701"/>
-      </w:pPr>
-      <w:r>
-        <w:t>]);</w:t>
-      </w:r>
-    </w:p>
-    <w:p>
-      <w:pPr>
-        <w:pStyle w:val="STTSSegmenProgramContent"/>
-        <w:widowControl w:val="0"/>
-        <w:ind w:left="1134" w:hanging="1134"/>
-      </w:pPr>
-      <w:r>
-        <w:t>}</w:t>
-      </w:r>
-    </w:p>
-    <w:p>
-      <w:pPr>
-        <w:pStyle w:val="STTSSegmenProgramContent"/>
-        <w:widowControl w:val="0"/>
-        <w:ind w:left="1134" w:hanging="1134"/>
-      </w:pPr>
-      <w:r>
-        <w:t xml:space="preserve">function </w:t>
-      </w:r>
-      <w:proofErr w:type="gramStart"/>
-      <w:r>
-        <w:t>fungsicekparameterterdaftar(</w:t>
-      </w:r>
-      <w:proofErr w:type="gramEnd"/>
-      <w:r>
-        <w:t>array $array1, array $array2){</w:t>
-      </w:r>
-    </w:p>
-    <w:p>
-      <w:pPr>
-        <w:pStyle w:val="STTSSegmenProgramContent"/>
-        <w:widowControl w:val="0"/>
-        <w:ind w:left="1134" w:hanging="1134"/>
-      </w:pPr>
-      <w:r>
-        <w:t>$jumlahkesamaan = 0;</w:t>
-      </w:r>
-    </w:p>
-    <w:p>
-      <w:pPr>
-        <w:pStyle w:val="STTSSegmenProgramContent"/>
-        <w:widowControl w:val="0"/>
-        <w:ind w:left="1134" w:hanging="1134"/>
-      </w:pPr>
-      <w:r>
-        <w:t>foreach ($array2 as $isiarray2) {</w:t>
-      </w:r>
-    </w:p>
-    <w:p>
-      <w:pPr>
-        <w:pStyle w:val="STTSSegmenProgramContent"/>
-        <w:widowControl w:val="0"/>
-        <w:ind w:left="1134" w:hanging="1134"/>
-      </w:pPr>
-      <w:r>
-        <w:t>foreach ($array1 as $isiarray1) {</w:t>
-      </w:r>
-    </w:p>
-    <w:p>
-      <w:pPr>
-        <w:pStyle w:val="STTSSegmenProgramContent"/>
-        <w:widowControl w:val="0"/>
-        <w:ind w:left="1701" w:hanging="1701"/>
-      </w:pPr>
-      <w:r>
-        <w:t>if(strtoupper($isiarray</w:t>
-      </w:r>
-      <w:proofErr w:type="gramStart"/>
-      <w:r>
-        <w:t>1)=</w:t>
-      </w:r>
-      <w:proofErr w:type="gramEnd"/>
-      <w:r>
-        <w:t>=strtoupper($isiarray2)){</w:t>
-      </w:r>
-    </w:p>
-    <w:p>
-      <w:pPr>
-        <w:pStyle w:val="STTSSegmenProgramContent"/>
-        <w:widowControl w:val="0"/>
-        <w:ind w:left="1701" w:hanging="1701"/>
-      </w:pPr>
-      <w:r>
-        <w:t>$jumlahkesamaan++;</w:t>
-      </w:r>
-    </w:p>
-    <w:p>
-      <w:pPr>
-        <w:pStyle w:val="STTSSegmenProgramContent"/>
-        <w:widowControl w:val="0"/>
-        <w:ind w:left="1701" w:hanging="1701"/>
-      </w:pPr>
-      <w:r>
-        <w:t>break;</w:t>
-      </w:r>
-    </w:p>
-    <w:p>
-      <w:pPr>
-        <w:pStyle w:val="STTSSegmenProgramContent"/>
-        <w:widowControl w:val="0"/>
-        <w:ind w:left="1701" w:hanging="1701"/>
-      </w:pPr>
-      <w:r>
-        <w:t>}</w:t>
-      </w:r>
-    </w:p>
-    <w:p>
-      <w:pPr>
-        <w:pStyle w:val="STTSSegmenProgramContent"/>
-        <w:widowControl w:val="0"/>
-        <w:ind w:left="1134" w:hanging="1134"/>
-      </w:pPr>
-      <w:r>
-        <w:t>}</w:t>
-      </w:r>
-    </w:p>
-    <w:p>
-      <w:pPr>
-        <w:pStyle w:val="STTSSegmenProgramContent"/>
-        <w:widowControl w:val="0"/>
-        <w:ind w:left="1134" w:hanging="1134"/>
-      </w:pPr>
-      <w:r>
-        <w:t>}</w:t>
-      </w:r>
-    </w:p>
-    <w:p>
-      <w:pPr>
-        <w:pStyle w:val="STTSSegmenProgramContent"/>
-        <w:widowControl w:val="0"/>
-        <w:ind w:left="1134" w:hanging="1134"/>
-      </w:pPr>
-      <w:r>
-        <w:t>if ($jumlahkesamaan == count($array2)) {</w:t>
-      </w:r>
-    </w:p>
-    <w:p>
-      <w:pPr>
-        <w:pStyle w:val="STTSSegmenProgramContent"/>
-        <w:widowControl w:val="0"/>
-        <w:ind w:left="1134" w:hanging="1134"/>
-      </w:pPr>
-      <w:r>
-        <w:t>return true;</w:t>
-      </w:r>
-    </w:p>
-    <w:p>
-      <w:pPr>
-        <w:pStyle w:val="STTSSegmenProgramContent"/>
-        <w:widowControl w:val="0"/>
-        <w:ind w:left="1134" w:hanging="1134"/>
-      </w:pPr>
-      <w:r>
-        <w:t>}</w:t>
-      </w:r>
-    </w:p>
-    <w:p>
-      <w:pPr>
-        <w:pStyle w:val="STTSSegmenProgramContent"/>
-        <w:widowControl w:val="0"/>
-        <w:ind w:left="567" w:hanging="567"/>
-      </w:pPr>
-      <w:r>
-        <w:t>}</w:t>
+        <w:t>Line 32 berfungsi untuk penanda apakah terdapat inputan kembar pada parameter baru. Line 33 merupakan inisialisasi awal untuk membuat array kosong. Line 34 sampai 63 berfungsi untuk melakukan looping, mengecek setiap inputan pada parameter baru apakah ada inputan yang kembar. Pengecekkan kembar yang dilakukan adalah nama parameter yang baru dan isi dari parameter yang baru.  dan line 44 hingga 49 apabila ditemukan kesamaan response gagal langsung diberikan.</w:t>
       </w:r>
     </w:p>
     <w:p/>
     <w:p>
-      <w:r>
-        <w:t xml:space="preserve">Line 1 sampai 6 berfungsi untuk membuat sebuah fungsi untuk mengecek apakah terdapat inputan yang kembar. Line 7 untuk memberikan tanda nantinya apakah terdapat inputan yang kembar. Line 8 hingga 10 berfungsi untuk mengecek inputan kembar pada parameter tipe mobil. Line 11 sampai 13 mengecek inputan kembar pada parameter model mobil. Line 14 sampai 16 mengecek inputan kembar pada parameter tinggi mobil. Line 17 sampai 19 mengecek inputan kembar pada parameter departemen. Line 20 sampai 22 mengecek inputan kembar pada parameter stall. Line 23 sampai 25 mengecek inputan kembar pada stock. Line 26 sampai 31 berfungsi untuk mengembalikan response ke user. </w:t>
-      </w:r>
-    </w:p>
-    <w:p>
-      <w:r>
-        <w:t>Line 32 berfungsi untuk penanda apakah terdapat inputan kembar pada parameter baru. Line 33 merupakan inisialisasi awal untuk membuat array kosong. Line 34 sampai 63 berfungsi untuk melakukan looping, mengecek setiap inputan pada parameter baru apakah ada inputan yang kembar. Pengecekkan kembar yang dilakukan adalah nama parameter yang baru dan isi dari parameter yang baru.  dan line 44 hingga 49 apabila ditemukan kesamaan response gagal langsung diberikan.</w:t>
-      </w:r>
-    </w:p>
-    <w:p>
       <w:pPr>
         <w:pStyle w:val="STTSAlgoritma"/>
       </w:pPr>
       <w:r>
-        <w:lastRenderedPageBreak/>
         <w:t xml:space="preserve">Segmen Program </w:t>
       </w:r>
       <w:r>
@@ -24610,14 +24219,15 @@
         <w:t>}</w:t>
       </w:r>
     </w:p>
-    <w:p/>
-    <w:p>
-      <w:r>
-        <w:t xml:space="preserve">Line 1 bertujuan untuk mengambil semua data yang ada pada master. Kemudian pada line 2 akan dilakukan proses looping untuk mengecek apakah data yang akan diinput sudah terdaftar apa belum. Baris 3 adalah proses mengambil parameter pada database master. Line 4 sampai 10 berfungsi sebagai penanda apakah parameter yang mau diinputkan sudah ada atau belum.  Kemudian pada line 11 hingga 23 proses pengecekkan parameter secara berurutan mulai dilakukan. Dimulau dari Tipe Mobil, Model Mobil, Tinggi Mobil, Departemen, Stock, dan </w:t>
-      </w:r>
+    <w:p>
+      <w:pPr>
+        <w:ind w:firstLine="0"/>
+      </w:pPr>
+    </w:p>
+    <w:p>
       <w:r>
         <w:lastRenderedPageBreak/>
-        <w:t xml:space="preserve">new parameter. Lalu pada Line 24 hingga 29 berfungsi untuk mengembalikan response gagal jika memang terdapat parameter yang mau diinput sudah terdaftar. </w:t>
+        <w:t xml:space="preserve">Line 1 bertujuan untuk mengambil semua data yang ada pada master. Kemudian pada line 2 akan dilakukan proses looping untuk mengecek apakah data yang akan diinput sudah terdaftar apa belum. Baris 3 adalah proses mengambil parameter pada database master. Line 4 sampai 10 berfungsi sebagai penanda apakah parameter yang mau diinputkan sudah ada atau belum.  Kemudian pada line 11 hingga 23 proses pengecekkan parameter secara berurutan mulai dilakukan. Dimulau dari Tipe Mobil, Model Mobil, Tinggi Mobil, Departemen, Stock, dan new parameter. Lalu pada Line 24 hingga 29 berfungsi untuk mengembalikan response gagal jika memang terdapat parameter yang mau diinput sudah terdaftar. </w:t>
       </w:r>
     </w:p>
     <w:p>
@@ -25191,6 +24801,7 @@
     <w:p/>
     <w:p>
       <w:r>
+        <w:lastRenderedPageBreak/>
         <w:t xml:space="preserve">Line 1 adalah proses menarik semua data kit yang ada. Line 2 berfungsi untuk membuat sebuah object kosong. Kemudian pada line 3 hingga 14 adalah proses looping yang </w:t>
       </w:r>
       <w:proofErr w:type="gramStart"/>
@@ -25204,11 +24815,7 @@
     </w:p>
     <w:p>
       <w:r>
-        <w:t xml:space="preserve">Line 16 kebawah adalah bahasa javascript. Line 16 berfungsi untuk melakukan proses cek status code dari response. Ketika cocok maka fungsi dibawahnya akan dijalankan. Selanjutnya pada line 17 sampai 25 adalah proses </w:t>
-      </w:r>
-      <w:r>
-        <w:lastRenderedPageBreak/>
-        <w:t xml:space="preserve">melakukan cek apakah kode kit yang dipakai sudah pernah dipakai. Jika ternyata kembar maka akan muncul peringatan yang menunjjukan error bahwa pemakaian kode kit ini sudah pernah dipakai line 27 sampai 32. </w:t>
+        <w:t xml:space="preserve">Line 16 kebawah adalah bahasa javascript. Line 16 berfungsi untuk melakukan proses cek status code dari response. Ketika cocok maka fungsi dibawahnya akan dijalankan. Selanjutnya pada line 17 sampai 25 adalah proses melakukan cek apakah kode kit yang dipakai sudah pernah dipakai. Jika ternyata kembar maka akan muncul peringatan yang menunjjukan error bahwa pemakaian kode kit ini sudah pernah dipakai line 27 sampai 32. </w:t>
       </w:r>
     </w:p>
     <w:p/>
@@ -25560,6 +25167,7 @@
     <w:p/>
     <w:p>
       <w:r>
+        <w:lastRenderedPageBreak/>
         <w:t xml:space="preserve">Line 1 berfungsi sebagai penanda apakah kit ada atau tidak. Selanjutnya dilakukan proses pengecekkan apakah kit ada atau kosong termasuk isi dari kit </w:t>
       </w:r>
       <w:proofErr w:type="gramStart"/>
@@ -25628,7 +25236,6 @@
         <w:ind w:left="1134" w:hanging="1134"/>
       </w:pPr>
       <w:r>
-        <w:lastRenderedPageBreak/>
         <w:t>"Parameter" =&gt; $param,</w:t>
       </w:r>
     </w:p>
@@ -25700,11 +25307,7 @@
         <w:t>]);</w:t>
       </w:r>
     </w:p>
-    <w:p>
-      <w:pPr>
-        <w:pStyle w:val="STTSNormalAbstrak"/>
-      </w:pPr>
-    </w:p>
+    <w:p/>
     <w:p>
       <w:r>
         <w:t>Segmen ini berfungsi untuk melakukan penambahan data pada database master setelah berhasil melalui semua pengecekkan. Line 1 sampai 4 adalah proses penambahan data baru. Line 5 sampai 9 adalah bentuk pengembalian response berhasil. Line 7 status code menunjukkan kode keberhasilan.</w:t>
@@ -25732,7 +25335,13 @@
     </w:p>
     <w:p>
       <w:r>
-        <w:t xml:space="preserve">Konversi adalah fitur yang mencocokkan data parameter yang berada pada SPK dengan data parameter yang telah diisikan di master. Nantinya SPK yang berhasil dalam proses kecocokkan akan menampilkan data komponen – komponen yang diperlukan. Konversi yang tidak berhasil akan menampilkan data komponen kosong dan sekiranya permasalahan dari alasan mengapa tidak lolos pada proses cek. Hal ini akan ditampilkan ketika user menekan tombol problem pada SPK yang tidak lolos. </w:t>
+        <w:t>Konversi adalah fitur yang mencocokkan data parameter yang berada pada SPK dengan data parameter yang telah diisikan di master. Nantinya SPK yang berhasil dalam proses kecocokkan akan menampilkan data komponen – komponen yang diperlukan. Konversi yang tidak berhasil akan menampilkan data komponen kosong dan sekiranya permasalahan dari alasan mengapa tidak lolos pada proses cek. Hal ini akan ditampilkan ketika user menekan tombol problem pada SPK yang tidak lolos</w:t>
+      </w:r>
+      <w:r>
+        <w:t xml:space="preserve"> proses pengecekkan</w:t>
+      </w:r>
+      <w:r>
+        <w:t xml:space="preserve">. </w:t>
       </w:r>
     </w:p>
     <w:p/>
@@ -25819,31 +25428,28 @@
       <w:r>
         <w:t>});</w:t>
       </w:r>
-    </w:p>
-    <w:p>
-      <w:pPr>
-        <w:pStyle w:val="STTSAlgoritmaContent"/>
-        <w:widowControl w:val="0"/>
-        <w:ind w:left="567" w:hanging="567"/>
-      </w:pPr>
       <w:r>
         <w:t>}</w:t>
       </w:r>
     </w:p>
+    <w:p>
+      <w:r>
+        <w:lastRenderedPageBreak/>
+        <w:t xml:space="preserve">Segmen ini bertugas untuk mengecek apakah input SPK yang mau dicek sudah memenuhi kriteria. Pada line 1 hingga </w:t>
+      </w:r>
+      <w:r>
+        <w:t>5</w:t>
+      </w:r>
+      <w:r>
+        <w:t xml:space="preserve"> adalah proses pengecekkan apakah ada field yang kosong. Di line 2 hingga 5 adalah proses memunculkan penringatan dialog box. Dan di line 3 adalah isi judul pesan error tersebut. Swal ini adalah fungsi yang berasal dari library Sweetalert.</w:t>
+      </w:r>
+    </w:p>
     <w:p/>
     <w:p>
-      <w:r>
-        <w:t>Segmen ini bertugas untuk mengecek apakah input SPK yang mau dicek sudah memenuhi kriteria. Pada line 1 hingga 6 adalah proses pengecekkan apakah ada field yang kosong. Di line 2 hingga 5 adalah proses memunculkan penringatan dialog box. Dan di line 3 adalah isi judul pesan error tersebut. Swal ini adalah fungsi yang berasal dari library Sweetalert.</w:t>
-      </w:r>
-    </w:p>
-    <w:p/>
-    <w:p/>
-    <w:p>
       <w:pPr>
         <w:pStyle w:val="STTSAlgoritma"/>
       </w:pPr>
       <w:r>
-        <w:lastRenderedPageBreak/>
         <w:t xml:space="preserve">Segmen Program </w:t>
       </w:r>
       <w:r>
@@ -26241,13 +25847,46 @@
       </w:r>
       <w:proofErr w:type="gramEnd"/>
       <w:r>
-        <w:t>=strtoupper($data["parameter"]["ModelMobil"])){</w:t>
+        <w:t>=strtoupper($data["parameter"][</w:t>
+      </w:r>
+    </w:p>
+    <w:p>
+      <w:pPr>
+        <w:pStyle w:val="AlgoritmaLanjutan"/>
+      </w:pPr>
+      <w:r>
+        <w:lastRenderedPageBreak/>
+        <w:t xml:space="preserve">Segmen Program </w:t>
+      </w:r>
+      <w:r>
+        <w:t>5.16</w:t>
+      </w:r>
+      <w:r>
+        <w:t xml:space="preserve"> </w:t>
+      </w:r>
+      <w:r>
+        <w:t>(Lanjutan)</w:t>
       </w:r>
     </w:p>
     <w:p>
       <w:pPr>
         <w:pStyle w:val="STTSAlgoritmaContent"/>
         <w:widowControl w:val="0"/>
+        <w:ind w:left="1134" w:hanging="1134"/>
+      </w:pPr>
+      <w:r>
+        <w:t>"ModelMobil"]</w:t>
+      </w:r>
+      <w:proofErr w:type="gramStart"/>
+      <w:r>
+        <w:t>)){</w:t>
+      </w:r>
+      <w:proofErr w:type="gramEnd"/>
+    </w:p>
+    <w:p>
+      <w:pPr>
+        <w:pStyle w:val="STTSAlgoritmaContent"/>
+        <w:widowControl w:val="0"/>
         <w:ind w:left="1701" w:hanging="1701"/>
       </w:pPr>
       <w:r>
@@ -26357,7 +25996,6 @@
         <w:ind w:left="1701" w:hanging="1701"/>
       </w:pPr>
       <w:r>
-        <w:lastRenderedPageBreak/>
         <w:t>break;</w:t>
       </w:r>
     </w:p>
@@ -26591,18 +26229,83 @@
         <w:t>matching</w:t>
       </w:r>
       <w:r>
-        <w:t xml:space="preserve"> dengan parameter pada database master. Kemudian di baris 9 sampai 15 adalah proses pengecekkan parameter model mobil. Lalu pada baris 16 sampai 22 adalah proses pengecekkan untuk parameter tinggi mobil. Seharusnya masih ada untuk pengecekkan yang lain hanya saja segmen akan menjadi kepanjangan karena secara garis besar fungsi yang dijalankan sama.</w:t>
-      </w:r>
-    </w:p>
-    <w:p>
-      <w:r>
-        <w:t>Line 23 sampai 26 adalah proses pengelompokkan data kit yang berhasil didapatkan. Kemudian pada baris 27 hingga 31 adalah proses merapikan data sebelum dilakukan proses save pada database. Kemudian pada baris 32 sampai 34 adalah fungsi untuk menyimpan data yang telah diatur tadi. Lalu pada line 35 sampai 38 adalah untuk menyimpan perubahan status untuk data SPK yang tidak berhasil ditemukan kitnya. Nantinya data yang tidak ditemukan tadi akan membuat munculnya tobol problem pada halaman input SPK yang mana bisa dicek untuk melihat pesan errornya.</w:t>
-      </w:r>
-    </w:p>
-    <w:p>
-      <w:pPr>
-        <w:ind w:firstLine="0"/>
-      </w:pPr>
+        <w:t xml:space="preserve"> dengan parameter pada database master. Kemudian di baris 9 sampai </w:t>
+      </w:r>
+      <w:r>
+        <w:t>16</w:t>
+      </w:r>
+      <w:r>
+        <w:t xml:space="preserve"> adalah proses pengecekkan parameter model mobil. Lalu pada baris </w:t>
+      </w:r>
+      <w:r>
+        <w:t>17</w:t>
+      </w:r>
+      <w:r>
+        <w:t xml:space="preserve"> sampai </w:t>
+      </w:r>
+      <w:r>
+        <w:t>23</w:t>
+      </w:r>
+      <w:r>
+        <w:t xml:space="preserve"> adalah proses pengecekkan untuk parameter tinggi mobil. Seharusnya masih ada untuk pengecekkan yang lain hanya saja segmen akan menjadi kepanjangan karena secara garis besar fungsi yang dijalankan sama.</w:t>
+      </w:r>
+    </w:p>
+    <w:p>
+      <w:r>
+        <w:t xml:space="preserve">Line </w:t>
+      </w:r>
+      <w:r>
+        <w:t>24</w:t>
+      </w:r>
+      <w:r>
+        <w:t xml:space="preserve"> sampai </w:t>
+      </w:r>
+      <w:r>
+        <w:t>27</w:t>
+      </w:r>
+      <w:r>
+        <w:t xml:space="preserve"> adalah proses pengelompokkan data kit yang berhasil didapatkan. Kemudian pada baris </w:t>
+      </w:r>
+      <w:r>
+        <w:t>28</w:t>
+      </w:r>
+      <w:r>
+        <w:t xml:space="preserve"> hingga </w:t>
+      </w:r>
+      <w:r>
+        <w:t>32</w:t>
+      </w:r>
+      <w:r>
+        <w:t xml:space="preserve"> adalah proses merapikan data sebelum dilakukan proses save pada database. Kemudian pada baris </w:t>
+      </w:r>
+      <w:r>
+        <w:t>33</w:t>
+      </w:r>
+      <w:r>
+        <w:t xml:space="preserve"> sampai </w:t>
+      </w:r>
+      <w:r>
+        <w:t>35</w:t>
+      </w:r>
+      <w:r>
+        <w:t xml:space="preserve"> adalah fungsi untuk menyimpan data yang telah diatur tadi. Lalu pada line </w:t>
+      </w:r>
+      <w:r>
+        <w:t>36</w:t>
+      </w:r>
+      <w:r>
+        <w:t xml:space="preserve"> </w:t>
+      </w:r>
+      <w:r>
+        <w:lastRenderedPageBreak/>
+        <w:t xml:space="preserve">sampai </w:t>
+      </w:r>
+      <w:r>
+        <w:t>39</w:t>
+      </w:r>
+      <w:r>
+        <w:t xml:space="preserve"> adalah untuk menyimpan perubahan status untuk data SPK yang tidak berhasil ditemukan kitnya. Nantinya data yang tidak ditemukan tadi akan membuat munculnya tobol problem pada halaman input SPK yang mana bisa dicek untuk melihat pesan errornya.</w:t>
+      </w:r>
     </w:p>
     <w:p>
       <w:pPr>
@@ -26625,7 +26328,6 @@
         </w:rPr>
       </w:pPr>
       <w:r>
-        <w:lastRenderedPageBreak/>
         <w:t>Datatable</w:t>
       </w:r>
     </w:p>
@@ -26823,15 +26525,19 @@
     <w:p/>
     <w:p>
       <w:r>
-        <w:t>Line 1 adalah line pembuka untuk memberikan judul tabel. Line 2 sampai 7 adalah fungsi untuk membuat sebuah kolom. Line 3 adalah untuk memberikan alignment pada tabel. Line 4 berfungsi untuk memberikan fitur pada kolom yang bersangkutan apakah bisa dilakukan sortir atau tidak. Line 5 adalah tempat isi datanya nanti. Line 6 adalah untuk memberikan css inline pada html. Sama halnya pada line 8, 9, 10, 11, 12, dan 13 masing masing line adalah untuk membuat sebuah kolom.</w:t>
-      </w:r>
-    </w:p>
+        <w:t xml:space="preserve">Line 1 adalah line pembuka untuk memberikan judul tabel. Line 2 sampai 7 adalah fungsi untuk membuat sebuah kolom. Line 3 adalah untuk memberikan </w:t>
+      </w:r>
+      <w:r>
+        <w:lastRenderedPageBreak/>
+        <w:t>alignment pada tabel. Line 4 berfungsi untuk memberikan fitur pada kolom yang bersangkutan apakah bisa dilakukan sortir atau tidak. Line 5 adalah tempat isi datanya nanti. Line 6 adalah untuk memberikan css inline pada html. Sama halnya pada line 8, 9, 10, 11, 12, dan 13 masing masing line adalah untuk membuat sebuah kolom.</w:t>
+      </w:r>
+    </w:p>
+    <w:p/>
     <w:p>
       <w:pPr>
         <w:pStyle w:val="STTSAlgoritma"/>
       </w:pPr>
       <w:r>
-        <w:lastRenderedPageBreak/>
         <w:t xml:space="preserve">Segmen Program </w:t>
       </w:r>
       <w:r>
@@ -27014,15 +26720,42 @@
     </w:p>
     <w:p>
       <w:r>
-        <w:t xml:space="preserve">Excel adalah kebutuhan yang sudah tidak dapat terpisahkan lagi. Excel sendiri sudah banyak dipakai di perkantoran.  Pada program ini nantinya excel dipakai untuk mendownload data table yang telah menampilkan komponen – komponen SPK. Proses download akan dimulai ketika user menekan tombol download excel. </w:t>
-      </w:r>
-    </w:p>
-    <w:p/>
+        <w:t xml:space="preserve">Excel adalah kebutuhan yang sudah tidak dapat terpisahkan lagi. Excel sendiri sudah </w:t>
+      </w:r>
+      <w:r>
+        <w:t>lazim ditemui pada</w:t>
+      </w:r>
+      <w:r>
+        <w:t xml:space="preserve"> </w:t>
+      </w:r>
+      <w:r>
+        <w:t xml:space="preserve">lingkungan </w:t>
+      </w:r>
+      <w:r>
+        <w:t xml:space="preserve">perkantoran. Pada program ini nantinya excel dipakai untuk </w:t>
+      </w:r>
+      <w:r>
+        <w:t xml:space="preserve">melakukan proses download </w:t>
+      </w:r>
+      <w:r>
+        <w:t>datatable yang telah menampilkan komponen – komponen SPK. Proses download akan dimulai ketika user menekan tombol download excel</w:t>
+      </w:r>
+      <w:r>
+        <w:t xml:space="preserve"> pada halaman show result</w:t>
+      </w:r>
+      <w:r>
+        <w:t xml:space="preserve">. </w:t>
+      </w:r>
+      <w:r>
+        <w:t xml:space="preserve"> Secara otomatis file yang telah di download tadi akan tersimpan pada folder download (default) atau di folder lain sesuai dengan pengaturan download pada masing – masing komputer klien.</w:t>
+      </w:r>
+    </w:p>
     <w:p>
       <w:pPr>
         <w:pStyle w:val="STTSAlgoritma"/>
       </w:pPr>
       <w:r>
+        <w:lastRenderedPageBreak/>
         <w:t xml:space="preserve">Segmen Program </w:t>
       </w:r>
       <w:r>
@@ -27197,7 +26930,6 @@
         <w:ind w:left="567" w:hanging="567"/>
       </w:pPr>
       <w:r>
-        <w:lastRenderedPageBreak/>
         <w:t>worksheet="My Worksheet" name="filename.xls" style="margin-right: 20px;"&gt;</w:t>
       </w:r>
     </w:p>
@@ -27367,20 +27099,32 @@
     </w:p>
     <w:p>
       <w:pPr>
+        <w:pStyle w:val="AlgoritmaLanjutan"/>
+      </w:pPr>
+      <w:r>
+        <w:lastRenderedPageBreak/>
+        <w:t xml:space="preserve">Segmen Program </w:t>
+      </w:r>
+      <w:r>
+        <w:t>5.20 (Lanjutan)</w:t>
+      </w:r>
+    </w:p>
+    <w:p>
+      <w:pPr>
         <w:pStyle w:val="STTSAlgoritmaContent"/>
         <w:widowControl w:val="0"/>
         <w:ind w:left="1134" w:hanging="1134"/>
       </w:pPr>
       <w:r>
-        <w:t xml:space="preserve">&lt;h5 class="tanggal"&gt;tanggal </w:t>
+        <w:t>&lt;h5 class="tanggal"&gt;</w:t>
       </w:r>
       <w:proofErr w:type="gramStart"/>
       <w:r>
-        <w:t>{{ new</w:t>
+        <w:t>tanggal{</w:t>
       </w:r>
       <w:proofErr w:type="gramEnd"/>
       <w:r>
-        <w:t xml:space="preserve"> Date().toLocaleString() }}&lt;/h5&gt;</w:t>
+        <w:t>{ new Date().toLocaleString() }}&lt;/h5&gt;</w:t>
       </w:r>
     </w:p>
     <w:p>
@@ -27516,7 +27260,6 @@
         <w:ind w:left="1134" w:hanging="1134"/>
       </w:pPr>
       <w:r>
-        <w:lastRenderedPageBreak/>
         <w:t>$(</w:t>
       </w:r>
       <w:proofErr w:type="gramStart"/>
@@ -27735,6 +27478,18 @@
     </w:p>
     <w:p>
       <w:pPr>
+        <w:pStyle w:val="AlgoritmaLanjutan"/>
+      </w:pPr>
+      <w:r>
+        <w:lastRenderedPageBreak/>
+        <w:t xml:space="preserve">Segmen Program </w:t>
+      </w:r>
+      <w:r>
+        <w:t>5.21 (Lanjutan)</w:t>
+      </w:r>
+    </w:p>
+    <w:p>
+      <w:pPr>
         <w:pStyle w:val="STTSAlgoritmaContent"/>
         <w:widowControl w:val="0"/>
         <w:ind w:left="1134" w:hanging="1134"/>
@@ -27885,7 +27640,6 @@
         <w:ind w:left="1134" w:hanging="1134"/>
       </w:pPr>
       <w:r>
-        <w:lastRenderedPageBreak/>
         <w:t>&lt;/v-btn-toggle&gt;</w:t>
       </w:r>
     </w:p>
@@ -28022,12 +27776,30 @@
         </w:rPr>
       </w:pPr>
       <w:r>
-        <w:t xml:space="preserve">Insert, Update dan Delete </w:t>
-      </w:r>
-    </w:p>
-    <w:p>
-      <w:r>
-        <w:t>Insert update dan delete pastinya diperlukan dalam proses melakukan update data pada database. di sub bab ini akan menjelaskan sekiranya gambaran ringkas cara melakukan insert, update, dan delete. Hal ini bertujuan untuk memberikan gambaran singkat mengenai cara codenya. Karena segmen – segmen code ini akan sangat banyak berulang</w:t>
+        <w:t xml:space="preserve">Insert, Update </w:t>
+      </w:r>
+      <w:r>
+        <w:t xml:space="preserve">dan </w:t>
+      </w:r>
+      <w:r>
+        <w:t xml:space="preserve">Delete </w:t>
+      </w:r>
+      <w:r>
+        <w:t>pada Model</w:t>
+      </w:r>
+    </w:p>
+    <w:p>
+      <w:r>
+        <w:t xml:space="preserve">Insert update dan delete pastinya diperlukan dalam proses melakukan update data pada database. di sub bab ini akan menjelaskan sekiranya gambaran ringkas </w:t>
+      </w:r>
+      <w:r>
+        <w:t xml:space="preserve">terkait dengan </w:t>
+      </w:r>
+      <w:r>
+        <w:t xml:space="preserve">cara melakukan insert, update, dan delete. Hal ini bertujuan untuk memberikan gambaran singkat mengenai cara codenya. Karena segmen – segmen code ini </w:t>
+      </w:r>
+      <w:r>
+        <w:t xml:space="preserve">merupakan hal yang sangat penting dan pastinya memiliki sifat yang sangat berulang. </w:t>
       </w:r>
     </w:p>
     <w:p/>
@@ -28036,6 +27808,7 @@
         <w:pStyle w:val="STTSAlgoritma"/>
       </w:pPr>
       <w:r>
+        <w:lastRenderedPageBreak/>
         <w:t xml:space="preserve">Segmen Program </w:t>
       </w:r>
       <w:r>
@@ -28197,11 +27970,25 @@
     <w:p/>
     <w:p>
       <w:r>
-        <w:t xml:space="preserve">Pada Line 1 kita membuat objek kosong dan menentukan model data yang mau diinsert. Dalam hal ini account adalah model data yang kita pakai, kode create artinya kita mau melakukan insert. Selanjutnya line 2 hingga 10 adalah kode singkat </w:t>
-      </w:r>
-      <w:r>
-        <w:lastRenderedPageBreak/>
-        <w:t>terkait data apa saja yang mau dimasukkan. Menggunakan mongo db membisakan user untuk melakukan insert data dalam bentuk object lihat line 5 sampai 8.</w:t>
+        <w:t>Pada Line 1 kita membuat objek kosong dan menentukan model data yang mau di</w:t>
+      </w:r>
+      <w:r>
+        <w:t xml:space="preserve"> lakukan proses penambahan data (insert)</w:t>
+      </w:r>
+      <w:r>
+        <w:t>. Dalam hal ini account adalah model data yang kita pakai</w:t>
+      </w:r>
+      <w:r>
+        <w:t xml:space="preserve"> sebagai contoh</w:t>
+      </w:r>
+      <w:r>
+        <w:t>, kode create artinya kita mau melakukan insert</w:t>
+      </w:r>
+      <w:r>
+        <w:t xml:space="preserve"> pada objek model</w:t>
+      </w:r>
+      <w:r>
+        <w:t>. Selanjutnya line 2 hingga 10 adalah kode singkat terkait data apa saja yang mau dimasukkan. Menggunakan mongodb membisakan user untuk melakukan insert data dalam bentuk object lihat line 5 sampai 8.</w:t>
       </w:r>
     </w:p>
     <w:p>
@@ -28376,10 +28163,429 @@
         <w:t>);</w:t>
       </w:r>
     </w:p>
+    <w:p>
+      <w:r>
+        <w:lastRenderedPageBreak/>
+        <w:t xml:space="preserve">Masih objek contoh yang sama disini objek contohnya adalah data departemen. Begitu pula halnya dengan proses update, delete juga perlu menentuka id mana yang mau dilakukan penghapusan. Hal ini didapatkan dengan code pada line nomor 1. Selanjutnya user yang telah mendapatkan idnya bisa melakukan panah delete yang ada pada line 2 untuk melakukan proses penghapusan. Jika model yang kita berikan menerapkan softdelete maka data tidak dihapus melainkan diberikan atribut tambahan berupa delete_at yang berfungsi untuk menandai bahwa data ini sudah pernah dihapus. Jangan pernah membuat atribut dengan nama itu ketika menerapkan soft delete. Sebaliknya jika model tidak menerapkan soft delete maka data langsung akan dihapus. </w:t>
+      </w:r>
+    </w:p>
     <w:p/>
     <w:p>
-      <w:r>
-        <w:t xml:space="preserve">Masih objek contoh yang sama disini objek contohnya adalah data departemen. Begitu pula halnya dengan proses update, delete juga perlu menentuka id mana yang mau dilakukan penghapusan. Hal ini didapatkan dengan code pada line nomor 1. Selanjutnya user yang telah mendapatkan idnya bisa melakukan panah delete yang ada pada line 2 untuk melakukan proses penghapusan. Jika model yang kita berikan menerapkan softdelete maka data tidak dihapus melainkan diberikan atribut tambahan berupa delete_at yang berfungsi untuk menandai bahwa data ini sudah pernah dihapus. Jangan pernah membuat atribut dengan nama itu ketika menerapkan soft delete. Sebaliknya jika model tidak menerapkan soft delete maka data langsung akan dihapus. </w:t>
+      <w:pPr>
+        <w:pStyle w:val="STTSAlgoritma"/>
+      </w:pPr>
+      <w:r>
+        <w:t xml:space="preserve">Segmen Program </w:t>
+      </w:r>
+      <w:r>
+        <w:t>5.25 Model</w:t>
+      </w:r>
+    </w:p>
+    <w:p>
+      <w:pPr>
+        <w:pStyle w:val="STTSSegmenProgramContent"/>
+        <w:numPr>
+          <w:ilvl w:val="0"/>
+          <w:numId w:val="74"/>
+        </w:numPr>
+        <w:ind w:left="567" w:hanging="567"/>
+      </w:pPr>
+      <w:r>
+        <w:t>&lt;?php</w:t>
+      </w:r>
+    </w:p>
+    <w:p>
+      <w:pPr>
+        <w:pStyle w:val="STTSSegmenProgramContent"/>
+      </w:pPr>
+      <w:r>
+        <w:t>namespace App\Models;</w:t>
+      </w:r>
+    </w:p>
+    <w:p>
+      <w:pPr>
+        <w:pStyle w:val="STTSSegmenProgramContent"/>
+      </w:pPr>
+      <w:r>
+        <w:t>use Illuminate\Database\Eloquent\Factories\HasFactory;</w:t>
+      </w:r>
+    </w:p>
+    <w:p>
+      <w:pPr>
+        <w:pStyle w:val="STTSSegmenProgramContent"/>
+      </w:pPr>
+      <w:r>
+        <w:t>use Jenssegers\Mongodb\Eloquent\Model;</w:t>
+      </w:r>
+    </w:p>
+    <w:p>
+      <w:pPr>
+        <w:pStyle w:val="STTSSegmenProgramContent"/>
+      </w:pPr>
+      <w:r>
+        <w:t>use Jenssegers\Mongodb\Auth\User as Authenticatable;</w:t>
+      </w:r>
+    </w:p>
+    <w:p>
+      <w:pPr>
+        <w:pStyle w:val="STTSSegmenProgramContent"/>
+      </w:pPr>
+      <w:r>
+        <w:t>use Illuminate\Notifications\Notifiable;</w:t>
+      </w:r>
+    </w:p>
+    <w:p>
+      <w:pPr>
+        <w:pStyle w:val="STTSSegmenProgramContent"/>
+      </w:pPr>
+      <w:r>
+        <w:t>use Jenssegers\Mongodb\Eloquent\SoftDeletes;</w:t>
+      </w:r>
+    </w:p>
+    <w:p>
+      <w:pPr>
+        <w:pStyle w:val="STTSSegmenProgramContent"/>
+      </w:pPr>
+      <w:r>
+        <w:t>use Laravel\Sanctum\HasApiTokens;</w:t>
+      </w:r>
+    </w:p>
+    <w:p>
+      <w:pPr>
+        <w:pStyle w:val="STTSSegmenProgramContent"/>
+      </w:pPr>
+      <w:r>
+        <w:t>class Account extends Authenticatable</w:t>
+      </w:r>
+    </w:p>
+    <w:p>
+      <w:pPr>
+        <w:pStyle w:val="STTSSegmenProgramContent"/>
+      </w:pPr>
+      <w:r>
+        <w:t>{</w:t>
+      </w:r>
+    </w:p>
+    <w:p>
+      <w:pPr>
+        <w:pStyle w:val="STTSSegmenProgramContent"/>
+        <w:ind w:left="1134" w:hanging="1134"/>
+      </w:pPr>
+      <w:r>
+        <w:t>use HasApiTokens, HasFactory, Notifiable, SoftDeletes;</w:t>
+      </w:r>
+    </w:p>
+    <w:p>
+      <w:pPr>
+        <w:pStyle w:val="STTSSegmenProgramContent"/>
+        <w:ind w:left="1134" w:hanging="1134"/>
+      </w:pPr>
+      <w:r>
+        <w:t>protected $connection = 'mongodb';</w:t>
+      </w:r>
+    </w:p>
+    <w:p>
+      <w:pPr>
+        <w:pStyle w:val="STTSSegmenProgramContent"/>
+        <w:ind w:left="1134" w:hanging="1134"/>
+      </w:pPr>
+      <w:r>
+        <w:t>protected $collection = 'Accounts_DB';</w:t>
+      </w:r>
+    </w:p>
+    <w:p>
+      <w:pPr>
+        <w:pStyle w:val="STTSSegmenProgramContent"/>
+        <w:ind w:left="1134" w:hanging="1134"/>
+      </w:pPr>
+      <w:r>
+        <w:t>public $timestamps      = true;</w:t>
+      </w:r>
+    </w:p>
+    <w:p>
+      <w:pPr>
+        <w:pStyle w:val="STTSSegmenProgramContent"/>
+        <w:ind w:left="1134" w:hanging="1134"/>
+      </w:pPr>
+      <w:r>
+        <w:t>protected $fillable = [</w:t>
+      </w:r>
+    </w:p>
+    <w:p>
+      <w:pPr>
+        <w:pStyle w:val="STTSSegmenProgramContent"/>
+        <w:ind w:left="1701" w:hanging="1701"/>
+      </w:pPr>
+      <w:r>
+        <w:t>'</w:t>
+      </w:r>
+      <w:proofErr w:type="gramStart"/>
+      <w:r>
+        <w:t>account</w:t>
+      </w:r>
+      <w:proofErr w:type="gramEnd"/>
+      <w:r>
+        <w:t>_name',</w:t>
+      </w:r>
+    </w:p>
+    <w:p>
+      <w:pPr>
+        <w:pStyle w:val="STTSSegmenProgramContent"/>
+        <w:ind w:left="1701" w:hanging="1701"/>
+      </w:pPr>
+      <w:r>
+        <w:t>'</w:t>
+      </w:r>
+      <w:proofErr w:type="gramStart"/>
+      <w:r>
+        <w:t>account</w:t>
+      </w:r>
+      <w:proofErr w:type="gramEnd"/>
+      <w:r>
+        <w:t>_username',</w:t>
+      </w:r>
+    </w:p>
+    <w:p>
+      <w:pPr>
+        <w:pStyle w:val="STTSSegmenProgramContent"/>
+        <w:ind w:left="1701" w:hanging="1701"/>
+      </w:pPr>
+      <w:r>
+        <w:t>'</w:t>
+      </w:r>
+      <w:proofErr w:type="gramStart"/>
+      <w:r>
+        <w:t>account</w:t>
+      </w:r>
+      <w:proofErr w:type="gramEnd"/>
+      <w:r>
+        <w:t>_password',</w:t>
+      </w:r>
+    </w:p>
+    <w:p>
+      <w:pPr>
+        <w:pStyle w:val="STTSSegmenProgramContent"/>
+        <w:ind w:left="1701" w:hanging="1701"/>
+      </w:pPr>
+      <w:r>
+        <w:t>'</w:t>
+      </w:r>
+      <w:proofErr w:type="gramStart"/>
+      <w:r>
+        <w:t>account</w:t>
+      </w:r>
+      <w:proofErr w:type="gramEnd"/>
+      <w:r>
+        <w:t>_privileges',</w:t>
+      </w:r>
+    </w:p>
+    <w:p>
+      <w:pPr>
+        <w:pStyle w:val="STTSSegmenProgramContent"/>
+        <w:ind w:left="1701" w:hanging="1701"/>
+      </w:pPr>
+      <w:r>
+        <w:t>'</w:t>
+      </w:r>
+      <w:proofErr w:type="gramStart"/>
+      <w:r>
+        <w:t>account</w:t>
+      </w:r>
+      <w:proofErr w:type="gramEnd"/>
+      <w:r>
+        <w:t>_picture',</w:t>
+      </w:r>
+    </w:p>
+    <w:p>
+      <w:pPr>
+        <w:pStyle w:val="STTSSegmenProgramContent"/>
+        <w:ind w:left="1701" w:hanging="1701"/>
+      </w:pPr>
+      <w:r>
+        <w:t>'</w:t>
+      </w:r>
+      <w:proofErr w:type="gramStart"/>
+      <w:r>
+        <w:t>account</w:t>
+      </w:r>
+      <w:proofErr w:type="gramEnd"/>
+      <w:r>
+        <w:t>_desc',</w:t>
+      </w:r>
+    </w:p>
+    <w:p>
+      <w:pPr>
+        <w:pStyle w:val="STTSSegmenProgramContent"/>
+        <w:ind w:left="1701" w:hanging="1701"/>
+      </w:pPr>
+      <w:r>
+        <w:t>'</w:t>
+      </w:r>
+      <w:proofErr w:type="gramStart"/>
+      <w:r>
+        <w:t>account</w:t>
+      </w:r>
+      <w:proofErr w:type="gramEnd"/>
+      <w:r>
+        <w:t>_active',</w:t>
+      </w:r>
+    </w:p>
+    <w:p>
+      <w:pPr>
+        <w:pStyle w:val="STTSSegmenProgramContent"/>
+        <w:ind w:left="1701" w:hanging="1701"/>
+      </w:pPr>
+      <w:r>
+        <w:t>'</w:t>
+      </w:r>
+      <w:proofErr w:type="gramStart"/>
+      <w:r>
+        <w:t>api</w:t>
+      </w:r>
+      <w:proofErr w:type="gramEnd"/>
+      <w:r>
+        <w:t>_token'</w:t>
+      </w:r>
+    </w:p>
+    <w:p>
+      <w:pPr>
+        <w:pStyle w:val="STTSSegmenProgramContent"/>
+        <w:ind w:left="1701" w:hanging="1701"/>
+      </w:pPr>
+      <w:r>
+        <w:t>];</w:t>
+      </w:r>
+    </w:p>
+    <w:p>
+      <w:pPr>
+        <w:pStyle w:val="STTSSegmenProgramContent"/>
+        <w:ind w:left="1134" w:hanging="1134"/>
+      </w:pPr>
+      <w:r>
+        <w:t>protected $hidden = [</w:t>
+      </w:r>
+    </w:p>
+    <w:p>
+      <w:pPr>
+        <w:pStyle w:val="STTSSegmenProgramContent"/>
+        <w:ind w:left="1701" w:hanging="1701"/>
+      </w:pPr>
+      <w:r>
+        <w:t>'password',</w:t>
+      </w:r>
+    </w:p>
+    <w:p>
+      <w:pPr>
+        <w:pStyle w:val="STTSSegmenProgramContent"/>
+        <w:ind w:left="1701" w:hanging="1701"/>
+      </w:pPr>
+      <w:r>
+        <w:t>'</w:t>
+      </w:r>
+      <w:proofErr w:type="gramStart"/>
+      <w:r>
+        <w:t>remember</w:t>
+      </w:r>
+      <w:proofErr w:type="gramEnd"/>
+      <w:r>
+        <w:t>_token',</w:t>
+      </w:r>
+    </w:p>
+    <w:p>
+      <w:pPr>
+        <w:pStyle w:val="STTSSegmenProgramContent"/>
+        <w:ind w:left="1134" w:hanging="1134"/>
+      </w:pPr>
+      <w:r>
+        <w:t>];</w:t>
+      </w:r>
+    </w:p>
+    <w:p>
+      <w:pPr>
+        <w:pStyle w:val="STTSSegmenProgramContent"/>
+        <w:ind w:left="1134" w:hanging="1134"/>
+      </w:pPr>
+      <w:r>
+        <w:t>protected $casts = [</w:t>
+      </w:r>
+    </w:p>
+    <w:p>
+      <w:pPr>
+        <w:pStyle w:val="STTSSegmenProgramContent"/>
+        <w:ind w:left="1701" w:hanging="1701"/>
+      </w:pPr>
+      <w:r>
+        <w:t>'</w:t>
+      </w:r>
+      <w:proofErr w:type="gramStart"/>
+      <w:r>
+        <w:t>email</w:t>
+      </w:r>
+      <w:proofErr w:type="gramEnd"/>
+      <w:r>
+        <w:t>_verified_at' =&gt; 'datetime',</w:t>
+      </w:r>
+    </w:p>
+    <w:p>
+      <w:pPr>
+        <w:pStyle w:val="STTSSegmenProgramContent"/>
+        <w:ind w:left="1134" w:hanging="1134"/>
+      </w:pPr>
+      <w:r>
+        <w:t>];</w:t>
+      </w:r>
+    </w:p>
+    <w:p>
+      <w:pPr>
+        <w:pStyle w:val="STTSSegmenProgramContent"/>
+        <w:ind w:left="567" w:hanging="567"/>
+      </w:pPr>
+      <w:r>
+        <w:t>}</w:t>
+      </w:r>
+    </w:p>
+    <w:p>
+      <w:pPr>
+        <w:pStyle w:val="STTSSegmenProgramContent"/>
+        <w:numPr>
+          <w:ilvl w:val="0"/>
+          <w:numId w:val="0"/>
+        </w:numPr>
+        <w:rPr>
+          <w:lang w:eastAsia="ja-JP"/>
+        </w:rPr>
+      </w:pPr>
+    </w:p>
+    <w:p>
+      <w:r>
+        <w:br w:type="page"/>
+      </w:r>
+      <w:r>
+        <w:lastRenderedPageBreak/>
+        <w:t xml:space="preserve">Model merupakan hal yang sangat penting dalam framework laravel. Sebenarnya proses melakukan input bisa dilakukan tanpa harus melakukan model, namun model memberikan kepastian bagi programmer untuk memastikan bahwa tujuan data benar menuju objek yang bersangkutan. Pada Line 1 adalah tag pembuka php yang menandai bahwa program ini adalah program PHP. Selanjutnya pada line 2 hingga 8 adalah proses mengimpor library yang diperlukan. Khusus yang memiliki “\mongodb\” hal itu harus diperhatikan, karena tidak bisa menggunakan bawaan model dari versi laravel sendiri. </w:t>
+      </w:r>
+    </w:p>
+    <w:p>
+      <w:r>
+        <w:t xml:space="preserve">Selanjutnya di line 9 terdapat line “extends authenticatable” yang artinya bahwa model ini dapat melakukan fungsi autentikasi seperti proses login dan logout. </w:t>
+      </w:r>
+      <w:r>
+        <w:t>Lalu di line 11 berfungsi untuk memberikan token untuk proses cookie, has factory untuk memberi tau bahwa model dapat digunakan dalam pembuatan banyak data dummy, notifiable untuk proses pemberian notifikasi, dan soft delete adalah untuk memberikan penanda bahwa data yang bersangkutan dihapus pada datetime sekian. Line 12 adalah proses penentuan koneksi yang dipakai. Line 13 adalah nama tabel yang akan diakses pada database koneksi. Line 14 untuk proses pencatatan dengan pemberian dua field baru yaitu created_at dan updated_at. Dilanjutkan dengan line 15 sampai 24 adalah proses pengisian nama field yang bisa diisi, artinya jika nanti data yang diinput tidak memiliki data yang sama maka data tidak akan masuk. Hal ini bertujuan untuk mencegah data lain yang tidak disebut masuk ke dalam database. Line 25 hingga 28 adalah untuk pemberian field di database tapi disembunyikan sehingga tidak ketahuan, biasanya data yang penting seperti password atau token. Line 29 hingga 31 bertugas untuk mengubah tipe data sesuai yang diinginkan dalam contoh ini verifikasi email yang diubah ke dalam tipe data datetime.</w:t>
+      </w:r>
+    </w:p>
+    <w:p>
+      <w:r>
+        <w:t xml:space="preserve">Dalam contoh kali ini hanya menggunakan data account. Padahal pada kenyataan pengembangannya akan banyak sekali penggunaan model dan sering kali code ini akan berulang. model data ini juga digunakan pada data departemen, master, stall, konversi. Tujuannya tidak lain adalah untuk memudahkan proses insert, update dan delete data. </w:t>
+      </w:r>
+    </w:p>
+    <w:p>
+      <w:pPr>
+        <w:spacing w:line="240" w:lineRule="auto"/>
+        <w:ind w:firstLine="0"/>
+        <w:jc w:val="left"/>
+      </w:pPr>
+      <w:r>
+        <w:br w:type="page"/>
       </w:r>
     </w:p>
     <w:p>
@@ -28457,16 +28663,10 @@
         <w:ind w:left="425" w:hanging="425"/>
       </w:pPr>
       <w:r>
-        <w:t>Aplikasi website order Surat Perintah Kerja PT. Adiputro Wirasejati berhasil dikembangkan dengan fitur – fitur yang telah direncanakan dan dispesifikasikan.</w:t>
-      </w:r>
-      <w:r>
-        <w:t xml:space="preserve"> </w:t>
-      </w:r>
-      <w:r>
-        <w:rPr>
-          <w:highlight w:val="yellow"/>
-        </w:rPr>
-        <w:t>Apkah sudah menjawab tujuan</w:t>
+        <w:t xml:space="preserve">Aplikasi website order Surat Perintah Kerja PT. Adiputro Wirasejati berhasil dikembangkan </w:t>
+      </w:r>
+      <w:r>
+        <w:t>dan telah mampu menghindari pekerjaan manual dalam melakukan identifikasi komponen – komponen yang dibutuhkan dalam sebuah SPK.</w:t>
       </w:r>
     </w:p>
     <w:p>
@@ -28479,7 +28679,7 @@
         <w:ind w:left="425" w:hanging="425"/>
       </w:pPr>
       <w:r>
-        <w:t>Fitur order komponen dari Surat Perintah Kerja pada aplikasi website PT. Adiputro Wirasejati berhasil dikembangkan sehingga aplikasi website ini dapat menggantikan sistem manual pada alur produksi.</w:t>
+        <w:t>Pihak admin aplikasi web yang baru tidak diharuskan melakukan proses input satu – persatu pada file excel yang telah dipasangin macro yang mana mengharuskan pihak admin untuk menyesuaikan alamat sel dari setiap data, apalagi admin kesusahan untuk menginput spesifikasi SPK yang tidak lazim (new parameter).</w:t>
       </w:r>
     </w:p>
     <w:p>
@@ -28492,7 +28692,10 @@
         <w:ind w:left="425" w:hanging="425"/>
       </w:pPr>
       <w:r>
-        <w:t xml:space="preserve">Fitur tarik data dari Surat Perintah Kerja pada aplikasi website PT. Adiputro Wirasejati berhasil dikembangkan sehingga aplikasi website ini dapat menjadi solusi dari alur kerja yang tidak efisien pada PT. Adiputro Wirasejati. </w:t>
+        <w:t>Mengurangi proses identifikasi komponen</w:t>
+      </w:r>
+      <w:r>
+        <w:t xml:space="preserve"> yang dilakukan secara manual, karena penggunaan web yang baru sudah memiliki database untuk dapat melakukan proses identifikasi.</w:t>
       </w:r>
     </w:p>
     <w:p>
@@ -28505,7 +28708,7 @@
         <w:ind w:left="425" w:hanging="425"/>
       </w:pPr>
       <w:r>
-        <w:t xml:space="preserve">Fitur input data master pada aplikasi website PT. Adiputro Wirasejati berhasil dikembangkan sehingga data kit berupa komponen – komponen yang digunakan dalam proses perakitan bisa disimpan pada sistem yang terintegrasi dengan server di PT. Adiputro Wirasejati. </w:t>
+        <w:t>Proses pemesanan menjadi lebih mudah karena SPK dapat langsung di konversi ke komponen – komponen yang dibutuhkan dan di print.</w:t>
       </w:r>
     </w:p>
     <w:p>
@@ -28518,7 +28721,77 @@
         <w:ind w:left="425" w:hanging="425"/>
       </w:pPr>
       <w:r>
-        <w:t>Aplikasi website order Surat Perintah Kerja PT. Adiputro Wirasejati telah selesai diuji coba.</w:t>
+        <w:lastRenderedPageBreak/>
+        <w:t>Proses Penyediaan komponen di divisi produksi menjadi lebih cepat dikarenakan proses pemesanan yang sebelumnya sering mengalami keterlambatan dapat dihilangkan di pemakaian program yang baru.</w:t>
+      </w:r>
+    </w:p>
+    <w:p>
+      <w:r>
+        <w:t xml:space="preserve">Walaupun aplikasi website order Surat Perintah Kerja PT. Adiputro Wirasejati ini masih memiliki banyak kekurangan, diharapkan dengan adanya aplikasi website ini nantinya dapat dikembangkan lebih lanjut sehingga semua fitur yang ada dapat berjalan menjadi lebih efisien dan dapat membantu proses produksi pada PT. Adiputro Wirasejati. </w:t>
+      </w:r>
+    </w:p>
+    <w:p>
+      <w:pPr>
+        <w:ind w:firstLine="0"/>
+      </w:pPr>
+    </w:p>
+    <w:p>
+      <w:pPr>
+        <w:pStyle w:val="STTSJudulSubBab"/>
+        <w:numPr>
+          <w:ilvl w:val="0"/>
+          <w:numId w:val="72"/>
+        </w:numPr>
+        <w:rPr>
+          <w:szCs w:val="28"/>
+        </w:rPr>
+      </w:pPr>
+      <w:r>
+        <w:rPr>
+          <w:sz w:val="24"/>
+          <w:szCs w:val="24"/>
+        </w:rPr>
+        <w:tab/>
+      </w:r>
+      <w:r>
+        <w:rPr>
+          <w:szCs w:val="28"/>
+        </w:rPr>
+        <w:t>Saran</w:t>
+      </w:r>
+    </w:p>
+    <w:p>
+      <w:r>
+        <w:t xml:space="preserve">Saran diperlukan dalam memberikan tanggapan yang baik untuk pengembangan program kedepannya. </w:t>
+      </w:r>
+      <w:r>
+        <w:t>Dalam pengembangan aplikasi website order Surat Perintah Kerja PT. Adiputro Wirasejati ini, pengembang menyadari masih terdapat beberapa kelemahan</w:t>
+      </w:r>
+      <w:r>
+        <w:t>.</w:t>
+      </w:r>
+      <w:r>
+        <w:t xml:space="preserve"> </w:t>
+      </w:r>
+      <w:r>
+        <w:t xml:space="preserve">Jika </w:t>
+      </w:r>
+      <w:r>
+        <w:t xml:space="preserve">aplikasi website ini akan dikembangankan lebih lanjut, diharapkan </w:t>
+      </w:r>
+      <w:r>
+        <w:t xml:space="preserve">program yang lebih baru nantinya </w:t>
+      </w:r>
+      <w:r>
+        <w:t xml:space="preserve">dapat memperbaiki kelemahan – kelemahan yang ada. Saran yang dapat diberikan untuk mengembangkan website ini antara </w:t>
+      </w:r>
+      <w:proofErr w:type="gramStart"/>
+      <w:r>
+        <w:t>lain :</w:t>
+      </w:r>
+      <w:proofErr w:type="gramEnd"/>
+      <w:r>
+        <w:t xml:space="preserve"> </w:t>
       </w:r>
     </w:p>
     <w:p>
@@ -28531,56 +28804,7 @@
         <w:ind w:left="425" w:hanging="425"/>
       </w:pPr>
       <w:r>
-        <w:lastRenderedPageBreak/>
-        <w:t xml:space="preserve">Aplikasi website order Surat Perintah Kerja PT. Adiputro Wirasejati dapat dijalankan dengan lancar pada server milik PT. Adiputro Wirasejati. </w:t>
-      </w:r>
-    </w:p>
-    <w:p>
-      <w:r>
-        <w:t xml:space="preserve">Walaupun aplikasi website order Surat Perintah Kerja PT. Adiputro Wirasejati ini masih memiliki banyak kekurangan, diharapkan dengan adanya aplikasi website ini nantinya dapat dikembangkan lebih lanjut sehingga semua fitur yang ada dapat berjalan menjadi lebih efisien dan dapat membantu proses produksi pada PT. Adiputro Wirasejati. </w:t>
-      </w:r>
-    </w:p>
-    <w:p>
-      <w:pPr>
-        <w:ind w:firstLine="0"/>
-      </w:pPr>
-    </w:p>
-    <w:p>
-      <w:pPr>
-        <w:pStyle w:val="STTSJudulSubBab"/>
-        <w:numPr>
-          <w:ilvl w:val="0"/>
-          <w:numId w:val="72"/>
-        </w:numPr>
-        <w:rPr>
-          <w:szCs w:val="28"/>
-        </w:rPr>
-      </w:pPr>
-      <w:r>
-        <w:rPr>
-          <w:sz w:val="24"/>
-          <w:szCs w:val="24"/>
-        </w:rPr>
-        <w:tab/>
-      </w:r>
-      <w:r>
-        <w:rPr>
-          <w:szCs w:val="28"/>
-        </w:rPr>
-        <w:t>Saran</w:t>
-      </w:r>
-    </w:p>
-    <w:p>
-      <w:r>
-        <w:t xml:space="preserve">Dalam pengembangan aplikasi website order Surat Perintah Kerja PT. Adiputro Wirasejati ini, pengembang menyadari masih terdapat beberapa kelemahan, dan apabila aplikasi website ini akan dikembangankan lebih lanjut, diharapkan dapat memperbaiki kelemahan – kelemahan yang ada. Saran yang dapat diberikan untuk mengembangkan website ini antara </w:t>
-      </w:r>
-      <w:proofErr w:type="gramStart"/>
-      <w:r>
-        <w:t>lain :</w:t>
-      </w:r>
-      <w:proofErr w:type="gramEnd"/>
-      <w:r>
-        <w:t xml:space="preserve"> </w:t>
+        <w:t>Memanfaatkan konsep templating pada tampilan dengan baik, sehingga bila terjadi suatu perubahan, pengembang tidak peril mengganti pada setiap halaman yang ada.</w:t>
       </w:r>
     </w:p>
     <w:p>
@@ -28593,7 +28817,7 @@
         <w:ind w:left="425" w:hanging="425"/>
       </w:pPr>
       <w:r>
-        <w:t>Memanfaatkan konsep templating pada tampilan dengan baik, sehingga bila terjadi suatu perubahan, pengembang tidak peril mengganti pada setiap halaman yang ada.</w:t>
+        <w:t xml:space="preserve">Menambahkan fitur tutorial dan step – step untuk setiap pengguna baru, sehingga pengguna yang baru menggunakan aplikasi website ini dapat memahami dan menggunakan aplikasi website ini dengan baik. </w:t>
       </w:r>
     </w:p>
     <w:p>
@@ -28606,40 +28830,12 @@
         <w:ind w:left="425" w:hanging="425"/>
       </w:pPr>
       <w:r>
-        <w:t xml:space="preserve">Menambahkan fitur tutorial dan step – step untuk setiap pengguna baru, sehingga pengguna yang baru menggunakan aplikasi website ini dapat memahami dan menggunakan aplikasi website ini dengan baik. </w:t>
-      </w:r>
-    </w:p>
-    <w:p>
-      <w:pPr>
-        <w:pStyle w:val="Bulletstyle0"/>
-        <w:numPr>
-          <w:ilvl w:val="0"/>
-          <w:numId w:val="11"/>
-        </w:numPr>
-        <w:ind w:left="425" w:hanging="425"/>
-      </w:pPr>
-      <w:r>
         <w:t xml:space="preserve">Menambahkan fitur tampilan responsif pada halaman – halaman yang ada agar dapat diakses dengan berbagai rasio layar yang ada di PT. Adiputro Wirasejati. </w:t>
       </w:r>
     </w:p>
     <w:p>
       <w:r>
         <w:t xml:space="preserve">Saran yang diberikan berikut ini diharapkan dapat membenahi dan memperbaiki kinerja dari aplikasi website PT. Adiputro Wirasejati. Sehingga pada masa mendatang, aplikasi website ini dapat menjadi aplikasi yang mudah digunakan dan membuat alur produksi pada PT. Adiputro Wirasejati menjadi lebih cepat dan efisien. </w:t>
-      </w:r>
-    </w:p>
-    <w:p>
-      <w:pPr>
-        <w:spacing w:line="240" w:lineRule="auto"/>
-        <w:ind w:firstLine="0"/>
-        <w:jc w:val="left"/>
-        <w:rPr>
-          <w:b/>
-          <w:sz w:val="32"/>
-          <w:szCs w:val="28"/>
-        </w:rPr>
-      </w:pPr>
-      <w:r>
-        <w:br w:type="page"/>
       </w:r>
     </w:p>
     <w:p>
@@ -28659,15 +28855,7 @@
     <w:p>
       <w:pPr>
         <w:pStyle w:val="STTSDarftarPustakaNormal"/>
-        <w:numPr>
-          <w:ilvl w:val="0"/>
-          <w:numId w:val="51"/>
-        </w:numPr>
-        <w:tabs>
-          <w:tab w:val="left" w:pos="0"/>
-        </w:tabs>
         <w:suppressAutoHyphens/>
-        <w:ind w:left="425" w:hanging="425"/>
         <w:jc w:val="both"/>
       </w:pPr>
       <w:r>
@@ -28734,15 +28922,7 @@
     <w:p>
       <w:pPr>
         <w:pStyle w:val="STTSDarftarPustakaNormal"/>
-        <w:numPr>
-          <w:ilvl w:val="0"/>
-          <w:numId w:val="51"/>
-        </w:numPr>
-        <w:tabs>
-          <w:tab w:val="left" w:pos="0"/>
-        </w:tabs>
         <w:suppressAutoHyphens/>
-        <w:ind w:left="425" w:hanging="425"/>
         <w:jc w:val="both"/>
       </w:pPr>
       <w:r>
@@ -28774,15 +28954,7 @@
     <w:p>
       <w:pPr>
         <w:pStyle w:val="STTSDarftarPustakaNormal"/>
-        <w:numPr>
-          <w:ilvl w:val="0"/>
-          <w:numId w:val="51"/>
-        </w:numPr>
-        <w:tabs>
-          <w:tab w:val="left" w:pos="0"/>
-        </w:tabs>
         <w:suppressAutoHyphens/>
-        <w:ind w:left="425" w:hanging="425"/>
         <w:jc w:val="both"/>
       </w:pPr>
       <w:r>
@@ -28819,15 +28991,7 @@
     <w:p>
       <w:pPr>
         <w:pStyle w:val="STTSDarftarPustakaNormal"/>
-        <w:numPr>
-          <w:ilvl w:val="0"/>
-          <w:numId w:val="51"/>
-        </w:numPr>
-        <w:tabs>
-          <w:tab w:val="left" w:pos="0"/>
-        </w:tabs>
         <w:suppressAutoHyphens/>
-        <w:ind w:left="425" w:hanging="425"/>
         <w:jc w:val="both"/>
       </w:pPr>
       <w:r>
@@ -28853,15 +29017,7 @@
     <w:p>
       <w:pPr>
         <w:pStyle w:val="STTSDarftarPustakaNormal"/>
-        <w:numPr>
-          <w:ilvl w:val="0"/>
-          <w:numId w:val="51"/>
-        </w:numPr>
-        <w:tabs>
-          <w:tab w:val="left" w:pos="0"/>
-        </w:tabs>
         <w:suppressAutoHyphens/>
-        <w:ind w:left="425" w:hanging="425"/>
         <w:jc w:val="both"/>
       </w:pPr>
       <w:r>
@@ -28893,15 +29049,7 @@
     <w:p>
       <w:pPr>
         <w:pStyle w:val="STTSDarftarPustakaNormal"/>
-        <w:numPr>
-          <w:ilvl w:val="0"/>
-          <w:numId w:val="51"/>
-        </w:numPr>
-        <w:tabs>
-          <w:tab w:val="left" w:pos="0"/>
-        </w:tabs>
         <w:suppressAutoHyphens/>
-        <w:ind w:left="425" w:hanging="425"/>
         <w:jc w:val="both"/>
       </w:pPr>
       <w:r>
@@ -28942,15 +29090,7 @@
     <w:p>
       <w:pPr>
         <w:pStyle w:val="STTSDarftarPustakaNormal"/>
-        <w:numPr>
-          <w:ilvl w:val="0"/>
-          <w:numId w:val="51"/>
-        </w:numPr>
-        <w:tabs>
-          <w:tab w:val="left" w:pos="0"/>
-        </w:tabs>
         <w:suppressAutoHyphens/>
-        <w:ind w:left="425" w:hanging="425"/>
         <w:jc w:val="both"/>
       </w:pPr>
       <w:r>
@@ -28993,15 +29133,7 @@
     <w:p>
       <w:pPr>
         <w:pStyle w:val="STTSDarftarPustakaNormal"/>
-        <w:numPr>
-          <w:ilvl w:val="0"/>
-          <w:numId w:val="51"/>
-        </w:numPr>
-        <w:tabs>
-          <w:tab w:val="left" w:pos="0"/>
-        </w:tabs>
         <w:suppressAutoHyphens/>
-        <w:ind w:left="425" w:hanging="425"/>
         <w:jc w:val="both"/>
       </w:pPr>
       <w:r>
@@ -32029,8 +32161,8 @@
   <w:abstractNum w:abstractNumId="28" w15:restartNumberingAfterBreak="0">
     <w:nsid w:val="75767623"/>
     <w:multiLevelType w:val="hybridMultilevel"/>
-    <w:tmpl w:val="DC006FA6"/>
-    <w:lvl w:ilvl="0" w:tplc="4E30E4D2">
+    <w:tmpl w:val="36000D94"/>
+    <w:lvl w:ilvl="0" w:tplc="31B8EBF4">
       <w:start w:val="1"/>
       <w:numFmt w:val="decimalZero"/>
       <w:pStyle w:val="STTSSegmenProgramContent"/>
@@ -32039,12 +32171,6 @@
       <w:pPr>
         <w:ind w:left="720" w:hanging="360"/>
       </w:pPr>
-      <w:rPr>
-        <w:rFonts w:ascii="Courier New" w:hAnsi="Courier New" w:hint="default"/>
-        <w:b w:val="0"/>
-        <w:i w:val="0"/>
-        <w:sz w:val="20"/>
-      </w:rPr>
     </w:lvl>
     <w:lvl w:ilvl="1" w:tplc="04090019" w:tentative="1">
       <w:start w:val="1"/>
@@ -33063,6 +33189,18 @@
   </w:num>
   <w:num w:numId="72" w16cid:durableId="283342568">
     <w:abstractNumId w:val="25"/>
+  </w:num>
+  <w:num w:numId="73" w16cid:durableId="1411385938">
+    <w:abstractNumId w:val="9"/>
+    <w:lvlOverride w:ilvl="0">
+      <w:startOverride w:val="1"/>
+    </w:lvlOverride>
+  </w:num>
+  <w:num w:numId="74" w16cid:durableId="906300891">
+    <w:abstractNumId w:val="28"/>
+    <w:lvlOverride w:ilvl="0">
+      <w:startOverride w:val="1"/>
+    </w:lvlOverride>
   </w:num>
   <w:numIdMacAtCleanup w:val="71"/>
 </w:numbering>
@@ -33461,7 +33599,7 @@
     <w:name w:val="Normal"/>
     <w:aliases w:val="[STTS] Normal"/>
     <w:qFormat/>
-    <w:rsid w:val="00452C31"/>
+    <w:rsid w:val="0053274D"/>
     <w:pPr>
       <w:spacing w:line="360" w:lineRule="auto"/>
       <w:ind w:firstLine="720"/>
@@ -34762,6 +34900,12 @@
       <w:ind w:left="850"/>
     </w:pPr>
   </w:style>
+  <w:style w:type="paragraph" w:customStyle="1" w:styleId="AlgoritmaLanjutan">
+    <w:name w:val="Algoritma Lanjutan"/>
+    <w:basedOn w:val="STTSAlgoritma"/>
+    <w:qFormat/>
+    <w:rsid w:val="00B75DB7"/>
+  </w:style>
 </w:styles>
 </file>
 

</xml_diff>